<commit_message>
[ADD] lecture 3 of main NN course added
</commit_message>
<xml_diff>
--- a/Neural Networks/notes/main_lecture_note.docx
+++ b/Neural Networks/notes/main_lecture_note.docx
@@ -28,7 +28,328 @@
       <w:pPr>
         <w:bidi/>
         <w:rPr>
-          <w:rFonts w:cs="B Lotus" w:hint="cs"/>
+          <w:rFonts w:cs="B Lotus"/>
+          <w:sz w:val="32"/>
+          <w:szCs w:val="32"/>
+          <w:rtl/>
+          <w:lang w:bidi="fa-IR"/>
+        </w:rPr>
+      </w:pPr>
+      <w:r>
+        <w:rPr>
+          <w:rFonts w:cs="B Lotus" w:hint="cs"/>
+          <w:sz w:val="32"/>
+          <w:szCs w:val="32"/>
+          <w:rtl/>
+          <w:lang w:bidi="fa-IR"/>
+        </w:rPr>
+        <w:t>جلسه سوم:</w:t>
+      </w:r>
+    </w:p>
+    <w:p>
+      <w:pPr>
+        <w:bidi/>
+        <w:jc w:val="both"/>
+        <w:rPr>
+          <w:rFonts w:cs="B Lotus"/>
+          <w:sz w:val="32"/>
+          <w:szCs w:val="32"/>
+          <w:rtl/>
+          <w:lang w:bidi="fa-IR"/>
+        </w:rPr>
+      </w:pPr>
+      <w:r>
+        <w:rPr>
+          <w:rFonts w:cs="B Lotus" w:hint="cs"/>
+          <w:sz w:val="32"/>
+          <w:szCs w:val="32"/>
+          <w:rtl/>
+          <w:lang w:bidi="fa-IR"/>
+        </w:rPr>
+        <w:t>اگر تابع فعالیت یکنوا افزایشی باشد به این صورت کاری میکنیم که خروجی ما بیشتر بشود یعنی اگر خروجی درست ما 1 بوده و خروجی ما کمتر بوده مثلا -1 کمک میکند بیشتر شود</w:t>
+      </w:r>
+      <w:r>
+        <w:rPr>
+          <w:rFonts w:cs="B Lotus" w:hint="cs"/>
+          <w:sz w:val="32"/>
+          <w:szCs w:val="32"/>
+          <w:rtl/>
+          <w:lang w:bidi="fa-IR"/>
+        </w:rPr>
+        <w:t xml:space="preserve"> و همگرا میشود</w:t>
+      </w:r>
+      <w:r>
+        <w:rPr>
+          <w:rFonts w:cs="B Lotus" w:hint="cs"/>
+          <w:sz w:val="32"/>
+          <w:szCs w:val="32"/>
+          <w:rtl/>
+          <w:lang w:bidi="fa-IR"/>
+        </w:rPr>
+        <w:t xml:space="preserve"> و بدین ترتیب تغییر وزن ها باعث کاهش خطا میشود. </w:t>
+      </w:r>
+      <w:r>
+        <w:rPr>
+          <w:rFonts w:cs="B Lotus" w:hint="cs"/>
+          <w:sz w:val="32"/>
+          <w:szCs w:val="32"/>
+          <w:rtl/>
+          <w:lang w:bidi="fa-IR"/>
+        </w:rPr>
+        <w:t xml:space="preserve">فرض جدایی پذیر خطی مهم هست در استفاده از پرسپترون. اگر وزن بهینه را در بیاوریم یعنی معادله خط یا مرز تصمیم گیری را بدست آورده ایم حالا بستگی به بعد هم دارد. </w:t>
+      </w:r>
+    </w:p>
+    <w:p>
+      <w:pPr>
+        <w:bidi/>
+        <w:jc w:val="both"/>
+        <w:rPr>
+          <w:rFonts w:cs="B Lotus"/>
+          <w:sz w:val="32"/>
+          <w:szCs w:val="32"/>
+          <w:rtl/>
+          <w:lang w:bidi="fa-IR"/>
+        </w:rPr>
+      </w:pPr>
+      <w:r>
+        <w:rPr>
+          <w:rFonts w:cs="B Lotus" w:hint="cs"/>
+          <w:sz w:val="32"/>
+          <w:szCs w:val="32"/>
+          <w:rtl/>
+          <w:lang w:bidi="fa-IR"/>
+        </w:rPr>
+        <w:t>نحوه محاسبه مثال:</w:t>
+      </w:r>
+    </w:p>
+    <w:p>
+      <w:pPr>
+        <w:bidi/>
+        <w:jc w:val="both"/>
+        <w:rPr>
+          <w:rFonts w:cs="B Lotus"/>
+          <w:sz w:val="32"/>
+          <w:szCs w:val="32"/>
+          <w:rtl/>
+          <w:lang w:bidi="fa-IR"/>
+        </w:rPr>
+      </w:pPr>
+      <w:r>
+        <w:rPr>
+          <w:rFonts w:cs="B Lotus" w:hint="cs"/>
+          <w:sz w:val="32"/>
+          <w:szCs w:val="32"/>
+          <w:rtl/>
+          <w:lang w:bidi="fa-IR"/>
+        </w:rPr>
+        <w:t>وزن را که ابتدا صفر قرار دادیم نظیر به نظیر با ورودی ضرب میکنیم از تابع فعالیت عبور میدهیم اگر خروجی با خروجی واقعی یکی بود که هیچی اگر نبود اپدیت میکنیم، چطوری؟ ورودی را در خروجی واقعی ضرب میکنیم بعلاوه</w:t>
+      </w:r>
+      <w:r>
+        <w:rPr>
+          <w:rFonts w:cs="B Lotus"/>
+          <w:sz w:val="32"/>
+          <w:szCs w:val="32"/>
+          <w:lang w:bidi="fa-IR"/>
+        </w:rPr>
+        <w:t xml:space="preserve"> </w:t>
+      </w:r>
+      <w:r>
+        <w:rPr>
+          <w:rFonts w:cs="B Lotus" w:hint="cs"/>
+          <w:sz w:val="32"/>
+          <w:szCs w:val="32"/>
+          <w:rtl/>
+          <w:lang w:bidi="fa-IR"/>
+        </w:rPr>
+        <w:t>یا منهای</w:t>
+      </w:r>
+      <w:r>
+        <w:rPr>
+          <w:rFonts w:cs="B Lotus" w:hint="cs"/>
+          <w:sz w:val="32"/>
+          <w:szCs w:val="32"/>
+          <w:rtl/>
+          <w:lang w:bidi="fa-IR"/>
+        </w:rPr>
+        <w:t xml:space="preserve"> وزن فعلی میکنیم. </w:t>
+      </w:r>
+    </w:p>
+    <w:p>
+      <w:pPr>
+        <w:bidi/>
+        <w:jc w:val="both"/>
+        <w:rPr>
+          <w:rFonts w:cs="B Lotus"/>
+          <w:sz w:val="32"/>
+          <w:szCs w:val="32"/>
+          <w:lang w:bidi="fa-IR"/>
+        </w:rPr>
+      </w:pPr>
+      <w:r>
+        <w:rPr>
+          <w:rFonts w:cs="B Lotus" w:hint="cs"/>
+          <w:sz w:val="32"/>
+          <w:szCs w:val="32"/>
+          <w:rtl/>
+          <w:lang w:bidi="fa-IR"/>
+        </w:rPr>
+        <w:t xml:space="preserve">قضیه همگرا اگر مسئله جدایی پذیر خطی باشد در صورت وجود وزن ها مسئله به همگرایی میرسد و پاسخ همگرا خواهد بود. </w:t>
+      </w:r>
+    </w:p>
+    <w:p>
+      <w:pPr>
+        <w:bidi/>
+        <w:jc w:val="both"/>
+        <w:rPr>
+          <w:rFonts w:cs="B Lotus" w:hint="cs"/>
+          <w:sz w:val="32"/>
+          <w:szCs w:val="32"/>
+          <w:rtl/>
+          <w:lang w:bidi="fa-IR"/>
+        </w:rPr>
+      </w:pPr>
+      <w:r>
+        <w:rPr>
+          <w:rFonts w:cs="B Lotus"/>
+          <w:sz w:val="32"/>
+          <w:szCs w:val="32"/>
+          <w:lang w:bidi="fa-IR"/>
+        </w:rPr>
+        <w:t>Adaline</w:t>
+      </w:r>
+      <w:r>
+        <w:rPr>
+          <w:rFonts w:cs="B Lotus" w:hint="cs"/>
+          <w:sz w:val="32"/>
+          <w:szCs w:val="32"/>
+          <w:rtl/>
+          <w:lang w:bidi="fa-IR"/>
+        </w:rPr>
+        <w:t xml:space="preserve"> تابع خروجی آن تابع خطی است چرا؟ </w:t>
+      </w:r>
+      <w:r>
+        <w:rPr>
+          <w:rFonts w:cs="B Lotus" w:hint="cs"/>
+          <w:sz w:val="32"/>
+          <w:szCs w:val="32"/>
+          <w:rtl/>
+          <w:lang w:bidi="fa-IR"/>
+        </w:rPr>
+        <w:t xml:space="preserve">در </w:t>
+      </w:r>
+      <w:r>
+        <w:rPr>
+          <w:rFonts w:cs="B Lotus"/>
+          <w:sz w:val="32"/>
+          <w:szCs w:val="32"/>
+          <w:lang w:bidi="fa-IR"/>
+        </w:rPr>
+        <w:t>LMS</w:t>
+      </w:r>
+      <w:r>
+        <w:rPr>
+          <w:rFonts w:cs="B Lotus" w:hint="cs"/>
+          <w:sz w:val="32"/>
+          <w:szCs w:val="32"/>
+          <w:rtl/>
+          <w:lang w:bidi="fa-IR"/>
+        </w:rPr>
+        <w:t xml:space="preserve"> میگفت میزان مقدار خطا مهم هست و اگر خطا بالا بود اپدیت بیشتر باشد بر خلاف پرسپترون که میزان خطا تاثیری نداشت</w:t>
+      </w:r>
+      <w:r>
+        <w:rPr>
+          <w:rFonts w:cs="B Lotus" w:hint="cs"/>
+          <w:sz w:val="32"/>
+          <w:szCs w:val="32"/>
+          <w:rtl/>
+          <w:lang w:bidi="fa-IR"/>
+        </w:rPr>
+        <w:t xml:space="preserve"> و در نتیجه در </w:t>
+      </w:r>
+      <w:r>
+        <w:rPr>
+          <w:rFonts w:cs="B Lotus"/>
+          <w:sz w:val="32"/>
+          <w:szCs w:val="32"/>
+          <w:lang w:bidi="fa-IR"/>
+        </w:rPr>
+        <w:t>LMS</w:t>
+      </w:r>
+      <w:r>
+        <w:rPr>
+          <w:rFonts w:cs="B Lotus" w:hint="cs"/>
+          <w:sz w:val="32"/>
+          <w:szCs w:val="32"/>
+          <w:rtl/>
+          <w:lang w:bidi="fa-IR"/>
+        </w:rPr>
+        <w:t xml:space="preserve"> همگرایی سریع تر هست. </w:t>
+      </w:r>
+      <w:r>
+        <w:rPr>
+          <w:rFonts w:cs="B Lotus"/>
+          <w:sz w:val="32"/>
+          <w:szCs w:val="32"/>
+          <w:lang w:bidi="fa-IR"/>
+        </w:rPr>
+        <w:t>Adaline</w:t>
+      </w:r>
+      <w:r>
+        <w:rPr>
+          <w:rFonts w:cs="B Lotus" w:hint="cs"/>
+          <w:sz w:val="32"/>
+          <w:szCs w:val="32"/>
+          <w:rtl/>
+          <w:lang w:bidi="fa-IR"/>
+        </w:rPr>
+        <w:t xml:space="preserve"> تابع خطی دارد دیگر -1 و +1 نیست چرا؟ وقتی میخواهد تاثیر خطا در نظر بگیرد دیگر تابع نباید دو سطحی یا این یا اون باشد باید میزان خطا را در نظر بگیرد پس خروجی خطی هست. </w:t>
+      </w:r>
+      <w:r>
+        <w:rPr>
+          <w:rFonts w:cs="B Lotus" w:hint="cs"/>
+          <w:sz w:val="32"/>
+          <w:szCs w:val="32"/>
+          <w:rtl/>
+          <w:lang w:bidi="fa-IR"/>
+        </w:rPr>
+        <w:t xml:space="preserve">در </w:t>
+      </w:r>
+      <w:r>
+        <w:rPr>
+          <w:rFonts w:cs="B Lotus"/>
+          <w:sz w:val="32"/>
+          <w:szCs w:val="32"/>
+          <w:lang w:bidi="fa-IR"/>
+        </w:rPr>
+        <w:t>Adaline</w:t>
+      </w:r>
+      <w:r>
+        <w:rPr>
+          <w:rFonts w:cs="B Lotus" w:hint="cs"/>
+          <w:sz w:val="32"/>
+          <w:szCs w:val="32"/>
+          <w:rtl/>
+          <w:lang w:bidi="fa-IR"/>
+        </w:rPr>
+        <w:t xml:space="preserve"> از یک تابع فعالیت خطی رد میشود با وجود اینکه خروجی آن دو سطحی هست تنها نکته اینجا هست که بر خلاف پرسپترون اینجا مهم میشود که چه قدر خطا داریم و  فقط داشتن یا نداشتن خطا مهم نیست. </w:t>
+      </w:r>
+    </w:p>
+    <w:p>
+      <w:pPr>
+        <w:bidi/>
+        <w:rPr>
+          <w:rFonts w:cs="B Lotus"/>
+          <w:sz w:val="32"/>
+          <w:szCs w:val="32"/>
+          <w:lang w:bidi="fa-IR"/>
+        </w:rPr>
+      </w:pPr>
+    </w:p>
+    <w:p>
+      <w:pPr>
+        <w:bidi/>
+        <w:rPr>
+          <w:rFonts w:cs="B Lotus"/>
           <w:sz w:val="32"/>
           <w:szCs w:val="32"/>
           <w:rtl/>

</xml_diff>

<commit_message>
[ADD] lecture 4 of NN main course added!
</commit_message>
<xml_diff>
--- a/Neural Networks/notes/main_lecture_note.docx
+++ b/Neural Networks/notes/main_lecture_note.docx
@@ -201,7 +201,7 @@
         <w:bidi/>
         <w:jc w:val="both"/>
         <w:rPr>
-          <w:rFonts w:cs="B Lotus" w:hint="cs"/>
+          <w:rFonts w:cs="B Lotus"/>
           <w:sz w:val="32"/>
           <w:szCs w:val="32"/>
           <w:rtl/>
@@ -333,6 +333,895 @@
         </w:rPr>
         <w:t xml:space="preserve"> از یک تابع فعالیت خطی رد میشود با وجود اینکه خروجی آن دو سطحی هست تنها نکته اینجا هست که بر خلاف پرسپترون اینجا مهم میشود که چه قدر خطا داریم و  فقط داشتن یا نداشتن خطا مهم نیست. </w:t>
       </w:r>
+    </w:p>
+    <w:p>
+      <w:pPr>
+        <w:bidi/>
+        <w:jc w:val="both"/>
+        <w:rPr>
+          <w:rFonts w:cs="B Lotus"/>
+          <w:sz w:val="32"/>
+          <w:szCs w:val="32"/>
+          <w:rtl/>
+          <w:lang w:bidi="fa-IR"/>
+        </w:rPr>
+      </w:pPr>
+    </w:p>
+    <w:p>
+      <w:pPr>
+        <w:bidi/>
+        <w:jc w:val="both"/>
+        <w:rPr>
+          <w:rFonts w:cs="B Lotus"/>
+          <w:sz w:val="32"/>
+          <w:szCs w:val="32"/>
+          <w:rtl/>
+          <w:lang w:bidi="fa-IR"/>
+        </w:rPr>
+      </w:pPr>
+    </w:p>
+    <w:p>
+      <w:pPr>
+        <w:bidi/>
+        <w:jc w:val="both"/>
+        <w:rPr>
+          <w:rFonts w:cs="B Lotus"/>
+          <w:sz w:val="32"/>
+          <w:szCs w:val="32"/>
+          <w:rtl/>
+          <w:lang w:bidi="fa-IR"/>
+        </w:rPr>
+      </w:pPr>
+    </w:p>
+    <w:p>
+      <w:pPr>
+        <w:bidi/>
+        <w:jc w:val="both"/>
+        <w:rPr>
+          <w:rFonts w:cs="B Lotus"/>
+          <w:sz w:val="32"/>
+          <w:szCs w:val="32"/>
+          <w:rtl/>
+          <w:lang w:bidi="fa-IR"/>
+        </w:rPr>
+      </w:pPr>
+    </w:p>
+    <w:p>
+      <w:pPr>
+        <w:bidi/>
+        <w:jc w:val="both"/>
+        <w:rPr>
+          <w:rFonts w:cs="B Lotus"/>
+          <w:sz w:val="32"/>
+          <w:szCs w:val="32"/>
+          <w:rtl/>
+          <w:lang w:bidi="fa-IR"/>
+        </w:rPr>
+      </w:pPr>
+      <w:r>
+        <w:rPr>
+          <w:rFonts w:cs="B Lotus" w:hint="cs"/>
+          <w:sz w:val="32"/>
+          <w:szCs w:val="32"/>
+          <w:rtl/>
+          <w:lang w:bidi="fa-IR"/>
+        </w:rPr>
+        <w:lastRenderedPageBreak/>
+        <w:t>جلسه چهارم:</w:t>
+      </w:r>
+    </w:p>
+    <w:p>
+      <w:pPr>
+        <w:bidi/>
+        <w:jc w:val="both"/>
+        <w:rPr>
+          <w:rFonts w:cs="B Lotus"/>
+          <w:sz w:val="32"/>
+          <w:szCs w:val="32"/>
+          <w:rtl/>
+          <w:lang w:bidi="fa-IR"/>
+        </w:rPr>
+      </w:pPr>
+      <w:r>
+        <w:rPr>
+          <w:rFonts w:cs="B Lotus"/>
+          <w:sz w:val="32"/>
+          <w:szCs w:val="32"/>
+          <w:lang w:bidi="fa-IR"/>
+        </w:rPr>
+        <w:t>LMS</w:t>
+      </w:r>
+      <w:r>
+        <w:rPr>
+          <w:rFonts w:cs="B Lotus" w:hint="cs"/>
+          <w:sz w:val="32"/>
+          <w:szCs w:val="32"/>
+          <w:rtl/>
+          <w:lang w:bidi="fa-IR"/>
+        </w:rPr>
+        <w:t xml:space="preserve"> برخلاف پرسپترون میزان خطا در آن مهم هست در صورتی که در پرسپترون صرفا اگر خطا داشت میگفتی کم کن یا زیاد کن. </w:t>
+      </w:r>
+      <w:r>
+        <w:rPr>
+          <w:rFonts w:cs="B Lotus" w:hint="cs"/>
+          <w:sz w:val="32"/>
+          <w:szCs w:val="32"/>
+          <w:rtl/>
+          <w:lang w:bidi="fa-IR"/>
+        </w:rPr>
+        <w:t xml:space="preserve">در نتیجه همگرایی زودتر است. </w:t>
+      </w:r>
+      <w:r>
+        <w:rPr>
+          <w:rFonts w:cs="B Lotus" w:hint="cs"/>
+          <w:sz w:val="32"/>
+          <w:szCs w:val="32"/>
+          <w:rtl/>
+          <w:lang w:bidi="fa-IR"/>
+        </w:rPr>
+        <w:t>واسه همین هست که ما از تابع خطی استفاده میکنیم و</w:t>
+      </w:r>
+      <w:r>
+        <w:rPr>
+          <w:rFonts w:cs="B Lotus"/>
+          <w:sz w:val="32"/>
+          <w:szCs w:val="32"/>
+          <w:lang w:bidi="fa-IR"/>
+        </w:rPr>
+        <w:t xml:space="preserve"> </w:t>
+      </w:r>
+      <w:r>
+        <w:rPr>
+          <w:rFonts w:cs="B Lotus" w:hint="cs"/>
+          <w:sz w:val="32"/>
+          <w:szCs w:val="32"/>
+          <w:rtl/>
+          <w:lang w:bidi="fa-IR"/>
+        </w:rPr>
+        <w:t xml:space="preserve"> </w:t>
+      </w:r>
+      <w:r>
+        <w:rPr>
+          <w:rFonts w:cs="B Lotus"/>
+          <w:sz w:val="32"/>
+          <w:szCs w:val="32"/>
+          <w:lang w:bidi="fa-IR"/>
+        </w:rPr>
+        <w:t>feedback</w:t>
+      </w:r>
+      <w:r>
+        <w:rPr>
+          <w:rFonts w:cs="B Lotus" w:hint="cs"/>
+          <w:sz w:val="32"/>
+          <w:szCs w:val="32"/>
+          <w:rtl/>
+          <w:lang w:bidi="fa-IR"/>
+        </w:rPr>
+        <w:t xml:space="preserve"> میدهیم. </w:t>
+      </w:r>
+      <w:r>
+        <w:rPr>
+          <w:rFonts w:cs="B Lotus" w:hint="cs"/>
+          <w:sz w:val="32"/>
+          <w:szCs w:val="32"/>
+          <w:rtl/>
+          <w:lang w:bidi="fa-IR"/>
+        </w:rPr>
+        <w:t>بعد حالا به صورت دو سطحی ها غیر خطی خروجی میدهیم. در واقع اولین تابع فعالیت ما خطی هست بر خلاف پرسپترون تا بتوانیم فیدبک بدهیم.</w:t>
+      </w:r>
+      <w:r>
+        <w:rPr>
+          <w:rFonts w:cs="B Lotus" w:hint="cs"/>
+          <w:sz w:val="32"/>
+          <w:szCs w:val="32"/>
+          <w:rtl/>
+          <w:lang w:bidi="fa-IR"/>
+        </w:rPr>
+        <w:t xml:space="preserve"> نرخ آموزش بزرگی تغییرات وزن ها را مشخص میکند اگر زیاد باشد یعنی میزان تغییر وزن باید زیاد باشد. </w:t>
+      </w:r>
+    </w:p>
+    <w:p>
+      <w:pPr>
+        <w:bidi/>
+        <w:jc w:val="both"/>
+        <w:rPr>
+          <w:rFonts w:cs="B Lotus"/>
+          <w:sz w:val="32"/>
+          <w:szCs w:val="32"/>
+          <w:rtl/>
+          <w:lang w:bidi="fa-IR"/>
+        </w:rPr>
+      </w:pPr>
+      <w:r>
+        <w:rPr>
+          <w:rFonts w:cs="B Lotus"/>
+          <w:sz w:val="32"/>
+          <w:szCs w:val="32"/>
+          <w:lang w:bidi="fa-IR"/>
+        </w:rPr>
+        <w:t>Epoch</w:t>
+      </w:r>
+      <w:r>
+        <w:rPr>
+          <w:rFonts w:cs="B Lotus" w:hint="cs"/>
+          <w:sz w:val="32"/>
+          <w:szCs w:val="32"/>
+          <w:rtl/>
+          <w:lang w:bidi="fa-IR"/>
+        </w:rPr>
+        <w:t xml:space="preserve">: یکبار همه ورودی ها را ببینی و خطا را حساب بکنی و </w:t>
+      </w:r>
+      <w:r>
+        <w:rPr>
+          <w:rFonts w:cs="B Lotus"/>
+          <w:sz w:val="32"/>
+          <w:szCs w:val="32"/>
+          <w:lang w:bidi="fa-IR"/>
+        </w:rPr>
+        <w:t>MSE</w:t>
+      </w:r>
+      <w:r>
+        <w:rPr>
+          <w:rFonts w:cs="B Lotus" w:hint="cs"/>
+          <w:sz w:val="32"/>
+          <w:szCs w:val="32"/>
+          <w:rtl/>
+          <w:lang w:bidi="fa-IR"/>
+        </w:rPr>
+        <w:t xml:space="preserve"> آن را بدست بیاوری</w:t>
+      </w:r>
+      <w:r>
+        <w:rPr>
+          <w:rFonts w:cs="B Lotus" w:hint="cs"/>
+          <w:sz w:val="32"/>
+          <w:szCs w:val="32"/>
+          <w:rtl/>
+          <w:lang w:bidi="fa-IR"/>
+        </w:rPr>
+        <w:t xml:space="preserve"> بعد وزن ها را اپدیت بکنی،</w:t>
+      </w:r>
+      <w:r>
+        <w:rPr>
+          <w:rFonts w:cs="B Lotus" w:hint="cs"/>
+          <w:sz w:val="32"/>
+          <w:szCs w:val="32"/>
+          <w:rtl/>
+          <w:lang w:bidi="fa-IR"/>
+        </w:rPr>
+        <w:t xml:space="preserve"> میشود یک دوره. </w:t>
+      </w:r>
+      <w:r>
+        <w:rPr>
+          <w:rFonts w:cs="B Lotus" w:hint="cs"/>
+          <w:sz w:val="32"/>
+          <w:szCs w:val="32"/>
+          <w:rtl/>
+          <w:lang w:bidi="fa-IR"/>
+        </w:rPr>
+        <w:t xml:space="preserve">البته </w:t>
+      </w:r>
+      <w:r>
+        <w:rPr>
+          <w:rFonts w:cs="B Lotus"/>
+          <w:sz w:val="32"/>
+          <w:szCs w:val="32"/>
+          <w:lang w:bidi="fa-IR"/>
+        </w:rPr>
+        <w:t>batch</w:t>
+      </w:r>
+      <w:r>
+        <w:rPr>
+          <w:rFonts w:cs="B Lotus" w:hint="cs"/>
+          <w:sz w:val="32"/>
+          <w:szCs w:val="32"/>
+          <w:rtl/>
+          <w:lang w:bidi="fa-IR"/>
+        </w:rPr>
+        <w:t xml:space="preserve"> گفته میشود به این </w:t>
+      </w:r>
+      <w:r>
+        <w:rPr>
+          <w:rFonts w:cs="B Lotus" w:hint="cs"/>
+          <w:sz w:val="32"/>
+          <w:szCs w:val="32"/>
+          <w:rtl/>
+          <w:lang w:bidi="fa-IR"/>
+        </w:rPr>
+        <w:t>سیستم</w:t>
+      </w:r>
+      <w:r>
+        <w:rPr>
+          <w:rFonts w:cs="B Lotus" w:hint="cs"/>
+          <w:sz w:val="32"/>
+          <w:szCs w:val="32"/>
+          <w:rtl/>
+          <w:lang w:bidi="fa-IR"/>
+        </w:rPr>
+        <w:t xml:space="preserve"> که همه ورودی ها را ببینی و خطا را حساب بکنی و اپدیت وزن انجام بدهی که در مخالف </w:t>
+      </w:r>
+      <w:r>
+        <w:rPr>
+          <w:rFonts w:cs="B Lotus"/>
+          <w:sz w:val="32"/>
+          <w:szCs w:val="32"/>
+          <w:lang w:bidi="fa-IR"/>
+        </w:rPr>
+        <w:t>sequence mode</w:t>
+      </w:r>
+      <w:r>
+        <w:rPr>
+          <w:rFonts w:cs="B Lotus" w:hint="cs"/>
+          <w:sz w:val="32"/>
+          <w:szCs w:val="32"/>
+          <w:rtl/>
+          <w:lang w:bidi="fa-IR"/>
+        </w:rPr>
+        <w:t xml:space="preserve"> هست. </w:t>
+      </w:r>
+      <w:r>
+        <w:rPr>
+          <w:rFonts w:cs="B Lotus" w:hint="cs"/>
+          <w:sz w:val="32"/>
+          <w:szCs w:val="32"/>
+          <w:rtl/>
+          <w:lang w:bidi="fa-IR"/>
+        </w:rPr>
+        <w:t xml:space="preserve"> </w:t>
+      </w:r>
+    </w:p>
+    <w:p>
+      <w:pPr>
+        <w:bidi/>
+        <w:jc w:val="both"/>
+        <w:rPr>
+          <w:rFonts w:cs="B Lotus"/>
+          <w:sz w:val="32"/>
+          <w:szCs w:val="32"/>
+          <w:lang w:bidi="fa-IR"/>
+        </w:rPr>
+      </w:pPr>
+      <w:r>
+        <w:rPr>
+          <w:rFonts w:cs="B Lotus" w:hint="cs"/>
+          <w:sz w:val="32"/>
+          <w:szCs w:val="32"/>
+          <w:rtl/>
+          <w:lang w:bidi="fa-IR"/>
+        </w:rPr>
+        <w:t>وزن ها پارامتر های آزاد و قابل تغییر ما هستند</w:t>
+      </w:r>
+      <w:r>
+        <w:rPr>
+          <w:rFonts w:cs="B Lotus" w:hint="cs"/>
+          <w:sz w:val="32"/>
+          <w:szCs w:val="32"/>
+          <w:rtl/>
+          <w:lang w:bidi="fa-IR"/>
+        </w:rPr>
+        <w:t xml:space="preserve"> برای تابع خطا چون با تغییر وزن میتوانیم کاهش خطا بدهیم. </w:t>
+      </w:r>
+    </w:p>
+    <w:p>
+      <w:pPr>
+        <w:bidi/>
+        <w:jc w:val="both"/>
+        <w:rPr>
+          <w:rFonts w:cs="B Lotus"/>
+          <w:sz w:val="32"/>
+          <w:szCs w:val="32"/>
+          <w:rtl/>
+          <w:lang w:bidi="fa-IR"/>
+        </w:rPr>
+      </w:pPr>
+      <w:r>
+        <w:rPr>
+          <w:rFonts w:cs="B Lotus" w:hint="cs"/>
+          <w:sz w:val="32"/>
+          <w:szCs w:val="32"/>
+          <w:rtl/>
+          <w:lang w:bidi="fa-IR"/>
+        </w:rPr>
+        <w:t xml:space="preserve">یک وزنی در نظر میگیریم تابع خطا را حساب میکنیم در عکس گرادیان یا همان مشتق وزن را بروز رسانی میکنیم یعنی اگر شیب منفی بود یا گرادیان منفی بود وزن را زیاد میکنیم و اگر شیب مثبت بود و گرادیان مثبت بود وزن را کم میکنیم. </w:t>
+      </w:r>
+      <w:r>
+        <w:rPr>
+          <w:rFonts w:cs="B Lotus" w:hint="cs"/>
+          <w:sz w:val="32"/>
+          <w:szCs w:val="32"/>
+          <w:rtl/>
+          <w:lang w:bidi="fa-IR"/>
+        </w:rPr>
+        <w:t xml:space="preserve">به این میگوییم </w:t>
+      </w:r>
+      <w:r>
+        <w:rPr>
+          <w:rFonts w:cs="B Lotus"/>
+          <w:sz w:val="32"/>
+          <w:szCs w:val="32"/>
+          <w:lang w:bidi="fa-IR"/>
+        </w:rPr>
+        <w:t>steepest descent</w:t>
+      </w:r>
+      <w:r>
+        <w:rPr>
+          <w:rFonts w:cs="B Lotus" w:hint="cs"/>
+          <w:sz w:val="32"/>
+          <w:szCs w:val="32"/>
+          <w:rtl/>
+          <w:lang w:bidi="fa-IR"/>
+        </w:rPr>
+        <w:t xml:space="preserve">. </w:t>
+      </w:r>
+      <w:r>
+        <w:rPr>
+          <w:rFonts w:cs="B Lotus" w:hint="cs"/>
+          <w:sz w:val="32"/>
+          <w:szCs w:val="32"/>
+          <w:rtl/>
+          <w:lang w:bidi="fa-IR"/>
+        </w:rPr>
+        <w:t xml:space="preserve">اگر بیشتر از یک متغیر بود بردار گرادیان داریم. </w:t>
+      </w:r>
+    </w:p>
+    <w:p>
+      <w:pPr>
+        <w:bidi/>
+        <w:jc w:val="both"/>
+        <w:rPr>
+          <w:rFonts w:cs="B Lotus"/>
+          <w:sz w:val="32"/>
+          <w:szCs w:val="32"/>
+          <w:rtl/>
+          <w:lang w:bidi="fa-IR"/>
+        </w:rPr>
+      </w:pPr>
+      <w:r>
+        <w:rPr>
+          <w:rFonts w:cs="B Lotus" w:hint="cs"/>
+          <w:sz w:val="32"/>
+          <w:szCs w:val="32"/>
+          <w:rtl/>
+          <w:lang w:bidi="fa-IR"/>
+        </w:rPr>
+        <w:t xml:space="preserve">در نرخ یادگیری کم همگرایی کند و نرخ یادگیری زیاد ناپایدار میشود سیستم. </w:t>
+      </w:r>
+    </w:p>
+    <w:p>
+      <w:pPr>
+        <w:bidi/>
+        <w:jc w:val="both"/>
+        <w:rPr>
+          <w:rFonts w:cs="B Lotus"/>
+          <w:sz w:val="32"/>
+          <w:szCs w:val="32"/>
+          <w:lang w:bidi="fa-IR"/>
+        </w:rPr>
+      </w:pPr>
+      <w:r>
+        <w:rPr>
+          <w:rFonts w:cs="B Lotus"/>
+          <w:sz w:val="32"/>
+          <w:szCs w:val="32"/>
+          <w:lang w:bidi="fa-IR"/>
+        </w:rPr>
+        <w:t>Sequential</w:t>
+      </w:r>
+      <w:r>
+        <w:rPr>
+          <w:rFonts w:cs="B Lotus" w:hint="cs"/>
+          <w:sz w:val="32"/>
+          <w:szCs w:val="32"/>
+          <w:rtl/>
+          <w:lang w:bidi="fa-IR"/>
+        </w:rPr>
+        <w:t xml:space="preserve"> یعنی ورودی ها دونه به دونه میان و خطا حساب میشود و وزن اپدیت میشود. </w:t>
+      </w:r>
+      <w:r>
+        <w:rPr>
+          <w:rFonts w:cs="B Lotus" w:hint="cs"/>
+          <w:sz w:val="32"/>
+          <w:szCs w:val="32"/>
+          <w:rtl/>
+          <w:lang w:bidi="fa-IR"/>
+        </w:rPr>
+        <w:t xml:space="preserve">روند اپدیت شدن تابع خطا روند نرم تری در </w:t>
+      </w:r>
+      <w:r>
+        <w:rPr>
+          <w:rFonts w:cs="B Lotus"/>
+          <w:sz w:val="32"/>
+          <w:szCs w:val="32"/>
+          <w:lang w:bidi="fa-IR"/>
+        </w:rPr>
+        <w:t>batch mode</w:t>
+      </w:r>
+      <w:r>
+        <w:rPr>
+          <w:rFonts w:cs="B Lotus" w:hint="cs"/>
+          <w:sz w:val="32"/>
+          <w:szCs w:val="32"/>
+          <w:rtl/>
+          <w:lang w:bidi="fa-IR"/>
+        </w:rPr>
+        <w:t xml:space="preserve"> داریم ولی در </w:t>
+      </w:r>
+      <w:r>
+        <w:rPr>
+          <w:rFonts w:cs="B Lotus"/>
+          <w:sz w:val="32"/>
+          <w:szCs w:val="32"/>
+          <w:lang w:bidi="fa-IR"/>
+        </w:rPr>
+        <w:t>sequential</w:t>
+      </w:r>
+      <w:r>
+        <w:rPr>
+          <w:rFonts w:cs="B Lotus" w:hint="cs"/>
+          <w:sz w:val="32"/>
+          <w:szCs w:val="32"/>
+          <w:rtl/>
+          <w:lang w:bidi="fa-IR"/>
+        </w:rPr>
+        <w:t xml:space="preserve"> تابع ما زیاد نرم نیست. </w:t>
+      </w:r>
+      <w:r>
+        <w:rPr>
+          <w:rFonts w:cs="B Lotus" w:hint="cs"/>
+          <w:sz w:val="32"/>
+          <w:szCs w:val="32"/>
+          <w:rtl/>
+          <w:lang w:bidi="fa-IR"/>
+        </w:rPr>
+        <w:t xml:space="preserve">چون </w:t>
+      </w:r>
+      <w:r>
+        <w:rPr>
+          <w:rFonts w:cs="B Lotus"/>
+          <w:sz w:val="32"/>
+          <w:szCs w:val="32"/>
+          <w:lang w:bidi="fa-IR"/>
+        </w:rPr>
+        <w:t>batch</w:t>
+      </w:r>
+      <w:r>
+        <w:rPr>
+          <w:rFonts w:cs="B Lotus" w:hint="cs"/>
+          <w:sz w:val="32"/>
+          <w:szCs w:val="32"/>
+          <w:rtl/>
+          <w:lang w:bidi="fa-IR"/>
+        </w:rPr>
+        <w:t xml:space="preserve"> دارد میانگین خطا میگیرد دیگه. </w:t>
+      </w:r>
+    </w:p>
+    <w:p>
+      <w:pPr>
+        <w:bidi/>
+        <w:jc w:val="both"/>
+        <w:rPr>
+          <w:rFonts w:cs="B Lotus"/>
+          <w:sz w:val="32"/>
+          <w:szCs w:val="32"/>
+          <w:lang w:bidi="fa-IR"/>
+        </w:rPr>
+      </w:pPr>
+      <w:r>
+        <w:rPr>
+          <w:noProof/>
+        </w:rPr>
+        <w:lastRenderedPageBreak/>
+        <w:drawing>
+          <wp:inline distT="0" distB="0" distL="0" distR="0" wp14:anchorId="4CDB61C0" wp14:editId="12C3F18A">
+            <wp:extent cx="6675120" cy="2375535"/>
+            <wp:effectExtent l="0" t="0" r="0" b="5715"/>
+            <wp:docPr id="39414558" name="Picture 1"/>
+            <wp:cNvGraphicFramePr>
+              <a:graphicFrameLocks xmlns:a="http://schemas.openxmlformats.org/drawingml/2006/main" noChangeAspect="1"/>
+            </wp:cNvGraphicFramePr>
+            <a:graphic xmlns:a="http://schemas.openxmlformats.org/drawingml/2006/main">
+              <a:graphicData uri="http://schemas.openxmlformats.org/drawingml/2006/picture">
+                <pic:pic xmlns:pic="http://schemas.openxmlformats.org/drawingml/2006/picture">
+                  <pic:nvPicPr>
+                    <pic:cNvPr id="39414558" name=""/>
+                    <pic:cNvPicPr/>
+                  </pic:nvPicPr>
+                  <pic:blipFill>
+                    <a:blip r:embed="rId4"/>
+                    <a:stretch>
+                      <a:fillRect/>
+                    </a:stretch>
+                  </pic:blipFill>
+                  <pic:spPr>
+                    <a:xfrm>
+                      <a:off x="0" y="0"/>
+                      <a:ext cx="6675120" cy="2375535"/>
+                    </a:xfrm>
+                    <a:prstGeom prst="rect">
+                      <a:avLst/>
+                    </a:prstGeom>
+                  </pic:spPr>
+                </pic:pic>
+              </a:graphicData>
+            </a:graphic>
+          </wp:inline>
+        </w:drawing>
+      </w:r>
+    </w:p>
+    <w:p>
+      <w:pPr>
+        <w:bidi/>
+        <w:jc w:val="both"/>
+        <w:rPr>
+          <w:rFonts w:cs="B Lotus"/>
+          <w:sz w:val="32"/>
+          <w:szCs w:val="32"/>
+          <w:rtl/>
+          <w:lang w:bidi="fa-IR"/>
+        </w:rPr>
+      </w:pPr>
+      <w:r>
+        <w:rPr>
+          <w:rFonts w:cs="B Lotus" w:hint="cs"/>
+          <w:sz w:val="32"/>
+          <w:szCs w:val="32"/>
+          <w:rtl/>
+          <w:lang w:bidi="fa-IR"/>
+        </w:rPr>
+        <w:t xml:space="preserve">در اینجا از مشتق زنجیره ای استفاده میکنیم بخاطر اینکه ما مشتق ارور را به صورت جزئی میخواهیم از وزن بگیریم اما مستقیم به آن دسترسی نداریم بلکه در </w:t>
+      </w:r>
+      <w:r>
+        <w:rPr>
+          <w:rFonts w:cs="B Lotus"/>
+          <w:sz w:val="32"/>
+          <w:szCs w:val="32"/>
+          <w:lang w:bidi="fa-IR"/>
+        </w:rPr>
+        <w:t>y</w:t>
+      </w:r>
+      <w:r>
+        <w:rPr>
+          <w:rFonts w:cs="B Lotus" w:hint="cs"/>
+          <w:sz w:val="32"/>
+          <w:szCs w:val="32"/>
+          <w:rtl/>
+          <w:lang w:bidi="fa-IR"/>
+        </w:rPr>
+        <w:t xml:space="preserve"> قرار دارد پس باید زنجیره ای بریم تا به </w:t>
+      </w:r>
+      <w:r>
+        <w:rPr>
+          <w:rFonts w:cs="B Lotus"/>
+          <w:sz w:val="32"/>
+          <w:szCs w:val="32"/>
+          <w:lang w:bidi="fa-IR"/>
+        </w:rPr>
+        <w:t>w</w:t>
+      </w:r>
+      <w:r>
+        <w:rPr>
+          <w:rFonts w:cs="B Lotus" w:hint="cs"/>
+          <w:sz w:val="32"/>
+          <w:szCs w:val="32"/>
+          <w:rtl/>
+          <w:lang w:bidi="fa-IR"/>
+        </w:rPr>
+        <w:t xml:space="preserve"> برسیم. </w:t>
+      </w:r>
+    </w:p>
+    <w:p>
+      <w:pPr>
+        <w:bidi/>
+        <w:jc w:val="both"/>
+        <w:rPr>
+          <w:rFonts w:cs="B Lotus"/>
+          <w:sz w:val="32"/>
+          <w:szCs w:val="32"/>
+          <w:rtl/>
+          <w:lang w:bidi="fa-IR"/>
+        </w:rPr>
+      </w:pPr>
+      <w:r>
+        <w:rPr>
+          <w:rFonts w:cs="B Lotus" w:hint="cs"/>
+          <w:sz w:val="32"/>
+          <w:szCs w:val="32"/>
+          <w:rtl/>
+          <w:lang w:bidi="fa-IR"/>
+        </w:rPr>
+        <w:t xml:space="preserve">دقت کن </w:t>
+      </w:r>
+      <w:r>
+        <w:rPr>
+          <w:rFonts w:cs="B Lotus"/>
+          <w:sz w:val="32"/>
+          <w:szCs w:val="32"/>
+          <w:lang w:bidi="fa-IR"/>
+        </w:rPr>
+        <w:t>d</w:t>
+      </w:r>
+      <w:r>
+        <w:rPr>
+          <w:rFonts w:cs="B Lotus" w:hint="cs"/>
+          <w:sz w:val="32"/>
+          <w:szCs w:val="32"/>
+          <w:rtl/>
+          <w:lang w:bidi="fa-IR"/>
+        </w:rPr>
+        <w:t xml:space="preserve"> ثابت هست در حین مشتق گیری صفر میشود. </w:t>
+      </w:r>
+    </w:p>
+    <w:p>
+      <w:pPr>
+        <w:bidi/>
+        <w:jc w:val="both"/>
+        <w:rPr>
+          <w:rFonts w:cs="B Lotus"/>
+          <w:sz w:val="32"/>
+          <w:szCs w:val="32"/>
+          <w:rtl/>
+          <w:lang w:bidi="fa-IR"/>
+        </w:rPr>
+      </w:pPr>
+      <w:r>
+        <w:rPr>
+          <w:noProof/>
+        </w:rPr>
+        <w:drawing>
+          <wp:inline distT="0" distB="0" distL="0" distR="0" wp14:anchorId="630BD7A9" wp14:editId="585D4948">
+            <wp:extent cx="6181725" cy="5343525"/>
+            <wp:effectExtent l="0" t="0" r="9525" b="9525"/>
+            <wp:docPr id="10484717" name="Picture 1"/>
+            <wp:cNvGraphicFramePr>
+              <a:graphicFrameLocks xmlns:a="http://schemas.openxmlformats.org/drawingml/2006/main" noChangeAspect="1"/>
+            </wp:cNvGraphicFramePr>
+            <a:graphic xmlns:a="http://schemas.openxmlformats.org/drawingml/2006/main">
+              <a:graphicData uri="http://schemas.openxmlformats.org/drawingml/2006/picture">
+                <pic:pic xmlns:pic="http://schemas.openxmlformats.org/drawingml/2006/picture">
+                  <pic:nvPicPr>
+                    <pic:cNvPr id="10484717" name=""/>
+                    <pic:cNvPicPr/>
+                  </pic:nvPicPr>
+                  <pic:blipFill>
+                    <a:blip r:embed="rId5"/>
+                    <a:stretch>
+                      <a:fillRect/>
+                    </a:stretch>
+                  </pic:blipFill>
+                  <pic:spPr>
+                    <a:xfrm>
+                      <a:off x="0" y="0"/>
+                      <a:ext cx="6181725" cy="5343525"/>
+                    </a:xfrm>
+                    <a:prstGeom prst="rect">
+                      <a:avLst/>
+                    </a:prstGeom>
+                  </pic:spPr>
+                </pic:pic>
+              </a:graphicData>
+            </a:graphic>
+          </wp:inline>
+        </w:drawing>
+      </w:r>
+    </w:p>
+    <w:p>
+      <w:pPr>
+        <w:bidi/>
+        <w:jc w:val="both"/>
+        <w:rPr>
+          <w:rFonts w:cs="B Lotus"/>
+          <w:sz w:val="32"/>
+          <w:szCs w:val="32"/>
+          <w:rtl/>
+          <w:lang w:bidi="fa-IR"/>
+        </w:rPr>
+      </w:pPr>
+      <w:r>
+        <w:rPr>
+          <w:rFonts w:cs="B Lotus" w:hint="cs"/>
+          <w:sz w:val="32"/>
+          <w:szCs w:val="32"/>
+          <w:rtl/>
+          <w:lang w:bidi="fa-IR"/>
+        </w:rPr>
+        <w:lastRenderedPageBreak/>
+        <w:t xml:space="preserve">طبق عکس بالا واسه همین هست که مشتق تابع </w:t>
+      </w:r>
+      <w:proofErr w:type="spellStart"/>
+      <w:r>
+        <w:rPr>
+          <w:rFonts w:cs="B Lotus" w:hint="cs"/>
+          <w:sz w:val="32"/>
+          <w:szCs w:val="32"/>
+          <w:rtl/>
+          <w:lang w:bidi="fa-IR"/>
+        </w:rPr>
+        <w:t>سیگموید</w:t>
+      </w:r>
+      <w:proofErr w:type="spellEnd"/>
+      <w:r>
+        <w:rPr>
+          <w:rFonts w:cs="B Lotus" w:hint="cs"/>
+          <w:sz w:val="32"/>
+          <w:szCs w:val="32"/>
+          <w:rtl/>
+          <w:lang w:bidi="fa-IR"/>
+        </w:rPr>
+        <w:t xml:space="preserve"> در حین محاسبه خطا نیاز داریم. </w:t>
+      </w:r>
+    </w:p>
+    <w:p>
+      <w:pPr>
+        <w:bidi/>
+        <w:jc w:val="both"/>
+        <w:rPr>
+          <w:rFonts w:cs="B Lotus"/>
+          <w:sz w:val="32"/>
+          <w:szCs w:val="32"/>
+          <w:rtl/>
+          <w:lang w:bidi="fa-IR"/>
+        </w:rPr>
+      </w:pPr>
+      <w:r>
+        <w:rPr>
+          <w:rFonts w:cs="B Lotus" w:hint="cs"/>
+          <w:sz w:val="32"/>
+          <w:szCs w:val="32"/>
+          <w:rtl/>
+          <w:lang w:bidi="fa-IR"/>
+        </w:rPr>
+        <w:t xml:space="preserve">پرسپترون 3 ورودی مرز جدا سازش صفحه میشود. </w:t>
+      </w:r>
+    </w:p>
+    <w:p>
+      <w:pPr>
+        <w:bidi/>
+        <w:jc w:val="both"/>
+        <w:rPr>
+          <w:rFonts w:cs="B Lotus" w:hint="cs"/>
+          <w:sz w:val="32"/>
+          <w:szCs w:val="32"/>
+          <w:rtl/>
+          <w:lang w:bidi="fa-IR"/>
+        </w:rPr>
+      </w:pPr>
+    </w:p>
+    <w:p>
+      <w:pPr>
+        <w:bidi/>
+        <w:jc w:val="both"/>
+        <w:rPr>
+          <w:rFonts w:cs="B Lotus" w:hint="cs"/>
+          <w:sz w:val="32"/>
+          <w:szCs w:val="32"/>
+          <w:rtl/>
+          <w:lang w:bidi="fa-IR"/>
+        </w:rPr>
+      </w:pPr>
+    </w:p>
+    <w:p>
+      <w:pPr>
+        <w:bidi/>
+        <w:jc w:val="both"/>
+        <w:rPr>
+          <w:rFonts w:cs="B Lotus" w:hint="cs"/>
+          <w:sz w:val="32"/>
+          <w:szCs w:val="32"/>
+          <w:rtl/>
+          <w:lang w:bidi="fa-IR"/>
+        </w:rPr>
+      </w:pPr>
+    </w:p>
+    <w:p>
+      <w:pPr>
+        <w:bidi/>
+        <w:jc w:val="both"/>
+        <w:rPr>
+          <w:rFonts w:cs="B Lotus"/>
+          <w:sz w:val="32"/>
+          <w:szCs w:val="32"/>
+          <w:lang w:bidi="fa-IR"/>
+        </w:rPr>
+      </w:pPr>
     </w:p>
     <w:p>
       <w:pPr>

</xml_diff>

<commit_message>
[ADD] lecture 5 of main course added
</commit_message>
<xml_diff>
--- a/Neural Networks/notes/main_lecture_note.docx
+++ b/Neural Networks/notes/main_lecture_note.docx
@@ -1157,7 +1157,6 @@
           <w:rFonts w:cs="B Lotus"/>
           <w:sz w:val="32"/>
           <w:szCs w:val="32"/>
-          <w:rtl/>
           <w:lang w:bidi="fa-IR"/>
         </w:rPr>
       </w:pPr>
@@ -1177,33 +1176,874 @@
         <w:bidi/>
         <w:jc w:val="both"/>
         <w:rPr>
-          <w:rFonts w:cs="B Lotus" w:hint="cs"/>
-          <w:sz w:val="32"/>
-          <w:szCs w:val="32"/>
-          <w:rtl/>
-          <w:lang w:bidi="fa-IR"/>
-        </w:rPr>
-      </w:pPr>
-    </w:p>
-    <w:p>
-      <w:pPr>
-        <w:bidi/>
-        <w:jc w:val="both"/>
-        <w:rPr>
-          <w:rFonts w:cs="B Lotus" w:hint="cs"/>
-          <w:sz w:val="32"/>
-          <w:szCs w:val="32"/>
-          <w:rtl/>
-          <w:lang w:bidi="fa-IR"/>
-        </w:rPr>
-      </w:pPr>
-    </w:p>
-    <w:p>
-      <w:pPr>
-        <w:bidi/>
-        <w:jc w:val="both"/>
-        <w:rPr>
-          <w:rFonts w:cs="B Lotus" w:hint="cs"/>
+          <w:rFonts w:cs="B Lotus"/>
+          <w:sz w:val="32"/>
+          <w:szCs w:val="32"/>
+          <w:rtl/>
+          <w:lang w:bidi="fa-IR"/>
+        </w:rPr>
+      </w:pPr>
+      <w:r>
+        <w:rPr>
+          <w:rFonts w:cs="B Lotus" w:hint="cs"/>
+          <w:sz w:val="32"/>
+          <w:szCs w:val="32"/>
+          <w:rtl/>
+          <w:lang w:bidi="fa-IR"/>
+        </w:rPr>
+        <w:t>جلسه پنجم:</w:t>
+      </w:r>
+    </w:p>
+    <w:p>
+      <w:pPr>
+        <w:bidi/>
+        <w:jc w:val="both"/>
+        <w:rPr>
+          <w:rFonts w:cs="B Lotus"/>
+          <w:sz w:val="32"/>
+          <w:szCs w:val="32"/>
+          <w:rtl/>
+          <w:lang w:bidi="fa-IR"/>
+        </w:rPr>
+      </w:pPr>
+      <w:r>
+        <w:rPr>
+          <w:rFonts w:cs="B Lotus" w:hint="cs"/>
+          <w:sz w:val="32"/>
+          <w:szCs w:val="32"/>
+          <w:rtl/>
+          <w:lang w:bidi="fa-IR"/>
+        </w:rPr>
+        <w:t xml:space="preserve">مسئله </w:t>
+      </w:r>
+      <w:r>
+        <w:rPr>
+          <w:rFonts w:cs="B Lotus"/>
+          <w:sz w:val="32"/>
+          <w:szCs w:val="32"/>
+          <w:lang w:bidi="fa-IR"/>
+        </w:rPr>
+        <w:t>XOR</w:t>
+      </w:r>
+      <w:r>
+        <w:rPr>
+          <w:rFonts w:cs="B Lotus" w:hint="cs"/>
+          <w:sz w:val="32"/>
+          <w:szCs w:val="32"/>
+          <w:rtl/>
+          <w:lang w:bidi="fa-IR"/>
+        </w:rPr>
+        <w:t xml:space="preserve"> جدایی پذیر خطی نیست پس با یک نورون نمیتوانیم این تابع را جدا کنیم و با یک خط نمیتوانیم پس به 2 خط حداقل نیاز داریم. </w:t>
+      </w:r>
+      <w:r>
+        <w:rPr>
+          <w:rFonts w:cs="B Lotus" w:hint="cs"/>
+          <w:sz w:val="32"/>
+          <w:szCs w:val="32"/>
+          <w:rtl/>
+          <w:lang w:bidi="fa-IR"/>
+        </w:rPr>
+        <w:t xml:space="preserve">میتوانیم یک نگاشت کنیم به یک فضای دیگه که جدای پذیر خطی میشود در نتیجه با یک نورون میتوانیم جدا کنیم آنها را. </w:t>
+      </w:r>
+      <w:r>
+        <w:rPr>
+          <w:rFonts w:cs="B Lotus" w:hint="cs"/>
+          <w:sz w:val="32"/>
+          <w:szCs w:val="32"/>
+          <w:rtl/>
+          <w:lang w:bidi="fa-IR"/>
+        </w:rPr>
+        <w:t xml:space="preserve">لایه میانی آن استخراج کننده فیچر هست که توانسته هست مسئله را ببرد به یک فضای دیگر که جدایی پذیر خطی هست. </w:t>
+      </w:r>
+      <w:r>
+        <w:rPr>
+          <w:rFonts w:cs="B Lotus"/>
+          <w:sz w:val="32"/>
+          <w:szCs w:val="32"/>
+          <w:lang w:bidi="fa-IR"/>
+        </w:rPr>
+        <w:t>fully connected</w:t>
+      </w:r>
+      <w:r>
+        <w:rPr>
+          <w:rFonts w:cs="B Lotus" w:hint="cs"/>
+          <w:sz w:val="32"/>
+          <w:szCs w:val="32"/>
+          <w:rtl/>
+          <w:lang w:bidi="fa-IR"/>
+        </w:rPr>
+        <w:t xml:space="preserve"> یعنی هر واحد قبلی به تمام واحدهای لایه بعدی متصل هست. تعداد واحد ها و لایه های مخفی مشخص است و تمامی اتصالات رو به جلو است یا </w:t>
+      </w:r>
+      <w:r>
+        <w:rPr>
+          <w:rFonts w:cs="B Lotus"/>
+          <w:sz w:val="32"/>
+          <w:szCs w:val="32"/>
+          <w:lang w:bidi="fa-IR"/>
+        </w:rPr>
+        <w:t>feed forward</w:t>
+      </w:r>
+      <w:r>
+        <w:rPr>
+          <w:rFonts w:cs="B Lotus" w:hint="cs"/>
+          <w:sz w:val="32"/>
+          <w:szCs w:val="32"/>
+          <w:rtl/>
+          <w:lang w:bidi="fa-IR"/>
+        </w:rPr>
+        <w:t xml:space="preserve">. </w:t>
+      </w:r>
+      <w:r>
+        <w:rPr>
+          <w:rFonts w:cs="B Lotus" w:hint="cs"/>
+          <w:sz w:val="32"/>
+          <w:szCs w:val="32"/>
+          <w:rtl/>
+          <w:lang w:bidi="fa-IR"/>
+        </w:rPr>
+        <w:t xml:space="preserve">تابع فعالیت لایه های مخفی باید غیر خطی باشد. </w:t>
+      </w:r>
+      <w:r>
+        <w:rPr>
+          <w:rFonts w:cs="B Lotus" w:hint="cs"/>
+          <w:sz w:val="32"/>
+          <w:szCs w:val="32"/>
+          <w:rtl/>
+          <w:lang w:bidi="fa-IR"/>
+        </w:rPr>
+        <w:t>ترکیب یک سری لایه خطی و تابع خطی، خطی هست</w:t>
+      </w:r>
+      <w:r>
+        <w:rPr>
+          <w:rFonts w:cs="B Lotus" w:hint="cs"/>
+          <w:sz w:val="32"/>
+          <w:szCs w:val="32"/>
+          <w:rtl/>
+          <w:lang w:bidi="fa-IR"/>
+        </w:rPr>
+        <w:t xml:space="preserve"> و دیگر عملا فایده ندارد اضافه کردن لایه های جدید</w:t>
+      </w:r>
+      <w:r>
+        <w:rPr>
+          <w:rFonts w:cs="B Lotus" w:hint="cs"/>
+          <w:sz w:val="32"/>
+          <w:szCs w:val="32"/>
+          <w:rtl/>
+          <w:lang w:bidi="fa-IR"/>
+        </w:rPr>
+        <w:t xml:space="preserve"> و دیگر ورودی میشود یک ماتریس دیگر ماتریس بیشتر نداریم. </w:t>
+      </w:r>
+    </w:p>
+    <w:p>
+      <w:pPr>
+        <w:bidi/>
+        <w:jc w:val="both"/>
+        <w:rPr>
+          <w:rFonts w:cs="B Lotus"/>
+          <w:sz w:val="32"/>
+          <w:szCs w:val="32"/>
+          <w:rtl/>
+          <w:lang w:bidi="fa-IR"/>
+        </w:rPr>
+      </w:pPr>
+      <w:r>
+        <w:rPr>
+          <w:rFonts w:cs="B Lotus" w:hint="cs"/>
+          <w:sz w:val="32"/>
+          <w:szCs w:val="32"/>
+          <w:rtl/>
+          <w:lang w:bidi="fa-IR"/>
+        </w:rPr>
+        <w:t xml:space="preserve">تک نورون: مسائل جدایی پذیر خطی را حل میکردیم که تک لایه هم گفته میشود. </w:t>
+      </w:r>
+    </w:p>
+    <w:p>
+      <w:pPr>
+        <w:bidi/>
+        <w:jc w:val="both"/>
+        <w:rPr>
+          <w:rFonts w:cs="B Lotus"/>
+          <w:sz w:val="32"/>
+          <w:szCs w:val="32"/>
+          <w:rtl/>
+          <w:lang w:bidi="fa-IR"/>
+        </w:rPr>
+      </w:pPr>
+      <w:r>
+        <w:rPr>
+          <w:rFonts w:cs="B Lotus" w:hint="cs"/>
+          <w:sz w:val="32"/>
+          <w:szCs w:val="32"/>
+          <w:rtl/>
+          <w:lang w:bidi="fa-IR"/>
+        </w:rPr>
+        <w:t>دو لایه: یعنی یک لایه مخفی داشته باشیم به ازای هر نورون میتوانیم فضا را به 2 قسمت ترکیب بکنیم و نورون لایه آخر فقط خط ها را ترکیب میکند بسته به تعداد نود لایه مخفی خط ها زیاد یا کم میشوند.</w:t>
+      </w:r>
+    </w:p>
+    <w:p>
+      <w:pPr>
+        <w:bidi/>
+        <w:jc w:val="both"/>
+        <w:rPr>
+          <w:rFonts w:cs="B Lotus"/>
+          <w:sz w:val="32"/>
+          <w:szCs w:val="32"/>
+          <w:rtl/>
+          <w:lang w:bidi="fa-IR"/>
+        </w:rPr>
+      </w:pPr>
+      <w:r>
+        <w:rPr>
+          <w:rFonts w:cs="B Lotus" w:hint="cs"/>
+          <w:sz w:val="32"/>
+          <w:szCs w:val="32"/>
+          <w:rtl/>
+          <w:lang w:bidi="fa-IR"/>
+        </w:rPr>
+        <w:t xml:space="preserve">سه لایه: اینجا ترکیبی از نواحی محدب داریم نسبت به لایه قبلی. </w:t>
+      </w:r>
+      <w:r>
+        <w:rPr>
+          <w:rFonts w:cs="B Lotus" w:hint="cs"/>
+          <w:sz w:val="32"/>
+          <w:szCs w:val="32"/>
+          <w:rtl/>
+          <w:lang w:bidi="fa-IR"/>
+        </w:rPr>
+        <w:t xml:space="preserve">و انگار یک سری ناحیه محدب میتوانیم داشته باشیم. </w:t>
+      </w:r>
+    </w:p>
+    <w:p>
+      <w:pPr>
+        <w:bidi/>
+        <w:jc w:val="both"/>
+        <w:rPr>
+          <w:rFonts w:cs="B Lotus"/>
+          <w:sz w:val="32"/>
+          <w:szCs w:val="32"/>
+          <w:rtl/>
+          <w:lang w:bidi="fa-IR"/>
+        </w:rPr>
+      </w:pPr>
+      <w:r>
+        <w:rPr>
+          <w:rFonts w:cs="B Lotus" w:hint="cs"/>
+          <w:sz w:val="32"/>
+          <w:szCs w:val="32"/>
+          <w:rtl/>
+          <w:lang w:bidi="fa-IR"/>
+        </w:rPr>
+        <w:t>مشتق یک تابع نسبت به یک پارامتر یعنی تغییرات اون تابع نسبت به اون پارامتر</w:t>
+      </w:r>
+      <w:r>
+        <w:rPr>
+          <w:rFonts w:cs="B Lotus" w:hint="cs"/>
+          <w:sz w:val="32"/>
+          <w:szCs w:val="32"/>
+          <w:rtl/>
+          <w:lang w:bidi="fa-IR"/>
+        </w:rPr>
+        <w:t xml:space="preserve">. </w:t>
+      </w:r>
+    </w:p>
+    <w:p>
+      <w:pPr>
+        <w:bidi/>
+        <w:jc w:val="both"/>
+        <w:rPr>
+          <w:rFonts w:cs="B Lotus"/>
+          <w:sz w:val="32"/>
+          <w:szCs w:val="32"/>
+          <w:rtl/>
+          <w:lang w:bidi="fa-IR"/>
+        </w:rPr>
+      </w:pPr>
+      <w:r>
+        <w:rPr>
+          <w:rFonts w:cs="B Lotus" w:hint="cs"/>
+          <w:sz w:val="32"/>
+          <w:szCs w:val="32"/>
+          <w:rtl/>
+          <w:lang w:bidi="fa-IR"/>
+        </w:rPr>
+        <w:t xml:space="preserve">پس انتشار خطا یا </w:t>
+      </w:r>
+      <w:r>
+        <w:rPr>
+          <w:rFonts w:cs="B Lotus"/>
+          <w:sz w:val="32"/>
+          <w:szCs w:val="32"/>
+          <w:lang w:bidi="fa-IR"/>
+        </w:rPr>
+        <w:t>backpropagation</w:t>
+      </w:r>
+      <w:r>
+        <w:rPr>
+          <w:rFonts w:cs="B Lotus" w:hint="cs"/>
+          <w:sz w:val="32"/>
+          <w:szCs w:val="32"/>
+          <w:rtl/>
+          <w:lang w:bidi="fa-IR"/>
+        </w:rPr>
+        <w:t>:</w:t>
+      </w:r>
+    </w:p>
+    <w:p>
+      <w:pPr>
+        <w:bidi/>
+        <w:jc w:val="both"/>
+        <w:rPr>
+          <w:rFonts w:cs="B Lotus"/>
+          <w:sz w:val="32"/>
+          <w:szCs w:val="32"/>
+          <w:rtl/>
+          <w:lang w:bidi="fa-IR"/>
+        </w:rPr>
+      </w:pPr>
+      <w:r>
+        <w:rPr>
+          <w:rFonts w:cs="B Lotus" w:hint="cs"/>
+          <w:sz w:val="32"/>
+          <w:szCs w:val="32"/>
+          <w:rtl/>
+          <w:lang w:bidi="fa-IR"/>
+        </w:rPr>
+        <w:t xml:space="preserve">اول </w:t>
+      </w:r>
+      <w:r>
+        <w:rPr>
+          <w:rFonts w:cs="B Lotus"/>
+          <w:sz w:val="32"/>
+          <w:szCs w:val="32"/>
+          <w:lang w:bidi="fa-IR"/>
+        </w:rPr>
+        <w:t>forward</w:t>
+      </w:r>
+      <w:r>
+        <w:rPr>
+          <w:rFonts w:cs="B Lotus" w:hint="cs"/>
+          <w:sz w:val="32"/>
+          <w:szCs w:val="32"/>
+          <w:rtl/>
+          <w:lang w:bidi="fa-IR"/>
+        </w:rPr>
+        <w:t>:</w:t>
+      </w:r>
+    </w:p>
+    <w:p>
+      <w:pPr>
+        <w:bidi/>
+        <w:jc w:val="both"/>
+        <w:rPr>
+          <w:rFonts w:cs="B Lotus"/>
+          <w:sz w:val="32"/>
+          <w:szCs w:val="32"/>
+          <w:rtl/>
+          <w:lang w:bidi="fa-IR"/>
+        </w:rPr>
+      </w:pPr>
+      <w:r>
+        <w:rPr>
+          <w:rFonts w:cs="B Lotus" w:hint="cs"/>
+          <w:sz w:val="32"/>
+          <w:szCs w:val="32"/>
+          <w:rtl/>
+          <w:lang w:bidi="fa-IR"/>
+        </w:rPr>
+        <w:t>بردار ورودی به شبکه اعمال شده و خروجی واقعی محاسبه میشود.</w:t>
+      </w:r>
+    </w:p>
+    <w:p>
+      <w:pPr>
+        <w:bidi/>
+        <w:jc w:val="both"/>
+        <w:rPr>
+          <w:rFonts w:cs="B Lotus"/>
+          <w:sz w:val="32"/>
+          <w:szCs w:val="32"/>
+          <w:rtl/>
+          <w:lang w:bidi="fa-IR"/>
+        </w:rPr>
+      </w:pPr>
+    </w:p>
+    <w:p>
+      <w:pPr>
+        <w:bidi/>
+        <w:jc w:val="both"/>
+        <w:rPr>
+          <w:rFonts w:cs="B Lotus"/>
+          <w:sz w:val="32"/>
+          <w:szCs w:val="32"/>
+          <w:rtl/>
+          <w:lang w:bidi="fa-IR"/>
+        </w:rPr>
+      </w:pPr>
+      <w:r>
+        <w:rPr>
+          <w:rFonts w:cs="B Lotus"/>
+          <w:sz w:val="32"/>
+          <w:szCs w:val="32"/>
+          <w:lang w:bidi="fa-IR"/>
+        </w:rPr>
+        <w:lastRenderedPageBreak/>
+        <w:t>Backward</w:t>
+      </w:r>
+      <w:r>
+        <w:rPr>
+          <w:rFonts w:cs="B Lotus" w:hint="cs"/>
+          <w:sz w:val="32"/>
+          <w:szCs w:val="32"/>
+          <w:rtl/>
+          <w:lang w:bidi="fa-IR"/>
+        </w:rPr>
+        <w:t>:</w:t>
+      </w:r>
+    </w:p>
+    <w:p>
+      <w:pPr>
+        <w:bidi/>
+        <w:jc w:val="both"/>
+        <w:rPr>
+          <w:rFonts w:cs="B Lotus"/>
+          <w:sz w:val="32"/>
+          <w:szCs w:val="32"/>
+          <w:rtl/>
+          <w:lang w:bidi="fa-IR"/>
+        </w:rPr>
+      </w:pPr>
+      <w:r>
+        <w:rPr>
+          <w:rFonts w:cs="B Lotus" w:hint="cs"/>
+          <w:sz w:val="32"/>
+          <w:szCs w:val="32"/>
+          <w:rtl/>
+          <w:lang w:bidi="fa-IR"/>
+        </w:rPr>
+        <w:t xml:space="preserve">یک خروجی مطلوب داریم و یک خروجی واقعی که توسط شبکه ما تولید شده است که اختلاف این 2 تا را محاسبه میکنیم بر حسب تابع معیار سیگنالی متناسب با خطا تولید و لایه به لایه حرکت میکند و وزن را اصلاح میکند. </w:t>
+      </w:r>
+      <w:r>
+        <w:rPr>
+          <w:rFonts w:cs="B Lotus" w:hint="cs"/>
+          <w:sz w:val="32"/>
+          <w:szCs w:val="32"/>
+          <w:rtl/>
+          <w:lang w:bidi="fa-IR"/>
+        </w:rPr>
+        <w:t xml:space="preserve">پس از اصلاح وزن ها میگوییم </w:t>
+      </w:r>
+      <w:r>
+        <w:rPr>
+          <w:rFonts w:cs="B Lotus"/>
+          <w:sz w:val="32"/>
+          <w:szCs w:val="32"/>
+          <w:lang w:bidi="fa-IR"/>
+        </w:rPr>
+        <w:t>iteration</w:t>
+      </w:r>
+      <w:r>
+        <w:rPr>
+          <w:rFonts w:cs="B Lotus" w:hint="cs"/>
+          <w:sz w:val="32"/>
+          <w:szCs w:val="32"/>
+          <w:rtl/>
+          <w:lang w:bidi="fa-IR"/>
+        </w:rPr>
+        <w:t xml:space="preserve">. </w:t>
+      </w:r>
+    </w:p>
+    <w:p>
+      <w:pPr>
+        <w:bidi/>
+        <w:jc w:val="both"/>
+        <w:rPr>
+          <w:rFonts w:cs="B Lotus"/>
+          <w:sz w:val="32"/>
+          <w:szCs w:val="32"/>
+          <w:rtl/>
+          <w:lang w:bidi="fa-IR"/>
+        </w:rPr>
+      </w:pPr>
+      <w:r>
+        <w:rPr>
+          <w:rFonts w:cs="B Lotus" w:hint="cs"/>
+          <w:sz w:val="32"/>
+          <w:szCs w:val="32"/>
+          <w:rtl/>
+          <w:lang w:bidi="fa-IR"/>
+        </w:rPr>
+        <w:t xml:space="preserve">دقت کن در اسلاید میزان خطا نورون </w:t>
+      </w:r>
+      <w:r>
+        <w:rPr>
+          <w:rFonts w:cs="B Lotus"/>
+          <w:sz w:val="32"/>
+          <w:szCs w:val="32"/>
+          <w:lang w:bidi="fa-IR"/>
+        </w:rPr>
+        <w:t>j</w:t>
+      </w:r>
+      <w:r>
+        <w:rPr>
+          <w:rFonts w:cs="B Lotus" w:hint="cs"/>
+          <w:sz w:val="32"/>
+          <w:szCs w:val="32"/>
+          <w:rtl/>
+          <w:lang w:bidi="fa-IR"/>
+        </w:rPr>
+        <w:t xml:space="preserve"> ام نورون خروجی ما هست. خطا را برای اون نورون داریم حساب میکنیم. </w:t>
+      </w:r>
+      <w:r>
+        <w:rPr>
+          <w:rFonts w:cs="B Lotus" w:hint="cs"/>
+          <w:sz w:val="32"/>
+          <w:szCs w:val="32"/>
+          <w:rtl/>
+          <w:lang w:bidi="fa-IR"/>
+        </w:rPr>
+        <w:t xml:space="preserve">بعد که جمع میکنیم مجموع خطا های همه لایه های آخر هست یا خروجی به ازای هر ورودی و این لحظه ای است. </w:t>
+      </w:r>
+      <w:r>
+        <w:rPr>
+          <w:rFonts w:cs="B Lotus" w:hint="cs"/>
+          <w:sz w:val="32"/>
+          <w:szCs w:val="32"/>
+          <w:rtl/>
+          <w:lang w:bidi="fa-IR"/>
+        </w:rPr>
+        <w:t xml:space="preserve">حالا همین رو سیگما بگیریم تقسیم بر </w:t>
+      </w:r>
+      <w:r>
+        <w:rPr>
+          <w:rFonts w:cs="B Lotus"/>
+          <w:sz w:val="32"/>
+          <w:szCs w:val="32"/>
+          <w:lang w:bidi="fa-IR"/>
+        </w:rPr>
+        <w:t>n</w:t>
+      </w:r>
+      <w:r>
+        <w:rPr>
+          <w:rFonts w:cs="B Lotus" w:hint="cs"/>
+          <w:sz w:val="32"/>
+          <w:szCs w:val="32"/>
+          <w:rtl/>
+          <w:lang w:bidi="fa-IR"/>
+        </w:rPr>
+        <w:t xml:space="preserve"> کنیم میانگین خطا لحظه کل ورودی ها میشود نه فقط یک ورودی. </w:t>
+      </w:r>
+      <w:r>
+        <w:rPr>
+          <w:rFonts w:cs="B Lotus" w:hint="cs"/>
+          <w:sz w:val="32"/>
+          <w:szCs w:val="32"/>
+          <w:rtl/>
+          <w:lang w:bidi="fa-IR"/>
+        </w:rPr>
+        <w:t xml:space="preserve">دقت کن این با فرمول </w:t>
+      </w:r>
+      <w:r>
+        <w:rPr>
+          <w:rFonts w:cs="B Lotus"/>
+          <w:sz w:val="32"/>
+          <w:szCs w:val="32"/>
+          <w:lang w:bidi="fa-IR"/>
+        </w:rPr>
+        <w:t>batch</w:t>
+      </w:r>
+      <w:r>
+        <w:rPr>
+          <w:rFonts w:cs="B Lotus" w:hint="cs"/>
+          <w:sz w:val="32"/>
+          <w:szCs w:val="32"/>
+          <w:rtl/>
+          <w:lang w:bidi="fa-IR"/>
+        </w:rPr>
+        <w:t xml:space="preserve"> یکسان هست و چون میانگین میگیریم تابع خیلی نرم تر خواهد بود. </w:t>
+      </w:r>
+      <w:r>
+        <w:rPr>
+          <w:rFonts w:cs="B Lotus"/>
+          <w:sz w:val="32"/>
+          <w:szCs w:val="32"/>
+          <w:rtl/>
+          <w:lang w:bidi="fa-IR"/>
+        </w:rPr>
+        <w:br/>
+      </w:r>
+      <w:r>
+        <w:rPr>
+          <w:rFonts w:cs="B Lotus" w:hint="cs"/>
+          <w:sz w:val="32"/>
+          <w:szCs w:val="32"/>
+          <w:rtl/>
+          <w:lang w:bidi="fa-IR"/>
+        </w:rPr>
+        <w:t xml:space="preserve">خلاف جهت گرادیان یعنی به سمت مینیموم حرکت میکنی. </w:t>
+      </w:r>
+      <w:r>
+        <w:rPr>
+          <w:rFonts w:cs="B Lotus" w:hint="cs"/>
+          <w:sz w:val="32"/>
+          <w:szCs w:val="32"/>
+          <w:rtl/>
+          <w:lang w:bidi="fa-IR"/>
+        </w:rPr>
+        <w:t>به فرمول دلتا این شکلی نگاه کنی که با مشتق خطا با در نظر گرفتن وزن جهت مینیموم را پیدا میکنیم و با نرخ آموزش طول گام را مشخص میکنیم حالا به سمت منهای این باید برویم تا در جهت مینیموم باشد</w:t>
+      </w:r>
+      <w:r>
+        <w:rPr>
+          <w:rFonts w:cs="B Lotus" w:hint="cs"/>
+          <w:sz w:val="32"/>
+          <w:szCs w:val="32"/>
+          <w:rtl/>
+          <w:lang w:bidi="fa-IR"/>
+        </w:rPr>
+        <w:t xml:space="preserve"> یا سمت خلاف آن. </w:t>
+      </w:r>
+    </w:p>
+    <w:p>
+      <w:pPr>
+        <w:bidi/>
+        <w:jc w:val="both"/>
+        <w:rPr>
+          <w:rFonts w:cs="B Lotus"/>
+          <w:sz w:val="32"/>
+          <w:szCs w:val="32"/>
+          <w:rtl/>
+          <w:lang w:bidi="fa-IR"/>
+        </w:rPr>
+      </w:pPr>
+      <w:r>
+        <w:rPr>
+          <w:rFonts w:cs="B Lotus" w:hint="cs"/>
+          <w:sz w:val="32"/>
+          <w:szCs w:val="32"/>
+          <w:rtl/>
+          <w:lang w:bidi="fa-IR"/>
+        </w:rPr>
+        <w:t xml:space="preserve">گرادیان محلی را فقط یکبار محاسبه میکنی چون ثابت و مشترک هست. </w:t>
+      </w:r>
+    </w:p>
+    <w:p>
+      <w:pPr>
+        <w:bidi/>
+        <w:jc w:val="both"/>
+        <w:rPr>
+          <w:rFonts w:cs="B Lotus"/>
+          <w:sz w:val="32"/>
+          <w:szCs w:val="32"/>
+          <w:rtl/>
+          <w:lang w:bidi="fa-IR"/>
+        </w:rPr>
+      </w:pPr>
+      <w:r>
+        <w:rPr>
+          <w:noProof/>
+        </w:rPr>
+        <w:drawing>
+          <wp:inline distT="0" distB="0" distL="0" distR="0" wp14:anchorId="3C2DD67F" wp14:editId="424F275F">
+            <wp:extent cx="6675120" cy="3993515"/>
+            <wp:effectExtent l="0" t="0" r="0" b="6985"/>
+            <wp:docPr id="557316455" name="Picture 1"/>
+            <wp:cNvGraphicFramePr>
+              <a:graphicFrameLocks xmlns:a="http://schemas.openxmlformats.org/drawingml/2006/main" noChangeAspect="1"/>
+            </wp:cNvGraphicFramePr>
+            <a:graphic xmlns:a="http://schemas.openxmlformats.org/drawingml/2006/main">
+              <a:graphicData uri="http://schemas.openxmlformats.org/drawingml/2006/picture">
+                <pic:pic xmlns:pic="http://schemas.openxmlformats.org/drawingml/2006/picture">
+                  <pic:nvPicPr>
+                    <pic:cNvPr id="557316455" name=""/>
+                    <pic:cNvPicPr/>
+                  </pic:nvPicPr>
+                  <pic:blipFill>
+                    <a:blip r:embed="rId6"/>
+                    <a:stretch>
+                      <a:fillRect/>
+                    </a:stretch>
+                  </pic:blipFill>
+                  <pic:spPr>
+                    <a:xfrm>
+                      <a:off x="0" y="0"/>
+                      <a:ext cx="6675120" cy="3993515"/>
+                    </a:xfrm>
+                    <a:prstGeom prst="rect">
+                      <a:avLst/>
+                    </a:prstGeom>
+                  </pic:spPr>
+                </pic:pic>
+              </a:graphicData>
+            </a:graphic>
+          </wp:inline>
+        </w:drawing>
+      </w:r>
+    </w:p>
+    <w:p>
+      <w:pPr>
+        <w:bidi/>
+        <w:jc w:val="both"/>
+        <w:rPr>
+          <w:rFonts w:cs="B Lotus"/>
+          <w:sz w:val="32"/>
+          <w:szCs w:val="32"/>
+          <w:lang w:bidi="fa-IR"/>
+        </w:rPr>
+      </w:pPr>
+      <w:r>
+        <w:rPr>
+          <w:rFonts w:cs="B Lotus" w:hint="cs"/>
+          <w:sz w:val="32"/>
+          <w:szCs w:val="32"/>
+          <w:rtl/>
+          <w:lang w:bidi="fa-IR"/>
+        </w:rPr>
+        <w:lastRenderedPageBreak/>
+        <w:t xml:space="preserve">نورون لایه قبلی به همه نورون های لایه بعد وصل هست و خطا آن نسبت به همه نورون های لایه بعد تاثیر گذار هست. </w:t>
+      </w:r>
+      <w:r>
+        <w:rPr>
+          <w:rFonts w:cs="B Lotus" w:hint="cs"/>
+          <w:sz w:val="32"/>
+          <w:szCs w:val="32"/>
+          <w:rtl/>
+          <w:lang w:bidi="fa-IR"/>
+        </w:rPr>
+        <w:t xml:space="preserve">چرا فرمول سیگما داریم روی </w:t>
+      </w:r>
+      <w:r>
+        <w:rPr>
+          <w:rFonts w:cs="B Lotus"/>
+          <w:sz w:val="32"/>
+          <w:szCs w:val="32"/>
+          <w:lang w:bidi="fa-IR"/>
+        </w:rPr>
+        <w:t>ek</w:t>
+      </w:r>
+      <w:r>
+        <w:rPr>
+          <w:rFonts w:cs="B Lotus" w:hint="cs"/>
+          <w:sz w:val="32"/>
+          <w:szCs w:val="32"/>
+          <w:rtl/>
+          <w:lang w:bidi="fa-IR"/>
+        </w:rPr>
+        <w:t xml:space="preserve">؟ چون نورون لایه قبل به همه نورون های لایه بعد وصل هست پس باید مجموعه </w:t>
+      </w:r>
+      <w:r>
+        <w:rPr>
+          <w:rFonts w:cs="B Lotus"/>
+          <w:sz w:val="32"/>
+          <w:szCs w:val="32"/>
+          <w:lang w:bidi="fa-IR"/>
+        </w:rPr>
+        <w:t>e</w:t>
+      </w:r>
+      <w:r>
+        <w:rPr>
+          <w:rFonts w:cs="B Lotus" w:hint="cs"/>
+          <w:sz w:val="32"/>
+          <w:szCs w:val="32"/>
+          <w:rtl/>
+          <w:lang w:bidi="fa-IR"/>
+        </w:rPr>
+        <w:t xml:space="preserve"> ها را جمع کنیم برای نورون فعلی در لایه مخفی. </w:t>
+      </w:r>
+    </w:p>
+    <w:p>
+      <w:pPr>
+        <w:bidi/>
+        <w:jc w:val="both"/>
+        <w:rPr>
+          <w:rFonts w:cs="B Lotus"/>
+          <w:sz w:val="32"/>
+          <w:szCs w:val="32"/>
+          <w:lang w:bidi="fa-IR"/>
+        </w:rPr>
+      </w:pPr>
+      <w:r>
+        <w:rPr>
+          <w:noProof/>
+        </w:rPr>
+        <w:drawing>
+          <wp:inline distT="0" distB="0" distL="0" distR="0" wp14:anchorId="12ED6F3C" wp14:editId="656AEE54">
+            <wp:extent cx="6675120" cy="4475480"/>
+            <wp:effectExtent l="0" t="0" r="0" b="1270"/>
+            <wp:docPr id="2113349732" name="Picture 1"/>
+            <wp:cNvGraphicFramePr>
+              <a:graphicFrameLocks xmlns:a="http://schemas.openxmlformats.org/drawingml/2006/main" noChangeAspect="1"/>
+            </wp:cNvGraphicFramePr>
+            <a:graphic xmlns:a="http://schemas.openxmlformats.org/drawingml/2006/main">
+              <a:graphicData uri="http://schemas.openxmlformats.org/drawingml/2006/picture">
+                <pic:pic xmlns:pic="http://schemas.openxmlformats.org/drawingml/2006/picture">
+                  <pic:nvPicPr>
+                    <pic:cNvPr id="2113349732" name=""/>
+                    <pic:cNvPicPr/>
+                  </pic:nvPicPr>
+                  <pic:blipFill>
+                    <a:blip r:embed="rId7"/>
+                    <a:stretch>
+                      <a:fillRect/>
+                    </a:stretch>
+                  </pic:blipFill>
+                  <pic:spPr>
+                    <a:xfrm>
+                      <a:off x="0" y="0"/>
+                      <a:ext cx="6675120" cy="4475480"/>
+                    </a:xfrm>
+                    <a:prstGeom prst="rect">
+                      <a:avLst/>
+                    </a:prstGeom>
+                  </pic:spPr>
+                </pic:pic>
+              </a:graphicData>
+            </a:graphic>
+          </wp:inline>
+        </w:drawing>
+      </w:r>
+    </w:p>
+    <w:p>
+      <w:pPr>
+        <w:bidi/>
+        <w:jc w:val="both"/>
+        <w:rPr>
+          <w:rFonts w:cs="B Lotus" w:hint="cs"/>
+          <w:sz w:val="32"/>
+          <w:szCs w:val="32"/>
+          <w:lang w:bidi="fa-IR"/>
+        </w:rPr>
+      </w:pPr>
+    </w:p>
+    <w:p>
+      <w:pPr>
+        <w:bidi/>
+        <w:jc w:val="both"/>
+        <w:rPr>
+          <w:rFonts w:cs="B Lotus"/>
+          <w:sz w:val="32"/>
+          <w:szCs w:val="32"/>
+          <w:rtl/>
+          <w:lang w:bidi="fa-IR"/>
+        </w:rPr>
+      </w:pPr>
+    </w:p>
+    <w:p>
+      <w:pPr>
+        <w:bidi/>
+        <w:jc w:val="both"/>
+        <w:rPr>
+          <w:rFonts w:cs="B Lotus"/>
+          <w:sz w:val="32"/>
+          <w:szCs w:val="32"/>
+          <w:rtl/>
+          <w:lang w:bidi="fa-IR"/>
+        </w:rPr>
+      </w:pPr>
+    </w:p>
+    <w:p>
+      <w:pPr>
+        <w:bidi/>
+        <w:jc w:val="both"/>
+        <w:rPr>
+          <w:rFonts w:cs="B Lotus"/>
           <w:sz w:val="32"/>
           <w:szCs w:val="32"/>
           <w:rtl/>

</xml_diff>

<commit_message>
[ADD] lecture 6 of main course added
</commit_message>
<xml_diff>
--- a/Neural Networks/notes/main_lecture_note.docx
+++ b/Neural Networks/notes/main_lecture_note.docx
@@ -2005,25 +2005,364 @@
         <w:bidi/>
         <w:jc w:val="both"/>
         <w:rPr>
-          <w:rFonts w:cs="B Lotus" w:hint="cs"/>
-          <w:sz w:val="32"/>
-          <w:szCs w:val="32"/>
-          <w:lang w:bidi="fa-IR"/>
-        </w:rPr>
-      </w:pPr>
-    </w:p>
-    <w:p>
-      <w:pPr>
-        <w:bidi/>
-        <w:jc w:val="both"/>
-        <w:rPr>
-          <w:rFonts w:cs="B Lotus"/>
-          <w:sz w:val="32"/>
-          <w:szCs w:val="32"/>
-          <w:rtl/>
-          <w:lang w:bidi="fa-IR"/>
-        </w:rPr>
-      </w:pPr>
+          <w:rFonts w:cs="B Lotus"/>
+          <w:sz w:val="32"/>
+          <w:szCs w:val="32"/>
+          <w:rtl/>
+          <w:lang w:bidi="fa-IR"/>
+        </w:rPr>
+      </w:pPr>
+    </w:p>
+    <w:p>
+      <w:pPr>
+        <w:bidi/>
+        <w:jc w:val="both"/>
+        <w:rPr>
+          <w:rFonts w:cs="B Lotus"/>
+          <w:sz w:val="32"/>
+          <w:szCs w:val="32"/>
+          <w:rtl/>
+          <w:lang w:bidi="fa-IR"/>
+        </w:rPr>
+      </w:pPr>
+      <w:r>
+        <w:rPr>
+          <w:rFonts w:cs="B Lotus" w:hint="cs"/>
+          <w:sz w:val="32"/>
+          <w:szCs w:val="32"/>
+          <w:rtl/>
+          <w:lang w:bidi="fa-IR"/>
+        </w:rPr>
+        <w:t>جلسه ششم:</w:t>
+      </w:r>
+    </w:p>
+    <w:p>
+      <w:pPr>
+        <w:bidi/>
+        <w:jc w:val="both"/>
+        <w:rPr>
+          <w:rFonts w:cs="B Lotus"/>
+          <w:sz w:val="32"/>
+          <w:szCs w:val="32"/>
+          <w:rtl/>
+          <w:lang w:bidi="fa-IR"/>
+        </w:rPr>
+      </w:pPr>
+      <w:r>
+        <w:rPr>
+          <w:rFonts w:cs="B Lotus"/>
+          <w:sz w:val="32"/>
+          <w:szCs w:val="32"/>
+          <w:lang w:bidi="fa-IR"/>
+        </w:rPr>
+        <w:t>Epoch</w:t>
+      </w:r>
+      <w:r>
+        <w:rPr>
+          <w:rFonts w:cs="B Lotus" w:hint="cs"/>
+          <w:sz w:val="32"/>
+          <w:szCs w:val="32"/>
+          <w:rtl/>
+          <w:lang w:bidi="fa-IR"/>
+        </w:rPr>
+        <w:t xml:space="preserve">: یک دوره کامل همه مجموعه آموزشی را دیده باشیم. </w:t>
+      </w:r>
+      <w:r>
+        <w:rPr>
+          <w:rFonts w:cs="B Lotus"/>
+          <w:sz w:val="32"/>
+          <w:szCs w:val="32"/>
+          <w:lang w:bidi="fa-IR"/>
+        </w:rPr>
+        <w:t>iteration</w:t>
+      </w:r>
+      <w:r>
+        <w:rPr>
+          <w:rFonts w:cs="B Lotus" w:hint="cs"/>
+          <w:sz w:val="32"/>
+          <w:szCs w:val="32"/>
+          <w:rtl/>
+          <w:lang w:bidi="fa-IR"/>
+        </w:rPr>
+        <w:t xml:space="preserve">: در روش ترتیبی هست که به ازای هر ورودی که اصلاح وزن صورت میگیرد. </w:t>
+      </w:r>
+      <w:r>
+        <w:rPr>
+          <w:rFonts w:cs="B Lotus" w:hint="cs"/>
+          <w:sz w:val="32"/>
+          <w:szCs w:val="32"/>
+          <w:rtl/>
+          <w:lang w:bidi="fa-IR"/>
+        </w:rPr>
+        <w:t xml:space="preserve">روش ترتیبی و روش دسته ای تقریبا فرمول مشابه ای در اپدیت دارند. </w:t>
+      </w:r>
+    </w:p>
+    <w:p>
+      <w:pPr>
+        <w:bidi/>
+        <w:jc w:val="both"/>
+        <w:rPr>
+          <w:rFonts w:cs="B Lotus"/>
+          <w:sz w:val="32"/>
+          <w:szCs w:val="32"/>
+          <w:rtl/>
+          <w:lang w:bidi="fa-IR"/>
+        </w:rPr>
+      </w:pPr>
+      <w:r>
+        <w:rPr>
+          <w:rFonts w:cs="B Lotus" w:hint="cs"/>
+          <w:sz w:val="32"/>
+          <w:szCs w:val="32"/>
+          <w:rtl/>
+          <w:lang w:bidi="fa-IR"/>
+        </w:rPr>
+        <w:t>شیوه ترتیبی به حافظه کمتری نیاز دارد</w:t>
+      </w:r>
+      <w:r>
+        <w:rPr>
+          <w:rFonts w:cs="B Lotus" w:hint="cs"/>
+          <w:sz w:val="32"/>
+          <w:szCs w:val="32"/>
+          <w:rtl/>
+          <w:lang w:bidi="fa-IR"/>
+        </w:rPr>
+        <w:t xml:space="preserve"> چون برای دسته ای نیاز هست کل داده های آموزشی لود کنیم. </w:t>
+      </w:r>
+      <w:r>
+        <w:rPr>
+          <w:rFonts w:cs="B Lotus" w:hint="cs"/>
+          <w:sz w:val="32"/>
+          <w:szCs w:val="32"/>
+          <w:rtl/>
+          <w:lang w:bidi="fa-IR"/>
+        </w:rPr>
+        <w:t xml:space="preserve">در حالت دسته ای رسیدن به همگرایی مطمئن هست. </w:t>
+      </w:r>
+      <w:r>
+        <w:rPr>
+          <w:rFonts w:cs="B Lotus" w:hint="cs"/>
+          <w:sz w:val="32"/>
+          <w:szCs w:val="32"/>
+          <w:rtl/>
+          <w:lang w:bidi="fa-IR"/>
+        </w:rPr>
+        <w:t>روش ترتیبی نسبت به داده های تکراری عملکرد بهتری دارد چرا؟ چون دسته ای میانگین میگیرد و میانگین یک سری تکراری یک چیز است</w:t>
+      </w:r>
+      <w:r>
+        <w:rPr>
+          <w:rFonts w:cs="B Lotus" w:hint="cs"/>
+          <w:sz w:val="32"/>
+          <w:szCs w:val="32"/>
+          <w:rtl/>
+          <w:lang w:bidi="fa-IR"/>
+        </w:rPr>
+        <w:t xml:space="preserve"> و فایده ای ندارد. </w:t>
+      </w:r>
+    </w:p>
+    <w:p>
+      <w:pPr>
+        <w:bidi/>
+        <w:jc w:val="both"/>
+        <w:rPr>
+          <w:rFonts w:cs="B Lotus"/>
+          <w:sz w:val="32"/>
+          <w:szCs w:val="32"/>
+          <w:rtl/>
+          <w:lang w:bidi="fa-IR"/>
+        </w:rPr>
+      </w:pPr>
+      <w:r>
+        <w:rPr>
+          <w:rFonts w:cs="B Lotus" w:hint="cs"/>
+          <w:sz w:val="32"/>
+          <w:szCs w:val="32"/>
+          <w:rtl/>
+          <w:lang w:bidi="fa-IR"/>
+        </w:rPr>
+        <w:lastRenderedPageBreak/>
+        <w:t xml:space="preserve">پردازش موازی در شیوه دسته ای مناسب تر هست. </w:t>
+      </w:r>
+      <w:r>
+        <w:rPr>
+          <w:rFonts w:cs="B Lotus" w:hint="cs"/>
+          <w:sz w:val="32"/>
+          <w:szCs w:val="32"/>
+          <w:rtl/>
+          <w:lang w:bidi="fa-IR"/>
+        </w:rPr>
+        <w:t xml:space="preserve">پس در کل بهتر هست یک ترکیبی از این 2 استفاده کنیم به نام </w:t>
+      </w:r>
+      <w:r>
+        <w:rPr>
+          <w:rFonts w:cs="B Lotus"/>
+          <w:sz w:val="32"/>
+          <w:szCs w:val="32"/>
+          <w:lang w:bidi="fa-IR"/>
+        </w:rPr>
+        <w:t>mini batch</w:t>
+      </w:r>
+      <w:r>
+        <w:rPr>
+          <w:rFonts w:cs="B Lotus" w:hint="cs"/>
+          <w:sz w:val="32"/>
+          <w:szCs w:val="32"/>
+          <w:rtl/>
+          <w:lang w:bidi="fa-IR"/>
+        </w:rPr>
+        <w:t xml:space="preserve"> که از یک سری دسته های کوچک تر تشکیل شده است. </w:t>
+      </w:r>
+      <w:r>
+        <w:rPr>
+          <w:rFonts w:cs="B Lotus" w:hint="cs"/>
+          <w:sz w:val="32"/>
+          <w:szCs w:val="32"/>
+          <w:rtl/>
+          <w:lang w:bidi="fa-IR"/>
+        </w:rPr>
+        <w:t xml:space="preserve">پیاده سازی ترتیبی ساده تر هست. </w:t>
+      </w:r>
+    </w:p>
+    <w:p>
+      <w:pPr>
+        <w:bidi/>
+        <w:jc w:val="both"/>
+        <w:rPr>
+          <w:rFonts w:cs="B Lotus"/>
+          <w:sz w:val="32"/>
+          <w:szCs w:val="32"/>
+          <w:rtl/>
+          <w:lang w:bidi="fa-IR"/>
+        </w:rPr>
+      </w:pPr>
+      <w:r>
+        <w:rPr>
+          <w:rFonts w:cs="B Lotus"/>
+          <w:sz w:val="32"/>
+          <w:szCs w:val="32"/>
+          <w:lang w:bidi="fa-IR"/>
+        </w:rPr>
+        <w:t>SGD</w:t>
+      </w:r>
+      <w:r>
+        <w:rPr>
+          <w:rFonts w:cs="B Lotus" w:hint="cs"/>
+          <w:sz w:val="32"/>
+          <w:szCs w:val="32"/>
+          <w:rtl/>
+          <w:lang w:bidi="fa-IR"/>
+        </w:rPr>
+        <w:t xml:space="preserve">: همان خلاف جهت گرادیان برای رسیدن مینیموم و این </w:t>
+      </w:r>
+      <w:r>
+        <w:rPr>
+          <w:rFonts w:cs="B Lotus"/>
+          <w:sz w:val="32"/>
+          <w:szCs w:val="32"/>
+          <w:lang w:bidi="fa-IR"/>
+        </w:rPr>
+        <w:t>stochastic</w:t>
+      </w:r>
+      <w:r>
+        <w:rPr>
+          <w:rFonts w:cs="B Lotus" w:hint="cs"/>
+          <w:sz w:val="32"/>
+          <w:szCs w:val="32"/>
+          <w:rtl/>
+          <w:lang w:bidi="fa-IR"/>
+        </w:rPr>
+        <w:t xml:space="preserve"> یعنی به صورت تصادفی داده ها وارد شوند</w:t>
+      </w:r>
+      <w:r>
+        <w:rPr>
+          <w:rFonts w:cs="B Lotus" w:hint="cs"/>
+          <w:sz w:val="32"/>
+          <w:szCs w:val="32"/>
+          <w:rtl/>
+          <w:lang w:bidi="fa-IR"/>
+        </w:rPr>
+        <w:t xml:space="preserve"> و به جای استفاده از همه داده از یک زیر مجموعه به صورت تصادفی استفاده میکنیم. </w:t>
+      </w:r>
+    </w:p>
+    <w:p>
+      <w:pPr>
+        <w:bidi/>
+        <w:jc w:val="both"/>
+        <w:rPr>
+          <w:rFonts w:cs="B Lotus" w:hint="cs"/>
+          <w:sz w:val="32"/>
+          <w:szCs w:val="32"/>
+          <w:rtl/>
+          <w:lang w:bidi="fa-IR"/>
+        </w:rPr>
+      </w:pPr>
+      <w:r>
+        <w:rPr>
+          <w:rFonts w:cs="B Lotus"/>
+          <w:sz w:val="32"/>
+          <w:szCs w:val="32"/>
+          <w:lang w:bidi="fa-IR"/>
+        </w:rPr>
+        <w:t>Early stopping</w:t>
+      </w:r>
+      <w:r>
+        <w:rPr>
+          <w:rFonts w:cs="B Lotus" w:hint="cs"/>
+          <w:sz w:val="32"/>
+          <w:szCs w:val="32"/>
+          <w:rtl/>
+          <w:lang w:bidi="fa-IR"/>
+        </w:rPr>
+        <w:t xml:space="preserve">: </w:t>
+      </w:r>
+      <w:r>
+        <w:rPr>
+          <w:rFonts w:cs="B Lotus" w:hint="cs"/>
+          <w:sz w:val="32"/>
+          <w:szCs w:val="32"/>
+          <w:rtl/>
+          <w:lang w:bidi="fa-IR"/>
+        </w:rPr>
+        <w:t xml:space="preserve">اگر نسبت به مجموعه </w:t>
+      </w:r>
+      <w:r>
+        <w:rPr>
+          <w:rFonts w:cs="B Lotus"/>
+          <w:sz w:val="32"/>
+          <w:szCs w:val="32"/>
+          <w:lang w:bidi="fa-IR"/>
+        </w:rPr>
+        <w:t>validation</w:t>
+      </w:r>
+      <w:r>
+        <w:rPr>
+          <w:rFonts w:cs="B Lotus" w:hint="cs"/>
+          <w:sz w:val="32"/>
+          <w:szCs w:val="32"/>
+          <w:rtl/>
+          <w:lang w:bidi="fa-IR"/>
+        </w:rPr>
+        <w:t xml:space="preserve"> خطا نسبت به دفعه قبلی بیشتر شود یعنی مدل دارد به سمت </w:t>
+      </w:r>
+      <w:r>
+        <w:rPr>
+          <w:rFonts w:cs="B Lotus"/>
+          <w:sz w:val="32"/>
+          <w:szCs w:val="32"/>
+          <w:lang w:bidi="fa-IR"/>
+        </w:rPr>
+        <w:t>overfit</w:t>
+      </w:r>
+      <w:r>
+        <w:rPr>
+          <w:rFonts w:cs="B Lotus" w:hint="cs"/>
+          <w:sz w:val="32"/>
+          <w:szCs w:val="32"/>
+          <w:rtl/>
+          <w:lang w:bidi="fa-IR"/>
+        </w:rPr>
+        <w:t xml:space="preserve"> شدن حرکت میکند بنابراین فرآیند آموزش را متوقف میکنیم. </w:t>
+      </w:r>
     </w:p>
     <w:p>
       <w:pPr>

</xml_diff>

<commit_message>
[ADD] lecture 7 of main course added
</commit_message>
<xml_diff>
--- a/Neural Networks/notes/main_lecture_note.docx
+++ b/Neural Networks/notes/main_lecture_note.docx
@@ -2289,7 +2289,7 @@
         <w:bidi/>
         <w:jc w:val="both"/>
         <w:rPr>
-          <w:rFonts w:cs="B Lotus" w:hint="cs"/>
+          <w:rFonts w:cs="B Lotus"/>
           <w:sz w:val="32"/>
           <w:szCs w:val="32"/>
           <w:rtl/>
@@ -2363,6 +2363,2253 @@
         </w:rPr>
         <w:t xml:space="preserve"> شدن حرکت میکند بنابراین فرآیند آموزش را متوقف میکنیم. </w:t>
       </w:r>
+      <w:r>
+        <w:rPr>
+          <w:rFonts w:cs="B Lotus" w:hint="cs"/>
+          <w:sz w:val="32"/>
+          <w:szCs w:val="32"/>
+          <w:rtl/>
+          <w:lang w:bidi="fa-IR"/>
+        </w:rPr>
+        <w:t xml:space="preserve">به </w:t>
+      </w:r>
+      <w:r>
+        <w:rPr>
+          <w:rFonts w:cs="B Lotus"/>
+          <w:sz w:val="32"/>
+          <w:szCs w:val="32"/>
+          <w:lang w:bidi="fa-IR"/>
+        </w:rPr>
+        <w:t>overfit</w:t>
+      </w:r>
+      <w:r>
+        <w:rPr>
+          <w:rFonts w:cs="B Lotus" w:hint="cs"/>
+          <w:sz w:val="32"/>
+          <w:szCs w:val="32"/>
+          <w:rtl/>
+          <w:lang w:bidi="fa-IR"/>
+        </w:rPr>
+        <w:t xml:space="preserve"> شدن </w:t>
+      </w:r>
+      <w:proofErr w:type="spellStart"/>
+      <w:r>
+        <w:rPr>
+          <w:rFonts w:cs="B Lotus" w:hint="cs"/>
+          <w:sz w:val="32"/>
+          <w:szCs w:val="32"/>
+          <w:rtl/>
+          <w:lang w:bidi="fa-IR"/>
+        </w:rPr>
+        <w:t>واریانس</w:t>
+      </w:r>
+      <w:proofErr w:type="spellEnd"/>
+      <w:r>
+        <w:rPr>
+          <w:rFonts w:cs="B Lotus" w:hint="cs"/>
+          <w:sz w:val="32"/>
+          <w:szCs w:val="32"/>
+          <w:rtl/>
+          <w:lang w:bidi="fa-IR"/>
+        </w:rPr>
+        <w:t xml:space="preserve"> بالا هم گفته میشود و مدل مستعد </w:t>
+      </w:r>
+      <w:r>
+        <w:rPr>
+          <w:rFonts w:cs="B Lotus"/>
+          <w:sz w:val="32"/>
+          <w:szCs w:val="32"/>
+          <w:lang w:bidi="fa-IR"/>
+        </w:rPr>
+        <w:t>overfit</w:t>
+      </w:r>
+      <w:r>
+        <w:rPr>
+          <w:rFonts w:cs="B Lotus" w:hint="cs"/>
+          <w:sz w:val="32"/>
+          <w:szCs w:val="32"/>
+          <w:rtl/>
+          <w:lang w:bidi="fa-IR"/>
+        </w:rPr>
+        <w:t xml:space="preserve"> شدن است. </w:t>
+      </w:r>
+      <w:r>
+        <w:rPr>
+          <w:rFonts w:cs="B Lotus"/>
+          <w:sz w:val="32"/>
+          <w:szCs w:val="32"/>
+          <w:lang w:bidi="fa-IR"/>
+        </w:rPr>
+        <w:t>high bias</w:t>
+      </w:r>
+      <w:r>
+        <w:rPr>
+          <w:rFonts w:cs="B Lotus" w:hint="cs"/>
+          <w:sz w:val="32"/>
+          <w:szCs w:val="32"/>
+          <w:rtl/>
+          <w:lang w:bidi="fa-IR"/>
+        </w:rPr>
+        <w:t xml:space="preserve"> یعنی </w:t>
+      </w:r>
+      <w:proofErr w:type="spellStart"/>
+      <w:r>
+        <w:rPr>
+          <w:rFonts w:cs="B Lotus" w:hint="cs"/>
+          <w:sz w:val="32"/>
+          <w:szCs w:val="32"/>
+          <w:rtl/>
+          <w:lang w:bidi="fa-IR"/>
+        </w:rPr>
+        <w:t>سوگیری</w:t>
+      </w:r>
+      <w:proofErr w:type="spellEnd"/>
+      <w:r>
+        <w:rPr>
+          <w:rFonts w:cs="B Lotus" w:hint="cs"/>
+          <w:sz w:val="32"/>
+          <w:szCs w:val="32"/>
+          <w:rtl/>
+          <w:lang w:bidi="fa-IR"/>
+        </w:rPr>
+        <w:t xml:space="preserve"> مدل بالا هست یا </w:t>
+      </w:r>
+      <w:r>
+        <w:rPr>
+          <w:rFonts w:cs="B Lotus"/>
+          <w:sz w:val="32"/>
+          <w:szCs w:val="32"/>
+          <w:lang w:bidi="fa-IR"/>
+        </w:rPr>
+        <w:t>underfit</w:t>
+      </w:r>
+      <w:r>
+        <w:rPr>
+          <w:rFonts w:cs="B Lotus" w:hint="cs"/>
+          <w:sz w:val="32"/>
+          <w:szCs w:val="32"/>
+          <w:rtl/>
+          <w:lang w:bidi="fa-IR"/>
+        </w:rPr>
+        <w:t xml:space="preserve"> مستعد شدن هست و انگار مدل متعصب هست و خودش را تغییر نمیدهد و </w:t>
+      </w:r>
+      <w:proofErr w:type="spellStart"/>
+      <w:r>
+        <w:rPr>
+          <w:rFonts w:cs="B Lotus" w:hint="cs"/>
+          <w:sz w:val="32"/>
+          <w:szCs w:val="32"/>
+          <w:rtl/>
+          <w:lang w:bidi="fa-IR"/>
+        </w:rPr>
+        <w:t>سوگیری</w:t>
+      </w:r>
+      <w:proofErr w:type="spellEnd"/>
+      <w:r>
+        <w:rPr>
+          <w:rFonts w:cs="B Lotus" w:hint="cs"/>
+          <w:sz w:val="32"/>
+          <w:szCs w:val="32"/>
+          <w:rtl/>
+          <w:lang w:bidi="fa-IR"/>
+        </w:rPr>
+        <w:t xml:space="preserve"> و تعصب آن بالا هست. </w:t>
+      </w:r>
+    </w:p>
+    <w:p>
+      <w:pPr>
+        <w:bidi/>
+        <w:jc w:val="both"/>
+        <w:rPr>
+          <w:rFonts w:cs="B Lotus"/>
+          <w:sz w:val="32"/>
+          <w:szCs w:val="32"/>
+          <w:rtl/>
+          <w:lang w:bidi="fa-IR"/>
+        </w:rPr>
+      </w:pPr>
+      <w:r>
+        <w:rPr>
+          <w:rFonts w:cs="B Lotus" w:hint="cs"/>
+          <w:sz w:val="32"/>
+          <w:szCs w:val="32"/>
+          <w:rtl/>
+          <w:lang w:bidi="fa-IR"/>
+        </w:rPr>
+        <w:t>جلسه هفتم:</w:t>
+      </w:r>
+    </w:p>
+    <w:p>
+      <w:pPr>
+        <w:bidi/>
+        <w:jc w:val="both"/>
+        <w:rPr>
+          <w:rFonts w:cs="B Lotus"/>
+          <w:sz w:val="32"/>
+          <w:szCs w:val="32"/>
+          <w:rtl/>
+          <w:lang w:bidi="fa-IR"/>
+        </w:rPr>
+      </w:pPr>
+      <w:r>
+        <w:rPr>
+          <w:rFonts w:cs="B Lotus" w:hint="cs"/>
+          <w:sz w:val="32"/>
+          <w:szCs w:val="32"/>
+          <w:rtl/>
+          <w:lang w:bidi="fa-IR"/>
+        </w:rPr>
+        <w:t xml:space="preserve">3 فاکتور تصمیم پذیری: حجم مجموعه آموزشی 2. ساختار شبکه عصبی 3. پیچیدگی مساله که فقط مورد آخر دست ما هست و اگر پیچیدگی بالا باشد شبکه </w:t>
+      </w:r>
+      <w:r>
+        <w:rPr>
+          <w:rFonts w:cs="B Lotus"/>
+          <w:sz w:val="32"/>
+          <w:szCs w:val="32"/>
+          <w:lang w:bidi="fa-IR"/>
+        </w:rPr>
+        <w:t>overfit</w:t>
+      </w:r>
+      <w:r>
+        <w:rPr>
+          <w:rFonts w:cs="B Lotus" w:hint="cs"/>
+          <w:sz w:val="32"/>
+          <w:szCs w:val="32"/>
+          <w:rtl/>
+          <w:lang w:bidi="fa-IR"/>
+        </w:rPr>
+        <w:t xml:space="preserve"> میشود و به نویز هم حساس میشود. </w:t>
+      </w:r>
+    </w:p>
+    <w:p>
+      <w:pPr>
+        <w:bidi/>
+        <w:jc w:val="both"/>
+        <w:rPr>
+          <w:rFonts w:cs="B Lotus"/>
+          <w:sz w:val="32"/>
+          <w:szCs w:val="32"/>
+          <w:rtl/>
+          <w:lang w:bidi="fa-IR"/>
+        </w:rPr>
+      </w:pPr>
+      <w:r>
+        <w:rPr>
+          <w:rFonts w:cs="B Lotus"/>
+          <w:sz w:val="32"/>
+          <w:szCs w:val="32"/>
+          <w:lang w:bidi="fa-IR"/>
+        </w:rPr>
+        <w:t>Cross validation</w:t>
+      </w:r>
+      <w:r>
+        <w:rPr>
+          <w:rFonts w:cs="B Lotus" w:hint="cs"/>
+          <w:sz w:val="32"/>
+          <w:szCs w:val="32"/>
+          <w:rtl/>
+          <w:lang w:bidi="fa-IR"/>
+        </w:rPr>
+        <w:t xml:space="preserve">: کل مجموعه را آموزش نمیدهیم دو بخش میکنیم یک بخش آموزشی یک بخش </w:t>
+      </w:r>
+      <w:r>
+        <w:rPr>
+          <w:rFonts w:cs="B Lotus"/>
+          <w:sz w:val="32"/>
+          <w:szCs w:val="32"/>
+          <w:lang w:bidi="fa-IR"/>
+        </w:rPr>
+        <w:t>validation</w:t>
+      </w:r>
+      <w:r>
+        <w:rPr>
+          <w:rFonts w:cs="B Lotus" w:hint="cs"/>
+          <w:sz w:val="32"/>
+          <w:szCs w:val="32"/>
+          <w:rtl/>
+          <w:lang w:bidi="fa-IR"/>
+        </w:rPr>
+        <w:t xml:space="preserve"> ضمن اینکه برای توزیع داده ها نباید بهم بریزد و توزیع آنها باید حفظ شود و رندوم نباید باشد.</w:t>
+      </w:r>
+    </w:p>
+    <w:p>
+      <w:pPr>
+        <w:bidi/>
+        <w:jc w:val="both"/>
+        <w:rPr>
+          <w:rFonts w:cs="B Lotus"/>
+          <w:sz w:val="32"/>
+          <w:szCs w:val="32"/>
+          <w:rtl/>
+          <w:lang w:bidi="fa-IR"/>
+        </w:rPr>
+      </w:pPr>
+      <w:r>
+        <w:rPr>
+          <w:rFonts w:cs="B Lotus"/>
+          <w:sz w:val="32"/>
+          <w:szCs w:val="32"/>
+          <w:lang w:bidi="fa-IR"/>
+        </w:rPr>
+        <w:t>k-fold cross validation</w:t>
+      </w:r>
+      <w:r>
+        <w:rPr>
+          <w:rFonts w:cs="B Lotus" w:hint="cs"/>
+          <w:sz w:val="32"/>
+          <w:szCs w:val="32"/>
+          <w:rtl/>
+          <w:lang w:bidi="fa-IR"/>
+        </w:rPr>
+        <w:t xml:space="preserve">: </w:t>
+      </w:r>
+      <w:r>
+        <w:rPr>
+          <w:rFonts w:cs="B Lotus" w:hint="cs"/>
+          <w:sz w:val="32"/>
+          <w:szCs w:val="32"/>
+          <w:rtl/>
+          <w:lang w:bidi="fa-IR"/>
+        </w:rPr>
+        <w:t xml:space="preserve">در این کار مجموعه به </w:t>
+      </w:r>
+      <w:r>
+        <w:rPr>
+          <w:rFonts w:cs="B Lotus"/>
+          <w:sz w:val="32"/>
+          <w:szCs w:val="32"/>
+          <w:lang w:bidi="fa-IR"/>
+        </w:rPr>
+        <w:t>k</w:t>
+      </w:r>
+      <w:r>
+        <w:rPr>
+          <w:rFonts w:cs="B Lotus" w:hint="cs"/>
+          <w:sz w:val="32"/>
+          <w:szCs w:val="32"/>
+          <w:rtl/>
+          <w:lang w:bidi="fa-IR"/>
+        </w:rPr>
+        <w:t xml:space="preserve"> تا شکسته میشود و هر بار یک زیر مجموعه </w:t>
+      </w:r>
+      <w:r>
+        <w:rPr>
+          <w:rFonts w:cs="B Lotus"/>
+          <w:sz w:val="32"/>
+          <w:szCs w:val="32"/>
+          <w:lang w:bidi="fa-IR"/>
+        </w:rPr>
+        <w:t>k</w:t>
+      </w:r>
+      <w:r>
+        <w:rPr>
+          <w:rFonts w:cs="B Lotus" w:hint="cs"/>
+          <w:sz w:val="32"/>
+          <w:szCs w:val="32"/>
+          <w:rtl/>
+          <w:lang w:bidi="fa-IR"/>
+        </w:rPr>
+        <w:t xml:space="preserve"> مورد </w:t>
+      </w:r>
+      <w:r>
+        <w:rPr>
+          <w:rFonts w:cs="B Lotus"/>
+          <w:sz w:val="32"/>
+          <w:szCs w:val="32"/>
+          <w:lang w:bidi="fa-IR"/>
+        </w:rPr>
+        <w:t>validation</w:t>
+      </w:r>
+      <w:r>
+        <w:rPr>
+          <w:rFonts w:cs="B Lotus" w:hint="cs"/>
+          <w:sz w:val="32"/>
+          <w:szCs w:val="32"/>
+          <w:rtl/>
+          <w:lang w:bidi="fa-IR"/>
+        </w:rPr>
+        <w:t xml:space="preserve"> قرار میگیرد و </w:t>
+      </w:r>
+      <w:r>
+        <w:rPr>
+          <w:rFonts w:cs="B Lotus"/>
+          <w:sz w:val="32"/>
+          <w:szCs w:val="32"/>
+          <w:lang w:bidi="fa-IR"/>
+        </w:rPr>
+        <w:t>k-1</w:t>
+      </w:r>
+      <w:r>
+        <w:rPr>
+          <w:rFonts w:cs="B Lotus" w:hint="cs"/>
+          <w:sz w:val="32"/>
+          <w:szCs w:val="32"/>
+          <w:rtl/>
+          <w:lang w:bidi="fa-IR"/>
+        </w:rPr>
+        <w:t xml:space="preserve"> دیگر برای آموزش میروند. </w:t>
+      </w:r>
+      <w:r>
+        <w:rPr>
+          <w:rFonts w:cs="B Lotus" w:hint="cs"/>
+          <w:sz w:val="32"/>
+          <w:szCs w:val="32"/>
+          <w:rtl/>
+          <w:lang w:bidi="fa-IR"/>
+        </w:rPr>
+        <w:t>برای محاسبه خطا کلی هم میانگین میگیریم.</w:t>
+      </w:r>
+    </w:p>
+    <w:p>
+      <w:pPr>
+        <w:bidi/>
+        <w:jc w:val="both"/>
+        <w:rPr>
+          <w:rFonts w:cs="B Lotus"/>
+          <w:sz w:val="32"/>
+          <w:szCs w:val="32"/>
+          <w:rtl/>
+          <w:lang w:bidi="fa-IR"/>
+        </w:rPr>
+      </w:pPr>
+      <w:r>
+        <w:rPr>
+          <w:rFonts w:cs="B Lotus"/>
+          <w:sz w:val="32"/>
+          <w:szCs w:val="32"/>
+          <w:lang w:bidi="fa-IR"/>
+        </w:rPr>
+        <w:t>n-fold cross validation</w:t>
+      </w:r>
+      <w:r>
+        <w:rPr>
+          <w:rFonts w:cs="B Lotus" w:hint="cs"/>
+          <w:sz w:val="32"/>
+          <w:szCs w:val="32"/>
+          <w:rtl/>
+          <w:lang w:bidi="fa-IR"/>
+        </w:rPr>
+        <w:t xml:space="preserve">: یا </w:t>
+      </w:r>
+      <w:r>
+        <w:rPr>
+          <w:rFonts w:cs="B Lotus"/>
+          <w:sz w:val="32"/>
+          <w:szCs w:val="32"/>
+          <w:lang w:bidi="fa-IR"/>
+        </w:rPr>
+        <w:t>leave – one – out</w:t>
+      </w:r>
+      <w:r>
+        <w:rPr>
+          <w:rFonts w:cs="B Lotus" w:hint="cs"/>
+          <w:sz w:val="32"/>
+          <w:szCs w:val="32"/>
+          <w:rtl/>
+          <w:lang w:bidi="fa-IR"/>
+        </w:rPr>
+        <w:t xml:space="preserve"> یعنی یکی رو بردار رو برا </w:t>
+      </w:r>
+      <w:r>
+        <w:rPr>
+          <w:rFonts w:cs="B Lotus"/>
+          <w:sz w:val="32"/>
+          <w:szCs w:val="32"/>
+          <w:lang w:bidi="fa-IR"/>
+        </w:rPr>
+        <w:t>test</w:t>
+      </w:r>
+      <w:r>
+        <w:rPr>
+          <w:rFonts w:cs="B Lotus" w:hint="cs"/>
+          <w:sz w:val="32"/>
+          <w:szCs w:val="32"/>
+          <w:rtl/>
+          <w:lang w:bidi="fa-IR"/>
+        </w:rPr>
+        <w:t xml:space="preserve"> بعد بقیه رو برای آموزش برمیدارد. </w:t>
+      </w:r>
+    </w:p>
+    <w:p>
+      <w:pPr>
+        <w:bidi/>
+        <w:jc w:val="both"/>
+        <w:rPr>
+          <w:rFonts w:cs="B Lotus"/>
+          <w:sz w:val="32"/>
+          <w:szCs w:val="32"/>
+          <w:rtl/>
+          <w:lang w:bidi="fa-IR"/>
+        </w:rPr>
+      </w:pPr>
+      <w:r>
+        <w:rPr>
+          <w:rFonts w:cs="B Lotus" w:hint="cs"/>
+          <w:sz w:val="32"/>
+          <w:szCs w:val="32"/>
+          <w:rtl/>
+          <w:lang w:bidi="fa-IR"/>
+        </w:rPr>
+        <w:t xml:space="preserve">باید در </w:t>
+      </w:r>
+      <w:r>
+        <w:rPr>
+          <w:rFonts w:cs="B Lotus"/>
+          <w:sz w:val="32"/>
+          <w:szCs w:val="32"/>
+          <w:lang w:bidi="fa-IR"/>
+        </w:rPr>
+        <w:t>cross validation</w:t>
+      </w:r>
+      <w:r>
+        <w:rPr>
+          <w:rFonts w:cs="B Lotus" w:hint="cs"/>
+          <w:sz w:val="32"/>
+          <w:szCs w:val="32"/>
+          <w:rtl/>
+          <w:lang w:bidi="fa-IR"/>
+        </w:rPr>
+        <w:t xml:space="preserve"> تعداد افراز بالا باشد تا به یک جواب خاص بستگی نداشته باشد و </w:t>
+      </w:r>
+      <w:r>
+        <w:rPr>
+          <w:rFonts w:cs="B Lotus"/>
+          <w:sz w:val="32"/>
+          <w:szCs w:val="32"/>
+          <w:lang w:bidi="fa-IR"/>
+        </w:rPr>
+        <w:t>median</w:t>
+      </w:r>
+      <w:r>
+        <w:rPr>
+          <w:rFonts w:cs="B Lotus" w:hint="cs"/>
+          <w:sz w:val="32"/>
+          <w:szCs w:val="32"/>
+          <w:rtl/>
+          <w:lang w:bidi="fa-IR"/>
+        </w:rPr>
+        <w:t xml:space="preserve"> آن را گزارش میدهیم</w:t>
+      </w:r>
+      <w:r>
+        <w:rPr>
+          <w:rFonts w:cs="B Lotus" w:hint="cs"/>
+          <w:sz w:val="32"/>
+          <w:szCs w:val="32"/>
+          <w:rtl/>
+          <w:lang w:bidi="fa-IR"/>
+        </w:rPr>
+        <w:t xml:space="preserve"> یا میانه آن ها را. </w:t>
+      </w:r>
+    </w:p>
+    <w:p>
+      <w:pPr>
+        <w:bidi/>
+        <w:jc w:val="both"/>
+        <w:rPr>
+          <w:rFonts w:cs="B Lotus"/>
+          <w:sz w:val="32"/>
+          <w:szCs w:val="32"/>
+          <w:rtl/>
+          <w:lang w:bidi="fa-IR"/>
+        </w:rPr>
+      </w:pPr>
+      <w:r>
+        <w:rPr>
+          <w:rFonts w:cs="B Lotus" w:hint="cs"/>
+          <w:sz w:val="32"/>
+          <w:szCs w:val="32"/>
+          <w:rtl/>
+          <w:lang w:bidi="fa-IR"/>
+        </w:rPr>
+        <w:t xml:space="preserve">توابع فعال سازی باید مشتق پذیر و غیر خطی باشند. </w:t>
+      </w:r>
+    </w:p>
+    <w:p>
+      <w:pPr>
+        <w:bidi/>
+        <w:jc w:val="both"/>
+        <w:rPr>
+          <w:rFonts w:cs="B Lotus"/>
+          <w:sz w:val="32"/>
+          <w:szCs w:val="32"/>
+          <w:rtl/>
+          <w:lang w:bidi="fa-IR"/>
+        </w:rPr>
+      </w:pPr>
+    </w:p>
+    <w:p>
+      <w:pPr>
+        <w:bidi/>
+        <w:jc w:val="both"/>
+        <w:rPr>
+          <w:rFonts w:cs="B Lotus"/>
+          <w:sz w:val="32"/>
+          <w:szCs w:val="32"/>
+          <w:rtl/>
+          <w:lang w:bidi="fa-IR"/>
+        </w:rPr>
+      </w:pPr>
+      <w:r>
+        <w:rPr>
+          <w:rFonts w:cs="B Lotus" w:hint="cs"/>
+          <w:sz w:val="32"/>
+          <w:szCs w:val="32"/>
+          <w:rtl/>
+          <w:lang w:bidi="fa-IR"/>
+        </w:rPr>
+        <w:lastRenderedPageBreak/>
+        <w:t xml:space="preserve">برای </w:t>
+      </w:r>
+      <w:r>
+        <w:rPr>
+          <w:rFonts w:cs="B Lotus"/>
+          <w:sz w:val="32"/>
+          <w:szCs w:val="32"/>
+          <w:lang w:bidi="fa-IR"/>
+        </w:rPr>
+        <w:t>regression</w:t>
+      </w:r>
+      <w:r>
+        <w:rPr>
+          <w:rFonts w:cs="B Lotus" w:hint="cs"/>
+          <w:sz w:val="32"/>
+          <w:szCs w:val="32"/>
+          <w:rtl/>
+          <w:lang w:bidi="fa-IR"/>
+        </w:rPr>
+        <w:t xml:space="preserve"> از توابع فعالیت خطی استفاده میکنیم. </w:t>
+      </w:r>
+      <w:r>
+        <w:rPr>
+          <w:rFonts w:cs="B Lotus" w:hint="cs"/>
+          <w:sz w:val="32"/>
+          <w:szCs w:val="32"/>
+          <w:rtl/>
+          <w:lang w:bidi="fa-IR"/>
+        </w:rPr>
+        <w:t>مقدار خروجی مطلوب باید توی برد تابع فعال سازی باشند و گرنه پارامتر های آزاد به سمت بی نهایت میروند</w:t>
+      </w:r>
+      <w:r>
+        <w:rPr>
+          <w:rFonts w:cs="B Lotus" w:hint="cs"/>
+          <w:sz w:val="32"/>
+          <w:szCs w:val="32"/>
+          <w:rtl/>
+          <w:lang w:bidi="fa-IR"/>
+        </w:rPr>
+        <w:t xml:space="preserve"> چرا چون اگر بیشتر از برد باشد مشتق صفر میشود و اصلا آموزش صورت نمیگیرد</w:t>
+      </w:r>
+      <w:r>
+        <w:rPr>
+          <w:rFonts w:cs="B Lotus" w:hint="cs"/>
+          <w:sz w:val="32"/>
+          <w:szCs w:val="32"/>
+          <w:rtl/>
+          <w:lang w:bidi="fa-IR"/>
+        </w:rPr>
+        <w:t xml:space="preserve"> و از طرف دیگر خروجی حالا از تابع فعال سازی بیشتر باشد تابع هعی میخواد بهش برسد پس باید وزن را بیشتر کند و نمیرسد ولی وزن به بینهایت میرود. </w:t>
+      </w:r>
+    </w:p>
+    <w:p>
+      <w:pPr>
+        <w:bidi/>
+        <w:jc w:val="both"/>
+        <w:rPr>
+          <w:rFonts w:cs="B Lotus"/>
+          <w:sz w:val="32"/>
+          <w:szCs w:val="32"/>
+          <w:rtl/>
+          <w:lang w:bidi="fa-IR"/>
+        </w:rPr>
+      </w:pPr>
+      <w:r>
+        <w:rPr>
+          <w:rFonts w:cs="B Lotus"/>
+          <w:sz w:val="32"/>
+          <w:szCs w:val="32"/>
+          <w:lang w:bidi="fa-IR"/>
+        </w:rPr>
+        <w:t>Vanishing gradient</w:t>
+      </w:r>
+      <w:r>
+        <w:rPr>
+          <w:rFonts w:cs="B Lotus" w:hint="cs"/>
+          <w:sz w:val="32"/>
+          <w:szCs w:val="32"/>
+          <w:rtl/>
+          <w:lang w:bidi="fa-IR"/>
+        </w:rPr>
+        <w:t xml:space="preserve">: در عمق شبکه که جلو میرویم و شبکه عمیق میشود گرادیان از یک محلی خیلی کوچک میشود چرا چون مشتق اون خیلی کوچک میشود و لایه های اولی خیلی خوب آموزش نمیبیند چون الگوریتم </w:t>
+      </w:r>
+      <w:r>
+        <w:rPr>
+          <w:rFonts w:cs="B Lotus"/>
+          <w:sz w:val="32"/>
+          <w:szCs w:val="32"/>
+          <w:lang w:bidi="fa-IR"/>
+        </w:rPr>
+        <w:t>back propagation</w:t>
+      </w:r>
+      <w:r>
+        <w:rPr>
+          <w:rFonts w:cs="B Lotus" w:hint="cs"/>
+          <w:sz w:val="32"/>
+          <w:szCs w:val="32"/>
+          <w:rtl/>
+          <w:lang w:bidi="fa-IR"/>
+        </w:rPr>
+        <w:t xml:space="preserve"> دارد خطا را بر میگرداند دیگه حالا فرض کن مشتق خیلی کوچک شود خوب مشخص است لایه های اول خوب آموزش نم</w:t>
+      </w:r>
+      <w:r>
+        <w:rPr>
+          <w:rFonts w:cs="B Lotus" w:hint="cs"/>
+          <w:sz w:val="32"/>
+          <w:szCs w:val="32"/>
+          <w:rtl/>
+          <w:lang w:bidi="fa-IR"/>
+        </w:rPr>
+        <w:t xml:space="preserve">یبیند. </w:t>
+      </w:r>
+    </w:p>
+    <w:p>
+      <w:pPr>
+        <w:bidi/>
+        <w:jc w:val="both"/>
+        <w:rPr>
+          <w:rFonts w:cs="B Lotus"/>
+          <w:sz w:val="32"/>
+          <w:szCs w:val="32"/>
+          <w:rtl/>
+          <w:lang w:bidi="fa-IR"/>
+        </w:rPr>
+      </w:pPr>
+      <w:r>
+        <w:rPr>
+          <w:rFonts w:cs="B Lotus" w:hint="cs"/>
+          <w:sz w:val="32"/>
+          <w:szCs w:val="32"/>
+          <w:rtl/>
+          <w:lang w:bidi="fa-IR"/>
+        </w:rPr>
+        <w:t xml:space="preserve">تابع </w:t>
+      </w:r>
+      <w:proofErr w:type="spellStart"/>
+      <w:r>
+        <w:rPr>
+          <w:rFonts w:cs="B Lotus" w:hint="cs"/>
+          <w:sz w:val="32"/>
+          <w:szCs w:val="32"/>
+          <w:rtl/>
+          <w:lang w:bidi="fa-IR"/>
+        </w:rPr>
+        <w:t>سیگموید</w:t>
+      </w:r>
+      <w:proofErr w:type="spellEnd"/>
+      <w:r>
+        <w:rPr>
+          <w:rFonts w:cs="B Lotus" w:hint="cs"/>
+          <w:sz w:val="32"/>
+          <w:szCs w:val="32"/>
+          <w:rtl/>
+          <w:lang w:bidi="fa-IR"/>
+        </w:rPr>
+        <w:t xml:space="preserve">: </w:t>
+      </w:r>
+      <w:r>
+        <w:rPr>
+          <w:rFonts w:cs="B Lotus" w:hint="cs"/>
+          <w:sz w:val="32"/>
+          <w:szCs w:val="32"/>
+          <w:rtl/>
+          <w:lang w:bidi="fa-IR"/>
+        </w:rPr>
+        <w:t xml:space="preserve">مشتق این خیلی ساده است. </w:t>
+      </w:r>
+    </w:p>
+    <w:p>
+      <w:pPr>
+        <w:bidi/>
+        <w:jc w:val="both"/>
+        <w:rPr>
+          <w:rFonts w:cs="B Lotus"/>
+          <w:sz w:val="32"/>
+          <w:szCs w:val="32"/>
+          <w:rtl/>
+          <w:lang w:bidi="fa-IR"/>
+        </w:rPr>
+      </w:pPr>
+      <w:r>
+        <w:rPr>
+          <w:noProof/>
+        </w:rPr>
+        <w:drawing>
+          <wp:inline distT="0" distB="0" distL="0" distR="0" wp14:anchorId="6CD04167" wp14:editId="0C6A008F">
+            <wp:extent cx="4638675" cy="638175"/>
+            <wp:effectExtent l="0" t="0" r="9525" b="9525"/>
+            <wp:docPr id="182904304" name="Picture 1"/>
+            <wp:cNvGraphicFramePr>
+              <a:graphicFrameLocks xmlns:a="http://schemas.openxmlformats.org/drawingml/2006/main" noChangeAspect="1"/>
+            </wp:cNvGraphicFramePr>
+            <a:graphic xmlns:a="http://schemas.openxmlformats.org/drawingml/2006/main">
+              <a:graphicData uri="http://schemas.openxmlformats.org/drawingml/2006/picture">
+                <pic:pic xmlns:pic="http://schemas.openxmlformats.org/drawingml/2006/picture">
+                  <pic:nvPicPr>
+                    <pic:cNvPr id="182904304" name=""/>
+                    <pic:cNvPicPr/>
+                  </pic:nvPicPr>
+                  <pic:blipFill>
+                    <a:blip r:embed="rId8"/>
+                    <a:stretch>
+                      <a:fillRect/>
+                    </a:stretch>
+                  </pic:blipFill>
+                  <pic:spPr>
+                    <a:xfrm>
+                      <a:off x="0" y="0"/>
+                      <a:ext cx="4638675" cy="638175"/>
+                    </a:xfrm>
+                    <a:prstGeom prst="rect">
+                      <a:avLst/>
+                    </a:prstGeom>
+                  </pic:spPr>
+                </pic:pic>
+              </a:graphicData>
+            </a:graphic>
+          </wp:inline>
+        </w:drawing>
+      </w:r>
+      <w:r>
+        <w:rPr>
+          <w:rFonts w:cs="B Lotus" w:hint="cs"/>
+          <w:sz w:val="32"/>
+          <w:szCs w:val="32"/>
+          <w:rtl/>
+          <w:lang w:bidi="fa-IR"/>
+        </w:rPr>
+        <w:t xml:space="preserve"> مشتق تابع </w:t>
+      </w:r>
+      <w:proofErr w:type="spellStart"/>
+      <w:r>
+        <w:rPr>
+          <w:rFonts w:cs="B Lotus" w:hint="cs"/>
+          <w:sz w:val="32"/>
+          <w:szCs w:val="32"/>
+          <w:rtl/>
+          <w:lang w:bidi="fa-IR"/>
+        </w:rPr>
+        <w:t>سیگموید</w:t>
+      </w:r>
+      <w:proofErr w:type="spellEnd"/>
+      <w:r>
+        <w:rPr>
+          <w:rFonts w:cs="B Lotus" w:hint="cs"/>
+          <w:sz w:val="32"/>
+          <w:szCs w:val="32"/>
+          <w:rtl/>
+          <w:lang w:bidi="fa-IR"/>
+        </w:rPr>
+        <w:t>. برای محاسبه گرادیان</w:t>
+      </w:r>
+      <w:r>
+        <w:rPr>
+          <w:rFonts w:cs="B Lotus" w:hint="cs"/>
+          <w:sz w:val="32"/>
+          <w:szCs w:val="32"/>
+          <w:rtl/>
+          <w:lang w:bidi="fa-IR"/>
+        </w:rPr>
+        <w:t xml:space="preserve"> محلی. </w:t>
+      </w:r>
+    </w:p>
+    <w:p>
+      <w:pPr>
+        <w:bidi/>
+        <w:jc w:val="both"/>
+        <w:rPr>
+          <w:rFonts w:cs="B Lotus"/>
+          <w:sz w:val="32"/>
+          <w:szCs w:val="32"/>
+          <w:rtl/>
+          <w:lang w:bidi="fa-IR"/>
+        </w:rPr>
+      </w:pPr>
+      <w:r>
+        <w:rPr>
+          <w:rFonts w:cs="B Lotus" w:hint="cs"/>
+          <w:sz w:val="32"/>
+          <w:szCs w:val="32"/>
+          <w:rtl/>
+          <w:lang w:bidi="fa-IR"/>
+        </w:rPr>
+        <w:t xml:space="preserve">فرمول گرادیان محلی با تابع </w:t>
+      </w:r>
+      <w:proofErr w:type="spellStart"/>
+      <w:r>
+        <w:rPr>
+          <w:rFonts w:cs="B Lotus" w:hint="cs"/>
+          <w:sz w:val="32"/>
+          <w:szCs w:val="32"/>
+          <w:rtl/>
+          <w:lang w:bidi="fa-IR"/>
+        </w:rPr>
+        <w:t>سیگموید</w:t>
+      </w:r>
+      <w:proofErr w:type="spellEnd"/>
+      <w:r>
+        <w:rPr>
+          <w:rFonts w:cs="B Lotus" w:hint="cs"/>
+          <w:sz w:val="32"/>
+          <w:szCs w:val="32"/>
+          <w:rtl/>
+          <w:lang w:bidi="fa-IR"/>
+        </w:rPr>
+        <w:t xml:space="preserve"> برای لایه آخر:</w:t>
+      </w:r>
+    </w:p>
+    <w:p>
+      <w:pPr>
+        <w:bidi/>
+        <w:jc w:val="both"/>
+        <w:rPr>
+          <w:rFonts w:cs="B Lotus"/>
+          <w:sz w:val="32"/>
+          <w:szCs w:val="32"/>
+          <w:lang w:bidi="fa-IR"/>
+        </w:rPr>
+      </w:pPr>
+      <w:r>
+        <w:rPr>
+          <w:noProof/>
+        </w:rPr>
+        <w:drawing>
+          <wp:inline distT="0" distB="0" distL="0" distR="0" wp14:anchorId="2CEA49B6" wp14:editId="331A9E83">
+            <wp:extent cx="6038850" cy="685800"/>
+            <wp:effectExtent l="0" t="0" r="0" b="0"/>
+            <wp:docPr id="427408521" name="Picture 1"/>
+            <wp:cNvGraphicFramePr>
+              <a:graphicFrameLocks xmlns:a="http://schemas.openxmlformats.org/drawingml/2006/main" noChangeAspect="1"/>
+            </wp:cNvGraphicFramePr>
+            <a:graphic xmlns:a="http://schemas.openxmlformats.org/drawingml/2006/main">
+              <a:graphicData uri="http://schemas.openxmlformats.org/drawingml/2006/picture">
+                <pic:pic xmlns:pic="http://schemas.openxmlformats.org/drawingml/2006/picture">
+                  <pic:nvPicPr>
+                    <pic:cNvPr id="427408521" name=""/>
+                    <pic:cNvPicPr/>
+                  </pic:nvPicPr>
+                  <pic:blipFill>
+                    <a:blip r:embed="rId9"/>
+                    <a:stretch>
+                      <a:fillRect/>
+                    </a:stretch>
+                  </pic:blipFill>
+                  <pic:spPr>
+                    <a:xfrm>
+                      <a:off x="0" y="0"/>
+                      <a:ext cx="6038850" cy="685800"/>
+                    </a:xfrm>
+                    <a:prstGeom prst="rect">
+                      <a:avLst/>
+                    </a:prstGeom>
+                  </pic:spPr>
+                </pic:pic>
+              </a:graphicData>
+            </a:graphic>
+          </wp:inline>
+        </w:drawing>
+      </w:r>
+    </w:p>
+    <w:p>
+      <w:pPr>
+        <w:bidi/>
+        <w:jc w:val="both"/>
+        <w:rPr>
+          <w:rFonts w:cs="B Lotus"/>
+          <w:sz w:val="32"/>
+          <w:szCs w:val="32"/>
+          <w:rtl/>
+          <w:lang w:bidi="fa-IR"/>
+        </w:rPr>
+      </w:pPr>
+      <w:r>
+        <w:rPr>
+          <w:rFonts w:cs="B Lotus" w:hint="cs"/>
+          <w:sz w:val="32"/>
+          <w:szCs w:val="32"/>
+          <w:rtl/>
+          <w:lang w:bidi="fa-IR"/>
+        </w:rPr>
+        <w:t xml:space="preserve">فرمول گرادیان محلی با تابع </w:t>
+      </w:r>
+      <w:proofErr w:type="spellStart"/>
+      <w:r>
+        <w:rPr>
+          <w:rFonts w:cs="B Lotus" w:hint="cs"/>
+          <w:sz w:val="32"/>
+          <w:szCs w:val="32"/>
+          <w:rtl/>
+          <w:lang w:bidi="fa-IR"/>
+        </w:rPr>
+        <w:t>سیگموید</w:t>
+      </w:r>
+      <w:proofErr w:type="spellEnd"/>
+      <w:r>
+        <w:rPr>
+          <w:rFonts w:cs="B Lotus" w:hint="cs"/>
+          <w:sz w:val="32"/>
+          <w:szCs w:val="32"/>
+          <w:rtl/>
+          <w:lang w:bidi="fa-IR"/>
+        </w:rPr>
+        <w:t xml:space="preserve"> برای لایه میانی:</w:t>
+      </w:r>
+    </w:p>
+    <w:p>
+      <w:pPr>
+        <w:bidi/>
+        <w:jc w:val="both"/>
+        <w:rPr>
+          <w:rFonts w:cs="B Lotus"/>
+          <w:sz w:val="32"/>
+          <w:szCs w:val="32"/>
+          <w:rtl/>
+          <w:lang w:bidi="fa-IR"/>
+        </w:rPr>
+      </w:pPr>
+      <w:r>
+        <w:rPr>
+          <w:noProof/>
+        </w:rPr>
+        <w:drawing>
+          <wp:inline distT="0" distB="0" distL="0" distR="0" wp14:anchorId="47CC9D6F" wp14:editId="0FC0797A">
+            <wp:extent cx="5867400" cy="819150"/>
+            <wp:effectExtent l="0" t="0" r="0" b="0"/>
+            <wp:docPr id="2058088885" name="Picture 1"/>
+            <wp:cNvGraphicFramePr>
+              <a:graphicFrameLocks xmlns:a="http://schemas.openxmlformats.org/drawingml/2006/main" noChangeAspect="1"/>
+            </wp:cNvGraphicFramePr>
+            <a:graphic xmlns:a="http://schemas.openxmlformats.org/drawingml/2006/main">
+              <a:graphicData uri="http://schemas.openxmlformats.org/drawingml/2006/picture">
+                <pic:pic xmlns:pic="http://schemas.openxmlformats.org/drawingml/2006/picture">
+                  <pic:nvPicPr>
+                    <pic:cNvPr id="2058088885" name=""/>
+                    <pic:cNvPicPr/>
+                  </pic:nvPicPr>
+                  <pic:blipFill>
+                    <a:blip r:embed="rId10"/>
+                    <a:stretch>
+                      <a:fillRect/>
+                    </a:stretch>
+                  </pic:blipFill>
+                  <pic:spPr>
+                    <a:xfrm>
+                      <a:off x="0" y="0"/>
+                      <a:ext cx="5867400" cy="819150"/>
+                    </a:xfrm>
+                    <a:prstGeom prst="rect">
+                      <a:avLst/>
+                    </a:prstGeom>
+                  </pic:spPr>
+                </pic:pic>
+              </a:graphicData>
+            </a:graphic>
+          </wp:inline>
+        </w:drawing>
+      </w:r>
+    </w:p>
+    <w:p>
+      <w:pPr>
+        <w:bidi/>
+        <w:jc w:val="both"/>
+        <w:rPr>
+          <w:rFonts w:cs="B Lotus"/>
+          <w:sz w:val="32"/>
+          <w:szCs w:val="32"/>
+          <w:rtl/>
+          <w:lang w:bidi="fa-IR"/>
+        </w:rPr>
+      </w:pPr>
+      <w:r>
+        <w:rPr>
+          <w:rFonts w:cs="B Lotus" w:hint="cs"/>
+          <w:sz w:val="32"/>
+          <w:szCs w:val="32"/>
+          <w:rtl/>
+          <w:lang w:bidi="fa-IR"/>
+        </w:rPr>
+        <w:t xml:space="preserve">در نتیجه اصلا دیگر نیازی به مشتق تابع </w:t>
+      </w:r>
+      <w:proofErr w:type="spellStart"/>
+      <w:r>
+        <w:rPr>
+          <w:rFonts w:cs="B Lotus" w:hint="cs"/>
+          <w:sz w:val="32"/>
+          <w:szCs w:val="32"/>
+          <w:rtl/>
+          <w:lang w:bidi="fa-IR"/>
+        </w:rPr>
+        <w:t>سیگموید</w:t>
+      </w:r>
+      <w:proofErr w:type="spellEnd"/>
+      <w:r>
+        <w:rPr>
+          <w:rFonts w:cs="B Lotus" w:hint="cs"/>
+          <w:sz w:val="32"/>
+          <w:szCs w:val="32"/>
+          <w:rtl/>
+          <w:lang w:bidi="fa-IR"/>
+        </w:rPr>
+        <w:t xml:space="preserve"> نداریم. </w:t>
+      </w:r>
+    </w:p>
+    <w:p>
+      <w:pPr>
+        <w:bidi/>
+        <w:jc w:val="both"/>
+        <w:rPr>
+          <w:rFonts w:cs="B Lotus"/>
+          <w:sz w:val="32"/>
+          <w:szCs w:val="32"/>
+          <w:rtl/>
+          <w:lang w:bidi="fa-IR"/>
+        </w:rPr>
+      </w:pPr>
+      <w:r>
+        <w:rPr>
+          <w:rFonts w:cs="B Lotus" w:hint="cs"/>
+          <w:sz w:val="32"/>
+          <w:szCs w:val="32"/>
+          <w:rtl/>
+          <w:lang w:bidi="fa-IR"/>
+        </w:rPr>
+        <w:t xml:space="preserve">در تابع فعالیت </w:t>
+      </w:r>
+      <w:r>
+        <w:rPr>
+          <w:rFonts w:cs="B Lotus"/>
+          <w:sz w:val="32"/>
+          <w:szCs w:val="32"/>
+          <w:lang w:bidi="fa-IR"/>
+        </w:rPr>
+        <w:t>tanh</w:t>
+      </w:r>
+      <w:r>
+        <w:rPr>
+          <w:rFonts w:cs="B Lotus" w:hint="cs"/>
+          <w:sz w:val="32"/>
+          <w:szCs w:val="32"/>
+          <w:rtl/>
+          <w:lang w:bidi="fa-IR"/>
+        </w:rPr>
+        <w:t xml:space="preserve"> اگر به مقدار اشباع برویم یعنی خیلی نزدیک به 1 یا صفر آموزش کند میشود چون مشتق نزدیک به صفر میشود و </w:t>
+      </w:r>
+      <w:r>
+        <w:rPr>
+          <w:rFonts w:cs="B Lotus"/>
+          <w:sz w:val="32"/>
+          <w:szCs w:val="32"/>
+          <w:lang w:bidi="fa-IR"/>
+        </w:rPr>
+        <w:t>vanishing gradient</w:t>
+      </w:r>
+      <w:r>
+        <w:rPr>
+          <w:rFonts w:cs="B Lotus" w:hint="cs"/>
+          <w:sz w:val="32"/>
+          <w:szCs w:val="32"/>
+          <w:rtl/>
+          <w:lang w:bidi="fa-IR"/>
+        </w:rPr>
+        <w:t xml:space="preserve"> رخ میدهد. </w:t>
+      </w:r>
+    </w:p>
+    <w:p>
+      <w:pPr>
+        <w:bidi/>
+        <w:jc w:val="both"/>
+        <w:rPr>
+          <w:rFonts w:cs="B Lotus"/>
+          <w:sz w:val="32"/>
+          <w:szCs w:val="32"/>
+          <w:lang w:bidi="fa-IR"/>
+        </w:rPr>
+      </w:pPr>
+    </w:p>
+    <w:p>
+      <w:pPr>
+        <w:bidi/>
+        <w:jc w:val="both"/>
+        <w:rPr>
+          <w:rFonts w:cs="B Lotus"/>
+          <w:sz w:val="32"/>
+          <w:szCs w:val="32"/>
+          <w:rtl/>
+          <w:lang w:bidi="fa-IR"/>
+        </w:rPr>
+      </w:pPr>
+      <w:proofErr w:type="spellStart"/>
+      <w:r>
+        <w:rPr>
+          <w:rFonts w:cs="B Lotus"/>
+          <w:sz w:val="32"/>
+          <w:szCs w:val="32"/>
+          <w:lang w:bidi="fa-IR"/>
+        </w:rPr>
+        <w:lastRenderedPageBreak/>
+        <w:t>Relu</w:t>
+      </w:r>
+      <w:proofErr w:type="spellEnd"/>
+      <w:r>
+        <w:rPr>
+          <w:rFonts w:cs="B Lotus" w:hint="cs"/>
+          <w:sz w:val="32"/>
+          <w:szCs w:val="32"/>
+          <w:rtl/>
+          <w:lang w:bidi="fa-IR"/>
+        </w:rPr>
+        <w:t xml:space="preserve">: </w:t>
+      </w:r>
+      <w:r>
+        <w:rPr>
+          <w:rFonts w:cs="B Lotus" w:hint="cs"/>
+          <w:sz w:val="32"/>
+          <w:szCs w:val="32"/>
+          <w:rtl/>
+          <w:lang w:bidi="fa-IR"/>
+        </w:rPr>
+        <w:t xml:space="preserve">بر خلاف </w:t>
+      </w:r>
+      <w:r>
+        <w:rPr>
+          <w:rFonts w:cs="B Lotus"/>
+          <w:sz w:val="32"/>
+          <w:szCs w:val="32"/>
+          <w:lang w:bidi="fa-IR"/>
+        </w:rPr>
+        <w:t>tanh</w:t>
+      </w:r>
+      <w:r>
+        <w:rPr>
+          <w:rFonts w:cs="B Lotus" w:hint="cs"/>
+          <w:sz w:val="32"/>
+          <w:szCs w:val="32"/>
+          <w:rtl/>
+          <w:lang w:bidi="fa-IR"/>
+        </w:rPr>
+        <w:t xml:space="preserve"> دیگر اشباع ندارد و عدم اشباع دارد. محاسبات ساده ای ام دارد. </w:t>
+      </w:r>
+      <w:r>
+        <w:rPr>
+          <w:rFonts w:cs="B Lotus" w:hint="cs"/>
+          <w:sz w:val="32"/>
+          <w:szCs w:val="32"/>
+          <w:rtl/>
+          <w:lang w:bidi="fa-IR"/>
+        </w:rPr>
+        <w:t>منتها منفی ها را اثر نمیدهد</w:t>
+      </w:r>
+      <w:r>
+        <w:rPr>
+          <w:rFonts w:cs="B Lotus" w:hint="cs"/>
+          <w:sz w:val="32"/>
+          <w:szCs w:val="32"/>
+          <w:rtl/>
+          <w:lang w:bidi="fa-IR"/>
+        </w:rPr>
+        <w:t xml:space="preserve"> و نورون آموزش نمیدهد و نورون مرده است یعنی نورون هیچگاه فعال نمیشود و آموزش نمیبیند. </w:t>
+      </w:r>
+    </w:p>
+    <w:p>
+      <w:pPr>
+        <w:bidi/>
+        <w:jc w:val="both"/>
+        <w:rPr>
+          <w:rFonts w:cs="B Lotus"/>
+          <w:sz w:val="32"/>
+          <w:szCs w:val="32"/>
+          <w:rtl/>
+          <w:lang w:bidi="fa-IR"/>
+        </w:rPr>
+      </w:pPr>
+      <w:r>
+        <w:rPr>
+          <w:rFonts w:cs="B Lotus" w:hint="cs"/>
+          <w:sz w:val="32"/>
+          <w:szCs w:val="32"/>
+          <w:rtl/>
+          <w:lang w:bidi="fa-IR"/>
+        </w:rPr>
+        <w:t>تاثیر نرخ آموزش:</w:t>
+      </w:r>
+    </w:p>
+    <w:p>
+      <w:pPr>
+        <w:bidi/>
+        <w:jc w:val="both"/>
+        <w:rPr>
+          <w:rFonts w:cs="B Lotus"/>
+          <w:sz w:val="32"/>
+          <w:szCs w:val="32"/>
+          <w:rtl/>
+          <w:lang w:bidi="fa-IR"/>
+        </w:rPr>
+      </w:pPr>
+      <w:r>
+        <w:rPr>
+          <w:rFonts w:cs="B Lotus" w:hint="cs"/>
+          <w:sz w:val="32"/>
+          <w:szCs w:val="32"/>
+          <w:rtl/>
+          <w:lang w:bidi="fa-IR"/>
+        </w:rPr>
+        <w:t xml:space="preserve">پایین باشد دیر همگرا میشود. </w:t>
+      </w:r>
+      <w:r>
+        <w:rPr>
+          <w:rFonts w:cs="B Lotus" w:hint="cs"/>
+          <w:sz w:val="32"/>
+          <w:szCs w:val="32"/>
+          <w:rtl/>
+          <w:lang w:bidi="fa-IR"/>
+        </w:rPr>
+        <w:t xml:space="preserve">میتوان نرخ آموزش را متغیر در نظر گرفت یا </w:t>
+      </w:r>
+      <w:proofErr w:type="spellStart"/>
+      <w:r>
+        <w:rPr>
+          <w:rFonts w:cs="B Lotus" w:hint="cs"/>
+          <w:sz w:val="32"/>
+          <w:szCs w:val="32"/>
+          <w:rtl/>
+          <w:lang w:bidi="fa-IR"/>
+        </w:rPr>
+        <w:t>وفقی</w:t>
+      </w:r>
+      <w:proofErr w:type="spellEnd"/>
+      <w:r>
+        <w:rPr>
+          <w:rFonts w:cs="B Lotus" w:hint="cs"/>
+          <w:sz w:val="32"/>
+          <w:szCs w:val="32"/>
+          <w:rtl/>
+          <w:lang w:bidi="fa-IR"/>
+        </w:rPr>
+        <w:t xml:space="preserve"> یعنی مثلا در نزدیکی نقطه بهینه نرخ آموزش را کوچک کنیم. </w:t>
+      </w:r>
+      <w:r>
+        <w:rPr>
+          <w:rFonts w:cs="B Lotus" w:hint="cs"/>
+          <w:sz w:val="32"/>
+          <w:szCs w:val="32"/>
+          <w:rtl/>
+          <w:lang w:bidi="fa-IR"/>
+        </w:rPr>
+        <w:t>بردار گرادیان میخواهد بیشترین تغییرات را داشته باشد و ما باید خلاف آن حرکت کنیم پس باید بر روی کانتور ها بردار گرادیان را عمود کنیم تا بیشترین تغییر رخ بدهد .</w:t>
+      </w:r>
+      <w:r>
+        <w:rPr>
+          <w:rFonts w:cs="B Lotus" w:hint="cs"/>
+          <w:sz w:val="32"/>
+          <w:szCs w:val="32"/>
+          <w:rtl/>
+          <w:lang w:bidi="fa-IR"/>
+        </w:rPr>
+        <w:t xml:space="preserve"> </w:t>
+      </w:r>
+      <w:r>
+        <w:rPr>
+          <w:rFonts w:cs="B Lotus" w:hint="cs"/>
+          <w:sz w:val="32"/>
+          <w:szCs w:val="32"/>
+          <w:rtl/>
+          <w:lang w:bidi="fa-IR"/>
+        </w:rPr>
+        <w:t xml:space="preserve">و دوست داریم این مسیر زودتر طی شود. </w:t>
+      </w:r>
+      <w:r>
+        <w:rPr>
+          <w:rFonts w:cs="B Lotus" w:hint="cs"/>
+          <w:sz w:val="32"/>
+          <w:szCs w:val="32"/>
+          <w:rtl/>
+          <w:lang w:bidi="fa-IR"/>
+        </w:rPr>
+        <w:t>اگر در حرکت ما به سمت بهینه تاریخچه کار را هم در نظر بگیریم و تاریخچه حرکت را همگرایی ما سریعتر میشود</w:t>
+      </w:r>
+      <w:r>
+        <w:rPr>
+          <w:rFonts w:cs="B Lotus" w:hint="cs"/>
+          <w:sz w:val="32"/>
+          <w:szCs w:val="32"/>
+          <w:rtl/>
+          <w:lang w:bidi="fa-IR"/>
+        </w:rPr>
+        <w:t xml:space="preserve"> که به این </w:t>
+      </w:r>
+      <w:r>
+        <w:rPr>
+          <w:rFonts w:cs="B Lotus"/>
+          <w:sz w:val="32"/>
+          <w:szCs w:val="32"/>
+          <w:lang w:bidi="fa-IR"/>
+        </w:rPr>
+        <w:t>momentum</w:t>
+      </w:r>
+      <w:r>
+        <w:rPr>
+          <w:rFonts w:cs="B Lotus" w:hint="cs"/>
+          <w:sz w:val="32"/>
+          <w:szCs w:val="32"/>
+          <w:rtl/>
+          <w:lang w:bidi="fa-IR"/>
+        </w:rPr>
+        <w:t xml:space="preserve"> یا نرخ یادگیری </w:t>
+      </w:r>
+      <w:proofErr w:type="spellStart"/>
+      <w:r>
+        <w:rPr>
+          <w:rFonts w:cs="B Lotus" w:hint="cs"/>
+          <w:sz w:val="32"/>
+          <w:szCs w:val="32"/>
+          <w:rtl/>
+          <w:lang w:bidi="fa-IR"/>
+        </w:rPr>
+        <w:t>وفقی</w:t>
+      </w:r>
+      <w:proofErr w:type="spellEnd"/>
+      <w:r>
+        <w:rPr>
+          <w:rFonts w:cs="B Lotus" w:hint="cs"/>
+          <w:sz w:val="32"/>
+          <w:szCs w:val="32"/>
+          <w:rtl/>
+          <w:lang w:bidi="fa-IR"/>
+        </w:rPr>
+        <w:t xml:space="preserve"> گفته میشود. </w:t>
+      </w:r>
+    </w:p>
+    <w:p>
+      <w:pPr>
+        <w:bidi/>
+        <w:jc w:val="both"/>
+        <w:rPr>
+          <w:rFonts w:cs="B Lotus"/>
+          <w:sz w:val="32"/>
+          <w:szCs w:val="32"/>
+          <w:rtl/>
+          <w:lang w:bidi="fa-IR"/>
+        </w:rPr>
+      </w:pPr>
+      <w:r>
+        <w:rPr>
+          <w:rFonts w:cs="B Lotus"/>
+          <w:sz w:val="32"/>
+          <w:szCs w:val="32"/>
+          <w:lang w:bidi="fa-IR"/>
+        </w:rPr>
+        <w:t>Momentum</w:t>
+      </w:r>
+      <w:r>
+        <w:rPr>
+          <w:rFonts w:cs="B Lotus" w:hint="cs"/>
+          <w:sz w:val="32"/>
+          <w:szCs w:val="32"/>
+          <w:rtl/>
+          <w:lang w:bidi="fa-IR"/>
+        </w:rPr>
+        <w:t xml:space="preserve">: </w:t>
+      </w:r>
+    </w:p>
+    <w:p>
+      <w:pPr>
+        <w:bidi/>
+        <w:jc w:val="both"/>
+        <w:rPr>
+          <w:rFonts w:cs="B Lotus"/>
+          <w:sz w:val="32"/>
+          <w:szCs w:val="32"/>
+          <w:rtl/>
+          <w:lang w:bidi="fa-IR"/>
+        </w:rPr>
+      </w:pPr>
+      <w:r>
+        <w:rPr>
+          <w:rFonts w:cs="B Lotus" w:hint="cs"/>
+          <w:sz w:val="32"/>
+          <w:szCs w:val="32"/>
+          <w:rtl/>
+          <w:lang w:bidi="fa-IR"/>
+        </w:rPr>
+        <w:t xml:space="preserve">اگر ثابت صفر باشد بروز رسانی عادی است اگر به یک باشد یعنی بیشتر از الگوی قبلی تبعیت کند. </w:t>
+      </w:r>
+      <w:r>
+        <w:rPr>
+          <w:rFonts w:cs="B Lotus" w:hint="cs"/>
+          <w:sz w:val="32"/>
+          <w:szCs w:val="32"/>
+          <w:rtl/>
+          <w:lang w:bidi="fa-IR"/>
+        </w:rPr>
+        <w:t>در صورتی که تغییرات هم جهت باشد در نظر گرفتن این باعث تسریع آموزش میشود</w:t>
+      </w:r>
+      <w:r>
+        <w:rPr>
+          <w:rFonts w:cs="B Lotus" w:hint="cs"/>
+          <w:sz w:val="32"/>
+          <w:szCs w:val="32"/>
+          <w:rtl/>
+          <w:lang w:bidi="fa-IR"/>
+        </w:rPr>
+        <w:t xml:space="preserve"> که به </w:t>
+      </w:r>
+      <w:r>
+        <w:rPr>
+          <w:rFonts w:cs="B Lotus"/>
+          <w:sz w:val="32"/>
+          <w:szCs w:val="32"/>
+          <w:lang w:bidi="fa-IR"/>
+        </w:rPr>
+        <w:t>accelerating effect</w:t>
+      </w:r>
+      <w:r>
+        <w:rPr>
+          <w:rFonts w:cs="B Lotus" w:hint="cs"/>
+          <w:sz w:val="32"/>
+          <w:szCs w:val="32"/>
+          <w:rtl/>
+          <w:lang w:bidi="fa-IR"/>
+        </w:rPr>
+        <w:t xml:space="preserve"> گفته میشود. اگر تغییرات وزن در مرحله قبلی با مرحله فعلی هم جهت نباشد یعنی از مینیموم </w:t>
+      </w:r>
+      <w:r>
+        <w:rPr>
+          <w:rFonts w:cs="B Lotus" w:hint="cs"/>
+          <w:sz w:val="32"/>
+          <w:szCs w:val="32"/>
+          <w:rtl/>
+          <w:lang w:bidi="fa-IR"/>
+        </w:rPr>
+        <w:t>عبور کرده ایم و باید برگردیم</w:t>
+      </w:r>
+      <w:r>
+        <w:rPr>
+          <w:rFonts w:cs="B Lotus" w:hint="cs"/>
+          <w:sz w:val="32"/>
+          <w:szCs w:val="32"/>
+          <w:rtl/>
+          <w:lang w:bidi="fa-IR"/>
+        </w:rPr>
+        <w:t xml:space="preserve"> و با در نظر گرفتن آن موجب پایداری میشود و این حرکت جهت مخالف صورت نمیگیرد. </w:t>
+      </w:r>
+      <w:r>
+        <w:rPr>
+          <w:rFonts w:cs="B Lotus" w:hint="cs"/>
+          <w:sz w:val="32"/>
+          <w:szCs w:val="32"/>
+          <w:rtl/>
+          <w:lang w:bidi="fa-IR"/>
+        </w:rPr>
+        <w:t xml:space="preserve">دقت کن هر چه قدر به ضریب آلفا توان بدهیم در هر مرحله باعث میشود تاثیرات اخیر را بهتر ببینیم و تاثیرات دورتر کمرنگ شوند یعنی یک پنجره ای از گذشته را استفاده میکنیم نه همه گذشته را. </w:t>
+      </w:r>
+      <w:r>
+        <w:rPr>
+          <w:rFonts w:cs="B Lotus" w:hint="cs"/>
+          <w:sz w:val="32"/>
+          <w:szCs w:val="32"/>
+          <w:rtl/>
+          <w:lang w:bidi="fa-IR"/>
+        </w:rPr>
+        <w:t xml:space="preserve">این ابزار برای تسریع همگرایی صورت میگیرد. </w:t>
+      </w:r>
+    </w:p>
+    <w:p>
+      <w:pPr>
+        <w:bidi/>
+        <w:jc w:val="both"/>
+        <w:rPr>
+          <w:rFonts w:cs="B Lotus"/>
+          <w:sz w:val="32"/>
+          <w:szCs w:val="32"/>
+          <w:rtl/>
+          <w:lang w:bidi="fa-IR"/>
+        </w:rPr>
+      </w:pPr>
+      <w:r>
+        <w:rPr>
+          <w:rFonts w:cs="B Lotus" w:hint="cs"/>
+          <w:sz w:val="32"/>
+          <w:szCs w:val="32"/>
+          <w:rtl/>
+          <w:lang w:bidi="fa-IR"/>
+        </w:rPr>
+        <w:t xml:space="preserve">نرخ یادگیری خیلی پایین با ضریب </w:t>
+      </w:r>
+      <w:proofErr w:type="spellStart"/>
+      <w:r>
+        <w:rPr>
+          <w:rFonts w:cs="B Lotus" w:hint="cs"/>
+          <w:sz w:val="32"/>
+          <w:szCs w:val="32"/>
+          <w:rtl/>
+          <w:lang w:bidi="fa-IR"/>
+        </w:rPr>
+        <w:t>مومنتوم</w:t>
+      </w:r>
+      <w:proofErr w:type="spellEnd"/>
+      <w:r>
+        <w:rPr>
+          <w:rFonts w:cs="B Lotus" w:hint="cs"/>
+          <w:sz w:val="32"/>
+          <w:szCs w:val="32"/>
+          <w:rtl/>
+          <w:lang w:bidi="fa-IR"/>
+        </w:rPr>
+        <w:t xml:space="preserve"> خیلی بالا مناسب هست و باعث افزایش سرعت همگرایی میشود. در طرف مقابل ثبات یادگیری خیلی پایین یا صفر با نرخ یادگیری خیلی بالا مثل 1 مناسب هست</w:t>
+      </w:r>
+      <w:r>
+        <w:rPr>
+          <w:rFonts w:cs="B Lotus" w:hint="cs"/>
+          <w:sz w:val="32"/>
+          <w:szCs w:val="32"/>
+          <w:rtl/>
+          <w:lang w:bidi="fa-IR"/>
+        </w:rPr>
+        <w:t xml:space="preserve"> و باعث ثبات یادگیری میشود. </w:t>
+      </w:r>
+      <w:r>
+        <w:rPr>
+          <w:rFonts w:cs="B Lotus" w:hint="cs"/>
+          <w:sz w:val="32"/>
+          <w:szCs w:val="32"/>
+          <w:rtl/>
+          <w:lang w:bidi="fa-IR"/>
+        </w:rPr>
+        <w:t>باید یک تناسبی بین این 2 باشد و گرنه اگر هر دو زیاد باشند باعث ناپایداری شبکه میشود</w:t>
+      </w:r>
+      <w:r>
+        <w:rPr>
+          <w:rFonts w:cs="B Lotus" w:hint="cs"/>
+          <w:sz w:val="32"/>
+          <w:szCs w:val="32"/>
+          <w:rtl/>
+          <w:lang w:bidi="fa-IR"/>
+        </w:rPr>
+        <w:t xml:space="preserve"> و میزان خطا به صورت </w:t>
+      </w:r>
+      <w:proofErr w:type="spellStart"/>
+      <w:r>
+        <w:rPr>
+          <w:rFonts w:cs="B Lotus" w:hint="cs"/>
+          <w:sz w:val="32"/>
+          <w:szCs w:val="32"/>
+          <w:rtl/>
+          <w:lang w:bidi="fa-IR"/>
+        </w:rPr>
+        <w:t>نوسانی</w:t>
+      </w:r>
+      <w:proofErr w:type="spellEnd"/>
+      <w:r>
+        <w:rPr>
+          <w:rFonts w:cs="B Lotus" w:hint="cs"/>
+          <w:sz w:val="32"/>
+          <w:szCs w:val="32"/>
+          <w:rtl/>
+          <w:lang w:bidi="fa-IR"/>
+        </w:rPr>
+        <w:t xml:space="preserve"> تغییر کند. </w:t>
+      </w:r>
+    </w:p>
+    <w:p>
+      <w:pPr>
+        <w:bidi/>
+        <w:jc w:val="both"/>
+        <w:rPr>
+          <w:rFonts w:cs="B Lotus"/>
+          <w:sz w:val="32"/>
+          <w:szCs w:val="32"/>
+          <w:rtl/>
+          <w:lang w:bidi="fa-IR"/>
+        </w:rPr>
+      </w:pPr>
+      <w:r>
+        <w:rPr>
+          <w:rFonts w:cs="B Lotus" w:hint="cs"/>
+          <w:sz w:val="32"/>
+          <w:szCs w:val="32"/>
+          <w:rtl/>
+          <w:lang w:bidi="fa-IR"/>
+        </w:rPr>
+        <w:t xml:space="preserve">اگر جهت حرکت نامناسب باشد ضریب </w:t>
+      </w:r>
+      <w:proofErr w:type="spellStart"/>
+      <w:r>
+        <w:rPr>
+          <w:rFonts w:cs="B Lotus" w:hint="cs"/>
+          <w:sz w:val="32"/>
+          <w:szCs w:val="32"/>
+          <w:rtl/>
+          <w:lang w:bidi="fa-IR"/>
+        </w:rPr>
+        <w:t>مومنتوم</w:t>
+      </w:r>
+      <w:proofErr w:type="spellEnd"/>
+      <w:r>
+        <w:rPr>
+          <w:rFonts w:cs="B Lotus" w:hint="cs"/>
+          <w:sz w:val="32"/>
+          <w:szCs w:val="32"/>
+          <w:rtl/>
+          <w:lang w:bidi="fa-IR"/>
+        </w:rPr>
+        <w:t xml:space="preserve"> را صفر بزار تا بدانی مسیر درست نیست</w:t>
+      </w:r>
+      <w:r>
+        <w:rPr>
+          <w:rFonts w:cs="B Lotus" w:hint="cs"/>
+          <w:sz w:val="32"/>
+          <w:szCs w:val="32"/>
+          <w:rtl/>
+          <w:lang w:bidi="fa-IR"/>
+        </w:rPr>
+        <w:t xml:space="preserve"> و نرخ یادگیری را تغییر نده</w:t>
+      </w:r>
+      <w:r>
+        <w:rPr>
+          <w:rFonts w:cs="B Lotus" w:hint="cs"/>
+          <w:sz w:val="32"/>
+          <w:szCs w:val="32"/>
+          <w:rtl/>
+          <w:lang w:bidi="fa-IR"/>
+        </w:rPr>
+        <w:t xml:space="preserve">. </w:t>
+      </w:r>
+      <w:r>
+        <w:rPr>
+          <w:rFonts w:cs="B Lotus" w:hint="cs"/>
+          <w:sz w:val="32"/>
+          <w:szCs w:val="32"/>
+          <w:rtl/>
+          <w:lang w:bidi="fa-IR"/>
+        </w:rPr>
+        <w:t xml:space="preserve">اگر هم جهت بود یک مقداری نرخ یادگیری را زیاد تر بکن اما بصورت کلی </w:t>
+      </w:r>
+      <w:proofErr w:type="spellStart"/>
+      <w:r>
+        <w:rPr>
+          <w:rFonts w:cs="B Lotus" w:hint="cs"/>
+          <w:sz w:val="32"/>
+          <w:szCs w:val="32"/>
+          <w:rtl/>
+          <w:lang w:bidi="fa-IR"/>
+        </w:rPr>
+        <w:t>مومنتوم</w:t>
+      </w:r>
+      <w:proofErr w:type="spellEnd"/>
+      <w:r>
+        <w:rPr>
+          <w:rFonts w:cs="B Lotus" w:hint="cs"/>
+          <w:sz w:val="32"/>
+          <w:szCs w:val="32"/>
+          <w:rtl/>
+          <w:lang w:bidi="fa-IR"/>
+        </w:rPr>
+        <w:t xml:space="preserve"> را به مقدار </w:t>
+      </w:r>
+      <w:r>
+        <w:rPr>
+          <w:rFonts w:cs="B Lotus" w:hint="cs"/>
+          <w:sz w:val="32"/>
+          <w:szCs w:val="32"/>
+          <w:rtl/>
+          <w:lang w:bidi="fa-IR"/>
+        </w:rPr>
+        <w:lastRenderedPageBreak/>
+        <w:t xml:space="preserve">اصلی برگردان. </w:t>
+      </w:r>
+      <w:r>
+        <w:rPr>
+          <w:rFonts w:cs="B Lotus" w:hint="cs"/>
+          <w:sz w:val="32"/>
+          <w:szCs w:val="32"/>
+          <w:rtl/>
+          <w:lang w:bidi="fa-IR"/>
+        </w:rPr>
+        <w:t xml:space="preserve">این شیوه برای آموزش دسته ای مفید است. </w:t>
+      </w:r>
+      <w:r>
+        <w:rPr>
+          <w:rFonts w:cs="B Lotus" w:hint="cs"/>
+          <w:sz w:val="32"/>
+          <w:szCs w:val="32"/>
+          <w:rtl/>
+          <w:lang w:bidi="fa-IR"/>
+        </w:rPr>
+        <w:t xml:space="preserve">در صورت استفاده در ترتیبی منجر به </w:t>
+      </w:r>
+      <w:proofErr w:type="spellStart"/>
+      <w:r>
+        <w:rPr>
+          <w:rFonts w:cs="B Lotus" w:hint="cs"/>
+          <w:sz w:val="32"/>
+          <w:szCs w:val="32"/>
+          <w:rtl/>
+          <w:lang w:bidi="fa-IR"/>
+        </w:rPr>
+        <w:t>واگرایی</w:t>
+      </w:r>
+      <w:proofErr w:type="spellEnd"/>
+      <w:r>
+        <w:rPr>
+          <w:rFonts w:cs="B Lotus" w:hint="cs"/>
+          <w:sz w:val="32"/>
+          <w:szCs w:val="32"/>
+          <w:rtl/>
+          <w:lang w:bidi="fa-IR"/>
+        </w:rPr>
+        <w:t xml:space="preserve"> میشود. </w:t>
+      </w:r>
+    </w:p>
+    <w:p>
+      <w:pPr>
+        <w:bidi/>
+        <w:jc w:val="both"/>
+        <w:rPr>
+          <w:rFonts w:cs="B Lotus"/>
+          <w:sz w:val="32"/>
+          <w:szCs w:val="32"/>
+          <w:rtl/>
+          <w:lang w:bidi="fa-IR"/>
+        </w:rPr>
+      </w:pPr>
+      <w:r>
+        <w:rPr>
+          <w:rFonts w:cs="B Lotus"/>
+          <w:sz w:val="32"/>
+          <w:szCs w:val="32"/>
+          <w:lang w:bidi="fa-IR"/>
+        </w:rPr>
+        <w:t>Annealing</w:t>
+      </w:r>
+      <w:r>
+        <w:rPr>
+          <w:rFonts w:cs="B Lotus" w:hint="cs"/>
+          <w:sz w:val="32"/>
+          <w:szCs w:val="32"/>
+          <w:rtl/>
+          <w:lang w:bidi="fa-IR"/>
+        </w:rPr>
+        <w:t xml:space="preserve">: </w:t>
+      </w:r>
+      <w:r>
+        <w:rPr>
+          <w:rFonts w:cs="B Lotus" w:hint="cs"/>
+          <w:sz w:val="32"/>
+          <w:szCs w:val="32"/>
+          <w:rtl/>
+          <w:lang w:bidi="fa-IR"/>
+        </w:rPr>
+        <w:t xml:space="preserve">به جای نرخ یادگیری </w:t>
+      </w:r>
+      <w:proofErr w:type="spellStart"/>
+      <w:r>
+        <w:rPr>
+          <w:rFonts w:cs="B Lotus" w:hint="cs"/>
+          <w:sz w:val="32"/>
+          <w:szCs w:val="32"/>
+          <w:rtl/>
+          <w:lang w:bidi="fa-IR"/>
+        </w:rPr>
+        <w:t>وفقی</w:t>
+      </w:r>
+      <w:proofErr w:type="spellEnd"/>
+      <w:r>
+        <w:rPr>
+          <w:rFonts w:cs="B Lotus" w:hint="cs"/>
+          <w:sz w:val="32"/>
+          <w:szCs w:val="32"/>
+          <w:rtl/>
+          <w:lang w:bidi="fa-IR"/>
+        </w:rPr>
+        <w:t xml:space="preserve"> نرخ آموزش به صورت نزولی در نظر گرفته میشود. </w:t>
+      </w:r>
+      <w:r>
+        <w:rPr>
+          <w:rFonts w:cs="B Lotus" w:hint="cs"/>
+          <w:sz w:val="32"/>
+          <w:szCs w:val="32"/>
+          <w:rtl/>
+          <w:lang w:bidi="fa-IR"/>
+        </w:rPr>
+        <w:t xml:space="preserve">بدین ترتیب در شروع نرخ یادگیری ثابت است بعد از رسیدن به محدوده مینیمم نرخ آموزش کاهش میباید. </w:t>
+      </w:r>
+      <w:r>
+        <w:rPr>
+          <w:rFonts w:cs="B Lotus"/>
+          <w:sz w:val="32"/>
+          <w:szCs w:val="32"/>
+          <w:lang w:bidi="fa-IR"/>
+        </w:rPr>
+        <w:t>K</w:t>
+      </w:r>
+      <w:r>
+        <w:rPr>
+          <w:rFonts w:cs="B Lotus" w:hint="cs"/>
+          <w:sz w:val="32"/>
+          <w:szCs w:val="32"/>
+          <w:rtl/>
+          <w:lang w:bidi="fa-IR"/>
+        </w:rPr>
+        <w:t xml:space="preserve"> هر چه قدر بزرگتر شود نرخ یادگیری کمتر میشود چون کسر بزرگتر میشود. </w:t>
+      </w:r>
+    </w:p>
+    <w:p>
+      <w:pPr>
+        <w:bidi/>
+        <w:jc w:val="both"/>
+        <w:rPr>
+          <w:rFonts w:cs="B Lotus"/>
+          <w:sz w:val="32"/>
+          <w:szCs w:val="32"/>
+          <w:rtl/>
+          <w:lang w:bidi="fa-IR"/>
+        </w:rPr>
+      </w:pPr>
+      <w:r>
+        <w:rPr>
+          <w:rFonts w:cs="B Lotus" w:hint="cs"/>
+          <w:sz w:val="32"/>
+          <w:szCs w:val="32"/>
+          <w:rtl/>
+          <w:lang w:bidi="fa-IR"/>
+        </w:rPr>
+        <w:t xml:space="preserve">روش بهبود کارایی: </w:t>
+      </w:r>
+    </w:p>
+    <w:p>
+      <w:pPr>
+        <w:bidi/>
+        <w:jc w:val="both"/>
+        <w:rPr>
+          <w:rFonts w:cs="B Lotus"/>
+          <w:sz w:val="32"/>
+          <w:szCs w:val="32"/>
+          <w:rtl/>
+          <w:lang w:bidi="fa-IR"/>
+        </w:rPr>
+      </w:pPr>
+      <w:r>
+        <w:rPr>
+          <w:rFonts w:cs="B Lotus" w:hint="cs"/>
+          <w:sz w:val="32"/>
+          <w:szCs w:val="32"/>
+          <w:rtl/>
+          <w:lang w:bidi="fa-IR"/>
+        </w:rPr>
+        <w:t xml:space="preserve">روش ترتیبی برای جاهایی که مجموعه آموزشی بزرگ داریم و افزونگی داده ها بالاست روش ترتیبی مناسب هست یعنی تکراری دارند این داده ها چون در دسته ای میانگین میگیریم برای تکراری ها این میانگین تاثیر خاصی ندارد. </w:t>
+      </w:r>
+      <w:r>
+        <w:rPr>
+          <w:rFonts w:cs="B Lotus" w:hint="cs"/>
+          <w:sz w:val="32"/>
+          <w:szCs w:val="32"/>
+          <w:rtl/>
+          <w:lang w:bidi="fa-IR"/>
+        </w:rPr>
+        <w:t xml:space="preserve">در مواردی که مجموعه آموزشی ثابت نیست و داده های جدید به مجموعه اضافه میشود هم روش ترتیبی مناسب است. </w:t>
+      </w:r>
+    </w:p>
+    <w:p>
+      <w:pPr>
+        <w:bidi/>
+        <w:jc w:val="both"/>
+        <w:rPr>
+          <w:rFonts w:cs="B Lotus"/>
+          <w:sz w:val="32"/>
+          <w:szCs w:val="32"/>
+          <w:rtl/>
+          <w:lang w:bidi="fa-IR"/>
+        </w:rPr>
+      </w:pPr>
+      <w:r>
+        <w:rPr>
+          <w:rFonts w:cs="B Lotus" w:hint="cs"/>
+          <w:sz w:val="32"/>
+          <w:szCs w:val="32"/>
+          <w:rtl/>
+          <w:lang w:bidi="fa-IR"/>
+        </w:rPr>
+        <w:t xml:space="preserve">در آموزش شبکه بهتر هست از نمونه های آموزشی استفاده کنیم که بیشترین خطا را تولید میکنند. نمونه هایی که با هم متفاوت هستند استفاده کنیم تا طیف وسیعی از وزن ها مورد استفاده قرار بگیرد. </w:t>
+      </w:r>
+      <w:r>
+        <w:rPr>
+          <w:rFonts w:cs="B Lotus" w:hint="cs"/>
+          <w:sz w:val="32"/>
+          <w:szCs w:val="32"/>
+          <w:rtl/>
+          <w:lang w:bidi="fa-IR"/>
+        </w:rPr>
+        <w:t xml:space="preserve">نمونه های دشوارتر را به شبکه بیشتر اعمال کنیم. </w:t>
+      </w:r>
+      <w:r>
+        <w:rPr>
+          <w:rFonts w:cs="B Lotus" w:hint="cs"/>
+          <w:sz w:val="32"/>
+          <w:szCs w:val="32"/>
+          <w:rtl/>
+          <w:lang w:bidi="fa-IR"/>
+        </w:rPr>
+        <w:t xml:space="preserve">این روش ها در جهت بهبود کارایی است. </w:t>
+      </w:r>
+      <w:r>
+        <w:rPr>
+          <w:rFonts w:cs="B Lotus" w:hint="cs"/>
+          <w:sz w:val="32"/>
+          <w:szCs w:val="32"/>
+          <w:rtl/>
+          <w:lang w:bidi="fa-IR"/>
+        </w:rPr>
+        <w:t xml:space="preserve">2 مشکل دارد استفاده از نمونه های دشوار تر : 1. ترتیب اعمال نمونه های آموزشی بهم میریزد. </w:t>
+      </w:r>
+      <w:r>
+        <w:rPr>
+          <w:rFonts w:cs="B Lotus" w:hint="cs"/>
+          <w:sz w:val="32"/>
+          <w:szCs w:val="32"/>
+          <w:rtl/>
+          <w:lang w:bidi="fa-IR"/>
+        </w:rPr>
+        <w:t xml:space="preserve">2. </w:t>
+      </w:r>
+      <w:r>
+        <w:rPr>
+          <w:rFonts w:cs="B Lotus"/>
+          <w:sz w:val="32"/>
+          <w:szCs w:val="32"/>
+          <w:lang w:bidi="fa-IR"/>
+        </w:rPr>
+        <w:t>Outlier</w:t>
+      </w:r>
+      <w:r>
+        <w:rPr>
+          <w:rFonts w:cs="B Lotus" w:hint="cs"/>
+          <w:sz w:val="32"/>
+          <w:szCs w:val="32"/>
+          <w:rtl/>
+          <w:lang w:bidi="fa-IR"/>
+        </w:rPr>
+        <w:t xml:space="preserve"> ها اگر باشند باعث مشکل در تعمیم پذیری میشوند. </w:t>
+      </w:r>
+    </w:p>
+    <w:p>
+      <w:pPr>
+        <w:bidi/>
+        <w:jc w:val="both"/>
+        <w:rPr>
+          <w:rFonts w:cs="B Lotus"/>
+          <w:sz w:val="32"/>
+          <w:szCs w:val="32"/>
+          <w:rtl/>
+          <w:lang w:bidi="fa-IR"/>
+        </w:rPr>
+      </w:pPr>
+      <w:r>
+        <w:rPr>
+          <w:rFonts w:cs="B Lotus" w:hint="cs"/>
+          <w:sz w:val="32"/>
+          <w:szCs w:val="32"/>
+          <w:rtl/>
+          <w:lang w:bidi="fa-IR"/>
+        </w:rPr>
+        <w:t>پیش پردازش ورودی:</w:t>
+      </w:r>
+    </w:p>
+    <w:p>
+      <w:pPr>
+        <w:bidi/>
+        <w:jc w:val="both"/>
+        <w:rPr>
+          <w:rFonts w:cs="B Lotus"/>
+          <w:sz w:val="32"/>
+          <w:szCs w:val="32"/>
+          <w:rtl/>
+          <w:lang w:bidi="fa-IR"/>
+        </w:rPr>
+      </w:pPr>
+      <w:r>
+        <w:rPr>
+          <w:rFonts w:cs="B Lotus" w:hint="cs"/>
+          <w:sz w:val="32"/>
+          <w:szCs w:val="32"/>
+          <w:rtl/>
+          <w:lang w:bidi="fa-IR"/>
+        </w:rPr>
+        <w:t xml:space="preserve">داده های ورودی باید پیش پردازش بشوند و میانگین ورودی ها صفر شود و گرنه تابع خطا به سمت مینیموم زیگزاگی میشوند. </w:t>
+      </w:r>
+      <w:r>
+        <w:rPr>
+          <w:rFonts w:cs="B Lotus" w:hint="cs"/>
+          <w:sz w:val="32"/>
+          <w:szCs w:val="32"/>
+          <w:rtl/>
+          <w:lang w:bidi="fa-IR"/>
+        </w:rPr>
+        <w:t xml:space="preserve">بعد از، صفر کردن میانگین ورودی، ارتباط داده ها را از بین میبریم تا داده ها بهم ربطی نداشته باشند. در مرحله بعدی این داده را به شبکه میدهیم. </w:t>
+      </w:r>
+      <w:r>
+        <w:rPr>
+          <w:rFonts w:cs="B Lotus" w:hint="cs"/>
+          <w:sz w:val="32"/>
+          <w:szCs w:val="32"/>
+          <w:rtl/>
+          <w:lang w:bidi="fa-IR"/>
+        </w:rPr>
+        <w:t xml:space="preserve">چون اگر ورودی فقط از یک کلاس باشد قانون دلتا یا یهو بالا میره یا یهو پایین میره ولی اگه میانگین صفر باشد دلتا وزن معقول تر هست و زیگزاگی نمیشود و حرکت معقول میشود. </w:t>
+      </w:r>
+    </w:p>
+    <w:p>
+      <w:pPr>
+        <w:bidi/>
+        <w:jc w:val="both"/>
+        <w:rPr>
+          <w:rFonts w:cs="B Lotus"/>
+          <w:sz w:val="32"/>
+          <w:szCs w:val="32"/>
+          <w:rtl/>
+          <w:lang w:bidi="fa-IR"/>
+        </w:rPr>
+      </w:pPr>
+    </w:p>
+    <w:p>
+      <w:pPr>
+        <w:bidi/>
+        <w:jc w:val="both"/>
+        <w:rPr>
+          <w:rFonts w:cs="B Lotus"/>
+          <w:sz w:val="32"/>
+          <w:szCs w:val="32"/>
+          <w:rtl/>
+          <w:lang w:bidi="fa-IR"/>
+        </w:rPr>
+      </w:pPr>
+      <w:r>
+        <w:rPr>
+          <w:rFonts w:cs="B Lotus"/>
+          <w:sz w:val="32"/>
+          <w:szCs w:val="32"/>
+          <w:lang w:bidi="fa-IR"/>
+        </w:rPr>
+        <w:lastRenderedPageBreak/>
+        <w:t>Covariance</w:t>
+      </w:r>
+      <w:r>
+        <w:rPr>
+          <w:rFonts w:cs="B Lotus" w:hint="cs"/>
+          <w:sz w:val="32"/>
+          <w:szCs w:val="32"/>
+          <w:rtl/>
+          <w:lang w:bidi="fa-IR"/>
+        </w:rPr>
+        <w:t xml:space="preserve">: </w:t>
+      </w:r>
+      <w:r>
+        <w:rPr>
+          <w:rFonts w:cs="B Lotus" w:hint="cs"/>
+          <w:sz w:val="32"/>
+          <w:szCs w:val="32"/>
+          <w:rtl/>
+          <w:lang w:bidi="fa-IR"/>
+        </w:rPr>
+        <w:t xml:space="preserve">داده ها را در هر جهت به </w:t>
+      </w:r>
+      <w:proofErr w:type="spellStart"/>
+      <w:r>
+        <w:rPr>
+          <w:rFonts w:cs="B Lotus" w:hint="cs"/>
+          <w:sz w:val="32"/>
+          <w:szCs w:val="32"/>
+          <w:rtl/>
+          <w:lang w:bidi="fa-IR"/>
+        </w:rPr>
+        <w:t>واریانس</w:t>
+      </w:r>
+      <w:proofErr w:type="spellEnd"/>
+      <w:r>
+        <w:rPr>
+          <w:rFonts w:cs="B Lotus" w:hint="cs"/>
+          <w:sz w:val="32"/>
+          <w:szCs w:val="32"/>
+          <w:rtl/>
+          <w:lang w:bidi="fa-IR"/>
+        </w:rPr>
+        <w:t xml:space="preserve"> تقسیم بکنی سرعت آموزش بهتر میشود چون پراکندگی داده ها در جهت یکسان میشود و اپدیت شدن تمام وزن ها به یک شیوه خواهد بود. </w:t>
+      </w:r>
+    </w:p>
+    <w:p>
+      <w:pPr>
+        <w:bidi/>
+        <w:jc w:val="both"/>
+        <w:rPr>
+          <w:rFonts w:cs="B Lotus" w:hint="cs"/>
+          <w:sz w:val="32"/>
+          <w:szCs w:val="32"/>
+          <w:rtl/>
+          <w:lang w:bidi="fa-IR"/>
+        </w:rPr>
+      </w:pPr>
+      <w:r>
+        <w:rPr>
+          <w:rFonts w:cs="B Lotus" w:hint="cs"/>
+          <w:sz w:val="32"/>
+          <w:szCs w:val="32"/>
+          <w:rtl/>
+          <w:lang w:bidi="fa-IR"/>
+        </w:rPr>
+        <w:t xml:space="preserve">یکی دیگر از روش های بهبود کارایی مقدار دهی اولیه های وزن ها هست، چون از روی نقطه اولیه شروع میکنیم به مینیموم پس نقطه اولیه مهم هست اگر مقادیر بزرگ باشد میریم به ناحیه اشباع و آموزش کند میشود. </w:t>
+      </w:r>
+      <w:r>
+        <w:rPr>
+          <w:rFonts w:cs="B Lotus" w:hint="cs"/>
+          <w:sz w:val="32"/>
+          <w:szCs w:val="32"/>
+          <w:rtl/>
+          <w:lang w:bidi="fa-IR"/>
+        </w:rPr>
+        <w:t xml:space="preserve">اگر مقادیر کوچک باشد نزدیکی به مبدا داریم و مبدا به صورت نقطه </w:t>
+      </w:r>
+      <w:proofErr w:type="spellStart"/>
+      <w:r>
+        <w:rPr>
+          <w:rFonts w:cs="B Lotus" w:hint="cs"/>
+          <w:sz w:val="32"/>
+          <w:szCs w:val="32"/>
+          <w:rtl/>
+          <w:lang w:bidi="fa-IR"/>
+        </w:rPr>
+        <w:t>زینی</w:t>
+      </w:r>
+      <w:proofErr w:type="spellEnd"/>
+      <w:r>
+        <w:rPr>
+          <w:rFonts w:cs="B Lotus" w:hint="cs"/>
+          <w:sz w:val="32"/>
+          <w:szCs w:val="32"/>
+          <w:rtl/>
+          <w:lang w:bidi="fa-IR"/>
+        </w:rPr>
+        <w:t xml:space="preserve"> است این نقطه از هر دو جهت از یک جهت مینیموم داریم از یک جهت ماکسیموم و ما دنبال این نیستیم باید یک چیزی بین این 2 نقطه باشد. </w:t>
+      </w:r>
+    </w:p>
+    <w:p>
+      <w:pPr>
+        <w:bidi/>
+        <w:jc w:val="both"/>
+        <w:rPr>
+          <w:rFonts w:cs="B Lotus" w:hint="cs"/>
+          <w:sz w:val="32"/>
+          <w:szCs w:val="32"/>
+          <w:rtl/>
+          <w:lang w:bidi="fa-IR"/>
+        </w:rPr>
+      </w:pPr>
     </w:p>
     <w:p>
       <w:pPr>

</xml_diff>

<commit_message>
[ADD] lecture 8 of main course added
</commit_message>
<xml_diff>
--- a/Neural Networks/notes/main_lecture_note.docx
+++ b/Neural Networks/notes/main_lecture_note.docx
@@ -3073,6 +3073,7 @@
     </w:p>
     <w:p>
       <w:pPr>
+        <w:shd w:val="clear" w:color="auto" w:fill="E2EFD9" w:themeFill="accent6" w:themeFillTint="33"/>
         <w:bidi/>
         <w:jc w:val="both"/>
         <w:rPr>
@@ -4548,7 +4549,7 @@
         <w:bidi/>
         <w:jc w:val="both"/>
         <w:rPr>
-          <w:rFonts w:cs="B Lotus" w:hint="cs"/>
+          <w:rFonts w:cs="B Lotus"/>
           <w:sz w:val="32"/>
           <w:szCs w:val="32"/>
           <w:rtl/>
@@ -4603,7 +4604,1423 @@
         <w:bidi/>
         <w:jc w:val="both"/>
         <w:rPr>
-          <w:rFonts w:cs="B Lotus" w:hint="cs"/>
+          <w:rFonts w:cs="B Lotus"/>
+          <w:sz w:val="32"/>
+          <w:szCs w:val="32"/>
+          <w:rtl/>
+          <w:lang w:bidi="fa-IR"/>
+        </w:rPr>
+      </w:pPr>
+    </w:p>
+    <w:p>
+      <w:pPr>
+        <w:bidi/>
+        <w:jc w:val="both"/>
+        <w:rPr>
+          <w:rFonts w:cs="B Lotus"/>
+          <w:sz w:val="32"/>
+          <w:szCs w:val="32"/>
+          <w:rtl/>
+          <w:lang w:bidi="fa-IR"/>
+        </w:rPr>
+      </w:pPr>
+      <w:r>
+        <w:rPr>
+          <w:rFonts w:cs="B Lotus" w:hint="cs"/>
+          <w:sz w:val="32"/>
+          <w:szCs w:val="32"/>
+          <w:rtl/>
+          <w:lang w:bidi="fa-IR"/>
+        </w:rPr>
+        <w:t>جلسه هشتم:</w:t>
+      </w:r>
+    </w:p>
+    <w:p>
+      <w:pPr>
+        <w:bidi/>
+        <w:jc w:val="both"/>
+        <w:rPr>
+          <w:rFonts w:cs="B Lotus"/>
+          <w:sz w:val="32"/>
+          <w:szCs w:val="32"/>
+          <w:rtl/>
+          <w:lang w:bidi="fa-IR"/>
+        </w:rPr>
+      </w:pPr>
+      <w:proofErr w:type="spellStart"/>
+      <w:r>
+        <w:rPr>
+          <w:rFonts w:cs="B Lotus"/>
+          <w:sz w:val="32"/>
+          <w:szCs w:val="32"/>
+          <w:lang w:bidi="fa-IR"/>
+        </w:rPr>
+        <w:t>Corolation</w:t>
+      </w:r>
+      <w:proofErr w:type="spellEnd"/>
+      <w:r>
+        <w:rPr>
+          <w:rFonts w:cs="B Lotus" w:hint="cs"/>
+          <w:sz w:val="32"/>
+          <w:szCs w:val="32"/>
+          <w:rtl/>
+          <w:lang w:bidi="fa-IR"/>
+        </w:rPr>
+        <w:t xml:space="preserve"> یا وابستگی یعنی یکی زیاد شود اون یکی هم زیاد شود این میشود مثبت اگر اولی کم شد بقیه کم شوند میشود وابستگی منفی ولی اگر </w:t>
+      </w:r>
+      <w:r>
+        <w:rPr>
+          <w:rFonts w:cs="B Lotus"/>
+          <w:sz w:val="32"/>
+          <w:szCs w:val="32"/>
+          <w:lang w:bidi="fa-IR"/>
+        </w:rPr>
+        <w:t>decorrelation</w:t>
+      </w:r>
+      <w:r>
+        <w:rPr>
+          <w:rFonts w:cs="B Lotus" w:hint="cs"/>
+          <w:sz w:val="32"/>
+          <w:szCs w:val="32"/>
+          <w:rtl/>
+          <w:lang w:bidi="fa-IR"/>
+        </w:rPr>
+        <w:t xml:space="preserve"> روش انجام بدهی و وابستگی رو بگیری ارتباط از بین میرود و پراکندگی حول یک محور میشود و آموزش حول همون محور هست و آموزش بهتر میشود. </w:t>
+      </w:r>
+      <w:r>
+        <w:rPr>
+          <w:rFonts w:cs="B Lotus" w:hint="cs"/>
+          <w:sz w:val="32"/>
+          <w:szCs w:val="32"/>
+          <w:rtl/>
+          <w:lang w:bidi="fa-IR"/>
+        </w:rPr>
+        <w:t xml:space="preserve">پراکندگی اگر در جهت های مختلف باشد با تقسیم بر </w:t>
+      </w:r>
+      <w:proofErr w:type="spellStart"/>
+      <w:r>
+        <w:rPr>
+          <w:rFonts w:cs="B Lotus" w:hint="cs"/>
+          <w:sz w:val="32"/>
+          <w:szCs w:val="32"/>
+          <w:rtl/>
+          <w:lang w:bidi="fa-IR"/>
+        </w:rPr>
+        <w:t>واریانس</w:t>
+      </w:r>
+      <w:proofErr w:type="spellEnd"/>
+      <w:r>
+        <w:rPr>
+          <w:rFonts w:cs="B Lotus" w:hint="cs"/>
+          <w:sz w:val="32"/>
+          <w:szCs w:val="32"/>
+          <w:rtl/>
+          <w:lang w:bidi="fa-IR"/>
+        </w:rPr>
+        <w:t xml:space="preserve"> پراکندگی از هر جهت یکسان میشود و وزن ها به نوعی اصلاح میشود و آموزش بهتر خواهد شد. </w:t>
+      </w:r>
+    </w:p>
+    <w:p>
+      <w:pPr>
+        <w:bidi/>
+        <w:jc w:val="both"/>
+        <w:rPr>
+          <w:rFonts w:cs="B Lotus"/>
+          <w:sz w:val="32"/>
+          <w:szCs w:val="32"/>
+          <w:rtl/>
+          <w:lang w:bidi="fa-IR"/>
+        </w:rPr>
+      </w:pPr>
+      <w:r>
+        <w:rPr>
+          <w:rFonts w:cs="B Lotus"/>
+          <w:sz w:val="32"/>
+          <w:szCs w:val="32"/>
+          <w:lang w:bidi="fa-IR"/>
+        </w:rPr>
+        <w:t>Covariance</w:t>
+      </w:r>
+      <w:r>
+        <w:rPr>
+          <w:rFonts w:cs="B Lotus" w:hint="cs"/>
+          <w:sz w:val="32"/>
+          <w:szCs w:val="32"/>
+          <w:rtl/>
+          <w:lang w:bidi="fa-IR"/>
+        </w:rPr>
+        <w:t xml:space="preserve"> باعث میشود سرعت آموزش در همه جا یکسان باشد در بخش های مختلف اگر سرعت آموزش یکسان باشد در بخش های مختلف آموزش بهتری خواهیم داشت. </w:t>
+      </w:r>
+    </w:p>
+    <w:p>
+      <w:pPr>
+        <w:bidi/>
+        <w:jc w:val="both"/>
+        <w:rPr>
+          <w:rFonts w:cs="B Lotus"/>
+          <w:sz w:val="32"/>
+          <w:szCs w:val="32"/>
+          <w:rtl/>
+          <w:lang w:bidi="fa-IR"/>
+        </w:rPr>
+      </w:pPr>
+      <w:r>
+        <w:rPr>
+          <w:rFonts w:cs="B Lotus" w:hint="cs"/>
+          <w:sz w:val="32"/>
+          <w:szCs w:val="32"/>
+          <w:rtl/>
+          <w:lang w:bidi="fa-IR"/>
+        </w:rPr>
+        <w:t xml:space="preserve">اگر مجموعه آموزشی با تست متفاوت باشد </w:t>
+      </w:r>
+      <w:proofErr w:type="spellStart"/>
+      <w:r>
+        <w:rPr>
+          <w:rFonts w:cs="B Lotus" w:hint="cs"/>
+          <w:sz w:val="32"/>
+          <w:szCs w:val="32"/>
+          <w:rtl/>
+          <w:lang w:bidi="fa-IR"/>
+        </w:rPr>
+        <w:t>نرمالایز</w:t>
+      </w:r>
+      <w:proofErr w:type="spellEnd"/>
+      <w:r>
+        <w:rPr>
+          <w:rFonts w:cs="B Lotus" w:hint="cs"/>
+          <w:sz w:val="32"/>
+          <w:szCs w:val="32"/>
+          <w:rtl/>
+          <w:lang w:bidi="fa-IR"/>
+        </w:rPr>
+        <w:t xml:space="preserve"> کردن بهتر باشد. </w:t>
+      </w:r>
+    </w:p>
+    <w:p>
+      <w:pPr>
+        <w:bidi/>
+        <w:jc w:val="both"/>
+        <w:rPr>
+          <w:rFonts w:cs="B Lotus"/>
+          <w:sz w:val="32"/>
+          <w:szCs w:val="32"/>
+          <w:rtl/>
+          <w:lang w:bidi="fa-IR"/>
+        </w:rPr>
+      </w:pPr>
+      <w:r>
+        <w:rPr>
+          <w:rFonts w:cs="B Lotus"/>
+          <w:sz w:val="32"/>
+          <w:szCs w:val="32"/>
+          <w:lang w:bidi="fa-IR"/>
+        </w:rPr>
+        <w:t>Batch normalization</w:t>
+      </w:r>
+      <w:r>
+        <w:rPr>
+          <w:rFonts w:cs="B Lotus" w:hint="cs"/>
+          <w:sz w:val="32"/>
+          <w:szCs w:val="32"/>
+          <w:rtl/>
+          <w:lang w:bidi="fa-IR"/>
+        </w:rPr>
+        <w:t xml:space="preserve"> هم گفته میشود که ورودی به گونه ای نرمال شود با اضافه کردن یک لایه جدید که آموزش بهتری خواهیم داشت. </w:t>
+      </w:r>
+    </w:p>
+    <w:p>
+      <w:pPr>
+        <w:bidi/>
+        <w:jc w:val="both"/>
+        <w:rPr>
+          <w:rFonts w:cs="B Lotus"/>
+          <w:sz w:val="32"/>
+          <w:szCs w:val="32"/>
+          <w:rtl/>
+          <w:lang w:bidi="fa-IR"/>
+        </w:rPr>
+      </w:pPr>
+      <w:r>
+        <w:rPr>
+          <w:rFonts w:cs="B Lotus" w:hint="cs"/>
+          <w:sz w:val="32"/>
+          <w:szCs w:val="32"/>
+          <w:rtl/>
+          <w:lang w:bidi="fa-IR"/>
+        </w:rPr>
+        <w:t xml:space="preserve">میانگین ورودی صفر میشود </w:t>
+      </w:r>
+      <w:r>
+        <w:rPr>
+          <w:rFonts w:cs="B Lotus"/>
+          <w:sz w:val="32"/>
+          <w:szCs w:val="32"/>
+          <w:lang w:bidi="fa-IR"/>
+        </w:rPr>
+        <w:t>mean removal</w:t>
+      </w:r>
+      <w:r>
+        <w:rPr>
+          <w:rFonts w:cs="B Lotus" w:hint="cs"/>
+          <w:sz w:val="32"/>
+          <w:szCs w:val="32"/>
+          <w:rtl/>
+          <w:lang w:bidi="fa-IR"/>
+        </w:rPr>
+        <w:t xml:space="preserve">. </w:t>
+      </w:r>
+      <w:proofErr w:type="spellStart"/>
+      <w:r>
+        <w:rPr>
+          <w:rFonts w:cs="B Lotus" w:hint="cs"/>
+          <w:sz w:val="32"/>
+          <w:szCs w:val="32"/>
+          <w:rtl/>
+          <w:lang w:bidi="fa-IR"/>
+        </w:rPr>
+        <w:t>واریانس</w:t>
+      </w:r>
+      <w:proofErr w:type="spellEnd"/>
+      <w:r>
+        <w:rPr>
+          <w:rFonts w:cs="B Lotus" w:hint="cs"/>
+          <w:sz w:val="32"/>
+          <w:szCs w:val="32"/>
+          <w:rtl/>
+          <w:lang w:bidi="fa-IR"/>
+        </w:rPr>
+        <w:t xml:space="preserve"> هم در همه جهت یکسان باشد پس 1 در نظر میگیریم. </w:t>
+      </w:r>
+    </w:p>
+    <w:p>
+      <w:pPr>
+        <w:bidi/>
+        <w:jc w:val="both"/>
+        <w:rPr>
+          <w:rFonts w:cs="B Lotus"/>
+          <w:sz w:val="32"/>
+          <w:szCs w:val="32"/>
+          <w:rtl/>
+          <w:lang w:bidi="fa-IR"/>
+        </w:rPr>
+      </w:pPr>
+      <w:r>
+        <w:rPr>
+          <w:rFonts w:cs="B Lotus" w:hint="cs"/>
+          <w:sz w:val="32"/>
+          <w:szCs w:val="32"/>
+          <w:rtl/>
+          <w:lang w:bidi="fa-IR"/>
+        </w:rPr>
+        <w:t xml:space="preserve">در اثبات دقت کن که از دو تا </w:t>
+      </w:r>
+      <w:r>
+        <w:rPr>
+          <w:rFonts w:cs="B Lotus"/>
+          <w:sz w:val="32"/>
+          <w:szCs w:val="32"/>
+          <w:lang w:bidi="fa-IR"/>
+        </w:rPr>
+        <w:t>sum</w:t>
+      </w:r>
+      <w:r>
+        <w:rPr>
+          <w:rFonts w:cs="B Lotus" w:hint="cs"/>
+          <w:sz w:val="32"/>
+          <w:szCs w:val="32"/>
+          <w:rtl/>
+          <w:lang w:bidi="fa-IR"/>
+        </w:rPr>
+        <w:t xml:space="preserve"> یکی که اون </w:t>
+      </w:r>
+      <w:r>
+        <w:rPr>
+          <w:rFonts w:cs="B Lotus"/>
+          <w:sz w:val="32"/>
+          <w:szCs w:val="32"/>
+          <w:lang w:bidi="fa-IR"/>
+        </w:rPr>
+        <w:t>e</w:t>
+      </w:r>
+      <w:r>
+        <w:rPr>
+          <w:rFonts w:cs="B Lotus" w:hint="cs"/>
+          <w:sz w:val="32"/>
+          <w:szCs w:val="32"/>
+          <w:rtl/>
+          <w:lang w:bidi="fa-IR"/>
+        </w:rPr>
+        <w:t xml:space="preserve"> هست اگر </w:t>
+      </w:r>
+      <w:r>
+        <w:rPr>
+          <w:rFonts w:cs="B Lotus"/>
+          <w:sz w:val="32"/>
+          <w:szCs w:val="32"/>
+          <w:lang w:bidi="fa-IR"/>
+        </w:rPr>
+        <w:t>k=i</w:t>
+      </w:r>
+      <w:r>
+        <w:rPr>
+          <w:rFonts w:cs="B Lotus" w:hint="cs"/>
+          <w:sz w:val="32"/>
+          <w:szCs w:val="32"/>
+          <w:rtl/>
+          <w:lang w:bidi="fa-IR"/>
+        </w:rPr>
+        <w:t xml:space="preserve"> میشود 1 و وزن ها هم که یکی هستند پس کلی یک </w:t>
+      </w:r>
+      <w:r>
+        <w:rPr>
+          <w:rFonts w:cs="B Lotus"/>
+          <w:sz w:val="32"/>
+          <w:szCs w:val="32"/>
+          <w:lang w:bidi="fa-IR"/>
+        </w:rPr>
+        <w:t>sum</w:t>
+      </w:r>
+      <w:r>
+        <w:rPr>
+          <w:rFonts w:cs="B Lotus" w:hint="cs"/>
+          <w:sz w:val="32"/>
+          <w:szCs w:val="32"/>
+          <w:rtl/>
+          <w:lang w:bidi="fa-IR"/>
+        </w:rPr>
+        <w:t xml:space="preserve"> میماند. </w:t>
+      </w:r>
+    </w:p>
+    <w:p>
+      <w:pPr>
+        <w:bidi/>
+        <w:jc w:val="both"/>
+        <w:rPr>
+          <w:rFonts w:cs="B Lotus"/>
+          <w:sz w:val="32"/>
+          <w:szCs w:val="32"/>
+          <w:rtl/>
+          <w:lang w:bidi="fa-IR"/>
+        </w:rPr>
+      </w:pPr>
+      <w:r>
+        <w:rPr>
+          <w:rFonts w:cs="B Lotus" w:hint="cs"/>
+          <w:sz w:val="32"/>
+          <w:szCs w:val="32"/>
+          <w:rtl/>
+          <w:lang w:bidi="fa-IR"/>
+        </w:rPr>
+        <w:lastRenderedPageBreak/>
+        <w:t xml:space="preserve">در </w:t>
+      </w:r>
+      <w:r>
+        <w:rPr>
+          <w:rFonts w:cs="B Lotus"/>
+          <w:sz w:val="32"/>
+          <w:szCs w:val="32"/>
+          <w:lang w:bidi="fa-IR"/>
+        </w:rPr>
+        <w:t>tanh</w:t>
+      </w:r>
+      <w:r>
+        <w:rPr>
+          <w:rFonts w:cs="B Lotus" w:hint="cs"/>
+          <w:sz w:val="32"/>
+          <w:szCs w:val="32"/>
+          <w:rtl/>
+          <w:lang w:bidi="fa-IR"/>
+        </w:rPr>
+        <w:t xml:space="preserve"> بهتر است ما بین ناحیه 1 و -1 باشیم تا مشتق بگیریم خوب باشد و گرنه میرویم داخل ناحیه اشباع. </w:t>
+      </w:r>
+      <w:r>
+        <w:rPr>
+          <w:rFonts w:cs="B Lotus" w:hint="cs"/>
+          <w:sz w:val="32"/>
+          <w:szCs w:val="32"/>
+          <w:rtl/>
+          <w:lang w:bidi="fa-IR"/>
+        </w:rPr>
+        <w:t xml:space="preserve">اگر </w:t>
+      </w:r>
+      <w:proofErr w:type="spellStart"/>
+      <w:r>
+        <w:rPr>
+          <w:rFonts w:cs="B Lotus" w:hint="cs"/>
+          <w:sz w:val="32"/>
+          <w:szCs w:val="32"/>
+          <w:rtl/>
+          <w:lang w:bidi="fa-IR"/>
+        </w:rPr>
+        <w:t>واریانس</w:t>
+      </w:r>
+      <w:proofErr w:type="spellEnd"/>
+      <w:r>
+        <w:rPr>
+          <w:rFonts w:cs="B Lotus" w:hint="cs"/>
+          <w:sz w:val="32"/>
+          <w:szCs w:val="32"/>
+          <w:rtl/>
+          <w:lang w:bidi="fa-IR"/>
+        </w:rPr>
+        <w:t xml:space="preserve"> وزن </w:t>
+      </w:r>
+      <w:r>
+        <w:rPr>
+          <w:rFonts w:cs="B Lotus"/>
+          <w:sz w:val="32"/>
+          <w:szCs w:val="32"/>
+          <w:lang w:bidi="fa-IR"/>
+        </w:rPr>
+        <w:t>m^-1/2</w:t>
+      </w:r>
+      <w:r>
+        <w:rPr>
+          <w:rFonts w:cs="B Lotus" w:hint="cs"/>
+          <w:sz w:val="32"/>
+          <w:szCs w:val="32"/>
+          <w:rtl/>
+          <w:lang w:bidi="fa-IR"/>
+        </w:rPr>
+        <w:t xml:space="preserve"> باشد مقدار </w:t>
+      </w:r>
+      <w:r>
+        <w:rPr>
+          <w:rFonts w:cs="B Lotus"/>
+          <w:sz w:val="32"/>
+          <w:szCs w:val="32"/>
+          <w:lang w:bidi="fa-IR"/>
+        </w:rPr>
+        <w:t>v</w:t>
+      </w:r>
+      <w:r>
+        <w:rPr>
+          <w:rFonts w:cs="B Lotus" w:hint="cs"/>
+          <w:sz w:val="32"/>
+          <w:szCs w:val="32"/>
+          <w:rtl/>
+          <w:lang w:bidi="fa-IR"/>
+        </w:rPr>
+        <w:t xml:space="preserve"> </w:t>
+      </w:r>
+      <w:proofErr w:type="spellStart"/>
+      <w:r>
+        <w:rPr>
+          <w:rFonts w:cs="B Lotus" w:hint="cs"/>
+          <w:sz w:val="32"/>
+          <w:szCs w:val="32"/>
+          <w:rtl/>
+          <w:lang w:bidi="fa-IR"/>
+        </w:rPr>
+        <w:t>واریانس</w:t>
+      </w:r>
+      <w:proofErr w:type="spellEnd"/>
+      <w:r>
+        <w:rPr>
+          <w:rFonts w:cs="B Lotus" w:hint="cs"/>
+          <w:sz w:val="32"/>
+          <w:szCs w:val="32"/>
+          <w:rtl/>
+          <w:lang w:bidi="fa-IR"/>
+        </w:rPr>
+        <w:t xml:space="preserve"> یک خواهد داشت. </w:t>
+      </w:r>
+      <w:r>
+        <w:rPr>
+          <w:rFonts w:cs="B Lotus"/>
+          <w:sz w:val="32"/>
+          <w:szCs w:val="32"/>
+          <w:lang w:bidi="fa-IR"/>
+        </w:rPr>
+        <w:t>M</w:t>
+      </w:r>
+      <w:r>
+        <w:rPr>
+          <w:rFonts w:cs="B Lotus" w:hint="cs"/>
+          <w:sz w:val="32"/>
+          <w:szCs w:val="32"/>
+          <w:rtl/>
+          <w:lang w:bidi="fa-IR"/>
+        </w:rPr>
+        <w:t xml:space="preserve"> تعداد اتصالات نورون ها هست. </w:t>
+      </w:r>
+    </w:p>
+    <w:p>
+      <w:pPr>
+        <w:bidi/>
+        <w:jc w:val="both"/>
+        <w:rPr>
+          <w:rFonts w:cs="B Lotus"/>
+          <w:sz w:val="32"/>
+          <w:szCs w:val="32"/>
+          <w:rtl/>
+          <w:lang w:bidi="fa-IR"/>
+        </w:rPr>
+      </w:pPr>
+      <w:r>
+        <w:rPr>
+          <w:rFonts w:cs="B Lotus" w:hint="cs"/>
+          <w:sz w:val="32"/>
+          <w:szCs w:val="32"/>
+          <w:rtl/>
+          <w:lang w:bidi="fa-IR"/>
+        </w:rPr>
+        <w:t xml:space="preserve">همه نورون ها باید با یک سرعت آموزش ببینید. گرادیان لایه های آخر بزرگتر هست پس نرخ آموزش اون لایه ها بهتر است کمتر باشد. بهتر است نرخ آموزش بر اساس تعداد اتصالات نورون ها هم باشد. </w:t>
+      </w:r>
+    </w:p>
+    <w:p>
+      <w:pPr>
+        <w:bidi/>
+        <w:jc w:val="both"/>
+        <w:rPr>
+          <w:rFonts w:cs="B Lotus"/>
+          <w:sz w:val="32"/>
+          <w:szCs w:val="32"/>
+          <w:rtl/>
+          <w:lang w:bidi="fa-IR"/>
+        </w:rPr>
+      </w:pPr>
+      <w:r>
+        <w:rPr>
+          <w:rFonts w:cs="B Lotus" w:hint="cs"/>
+          <w:sz w:val="32"/>
+          <w:szCs w:val="32"/>
+          <w:rtl/>
+          <w:lang w:bidi="fa-IR"/>
+        </w:rPr>
+        <w:t>روش های سرعت بخشیدن به همگرایی:</w:t>
+      </w:r>
+    </w:p>
+    <w:p>
+      <w:pPr>
+        <w:bidi/>
+        <w:jc w:val="both"/>
+        <w:rPr>
+          <w:rFonts w:cs="B Lotus"/>
+          <w:sz w:val="32"/>
+          <w:szCs w:val="32"/>
+          <w:rtl/>
+          <w:lang w:bidi="fa-IR"/>
+        </w:rPr>
+      </w:pPr>
+      <w:r>
+        <w:rPr>
+          <w:rFonts w:cs="B Lotus" w:hint="cs"/>
+          <w:sz w:val="32"/>
+          <w:szCs w:val="32"/>
+          <w:rtl/>
+          <w:lang w:bidi="fa-IR"/>
+        </w:rPr>
+        <w:t xml:space="preserve">اگر اپدیت شدن وزن کم هست 3 دلیل دارد 1. یا خطا کم هست که خیلی خوب هست یا </w:t>
+      </w:r>
+      <w:proofErr w:type="spellStart"/>
+      <w:r>
+        <w:rPr>
+          <w:rFonts w:cs="B Lotus"/>
+          <w:sz w:val="32"/>
+          <w:szCs w:val="32"/>
+          <w:lang w:bidi="fa-IR"/>
+        </w:rPr>
+        <w:t>yj</w:t>
+      </w:r>
+      <w:proofErr w:type="spellEnd"/>
+      <w:r>
+        <w:rPr>
+          <w:rFonts w:cs="B Lotus" w:hint="cs"/>
+          <w:sz w:val="32"/>
+          <w:szCs w:val="32"/>
+          <w:rtl/>
+          <w:lang w:bidi="fa-IR"/>
+        </w:rPr>
+        <w:t xml:space="preserve"> ما صفر است و یا یک است. </w:t>
+      </w:r>
+      <w:r>
+        <w:rPr>
+          <w:rFonts w:cs="B Lotus" w:hint="cs"/>
+          <w:sz w:val="32"/>
+          <w:szCs w:val="32"/>
+          <w:rtl/>
+          <w:lang w:bidi="fa-IR"/>
+        </w:rPr>
+        <w:t xml:space="preserve">یعنی خطا بزرگ هست ولی اون </w:t>
+      </w:r>
+      <w:proofErr w:type="spellStart"/>
+      <w:r>
+        <w:rPr>
+          <w:rFonts w:cs="B Lotus"/>
+          <w:sz w:val="32"/>
+          <w:szCs w:val="32"/>
+          <w:lang w:bidi="fa-IR"/>
+        </w:rPr>
+        <w:t>yj</w:t>
+      </w:r>
+      <w:proofErr w:type="spellEnd"/>
+      <w:r>
+        <w:rPr>
+          <w:rFonts w:cs="B Lotus" w:hint="cs"/>
+          <w:sz w:val="32"/>
+          <w:szCs w:val="32"/>
+          <w:rtl/>
+          <w:lang w:bidi="fa-IR"/>
+        </w:rPr>
+        <w:t xml:space="preserve"> در </w:t>
+      </w:r>
+      <w:proofErr w:type="spellStart"/>
+      <w:r>
+        <w:rPr>
+          <w:rFonts w:cs="B Lotus" w:hint="cs"/>
+          <w:sz w:val="32"/>
+          <w:szCs w:val="32"/>
+          <w:rtl/>
+          <w:lang w:bidi="fa-IR"/>
+        </w:rPr>
+        <w:t>سیگموید</w:t>
+      </w:r>
+      <w:proofErr w:type="spellEnd"/>
+      <w:r>
+        <w:rPr>
+          <w:rFonts w:cs="B Lotus" w:hint="cs"/>
+          <w:sz w:val="32"/>
+          <w:szCs w:val="32"/>
+          <w:rtl/>
+          <w:lang w:bidi="fa-IR"/>
+        </w:rPr>
+        <w:t xml:space="preserve"> خیلی کوچک هست و نزدیک صفر هست. </w:t>
+      </w:r>
+      <w:r>
+        <w:rPr>
+          <w:rFonts w:cs="B Lotus" w:hint="cs"/>
+          <w:sz w:val="32"/>
+          <w:szCs w:val="32"/>
+          <w:rtl/>
+          <w:lang w:bidi="fa-IR"/>
+        </w:rPr>
+        <w:t xml:space="preserve">روش پیشنهادی این است که تابع معیار خطا را عوض کنی به جای </w:t>
+      </w:r>
+      <w:r>
+        <w:rPr>
+          <w:rFonts w:cs="B Lotus"/>
+          <w:sz w:val="32"/>
+          <w:szCs w:val="32"/>
+          <w:lang w:bidi="fa-IR"/>
+        </w:rPr>
+        <w:t>MSE</w:t>
+      </w:r>
+      <w:r>
+        <w:rPr>
+          <w:rFonts w:cs="B Lotus" w:hint="cs"/>
+          <w:sz w:val="32"/>
+          <w:szCs w:val="32"/>
+          <w:rtl/>
+          <w:lang w:bidi="fa-IR"/>
+        </w:rPr>
+        <w:t xml:space="preserve"> بیا و روش </w:t>
+      </w:r>
+      <w:r>
+        <w:rPr>
+          <w:rFonts w:cs="B Lotus"/>
+          <w:sz w:val="32"/>
+          <w:szCs w:val="32"/>
+          <w:lang w:bidi="fa-IR"/>
+        </w:rPr>
+        <w:t>VAN OYEN</w:t>
+      </w:r>
+      <w:r>
+        <w:rPr>
+          <w:rFonts w:cs="B Lotus" w:hint="cs"/>
+          <w:sz w:val="32"/>
+          <w:szCs w:val="32"/>
+          <w:rtl/>
+          <w:lang w:bidi="fa-IR"/>
+        </w:rPr>
+        <w:t xml:space="preserve"> را استفاده کن. </w:t>
+      </w:r>
+    </w:p>
+    <w:p>
+      <w:pPr>
+        <w:bidi/>
+        <w:jc w:val="both"/>
+        <w:rPr>
+          <w:rFonts w:cs="B Lotus"/>
+          <w:sz w:val="32"/>
+          <w:szCs w:val="32"/>
+          <w:rtl/>
+          <w:lang w:bidi="fa-IR"/>
+        </w:rPr>
+      </w:pPr>
+      <w:r>
+        <w:rPr>
+          <w:rFonts w:cs="B Lotus" w:hint="cs"/>
+          <w:sz w:val="32"/>
+          <w:szCs w:val="32"/>
+          <w:rtl/>
+          <w:lang w:bidi="fa-IR"/>
+        </w:rPr>
+        <w:t xml:space="preserve">برای </w:t>
+      </w:r>
+      <w:r>
+        <w:rPr>
+          <w:rFonts w:cs="B Lotus"/>
+          <w:sz w:val="32"/>
+          <w:szCs w:val="32"/>
+          <w:lang w:bidi="fa-IR"/>
+        </w:rPr>
+        <w:t>binary cross</w:t>
+      </w:r>
+      <w:r>
+        <w:rPr>
+          <w:rFonts w:cs="B Lotus" w:hint="cs"/>
+          <w:sz w:val="32"/>
+          <w:szCs w:val="32"/>
+          <w:rtl/>
+          <w:lang w:bidi="fa-IR"/>
+        </w:rPr>
+        <w:t xml:space="preserve"> </w:t>
+      </w:r>
+      <w:r>
+        <w:rPr>
+          <w:rFonts w:cs="B Lotus"/>
+          <w:sz w:val="32"/>
+          <w:szCs w:val="32"/>
+          <w:lang w:bidi="fa-IR"/>
+        </w:rPr>
+        <w:t>entropy</w:t>
+      </w:r>
+      <w:r>
+        <w:rPr>
+          <w:rFonts w:cs="B Lotus" w:hint="cs"/>
+          <w:sz w:val="32"/>
+          <w:szCs w:val="32"/>
+          <w:rtl/>
+          <w:lang w:bidi="fa-IR"/>
+        </w:rPr>
+        <w:t xml:space="preserve"> حتما تابع فعالیت باید </w:t>
+      </w:r>
+      <w:proofErr w:type="spellStart"/>
+      <w:r>
+        <w:rPr>
+          <w:rFonts w:cs="B Lotus" w:hint="cs"/>
+          <w:sz w:val="32"/>
+          <w:szCs w:val="32"/>
+          <w:rtl/>
+          <w:lang w:bidi="fa-IR"/>
+        </w:rPr>
+        <w:t>سیگموید</w:t>
+      </w:r>
+      <w:proofErr w:type="spellEnd"/>
+      <w:r>
+        <w:rPr>
+          <w:rFonts w:cs="B Lotus" w:hint="cs"/>
+          <w:sz w:val="32"/>
+          <w:szCs w:val="32"/>
+          <w:rtl/>
+          <w:lang w:bidi="fa-IR"/>
+        </w:rPr>
+        <w:t xml:space="preserve"> و گرنه اون فرمول اصلا شکل نمیگیرد. </w:t>
+      </w:r>
+      <w:r>
+        <w:rPr>
+          <w:rFonts w:cs="B Lotus" w:hint="cs"/>
+          <w:sz w:val="32"/>
+          <w:szCs w:val="32"/>
+          <w:rtl/>
+          <w:lang w:bidi="fa-IR"/>
+        </w:rPr>
+        <w:t xml:space="preserve">هر تابع تحلیلی را به صورت سری از مشتقات مرتبه های مختلف میتوانی بنویسی. </w:t>
+      </w:r>
+    </w:p>
+    <w:p>
+      <w:pPr>
+        <w:bidi/>
+        <w:jc w:val="both"/>
+        <w:rPr>
+          <w:rFonts w:cs="B Lotus"/>
+          <w:sz w:val="32"/>
+          <w:szCs w:val="32"/>
+          <w:rtl/>
+          <w:lang w:bidi="fa-IR"/>
+        </w:rPr>
+      </w:pPr>
+      <w:r>
+        <w:rPr>
+          <w:rFonts w:cs="B Lotus" w:hint="cs"/>
+          <w:sz w:val="32"/>
+          <w:szCs w:val="32"/>
+          <w:rtl/>
+          <w:lang w:bidi="fa-IR"/>
+        </w:rPr>
+        <w:t xml:space="preserve">مشتقات مرتبه اول تو بردار گرادیان و مشتقات مرتبه دوم در ماتریس </w:t>
+      </w:r>
+      <w:proofErr w:type="spellStart"/>
+      <w:r>
+        <w:rPr>
+          <w:rFonts w:cs="B Lotus" w:hint="cs"/>
+          <w:sz w:val="32"/>
+          <w:szCs w:val="32"/>
+          <w:rtl/>
+          <w:lang w:bidi="fa-IR"/>
+        </w:rPr>
+        <w:t>هسین</w:t>
+      </w:r>
+      <w:proofErr w:type="spellEnd"/>
+      <w:r>
+        <w:rPr>
+          <w:rFonts w:cs="B Lotus" w:hint="cs"/>
+          <w:sz w:val="32"/>
+          <w:szCs w:val="32"/>
+          <w:rtl/>
+          <w:lang w:bidi="fa-IR"/>
+        </w:rPr>
+        <w:t xml:space="preserve"> هست. </w:t>
+      </w:r>
+    </w:p>
+    <w:p>
+      <w:pPr>
+        <w:bidi/>
+        <w:jc w:val="both"/>
+        <w:rPr>
+          <w:rFonts w:cs="B Lotus"/>
+          <w:sz w:val="32"/>
+          <w:szCs w:val="32"/>
+          <w:rtl/>
+          <w:lang w:bidi="fa-IR"/>
+        </w:rPr>
+      </w:pPr>
+      <w:r>
+        <w:rPr>
+          <w:rFonts w:cs="B Lotus" w:hint="cs"/>
+          <w:sz w:val="32"/>
+          <w:szCs w:val="32"/>
+          <w:rtl/>
+          <w:lang w:bidi="fa-IR"/>
+        </w:rPr>
+        <w:t>الگوریتم های بهینه سازی برای یافتن نقطه مینیمم</w:t>
+      </w:r>
+      <w:r>
+        <w:rPr>
+          <w:rFonts w:cs="B Lotus" w:hint="cs"/>
+          <w:sz w:val="32"/>
+          <w:szCs w:val="32"/>
+          <w:rtl/>
+          <w:lang w:bidi="fa-IR"/>
+        </w:rPr>
+        <w:t xml:space="preserve"> تابع خطا:</w:t>
+      </w:r>
+    </w:p>
+    <w:p>
+      <w:pPr>
+        <w:bidi/>
+        <w:jc w:val="both"/>
+        <w:rPr>
+          <w:rFonts w:cs="B Lotus"/>
+          <w:sz w:val="32"/>
+          <w:szCs w:val="32"/>
+          <w:rtl/>
+          <w:lang w:bidi="fa-IR"/>
+        </w:rPr>
+      </w:pPr>
+      <w:r>
+        <w:rPr>
+          <w:rFonts w:cs="B Lotus" w:hint="cs"/>
+          <w:sz w:val="32"/>
+          <w:szCs w:val="32"/>
+          <w:rtl/>
+          <w:lang w:bidi="fa-IR"/>
+        </w:rPr>
+        <w:t xml:space="preserve">در اینجا پارامتر های آزاد </w:t>
+      </w:r>
+      <w:r>
+        <w:rPr>
+          <w:rFonts w:cs="B Lotus"/>
+          <w:sz w:val="32"/>
+          <w:szCs w:val="32"/>
+          <w:lang w:bidi="fa-IR"/>
+        </w:rPr>
+        <w:t>x</w:t>
+      </w:r>
+      <w:r>
+        <w:rPr>
+          <w:rFonts w:cs="B Lotus" w:hint="cs"/>
+          <w:sz w:val="32"/>
+          <w:szCs w:val="32"/>
+          <w:rtl/>
+          <w:lang w:bidi="fa-IR"/>
+        </w:rPr>
+        <w:t xml:space="preserve"> ها هستند. </w:t>
+      </w:r>
+      <w:r>
+        <w:rPr>
+          <w:rFonts w:cs="B Lotus"/>
+          <w:sz w:val="32"/>
+          <w:szCs w:val="32"/>
+          <w:lang w:bidi="fa-IR"/>
+        </w:rPr>
+        <w:t>p</w:t>
+      </w:r>
+      <w:r>
+        <w:rPr>
+          <w:rFonts w:cs="B Lotus" w:hint="cs"/>
+          <w:sz w:val="32"/>
+          <w:szCs w:val="32"/>
+          <w:rtl/>
+          <w:lang w:bidi="fa-IR"/>
+        </w:rPr>
+        <w:t xml:space="preserve"> جهت جستجو و </w:t>
+      </w:r>
+      <w:r>
+        <w:rPr>
+          <w:rFonts w:cs="B Lotus"/>
+          <w:sz w:val="32"/>
+          <w:szCs w:val="32"/>
+          <w:lang w:bidi="fa-IR"/>
+        </w:rPr>
+        <w:t>a</w:t>
+      </w:r>
+      <w:r>
+        <w:rPr>
+          <w:rFonts w:cs="B Lotus" w:hint="cs"/>
+          <w:sz w:val="32"/>
+          <w:szCs w:val="32"/>
+          <w:rtl/>
+          <w:lang w:bidi="fa-IR"/>
+        </w:rPr>
+        <w:t xml:space="preserve"> اندازه گام ما هست که همان نرخ یادگیری خواهد بود. </w:t>
+      </w:r>
+      <w:r>
+        <w:rPr>
+          <w:rFonts w:cs="B Lotus" w:hint="cs"/>
+          <w:sz w:val="32"/>
+          <w:szCs w:val="32"/>
+          <w:rtl/>
+          <w:lang w:bidi="fa-IR"/>
+        </w:rPr>
+        <w:t>دو بردار اگر عمود باشند ضرب داخلی صفر میشود. اگر کاملا روی هم باشند میشوند 1. اگر 180 درجه باشند منفی ترین حالت ممکن بدست میاد</w:t>
+      </w:r>
+      <w:r>
+        <w:rPr>
+          <w:rFonts w:cs="B Lotus" w:hint="cs"/>
+          <w:sz w:val="32"/>
+          <w:szCs w:val="32"/>
+          <w:rtl/>
+          <w:lang w:bidi="fa-IR"/>
+        </w:rPr>
+        <w:t xml:space="preserve"> ما هم که دنبال منفی بودن </w:t>
+      </w:r>
+      <w:proofErr w:type="spellStart"/>
+      <w:r>
+        <w:rPr>
+          <w:rFonts w:cs="B Lotus"/>
+          <w:sz w:val="32"/>
+          <w:szCs w:val="32"/>
+          <w:lang w:bidi="fa-IR"/>
+        </w:rPr>
+        <w:t>gk</w:t>
+      </w:r>
+      <w:proofErr w:type="spellEnd"/>
+      <w:r>
+        <w:rPr>
+          <w:rFonts w:cs="B Lotus" w:hint="cs"/>
+          <w:sz w:val="32"/>
+          <w:szCs w:val="32"/>
+          <w:rtl/>
+          <w:lang w:bidi="fa-IR"/>
+        </w:rPr>
+        <w:t xml:space="preserve"> هستیم پس این 2 خلاف همدیگه باید باشند. </w:t>
+      </w:r>
+      <w:r>
+        <w:rPr>
+          <w:rFonts w:cs="B Lotus"/>
+          <w:sz w:val="32"/>
+          <w:szCs w:val="32"/>
+          <w:lang w:bidi="fa-IR"/>
+        </w:rPr>
+        <w:t>Pk</w:t>
+      </w:r>
+      <w:r>
+        <w:rPr>
+          <w:rFonts w:cs="B Lotus" w:hint="cs"/>
+          <w:sz w:val="32"/>
+          <w:szCs w:val="32"/>
+          <w:rtl/>
+          <w:lang w:bidi="fa-IR"/>
+        </w:rPr>
+        <w:t xml:space="preserve"> باید خلاف جهت گرادیان باشد اگر خلاف جهت گرادیان بروی به نقطه مینیمم میرسی پس باید 180 درجه باشد. </w:t>
+      </w:r>
+      <w:r>
+        <w:rPr>
+          <w:rFonts w:cs="B Lotus"/>
+          <w:sz w:val="32"/>
+          <w:szCs w:val="32"/>
+          <w:lang w:bidi="fa-IR"/>
+        </w:rPr>
+        <w:t>G0</w:t>
+      </w:r>
+      <w:r>
+        <w:rPr>
+          <w:rFonts w:cs="B Lotus" w:hint="cs"/>
+          <w:sz w:val="32"/>
+          <w:szCs w:val="32"/>
+          <w:rtl/>
+          <w:lang w:bidi="fa-IR"/>
+        </w:rPr>
+        <w:t xml:space="preserve"> بردار گرادیان هست. </w:t>
+      </w:r>
+    </w:p>
+    <w:p>
+      <w:pPr>
+        <w:bidi/>
+        <w:jc w:val="both"/>
+        <w:rPr>
+          <w:rFonts w:cs="B Lotus"/>
+          <w:sz w:val="32"/>
+          <w:szCs w:val="32"/>
+          <w:rtl/>
+          <w:lang w:bidi="fa-IR"/>
+        </w:rPr>
+      </w:pPr>
+      <w:r>
+        <w:rPr>
+          <w:rFonts w:cs="B Lotus" w:hint="cs"/>
+          <w:sz w:val="32"/>
+          <w:szCs w:val="32"/>
+          <w:rtl/>
+          <w:lang w:bidi="fa-IR"/>
+        </w:rPr>
+        <w:t>آموزش پایدار:</w:t>
+      </w:r>
+    </w:p>
+    <w:p>
+      <w:pPr>
+        <w:bidi/>
+        <w:jc w:val="both"/>
+        <w:rPr>
+          <w:rFonts w:cs="B Lotus"/>
+          <w:sz w:val="32"/>
+          <w:szCs w:val="32"/>
+          <w:rtl/>
+          <w:lang w:bidi="fa-IR"/>
+        </w:rPr>
+      </w:pPr>
+      <w:proofErr w:type="spellStart"/>
+      <w:r>
+        <w:rPr>
+          <w:rFonts w:cs="B Lotus"/>
+          <w:sz w:val="32"/>
+          <w:szCs w:val="32"/>
+          <w:lang w:bidi="fa-IR"/>
+        </w:rPr>
+        <w:t>Gk</w:t>
+      </w:r>
+      <w:proofErr w:type="spellEnd"/>
+      <w:r>
+        <w:rPr>
+          <w:rFonts w:cs="B Lotus" w:hint="cs"/>
+          <w:sz w:val="32"/>
+          <w:szCs w:val="32"/>
+          <w:rtl/>
+          <w:lang w:bidi="fa-IR"/>
+        </w:rPr>
+        <w:t xml:space="preserve"> همان </w:t>
+      </w:r>
+      <w:r>
+        <w:rPr>
+          <w:rFonts w:cs="B Lotus"/>
+          <w:sz w:val="32"/>
+          <w:szCs w:val="32"/>
+          <w:lang w:bidi="fa-IR"/>
+        </w:rPr>
+        <w:t>pk</w:t>
+      </w:r>
+      <w:r>
+        <w:rPr>
+          <w:rFonts w:cs="B Lotus" w:hint="cs"/>
+          <w:sz w:val="32"/>
+          <w:szCs w:val="32"/>
+          <w:rtl/>
+          <w:lang w:bidi="fa-IR"/>
+        </w:rPr>
+        <w:t xml:space="preserve"> هست به همون فرمول گرادیان فکر کن. </w:t>
+      </w:r>
+    </w:p>
+    <w:p>
+      <w:pPr>
+        <w:bidi/>
+        <w:jc w:val="both"/>
+        <w:rPr>
+          <w:rFonts w:cs="B Lotus"/>
+          <w:sz w:val="32"/>
+          <w:szCs w:val="32"/>
+          <w:rtl/>
+          <w:lang w:bidi="fa-IR"/>
+        </w:rPr>
+      </w:pPr>
+      <w:r>
+        <w:rPr>
+          <w:noProof/>
+        </w:rPr>
+        <w:lastRenderedPageBreak/>
+        <w:drawing>
+          <wp:inline distT="0" distB="0" distL="0" distR="0" wp14:anchorId="607A898A" wp14:editId="77E3FAD2">
+            <wp:extent cx="6675120" cy="3432175"/>
+            <wp:effectExtent l="0" t="0" r="0" b="0"/>
+            <wp:docPr id="1370527459" name="Picture 1"/>
+            <wp:cNvGraphicFramePr>
+              <a:graphicFrameLocks xmlns:a="http://schemas.openxmlformats.org/drawingml/2006/main" noChangeAspect="1"/>
+            </wp:cNvGraphicFramePr>
+            <a:graphic xmlns:a="http://schemas.openxmlformats.org/drawingml/2006/main">
+              <a:graphicData uri="http://schemas.openxmlformats.org/drawingml/2006/picture">
+                <pic:pic xmlns:pic="http://schemas.openxmlformats.org/drawingml/2006/picture">
+                  <pic:nvPicPr>
+                    <pic:cNvPr id="1370527459" name=""/>
+                    <pic:cNvPicPr/>
+                  </pic:nvPicPr>
+                  <pic:blipFill>
+                    <a:blip r:embed="rId11"/>
+                    <a:stretch>
+                      <a:fillRect/>
+                    </a:stretch>
+                  </pic:blipFill>
+                  <pic:spPr>
+                    <a:xfrm>
+                      <a:off x="0" y="0"/>
+                      <a:ext cx="6675120" cy="3432175"/>
+                    </a:xfrm>
+                    <a:prstGeom prst="rect">
+                      <a:avLst/>
+                    </a:prstGeom>
+                  </pic:spPr>
+                </pic:pic>
+              </a:graphicData>
+            </a:graphic>
+          </wp:inline>
+        </w:drawing>
+      </w:r>
+    </w:p>
+    <w:p>
+      <w:pPr>
+        <w:bidi/>
+        <w:jc w:val="both"/>
+        <w:rPr>
+          <w:rFonts w:cs="B Lotus"/>
+          <w:sz w:val="32"/>
+          <w:szCs w:val="32"/>
+          <w:rtl/>
+          <w:lang w:bidi="fa-IR"/>
+        </w:rPr>
+      </w:pPr>
+      <w:r>
+        <w:rPr>
+          <w:rFonts w:cs="B Lotus" w:hint="cs"/>
+          <w:sz w:val="32"/>
+          <w:szCs w:val="32"/>
+          <w:rtl/>
+          <w:lang w:bidi="fa-IR"/>
+        </w:rPr>
+        <w:t xml:space="preserve">به یک منهای الفا در </w:t>
+      </w:r>
+      <w:r>
+        <w:rPr>
+          <w:rFonts w:cs="B Lotus" w:hint="cs"/>
+          <w:sz w:val="32"/>
+          <w:szCs w:val="32"/>
+          <w:rtl/>
+          <w:lang w:bidi="fa-IR"/>
+        </w:rPr>
+        <w:t>لاندا</w:t>
+      </w:r>
+      <w:r>
+        <w:rPr>
+          <w:rFonts w:cs="B Lotus" w:hint="cs"/>
+          <w:sz w:val="32"/>
+          <w:szCs w:val="32"/>
+          <w:rtl/>
+          <w:lang w:bidi="fa-IR"/>
+        </w:rPr>
+        <w:t xml:space="preserve"> میشود مقدار ویژه ماتریس </w:t>
+      </w:r>
+      <w:proofErr w:type="spellStart"/>
+      <w:r>
+        <w:rPr>
+          <w:rFonts w:cs="B Lotus" w:hint="cs"/>
+          <w:sz w:val="32"/>
+          <w:szCs w:val="32"/>
+          <w:rtl/>
+          <w:lang w:bidi="fa-IR"/>
+        </w:rPr>
+        <w:t>هسین</w:t>
+      </w:r>
+      <w:proofErr w:type="spellEnd"/>
+      <w:r>
+        <w:rPr>
+          <w:rFonts w:cs="B Lotus" w:hint="cs"/>
+          <w:sz w:val="32"/>
+          <w:szCs w:val="32"/>
+          <w:rtl/>
+          <w:lang w:bidi="fa-IR"/>
+        </w:rPr>
+        <w:t xml:space="preserve"> یا همان </w:t>
+      </w:r>
+      <w:r>
+        <w:rPr>
+          <w:rFonts w:cs="B Lotus"/>
+          <w:sz w:val="32"/>
+          <w:szCs w:val="32"/>
+          <w:lang w:bidi="fa-IR"/>
+        </w:rPr>
+        <w:t>A</w:t>
+      </w:r>
+      <w:r>
+        <w:rPr>
+          <w:rFonts w:cs="B Lotus" w:hint="cs"/>
+          <w:sz w:val="32"/>
+          <w:szCs w:val="32"/>
+          <w:rtl/>
+          <w:lang w:bidi="fa-IR"/>
+        </w:rPr>
+        <w:t xml:space="preserve">. </w:t>
+      </w:r>
+      <w:r>
+        <w:rPr>
+          <w:rFonts w:cs="B Lotus" w:hint="cs"/>
+          <w:sz w:val="32"/>
+          <w:szCs w:val="32"/>
+          <w:rtl/>
+          <w:lang w:bidi="fa-IR"/>
+        </w:rPr>
+        <w:t xml:space="preserve">مقادیر ویژه قطر اصلی ماتریس میشوند. </w:t>
+      </w:r>
+      <w:r>
+        <w:rPr>
+          <w:rFonts w:cs="B Lotus" w:hint="cs"/>
+          <w:sz w:val="32"/>
+          <w:szCs w:val="32"/>
+          <w:rtl/>
+          <w:lang w:bidi="fa-IR"/>
+        </w:rPr>
+        <w:t xml:space="preserve">بردار ویژه یا 1 و صفر یا صفر و یک. </w:t>
+      </w:r>
+      <w:r>
+        <w:rPr>
+          <w:rFonts w:cs="B Lotus" w:hint="cs"/>
+          <w:sz w:val="32"/>
+          <w:szCs w:val="32"/>
+          <w:rtl/>
+          <w:lang w:bidi="fa-IR"/>
+        </w:rPr>
+        <w:t xml:space="preserve">ماتریس </w:t>
+      </w:r>
+      <w:proofErr w:type="spellStart"/>
+      <w:r>
+        <w:rPr>
+          <w:rFonts w:cs="B Lotus" w:hint="cs"/>
+          <w:sz w:val="32"/>
+          <w:szCs w:val="32"/>
+          <w:rtl/>
+          <w:lang w:bidi="fa-IR"/>
+        </w:rPr>
+        <w:t>هسین</w:t>
+      </w:r>
+      <w:proofErr w:type="spellEnd"/>
+      <w:r>
+        <w:rPr>
+          <w:rFonts w:cs="B Lotus" w:hint="cs"/>
+          <w:sz w:val="32"/>
+          <w:szCs w:val="32"/>
+          <w:rtl/>
+          <w:lang w:bidi="fa-IR"/>
+        </w:rPr>
+        <w:t xml:space="preserve"> رو روی قطر اصلی مشتق مرتبه دوم بزار. </w:t>
+      </w:r>
+      <w:r>
+        <w:rPr>
+          <w:rFonts w:cs="B Lotus" w:hint="cs"/>
+          <w:sz w:val="32"/>
+          <w:szCs w:val="32"/>
+          <w:rtl/>
+          <w:lang w:bidi="fa-IR"/>
+        </w:rPr>
+        <w:t xml:space="preserve">بعد از این فرمول آلفا اگر از اون مقدار مکس بیشتر باشد ناپایدار میشود و به مینیمم نمیرسد. </w:t>
+      </w:r>
+    </w:p>
+    <w:p>
+      <w:pPr>
+        <w:bidi/>
+        <w:jc w:val="both"/>
+        <w:rPr>
+          <w:rFonts w:cs="B Lotus"/>
+          <w:sz w:val="32"/>
+          <w:szCs w:val="32"/>
+          <w:rtl/>
+          <w:lang w:bidi="fa-IR"/>
+        </w:rPr>
+      </w:pPr>
+      <w:r>
+        <w:rPr>
+          <w:rFonts w:cs="B Lotus" w:hint="cs"/>
+          <w:sz w:val="32"/>
+          <w:szCs w:val="32"/>
+          <w:rtl/>
+          <w:lang w:bidi="fa-IR"/>
+        </w:rPr>
+        <w:t>جلسه نهم:</w:t>
+      </w:r>
+    </w:p>
+    <w:p>
+      <w:pPr>
+        <w:bidi/>
+        <w:jc w:val="both"/>
+        <w:rPr>
+          <w:rFonts w:cs="B Lotus"/>
+          <w:sz w:val="32"/>
+          <w:szCs w:val="32"/>
+          <w:rtl/>
+          <w:lang w:bidi="fa-IR"/>
+        </w:rPr>
+      </w:pPr>
+      <w:r>
+        <w:rPr>
+          <w:rFonts w:cs="B Lotus" w:hint="cs"/>
+          <w:sz w:val="32"/>
+          <w:szCs w:val="32"/>
+          <w:rtl/>
+          <w:lang w:bidi="fa-IR"/>
+        </w:rPr>
+        <w:t xml:space="preserve">تنظیم نرخ یادگیری: </w:t>
+      </w:r>
+    </w:p>
+    <w:p>
+      <w:pPr>
+        <w:bidi/>
+        <w:jc w:val="both"/>
+        <w:rPr>
+          <w:rFonts w:cs="B Lotus" w:hint="cs"/>
+          <w:sz w:val="32"/>
+          <w:szCs w:val="32"/>
+          <w:rtl/>
+          <w:lang w:bidi="fa-IR"/>
+        </w:rPr>
+      </w:pPr>
+    </w:p>
+    <w:p>
+      <w:pPr>
+        <w:bidi/>
+        <w:jc w:val="both"/>
+        <w:rPr>
+          <w:rFonts w:cs="B Lotus" w:hint="cs"/>
+          <w:sz w:val="32"/>
+          <w:szCs w:val="32"/>
+          <w:rtl/>
+          <w:lang w:bidi="fa-IR"/>
+        </w:rPr>
+      </w:pPr>
+    </w:p>
+    <w:p>
+      <w:pPr>
+        <w:bidi/>
+        <w:jc w:val="both"/>
+        <w:rPr>
+          <w:rFonts w:cs="B Lotus"/>
           <w:sz w:val="32"/>
           <w:szCs w:val="32"/>
           <w:rtl/>

</xml_diff>

<commit_message>
[ADD] lecture 9 of main course added
</commit_message>
<xml_diff>
--- a/Neural Networks/notes/main_lecture_note.docx
+++ b/Neural Networks/notes/main_lecture_note.docx
@@ -5994,20 +5994,2134 @@
         <w:bidi/>
         <w:jc w:val="both"/>
         <w:rPr>
-          <w:rFonts w:cs="B Lotus" w:hint="cs"/>
-          <w:sz w:val="32"/>
-          <w:szCs w:val="32"/>
-          <w:rtl/>
-          <w:lang w:bidi="fa-IR"/>
-        </w:rPr>
-      </w:pPr>
-    </w:p>
-    <w:p>
-      <w:pPr>
-        <w:bidi/>
-        <w:jc w:val="both"/>
-        <w:rPr>
-          <w:rFonts w:cs="B Lotus" w:hint="cs"/>
+          <w:rFonts w:cs="B Lotus"/>
+          <w:sz w:val="32"/>
+          <w:szCs w:val="32"/>
+          <w:rtl/>
+          <w:lang w:bidi="fa-IR"/>
+        </w:rPr>
+      </w:pPr>
+      <w:r>
+        <w:rPr>
+          <w:rFonts w:cs="B Lotus"/>
+          <w:sz w:val="32"/>
+          <w:szCs w:val="32"/>
+          <w:lang w:bidi="fa-IR"/>
+        </w:rPr>
+        <w:t>Pk</w:t>
+      </w:r>
+      <w:r>
+        <w:rPr>
+          <w:rFonts w:cs="B Lotus" w:hint="cs"/>
+          <w:sz w:val="32"/>
+          <w:szCs w:val="32"/>
+          <w:rtl/>
+          <w:lang w:bidi="fa-IR"/>
+        </w:rPr>
+        <w:t xml:space="preserve"> میشود </w:t>
+      </w:r>
+      <w:r>
+        <w:rPr>
+          <w:rFonts w:cs="B Lotus"/>
+          <w:sz w:val="32"/>
+          <w:szCs w:val="32"/>
+          <w:lang w:bidi="fa-IR"/>
+        </w:rPr>
+        <w:t>search direction</w:t>
+      </w:r>
+      <w:r>
+        <w:rPr>
+          <w:rFonts w:cs="B Lotus" w:hint="cs"/>
+          <w:sz w:val="32"/>
+          <w:szCs w:val="32"/>
+          <w:rtl/>
+          <w:lang w:bidi="fa-IR"/>
+        </w:rPr>
+        <w:t xml:space="preserve"> و </w:t>
+      </w:r>
+      <w:proofErr w:type="spellStart"/>
+      <w:r>
+        <w:rPr>
+          <w:rFonts w:cs="B Lotus"/>
+          <w:sz w:val="32"/>
+          <w:szCs w:val="32"/>
+          <w:lang w:bidi="fa-IR"/>
+        </w:rPr>
+        <w:t>ak</w:t>
+      </w:r>
+      <w:proofErr w:type="spellEnd"/>
+      <w:r>
+        <w:rPr>
+          <w:rFonts w:cs="B Lotus" w:hint="cs"/>
+          <w:sz w:val="32"/>
+          <w:szCs w:val="32"/>
+          <w:rtl/>
+          <w:lang w:bidi="fa-IR"/>
+        </w:rPr>
+        <w:t xml:space="preserve"> میشود اندازه گام هست. </w:t>
+      </w:r>
+      <w:r>
+        <w:rPr>
+          <w:rFonts w:cs="B Lotus" w:hint="cs"/>
+          <w:sz w:val="32"/>
+          <w:szCs w:val="32"/>
+          <w:rtl/>
+          <w:lang w:bidi="fa-IR"/>
+        </w:rPr>
+        <w:t xml:space="preserve">و ما دوست داریم این عبارت مینیمم شود. </w:t>
+      </w:r>
+    </w:p>
+    <w:p>
+      <w:pPr>
+        <w:bidi/>
+        <w:jc w:val="both"/>
+        <w:rPr>
+          <w:rFonts w:cs="B Lotus"/>
+          <w:sz w:val="32"/>
+          <w:szCs w:val="32"/>
+          <w:rtl/>
+          <w:lang w:bidi="fa-IR"/>
+        </w:rPr>
+      </w:pPr>
+      <w:r>
+        <w:rPr>
+          <w:rFonts w:cs="B Lotus" w:hint="cs"/>
+          <w:sz w:val="32"/>
+          <w:szCs w:val="32"/>
+          <w:rtl/>
+          <w:lang w:bidi="fa-IR"/>
+        </w:rPr>
+        <w:t xml:space="preserve">اگر بخواهیم یک تابع درجه دوم را کاهش بدهیم باید گرادیان حساب بکنیم یا مشتق بگیریم. </w:t>
+      </w:r>
+      <w:r>
+        <w:rPr>
+          <w:rFonts w:cs="B Lotus" w:hint="cs"/>
+          <w:sz w:val="32"/>
+          <w:szCs w:val="32"/>
+          <w:rtl/>
+          <w:lang w:bidi="fa-IR"/>
+        </w:rPr>
+        <w:t xml:space="preserve">هدف یافتن </w:t>
+      </w:r>
+      <w:proofErr w:type="spellStart"/>
+      <w:r>
+        <w:rPr>
+          <w:rFonts w:cs="B Lotus"/>
+          <w:sz w:val="32"/>
+          <w:szCs w:val="32"/>
+          <w:lang w:bidi="fa-IR"/>
+        </w:rPr>
+        <w:t>ak</w:t>
+      </w:r>
+      <w:proofErr w:type="spellEnd"/>
+      <w:r>
+        <w:rPr>
+          <w:rFonts w:cs="B Lotus" w:hint="cs"/>
+          <w:sz w:val="32"/>
+          <w:szCs w:val="32"/>
+          <w:rtl/>
+          <w:lang w:bidi="fa-IR"/>
+        </w:rPr>
+        <w:t xml:space="preserve"> بهینه هست. </w:t>
+      </w:r>
+      <w:r>
+        <w:rPr>
+          <w:rFonts w:cs="B Lotus" w:hint="cs"/>
+          <w:sz w:val="32"/>
+          <w:szCs w:val="32"/>
+          <w:rtl/>
+          <w:lang w:bidi="fa-IR"/>
+        </w:rPr>
+        <w:t xml:space="preserve">در روش </w:t>
+      </w:r>
+      <w:proofErr w:type="spellStart"/>
+      <w:r>
+        <w:rPr>
+          <w:rFonts w:cs="B Lotus" w:hint="cs"/>
+          <w:sz w:val="32"/>
+          <w:szCs w:val="32"/>
+          <w:rtl/>
+          <w:lang w:bidi="fa-IR"/>
+        </w:rPr>
+        <w:t>نیوتون</w:t>
+      </w:r>
+      <w:proofErr w:type="spellEnd"/>
+      <w:r>
+        <w:rPr>
+          <w:rFonts w:cs="B Lotus" w:hint="cs"/>
+          <w:sz w:val="32"/>
+          <w:szCs w:val="32"/>
+          <w:rtl/>
+          <w:lang w:bidi="fa-IR"/>
+        </w:rPr>
+        <w:t xml:space="preserve"> به دنبال نقطه ای هستیم که مشتق صفر باشد. </w:t>
+      </w:r>
+    </w:p>
+    <w:p>
+      <w:pPr>
+        <w:bidi/>
+        <w:jc w:val="both"/>
+        <w:rPr>
+          <w:rFonts w:cs="B Lotus"/>
+          <w:sz w:val="32"/>
+          <w:szCs w:val="32"/>
+          <w:rtl/>
+          <w:lang w:bidi="fa-IR"/>
+        </w:rPr>
+      </w:pPr>
+      <w:r>
+        <w:rPr>
+          <w:rFonts w:cs="B Lotus" w:hint="cs"/>
+          <w:sz w:val="32"/>
+          <w:szCs w:val="32"/>
+          <w:rtl/>
+          <w:lang w:bidi="fa-IR"/>
+        </w:rPr>
+        <w:t>دقت کن روش نیوتن ما را سریع به جواب میرساند اما 1. باید ماتریس ما معکوس پذیر باشد و 2. باید همیشه معادله</w:t>
+      </w:r>
+      <w:r>
+        <w:rPr>
+          <w:rFonts w:cs="B Lotus" w:hint="cs"/>
+          <w:sz w:val="32"/>
+          <w:szCs w:val="32"/>
+          <w:rtl/>
+          <w:lang w:bidi="fa-IR"/>
+        </w:rPr>
+        <w:t xml:space="preserve"> تابع روی خطا</w:t>
+      </w:r>
+      <w:r>
+        <w:rPr>
+          <w:rFonts w:cs="B Lotus" w:hint="cs"/>
+          <w:sz w:val="32"/>
+          <w:szCs w:val="32"/>
+          <w:rtl/>
+          <w:lang w:bidi="fa-IR"/>
+        </w:rPr>
+        <w:t xml:space="preserve"> ما درجه 2 باشد</w:t>
+      </w:r>
+      <w:r>
+        <w:rPr>
+          <w:rFonts w:cs="B Lotus" w:hint="cs"/>
+          <w:sz w:val="32"/>
+          <w:szCs w:val="32"/>
+          <w:rtl/>
+          <w:lang w:bidi="fa-IR"/>
+        </w:rPr>
+        <w:t xml:space="preserve"> به نقطه ابتدایی خیلی بستگی دارد. </w:t>
+      </w:r>
+      <w:r>
+        <w:rPr>
+          <w:rFonts w:cs="B Lotus" w:hint="cs"/>
+          <w:sz w:val="32"/>
+          <w:szCs w:val="32"/>
+          <w:rtl/>
+          <w:lang w:bidi="fa-IR"/>
+        </w:rPr>
+        <w:t xml:space="preserve">تابع درجه 2 نباشد نمیتوانیم همگرایی را تضمین کنیم. در این صورت همگرایی وابسته به تابع هزینه و حدس اولیه خواهد بود. </w:t>
+      </w:r>
+      <w:r>
+        <w:rPr>
+          <w:rFonts w:cs="B Lotus" w:hint="cs"/>
+          <w:sz w:val="32"/>
+          <w:szCs w:val="32"/>
+          <w:rtl/>
+          <w:lang w:bidi="fa-IR"/>
+        </w:rPr>
+        <w:t xml:space="preserve">شرایط اولیه متفاوت جواب های متفاوت خواهد داشت. </w:t>
+      </w:r>
+    </w:p>
+    <w:p>
+      <w:pPr>
+        <w:bidi/>
+        <w:jc w:val="both"/>
+        <w:rPr>
+          <w:rFonts w:cs="B Lotus"/>
+          <w:sz w:val="32"/>
+          <w:szCs w:val="32"/>
+          <w:rtl/>
+          <w:lang w:bidi="fa-IR"/>
+        </w:rPr>
+      </w:pPr>
+    </w:p>
+    <w:p>
+      <w:pPr>
+        <w:bidi/>
+        <w:jc w:val="both"/>
+        <w:rPr>
+          <w:rFonts w:cs="B Lotus"/>
+          <w:sz w:val="32"/>
+          <w:szCs w:val="32"/>
+          <w:rtl/>
+          <w:lang w:bidi="fa-IR"/>
+        </w:rPr>
+      </w:pPr>
+      <w:r>
+        <w:rPr>
+          <w:rFonts w:cs="B Lotus"/>
+          <w:sz w:val="32"/>
+          <w:szCs w:val="32"/>
+          <w:lang w:bidi="fa-IR"/>
+        </w:rPr>
+        <w:lastRenderedPageBreak/>
+        <w:t>P</w:t>
+      </w:r>
+      <w:r>
+        <w:rPr>
+          <w:rFonts w:cs="B Lotus" w:hint="cs"/>
+          <w:sz w:val="32"/>
+          <w:szCs w:val="32"/>
+          <w:rtl/>
+          <w:lang w:bidi="fa-IR"/>
+        </w:rPr>
+        <w:t xml:space="preserve"> تعداد کل </w:t>
+      </w:r>
+      <w:proofErr w:type="spellStart"/>
+      <w:r>
+        <w:rPr>
+          <w:rFonts w:cs="B Lotus" w:hint="cs"/>
+          <w:sz w:val="32"/>
+          <w:szCs w:val="32"/>
+          <w:rtl/>
+          <w:lang w:bidi="fa-IR"/>
+        </w:rPr>
+        <w:t>مجهولات</w:t>
+      </w:r>
+      <w:proofErr w:type="spellEnd"/>
+      <w:r>
+        <w:rPr>
+          <w:rFonts w:cs="B Lotus" w:hint="cs"/>
+          <w:sz w:val="32"/>
+          <w:szCs w:val="32"/>
+          <w:rtl/>
+          <w:lang w:bidi="fa-IR"/>
+        </w:rPr>
+        <w:t xml:space="preserve"> هست در اسلاید ماتریس </w:t>
+      </w:r>
+      <w:proofErr w:type="spellStart"/>
+      <w:r>
+        <w:rPr>
+          <w:rFonts w:cs="B Lotus" w:hint="cs"/>
+          <w:sz w:val="32"/>
+          <w:szCs w:val="32"/>
+          <w:rtl/>
+          <w:lang w:bidi="fa-IR"/>
+        </w:rPr>
+        <w:t>ژاکوبی</w:t>
+      </w:r>
+      <w:proofErr w:type="spellEnd"/>
+      <w:r>
+        <w:rPr>
+          <w:rFonts w:cs="B Lotus" w:hint="cs"/>
+          <w:sz w:val="32"/>
+          <w:szCs w:val="32"/>
+          <w:rtl/>
+          <w:lang w:bidi="fa-IR"/>
+        </w:rPr>
+        <w:t xml:space="preserve">. </w:t>
+      </w:r>
+      <w:r>
+        <w:rPr>
+          <w:rFonts w:cs="B Lotus" w:hint="cs"/>
+          <w:sz w:val="32"/>
+          <w:szCs w:val="32"/>
+          <w:rtl/>
+          <w:lang w:bidi="fa-IR"/>
+        </w:rPr>
+        <w:t xml:space="preserve">روش </w:t>
+      </w:r>
+      <w:proofErr w:type="spellStart"/>
+      <w:r>
+        <w:rPr>
+          <w:rFonts w:cs="B Lotus"/>
+          <w:sz w:val="32"/>
+          <w:szCs w:val="32"/>
+          <w:lang w:bidi="fa-IR"/>
+        </w:rPr>
+        <w:t>gaus</w:t>
+      </w:r>
+      <w:proofErr w:type="spellEnd"/>
+      <w:r>
+        <w:rPr>
+          <w:rFonts w:cs="B Lotus"/>
+          <w:sz w:val="32"/>
+          <w:szCs w:val="32"/>
+          <w:lang w:bidi="fa-IR"/>
+        </w:rPr>
+        <w:t xml:space="preserve"> newton</w:t>
+      </w:r>
+      <w:r>
+        <w:rPr>
+          <w:rFonts w:cs="B Lotus" w:hint="cs"/>
+          <w:sz w:val="32"/>
+          <w:szCs w:val="32"/>
+          <w:rtl/>
+          <w:lang w:bidi="fa-IR"/>
+        </w:rPr>
+        <w:t xml:space="preserve"> از اونجایی که در مشتق دوم صفر میکند و صرف نظر میکند چون کوچک هست</w:t>
+      </w:r>
+      <w:r>
+        <w:rPr>
+          <w:rFonts w:cs="B Lotus" w:hint="cs"/>
+          <w:sz w:val="32"/>
+          <w:szCs w:val="32"/>
+          <w:rtl/>
+          <w:lang w:bidi="fa-IR"/>
+        </w:rPr>
+        <w:t xml:space="preserve"> برای ساده کردن</w:t>
+      </w:r>
+      <w:r>
+        <w:rPr>
+          <w:rFonts w:cs="B Lotus" w:hint="cs"/>
+          <w:sz w:val="32"/>
+          <w:szCs w:val="32"/>
+          <w:rtl/>
+          <w:lang w:bidi="fa-IR"/>
+        </w:rPr>
+        <w:t xml:space="preserve"> تا مشتق دوم نگیرد. </w:t>
+      </w:r>
+      <w:r>
+        <w:rPr>
+          <w:rFonts w:cs="B Lotus" w:hint="cs"/>
+          <w:sz w:val="32"/>
+          <w:szCs w:val="32"/>
+          <w:rtl/>
+          <w:lang w:bidi="fa-IR"/>
+        </w:rPr>
+        <w:t xml:space="preserve">مشکل چی هست؟ </w:t>
+      </w:r>
+      <w:r>
+        <w:rPr>
+          <w:rFonts w:cs="B Lotus" w:hint="cs"/>
+          <w:sz w:val="32"/>
+          <w:szCs w:val="32"/>
+          <w:rtl/>
+          <w:lang w:bidi="fa-IR"/>
+        </w:rPr>
+        <w:t xml:space="preserve">از ماتریس </w:t>
+      </w:r>
+      <w:proofErr w:type="spellStart"/>
+      <w:r>
+        <w:rPr>
+          <w:rFonts w:cs="B Lotus" w:hint="cs"/>
+          <w:sz w:val="32"/>
+          <w:szCs w:val="32"/>
+          <w:rtl/>
+          <w:lang w:bidi="fa-IR"/>
+        </w:rPr>
+        <w:t>هسین</w:t>
+      </w:r>
+      <w:proofErr w:type="spellEnd"/>
+      <w:r>
+        <w:rPr>
+          <w:rFonts w:cs="B Lotus" w:hint="cs"/>
+          <w:sz w:val="32"/>
+          <w:szCs w:val="32"/>
+          <w:rtl/>
+          <w:lang w:bidi="fa-IR"/>
+        </w:rPr>
+        <w:t xml:space="preserve"> در رفتیم ولی نیاز داریم معکوس ماتریس را بدست بیاوریم. </w:t>
+      </w:r>
+    </w:p>
+    <w:p>
+      <w:pPr>
+        <w:bidi/>
+        <w:jc w:val="both"/>
+        <w:rPr>
+          <w:rFonts w:cs="B Lotus" w:hint="cs"/>
+          <w:sz w:val="32"/>
+          <w:szCs w:val="32"/>
+          <w:rtl/>
+          <w:lang w:bidi="fa-IR"/>
+        </w:rPr>
+      </w:pPr>
+      <w:r>
+        <w:rPr>
+          <w:rFonts w:cs="B Lotus" w:hint="cs"/>
+          <w:sz w:val="32"/>
+          <w:szCs w:val="32"/>
+          <w:rtl/>
+          <w:lang w:bidi="fa-IR"/>
+        </w:rPr>
+        <w:t xml:space="preserve">در </w:t>
+      </w:r>
+      <w:r>
+        <w:rPr>
+          <w:rFonts w:cs="B Lotus"/>
+          <w:sz w:val="32"/>
+          <w:szCs w:val="32"/>
+          <w:lang w:bidi="fa-IR"/>
+        </w:rPr>
+        <w:t>Levenberg</w:t>
+      </w:r>
+      <w:r>
+        <w:rPr>
+          <w:rFonts w:cs="B Lotus" w:hint="cs"/>
+          <w:sz w:val="32"/>
+          <w:szCs w:val="32"/>
+          <w:rtl/>
+          <w:lang w:bidi="fa-IR"/>
+        </w:rPr>
+        <w:t xml:space="preserve"> میاد سعی میکند معکوس پذیری را حل کند و میاد از یک </w:t>
+      </w:r>
+      <w:proofErr w:type="spellStart"/>
+      <w:r>
+        <w:rPr>
+          <w:rFonts w:cs="B Lotus"/>
+          <w:sz w:val="32"/>
+          <w:szCs w:val="32"/>
+          <w:lang w:bidi="fa-IR"/>
+        </w:rPr>
+        <w:t>gk</w:t>
+      </w:r>
+      <w:proofErr w:type="spellEnd"/>
+      <w:r>
+        <w:rPr>
+          <w:rFonts w:cs="B Lotus" w:hint="cs"/>
+          <w:sz w:val="32"/>
+          <w:szCs w:val="32"/>
+          <w:rtl/>
+          <w:lang w:bidi="fa-IR"/>
+        </w:rPr>
+        <w:t xml:space="preserve"> استفاده میکند </w:t>
+      </w:r>
+      <w:proofErr w:type="spellStart"/>
+      <w:r>
+        <w:rPr>
+          <w:rFonts w:cs="B Lotus"/>
+          <w:sz w:val="32"/>
+          <w:szCs w:val="32"/>
+          <w:lang w:bidi="fa-IR"/>
+        </w:rPr>
+        <w:t>hk</w:t>
+      </w:r>
+      <w:proofErr w:type="spellEnd"/>
+      <w:r>
+        <w:rPr>
+          <w:rFonts w:cs="B Lotus" w:hint="cs"/>
+          <w:sz w:val="32"/>
+          <w:szCs w:val="32"/>
+          <w:rtl/>
+          <w:lang w:bidi="fa-IR"/>
+        </w:rPr>
+        <w:t xml:space="preserve"> خودش تخمین ماتریس </w:t>
+      </w:r>
+      <w:proofErr w:type="spellStart"/>
+      <w:r>
+        <w:rPr>
+          <w:rFonts w:cs="B Lotus" w:hint="cs"/>
+          <w:sz w:val="32"/>
+          <w:szCs w:val="32"/>
+          <w:rtl/>
+          <w:lang w:bidi="fa-IR"/>
+        </w:rPr>
+        <w:t>هسین</w:t>
+      </w:r>
+      <w:proofErr w:type="spellEnd"/>
+      <w:r>
+        <w:rPr>
+          <w:rFonts w:cs="B Lotus" w:hint="cs"/>
+          <w:sz w:val="32"/>
+          <w:szCs w:val="32"/>
+          <w:rtl/>
+          <w:lang w:bidi="fa-IR"/>
+        </w:rPr>
+        <w:t xml:space="preserve"> هست. </w:t>
+      </w:r>
+      <w:proofErr w:type="spellStart"/>
+      <w:r>
+        <w:rPr>
+          <w:rFonts w:cs="B Lotus"/>
+          <w:sz w:val="32"/>
+          <w:szCs w:val="32"/>
+          <w:lang w:bidi="fa-IR"/>
+        </w:rPr>
+        <w:t>gk</w:t>
+      </w:r>
+      <w:proofErr w:type="spellEnd"/>
+      <w:r>
+        <w:rPr>
+          <w:rFonts w:cs="B Lotus" w:hint="cs"/>
+          <w:sz w:val="32"/>
+          <w:szCs w:val="32"/>
+          <w:rtl/>
+          <w:lang w:bidi="fa-IR"/>
+        </w:rPr>
+        <w:t xml:space="preserve"> همین تخمین هست منتها عناصر قطر </w:t>
+      </w:r>
+      <w:proofErr w:type="spellStart"/>
+      <w:r>
+        <w:rPr>
+          <w:rFonts w:cs="B Lotus" w:hint="cs"/>
+          <w:sz w:val="32"/>
+          <w:szCs w:val="32"/>
+          <w:rtl/>
+          <w:lang w:bidi="fa-IR"/>
+        </w:rPr>
+        <w:t>اصلیش</w:t>
+      </w:r>
+      <w:proofErr w:type="spellEnd"/>
+      <w:r>
+        <w:rPr>
+          <w:rFonts w:cs="B Lotus" w:hint="cs"/>
+          <w:sz w:val="32"/>
+          <w:szCs w:val="32"/>
+          <w:rtl/>
+          <w:lang w:bidi="fa-IR"/>
+        </w:rPr>
+        <w:t xml:space="preserve"> با یک میو جمع شده است اگر میو صفر باشد همان روش نیوتن است. </w:t>
+      </w:r>
+      <w:r>
+        <w:rPr>
+          <w:rFonts w:cs="B Lotus" w:hint="cs"/>
+          <w:sz w:val="32"/>
+          <w:szCs w:val="32"/>
+          <w:rtl/>
+          <w:lang w:bidi="fa-IR"/>
+        </w:rPr>
+        <w:t xml:space="preserve">برای معکوس پذیری کافی است مقادیر ویژه ماتریس مثبت باشد. چرا </w:t>
+      </w:r>
+      <w:r>
+        <w:rPr>
+          <w:rFonts w:cs="B Lotus"/>
+          <w:sz w:val="32"/>
+          <w:szCs w:val="32"/>
+          <w:lang w:bidi="fa-IR"/>
+        </w:rPr>
+        <w:t>g</w:t>
+      </w:r>
+      <w:r>
+        <w:rPr>
+          <w:rFonts w:cs="B Lotus" w:hint="cs"/>
+          <w:sz w:val="32"/>
+          <w:szCs w:val="32"/>
+          <w:rtl/>
+          <w:lang w:bidi="fa-IR"/>
+        </w:rPr>
+        <w:t xml:space="preserve"> حتما معکوس پذیر هست در صورتی که نمیتوانستیم راجب </w:t>
+      </w:r>
+      <w:r>
+        <w:rPr>
+          <w:rFonts w:cs="B Lotus"/>
+          <w:sz w:val="32"/>
+          <w:szCs w:val="32"/>
+          <w:lang w:bidi="fa-IR"/>
+        </w:rPr>
+        <w:t>h</w:t>
+      </w:r>
+      <w:r>
+        <w:rPr>
+          <w:rFonts w:cs="B Lotus" w:hint="cs"/>
+          <w:sz w:val="32"/>
+          <w:szCs w:val="32"/>
+          <w:rtl/>
+          <w:lang w:bidi="fa-IR"/>
+        </w:rPr>
+        <w:t xml:space="preserve"> همین را بگوییم؟ چون میو را خودمان اضافه کردیم و میتوانیم اینقدر تغییر بدهیم بر خلاف نیوتن که ثابت بود تا معکوس پذیر شود</w:t>
+      </w:r>
+      <w:r>
+        <w:rPr>
+          <w:rFonts w:cs="B Lotus" w:hint="cs"/>
+          <w:sz w:val="32"/>
+          <w:szCs w:val="32"/>
+          <w:rtl/>
+          <w:lang w:bidi="fa-IR"/>
+        </w:rPr>
+        <w:t xml:space="preserve"> و مقدار ویژه مثبت باشد. </w:t>
+      </w:r>
+      <w:r>
+        <w:rPr>
+          <w:rFonts w:cs="B Lotus" w:hint="cs"/>
+          <w:sz w:val="32"/>
+          <w:szCs w:val="32"/>
+          <w:rtl/>
+          <w:lang w:bidi="fa-IR"/>
+        </w:rPr>
+        <w:t xml:space="preserve">در روش نیوتن تابع خطا باید </w:t>
+      </w:r>
+      <w:r>
+        <w:rPr>
+          <w:rFonts w:cs="B Lotus"/>
+          <w:sz w:val="32"/>
+          <w:szCs w:val="32"/>
+          <w:lang w:bidi="fa-IR"/>
+        </w:rPr>
+        <w:t>SSE</w:t>
+      </w:r>
+      <w:r>
+        <w:rPr>
+          <w:rFonts w:cs="B Lotus" w:hint="cs"/>
+          <w:sz w:val="32"/>
+          <w:szCs w:val="32"/>
+          <w:rtl/>
+          <w:lang w:bidi="fa-IR"/>
+        </w:rPr>
+        <w:t xml:space="preserve"> باشد یا </w:t>
+      </w:r>
+      <w:r>
+        <w:rPr>
+          <w:rFonts w:cs="B Lotus"/>
+          <w:sz w:val="32"/>
+          <w:szCs w:val="32"/>
+          <w:lang w:bidi="fa-IR"/>
+        </w:rPr>
+        <w:t>sum of squared error</w:t>
+      </w:r>
+      <w:r>
+        <w:rPr>
+          <w:rFonts w:cs="B Lotus" w:hint="cs"/>
+          <w:sz w:val="32"/>
+          <w:szCs w:val="32"/>
+          <w:rtl/>
+          <w:lang w:bidi="fa-IR"/>
+        </w:rPr>
+        <w:t xml:space="preserve"> بعد </w:t>
+      </w:r>
+      <w:proofErr w:type="spellStart"/>
+      <w:r>
+        <w:rPr>
+          <w:rFonts w:cs="B Lotus" w:hint="cs"/>
+          <w:sz w:val="32"/>
+          <w:szCs w:val="32"/>
+          <w:rtl/>
+          <w:lang w:bidi="fa-IR"/>
+        </w:rPr>
+        <w:t>وکتورایز</w:t>
+      </w:r>
+      <w:proofErr w:type="spellEnd"/>
+      <w:r>
+        <w:rPr>
+          <w:rFonts w:cs="B Lotus" w:hint="cs"/>
+          <w:sz w:val="32"/>
+          <w:szCs w:val="32"/>
+          <w:rtl/>
+          <w:lang w:bidi="fa-IR"/>
+        </w:rPr>
+        <w:t xml:space="preserve"> کردیم بعد گفتیم </w:t>
+      </w:r>
+      <w:r>
+        <w:rPr>
+          <w:rFonts w:cs="B Lotus"/>
+          <w:sz w:val="32"/>
+          <w:szCs w:val="32"/>
+          <w:lang w:bidi="fa-IR"/>
+        </w:rPr>
+        <w:t>a</w:t>
+      </w:r>
+      <w:r>
+        <w:rPr>
+          <w:rFonts w:cs="B Lotus" w:hint="cs"/>
+          <w:sz w:val="32"/>
+          <w:szCs w:val="32"/>
+          <w:rtl/>
+          <w:lang w:bidi="fa-IR"/>
+        </w:rPr>
+        <w:t xml:space="preserve"> معکوس جی را باید درست کنیم. </w:t>
+      </w:r>
+    </w:p>
+    <w:p>
+      <w:pPr>
+        <w:bidi/>
+        <w:jc w:val="both"/>
+        <w:rPr>
+          <w:rFonts w:cs="B Lotus"/>
+          <w:sz w:val="32"/>
+          <w:szCs w:val="32"/>
+          <w:rtl/>
+          <w:lang w:bidi="fa-IR"/>
+        </w:rPr>
+      </w:pPr>
+      <w:r>
+        <w:rPr>
+          <w:rFonts w:cs="B Lotus" w:hint="cs"/>
+          <w:sz w:val="32"/>
+          <w:szCs w:val="32"/>
+          <w:rtl/>
+          <w:lang w:bidi="fa-IR"/>
+        </w:rPr>
+        <w:t xml:space="preserve">ماتریس </w:t>
+      </w:r>
+      <w:proofErr w:type="spellStart"/>
+      <w:r>
+        <w:rPr>
+          <w:rFonts w:cs="B Lotus" w:hint="cs"/>
+          <w:sz w:val="32"/>
+          <w:szCs w:val="32"/>
+          <w:rtl/>
+          <w:lang w:bidi="fa-IR"/>
+        </w:rPr>
+        <w:t>ژاکوبی</w:t>
+      </w:r>
+      <w:proofErr w:type="spellEnd"/>
+      <w:r>
+        <w:rPr>
+          <w:rFonts w:cs="B Lotus" w:hint="cs"/>
+          <w:sz w:val="32"/>
+          <w:szCs w:val="32"/>
+          <w:rtl/>
+          <w:lang w:bidi="fa-IR"/>
+        </w:rPr>
+        <w:t xml:space="preserve"> ضربدر </w:t>
+      </w:r>
+      <w:r>
+        <w:rPr>
+          <w:rFonts w:cs="B Lotus"/>
+          <w:sz w:val="32"/>
+          <w:szCs w:val="32"/>
+          <w:lang w:bidi="fa-IR"/>
+        </w:rPr>
+        <w:t>error</w:t>
+      </w:r>
+      <w:r>
+        <w:rPr>
+          <w:rFonts w:cs="B Lotus" w:hint="cs"/>
+          <w:sz w:val="32"/>
+          <w:szCs w:val="32"/>
+          <w:rtl/>
+          <w:lang w:bidi="fa-IR"/>
+        </w:rPr>
+        <w:t xml:space="preserve"> </w:t>
+      </w:r>
+      <w:r>
+        <w:rPr>
+          <w:rFonts w:cs="B Lotus" w:hint="cs"/>
+          <w:sz w:val="32"/>
+          <w:szCs w:val="32"/>
+          <w:rtl/>
+          <w:lang w:bidi="fa-IR"/>
+        </w:rPr>
+        <w:t xml:space="preserve">میشود گرادیان. </w:t>
+      </w:r>
+    </w:p>
+    <w:p>
+      <w:pPr>
+        <w:bidi/>
+        <w:jc w:val="both"/>
+        <w:rPr>
+          <w:rFonts w:cs="B Lotus"/>
+          <w:sz w:val="32"/>
+          <w:szCs w:val="32"/>
+          <w:rtl/>
+          <w:lang w:bidi="fa-IR"/>
+        </w:rPr>
+      </w:pPr>
+      <w:r>
+        <w:rPr>
+          <w:rFonts w:cs="B Lotus" w:hint="cs"/>
+          <w:sz w:val="32"/>
+          <w:szCs w:val="32"/>
+          <w:rtl/>
+          <w:lang w:bidi="fa-IR"/>
+        </w:rPr>
+        <w:t xml:space="preserve">در نهایت </w:t>
+      </w:r>
+      <w:r>
+        <w:rPr>
+          <w:rFonts w:cs="B Lotus"/>
+          <w:sz w:val="32"/>
+          <w:szCs w:val="32"/>
+          <w:lang w:bidi="fa-IR"/>
+        </w:rPr>
+        <w:t>Levenberg</w:t>
+      </w:r>
+      <w:r>
+        <w:rPr>
+          <w:rFonts w:cs="B Lotus" w:hint="cs"/>
+          <w:sz w:val="32"/>
+          <w:szCs w:val="32"/>
+          <w:rtl/>
+          <w:lang w:bidi="fa-IR"/>
+        </w:rPr>
+        <w:t xml:space="preserve"> میشود یک چیزی ضربدر گرادیان که همون به کاهش گرادیان مربوط است</w:t>
+      </w:r>
+      <w:r>
+        <w:rPr>
+          <w:rFonts w:cs="B Lotus" w:hint="cs"/>
+          <w:sz w:val="32"/>
+          <w:szCs w:val="32"/>
+          <w:rtl/>
+          <w:lang w:bidi="fa-IR"/>
+        </w:rPr>
+        <w:t xml:space="preserve"> با افزایش میو در واقع رابطه میشود کاهش گرادیان و مشتق مرتبه اول. میو را کم بکنیم میشود مشتق دوم و روش نیوتن در واقع میو انگار همان نرخ یادگیری هست یا مرتبط به آن هست. </w:t>
+      </w:r>
+      <w:r>
+        <w:rPr>
+          <w:rFonts w:cs="B Lotus" w:hint="cs"/>
+          <w:sz w:val="32"/>
+          <w:szCs w:val="32"/>
+          <w:rtl/>
+          <w:lang w:bidi="fa-IR"/>
+        </w:rPr>
+        <w:t xml:space="preserve">میو اگه خطا کم شد کاهش میدن با ضریب تتا اگر خطا کم نشد افزایش میدهیم میو را. بهتر است با مقدار بزرگ شروع کنیم و در محدوده مورد نظر رسیدیم میو را کوچک کنیم تا همگرایی سریع شود و تابع خطا حتما باید </w:t>
+      </w:r>
+      <w:r>
+        <w:rPr>
+          <w:rFonts w:cs="B Lotus"/>
+          <w:sz w:val="32"/>
+          <w:szCs w:val="32"/>
+          <w:lang w:bidi="fa-IR"/>
+        </w:rPr>
+        <w:t>SSE</w:t>
+      </w:r>
+      <w:r>
+        <w:rPr>
+          <w:rFonts w:cs="B Lotus" w:hint="cs"/>
+          <w:sz w:val="32"/>
+          <w:szCs w:val="32"/>
+          <w:rtl/>
+          <w:lang w:bidi="fa-IR"/>
+        </w:rPr>
+        <w:t xml:space="preserve"> باشد. </w:t>
+      </w:r>
+      <w:r>
+        <w:rPr>
+          <w:rFonts w:cs="B Lotus" w:hint="cs"/>
+          <w:sz w:val="32"/>
+          <w:szCs w:val="32"/>
+          <w:rtl/>
+          <w:lang w:bidi="fa-IR"/>
+        </w:rPr>
+        <w:t xml:space="preserve">درست از حساب ماتریس </w:t>
+      </w:r>
+      <w:proofErr w:type="spellStart"/>
+      <w:r>
+        <w:rPr>
+          <w:rFonts w:cs="B Lotus" w:hint="cs"/>
+          <w:sz w:val="32"/>
+          <w:szCs w:val="32"/>
+          <w:rtl/>
+          <w:lang w:bidi="fa-IR"/>
+        </w:rPr>
+        <w:t>هسین</w:t>
+      </w:r>
+      <w:proofErr w:type="spellEnd"/>
+      <w:r>
+        <w:rPr>
+          <w:rFonts w:cs="B Lotus" w:hint="cs"/>
+          <w:sz w:val="32"/>
+          <w:szCs w:val="32"/>
+          <w:rtl/>
+          <w:lang w:bidi="fa-IR"/>
+        </w:rPr>
+        <w:t xml:space="preserve"> فرار میکنی اما حجم محاسبات </w:t>
+      </w:r>
+      <w:proofErr w:type="spellStart"/>
+      <w:r>
+        <w:rPr>
+          <w:rFonts w:cs="B Lotus" w:hint="cs"/>
+          <w:sz w:val="32"/>
+          <w:szCs w:val="32"/>
+          <w:rtl/>
+          <w:lang w:bidi="fa-IR"/>
+        </w:rPr>
+        <w:t>بالاس</w:t>
+      </w:r>
+      <w:proofErr w:type="spellEnd"/>
+      <w:r>
+        <w:rPr>
+          <w:rFonts w:cs="B Lotus" w:hint="cs"/>
+          <w:sz w:val="32"/>
+          <w:szCs w:val="32"/>
+          <w:rtl/>
+          <w:lang w:bidi="fa-IR"/>
+        </w:rPr>
+        <w:t xml:space="preserve"> برای شبکه های کوچک مناسب است و بهتر از گرادیان کاهشی هست. </w:t>
+      </w:r>
+    </w:p>
+    <w:p>
+      <w:pPr>
+        <w:bidi/>
+        <w:jc w:val="both"/>
+        <w:rPr>
+          <w:rFonts w:cs="B Lotus"/>
+          <w:sz w:val="32"/>
+          <w:szCs w:val="32"/>
+          <w:rtl/>
+          <w:lang w:bidi="fa-IR"/>
+        </w:rPr>
+      </w:pPr>
+      <w:r>
+        <w:rPr>
+          <w:rFonts w:cs="B Lotus" w:hint="cs"/>
+          <w:sz w:val="32"/>
+          <w:szCs w:val="32"/>
+          <w:rtl/>
+          <w:lang w:bidi="fa-IR"/>
+        </w:rPr>
+        <w:t>گرادیان مزدوج:</w:t>
+      </w:r>
+    </w:p>
+    <w:p>
+      <w:pPr>
+        <w:bidi/>
+        <w:jc w:val="both"/>
+        <w:rPr>
+          <w:rFonts w:cs="B Lotus"/>
+          <w:sz w:val="32"/>
+          <w:szCs w:val="32"/>
+          <w:rtl/>
+          <w:lang w:bidi="fa-IR"/>
+        </w:rPr>
+      </w:pPr>
+      <w:r>
+        <w:rPr>
+          <w:rFonts w:cs="B Lotus" w:hint="cs"/>
+          <w:sz w:val="32"/>
+          <w:szCs w:val="32"/>
+          <w:rtl/>
+          <w:lang w:bidi="fa-IR"/>
+        </w:rPr>
+        <w:t xml:space="preserve">در صورتی که در راستای بردار های ویژه ماتریس </w:t>
+      </w:r>
+      <w:proofErr w:type="spellStart"/>
+      <w:r>
+        <w:rPr>
+          <w:rFonts w:cs="B Lotus" w:hint="cs"/>
+          <w:sz w:val="32"/>
+          <w:szCs w:val="32"/>
+          <w:rtl/>
+          <w:lang w:bidi="fa-IR"/>
+        </w:rPr>
+        <w:t>هسین</w:t>
+      </w:r>
+      <w:proofErr w:type="spellEnd"/>
+      <w:r>
+        <w:rPr>
+          <w:rFonts w:cs="B Lotus" w:hint="cs"/>
+          <w:sz w:val="32"/>
+          <w:szCs w:val="32"/>
+          <w:rtl/>
+          <w:lang w:bidi="fa-IR"/>
+        </w:rPr>
+        <w:t xml:space="preserve"> حرکت کنیم میتوان انتظار داشت که سرعت همگرایی افزایش یابد. </w:t>
+      </w:r>
+      <w:r>
+        <w:rPr>
+          <w:rFonts w:cs="B Lotus"/>
+          <w:sz w:val="32"/>
+          <w:szCs w:val="32"/>
+          <w:lang w:bidi="fa-IR"/>
+        </w:rPr>
+        <w:t>F(x)</w:t>
+      </w:r>
+      <w:r>
+        <w:rPr>
+          <w:rFonts w:cs="B Lotus" w:hint="cs"/>
+          <w:sz w:val="32"/>
+          <w:szCs w:val="32"/>
+          <w:rtl/>
+          <w:lang w:bidi="fa-IR"/>
+        </w:rPr>
+        <w:t xml:space="preserve"> تابع روی خطا درجه 2 هست. </w:t>
+      </w:r>
+    </w:p>
+    <w:p>
+      <w:pPr>
+        <w:bidi/>
+        <w:jc w:val="both"/>
+        <w:rPr>
+          <w:rFonts w:cs="B Lotus"/>
+          <w:sz w:val="32"/>
+          <w:szCs w:val="32"/>
+          <w:rtl/>
+          <w:lang w:bidi="fa-IR"/>
+        </w:rPr>
+      </w:pPr>
+      <w:r>
+        <w:rPr>
+          <w:rFonts w:cs="B Lotus" w:hint="cs"/>
+          <w:sz w:val="32"/>
+          <w:szCs w:val="32"/>
+          <w:rtl/>
+          <w:lang w:bidi="fa-IR"/>
+        </w:rPr>
+        <w:t xml:space="preserve">محور های اصلی کانتور بردار های ویژه ماتریس </w:t>
+      </w:r>
+      <w:proofErr w:type="spellStart"/>
+      <w:r>
+        <w:rPr>
+          <w:rFonts w:cs="B Lotus" w:hint="cs"/>
+          <w:sz w:val="32"/>
+          <w:szCs w:val="32"/>
+          <w:rtl/>
+          <w:lang w:bidi="fa-IR"/>
+        </w:rPr>
+        <w:t>هسین</w:t>
+      </w:r>
+      <w:proofErr w:type="spellEnd"/>
+      <w:r>
+        <w:rPr>
+          <w:rFonts w:cs="B Lotus" w:hint="cs"/>
+          <w:sz w:val="32"/>
+          <w:szCs w:val="32"/>
+          <w:rtl/>
+          <w:lang w:bidi="fa-IR"/>
+        </w:rPr>
+        <w:t xml:space="preserve"> هستند و در راستای محور های اصلی کانتور میخواهیم حرکت کنیم. </w:t>
+      </w:r>
+    </w:p>
+    <w:p>
+      <w:pPr>
+        <w:bidi/>
+        <w:jc w:val="both"/>
+        <w:rPr>
+          <w:rFonts w:cs="B Lotus"/>
+          <w:sz w:val="32"/>
+          <w:szCs w:val="32"/>
+          <w:rtl/>
+          <w:lang w:bidi="fa-IR"/>
+        </w:rPr>
+      </w:pPr>
+      <w:r>
+        <w:rPr>
+          <w:rFonts w:cs="B Lotus" w:hint="cs"/>
+          <w:sz w:val="32"/>
+          <w:szCs w:val="32"/>
+          <w:rtl/>
+          <w:lang w:bidi="fa-IR"/>
+        </w:rPr>
+        <w:lastRenderedPageBreak/>
+        <w:t xml:space="preserve">ماتریس </w:t>
+      </w:r>
+      <w:proofErr w:type="spellStart"/>
+      <w:r>
+        <w:rPr>
+          <w:rFonts w:cs="B Lotus" w:hint="cs"/>
+          <w:sz w:val="32"/>
+          <w:szCs w:val="32"/>
+          <w:rtl/>
+          <w:lang w:bidi="fa-IR"/>
+        </w:rPr>
+        <w:t>هسین</w:t>
+      </w:r>
+      <w:proofErr w:type="spellEnd"/>
+      <w:r>
+        <w:rPr>
+          <w:rFonts w:cs="B Lotus" w:hint="cs"/>
+          <w:sz w:val="32"/>
+          <w:szCs w:val="32"/>
+          <w:rtl/>
+          <w:lang w:bidi="fa-IR"/>
+        </w:rPr>
+        <w:t xml:space="preserve"> یک ماتریس متقارن است. </w:t>
+      </w:r>
+    </w:p>
+    <w:p>
+      <w:pPr>
+        <w:bidi/>
+        <w:jc w:val="both"/>
+        <w:rPr>
+          <w:rFonts w:cs="B Lotus"/>
+          <w:sz w:val="32"/>
+          <w:szCs w:val="32"/>
+          <w:rtl/>
+          <w:lang w:bidi="fa-IR"/>
+        </w:rPr>
+      </w:pPr>
+      <w:r>
+        <w:rPr>
+          <w:rFonts w:cs="B Lotus"/>
+          <w:sz w:val="32"/>
+          <w:szCs w:val="32"/>
+          <w:lang w:bidi="fa-IR"/>
+        </w:rPr>
+        <w:t>Ax = lambda x</w:t>
+      </w:r>
+      <w:r>
+        <w:rPr>
+          <w:rFonts w:cs="B Lotus" w:hint="cs"/>
+          <w:sz w:val="32"/>
+          <w:szCs w:val="32"/>
+          <w:rtl/>
+          <w:lang w:bidi="fa-IR"/>
+        </w:rPr>
+        <w:t xml:space="preserve"> که </w:t>
+      </w:r>
+      <w:r>
+        <w:rPr>
+          <w:rFonts w:cs="B Lotus"/>
+          <w:sz w:val="32"/>
+          <w:szCs w:val="32"/>
+          <w:lang w:bidi="fa-IR"/>
+        </w:rPr>
+        <w:t>x</w:t>
+      </w:r>
+      <w:r>
+        <w:rPr>
+          <w:rFonts w:cs="B Lotus" w:hint="cs"/>
+          <w:sz w:val="32"/>
+          <w:szCs w:val="32"/>
+          <w:rtl/>
+          <w:lang w:bidi="fa-IR"/>
+        </w:rPr>
+        <w:t xml:space="preserve"> میشود بردار ویژه و </w:t>
+      </w:r>
+      <w:r>
+        <w:rPr>
+          <w:rFonts w:cs="B Lotus"/>
+          <w:sz w:val="32"/>
+          <w:szCs w:val="32"/>
+          <w:lang w:bidi="fa-IR"/>
+        </w:rPr>
+        <w:t>lambda</w:t>
+      </w:r>
+      <w:r>
+        <w:rPr>
+          <w:rFonts w:cs="B Lotus" w:hint="cs"/>
+          <w:sz w:val="32"/>
+          <w:szCs w:val="32"/>
+          <w:rtl/>
+          <w:lang w:bidi="fa-IR"/>
+        </w:rPr>
+        <w:t xml:space="preserve"> میشود مقدار ویژه. </w:t>
+      </w:r>
+      <w:r>
+        <w:rPr>
+          <w:rFonts w:cs="B Lotus" w:hint="cs"/>
+          <w:sz w:val="32"/>
+          <w:szCs w:val="32"/>
+          <w:rtl/>
+          <w:lang w:bidi="fa-IR"/>
+        </w:rPr>
+        <w:t xml:space="preserve">بردار های ویژه بر هم </w:t>
+      </w:r>
+      <w:proofErr w:type="spellStart"/>
+      <w:r>
+        <w:rPr>
+          <w:rFonts w:cs="B Lotus" w:hint="cs"/>
+          <w:sz w:val="32"/>
+          <w:szCs w:val="32"/>
+          <w:rtl/>
+          <w:lang w:bidi="fa-IR"/>
+        </w:rPr>
+        <w:t>متعامدند</w:t>
+      </w:r>
+      <w:proofErr w:type="spellEnd"/>
+      <w:r>
+        <w:rPr>
+          <w:rFonts w:cs="B Lotus" w:hint="cs"/>
+          <w:sz w:val="32"/>
+          <w:szCs w:val="32"/>
+          <w:rtl/>
+          <w:lang w:bidi="fa-IR"/>
+        </w:rPr>
+        <w:t xml:space="preserve"> چون ماتریس </w:t>
+      </w:r>
+      <w:proofErr w:type="spellStart"/>
+      <w:r>
+        <w:rPr>
+          <w:rFonts w:cs="B Lotus" w:hint="cs"/>
+          <w:sz w:val="32"/>
+          <w:szCs w:val="32"/>
+          <w:rtl/>
+          <w:lang w:bidi="fa-IR"/>
+        </w:rPr>
+        <w:t>هسین</w:t>
+      </w:r>
+      <w:proofErr w:type="spellEnd"/>
+      <w:r>
+        <w:rPr>
+          <w:rFonts w:cs="B Lotus" w:hint="cs"/>
+          <w:sz w:val="32"/>
+          <w:szCs w:val="32"/>
+          <w:rtl/>
+          <w:lang w:bidi="fa-IR"/>
+        </w:rPr>
+        <w:t xml:space="preserve"> متقارن هست. </w:t>
+      </w:r>
+      <w:r>
+        <w:rPr>
+          <w:rFonts w:cs="B Lotus" w:hint="cs"/>
+          <w:sz w:val="32"/>
+          <w:szCs w:val="32"/>
+          <w:rtl/>
+          <w:lang w:bidi="fa-IR"/>
+        </w:rPr>
+        <w:t xml:space="preserve">ضرب دو بردار </w:t>
+      </w:r>
+      <w:proofErr w:type="spellStart"/>
+      <w:r>
+        <w:rPr>
+          <w:rFonts w:cs="B Lotus" w:hint="cs"/>
+          <w:sz w:val="32"/>
+          <w:szCs w:val="32"/>
+          <w:rtl/>
+          <w:lang w:bidi="fa-IR"/>
+        </w:rPr>
+        <w:t>متعامد</w:t>
+      </w:r>
+      <w:proofErr w:type="spellEnd"/>
+      <w:r>
+        <w:rPr>
+          <w:rFonts w:cs="B Lotus" w:hint="cs"/>
+          <w:sz w:val="32"/>
+          <w:szCs w:val="32"/>
+          <w:rtl/>
+          <w:lang w:bidi="fa-IR"/>
+        </w:rPr>
+        <w:t xml:space="preserve"> صفر میشود. </w:t>
+      </w:r>
+    </w:p>
+    <w:p>
+      <w:pPr>
+        <w:bidi/>
+        <w:jc w:val="both"/>
+        <w:rPr>
+          <w:noProof/>
+          <w:rtl/>
+        </w:rPr>
+      </w:pPr>
+    </w:p>
+    <w:p>
+      <w:pPr>
+        <w:bidi/>
+        <w:jc w:val="both"/>
+        <w:rPr>
+          <w:rFonts w:cs="Calibri" w:hint="cs"/>
+          <w:sz w:val="32"/>
+          <w:szCs w:val="32"/>
+          <w:rtl/>
+          <w:lang w:bidi="fa-IR"/>
+        </w:rPr>
+      </w:pPr>
+      <w:r>
+        <w:rPr>
+          <w:noProof/>
+        </w:rPr>
+        <w:drawing>
+          <wp:inline distT="0" distB="0" distL="0" distR="0" wp14:anchorId="6F13567A" wp14:editId="574E1B61">
+            <wp:extent cx="6675120" cy="3090545"/>
+            <wp:effectExtent l="0" t="0" r="0" b="0"/>
+            <wp:docPr id="1834473202" name="Picture 1"/>
+            <wp:cNvGraphicFramePr>
+              <a:graphicFrameLocks xmlns:a="http://schemas.openxmlformats.org/drawingml/2006/main" noChangeAspect="1"/>
+            </wp:cNvGraphicFramePr>
+            <a:graphic xmlns:a="http://schemas.openxmlformats.org/drawingml/2006/main">
+              <a:graphicData uri="http://schemas.openxmlformats.org/drawingml/2006/picture">
+                <pic:pic xmlns:pic="http://schemas.openxmlformats.org/drawingml/2006/picture">
+                  <pic:nvPicPr>
+                    <pic:cNvPr id="1834473202" name=""/>
+                    <pic:cNvPicPr/>
+                  </pic:nvPicPr>
+                  <pic:blipFill>
+                    <a:blip r:embed="rId12"/>
+                    <a:stretch>
+                      <a:fillRect/>
+                    </a:stretch>
+                  </pic:blipFill>
+                  <pic:spPr>
+                    <a:xfrm>
+                      <a:off x="0" y="0"/>
+                      <a:ext cx="6675120" cy="3090545"/>
+                    </a:xfrm>
+                    <a:prstGeom prst="rect">
+                      <a:avLst/>
+                    </a:prstGeom>
+                  </pic:spPr>
+                </pic:pic>
+              </a:graphicData>
+            </a:graphic>
+          </wp:inline>
+        </w:drawing>
+      </w:r>
+    </w:p>
+    <w:p>
+      <w:pPr>
+        <w:bidi/>
+        <w:jc w:val="both"/>
+        <w:rPr>
+          <w:rFonts w:cs="B Lotus" w:hint="cs"/>
+          <w:sz w:val="32"/>
+          <w:szCs w:val="32"/>
+          <w:rtl/>
+          <w:lang w:bidi="fa-IR"/>
+        </w:rPr>
+      </w:pPr>
+    </w:p>
+    <w:p>
+      <w:pPr>
+        <w:bidi/>
+        <w:jc w:val="both"/>
+        <w:rPr>
+          <w:rFonts w:cs="B Lotus"/>
+          <w:sz w:val="32"/>
+          <w:szCs w:val="32"/>
+          <w:rtl/>
+          <w:lang w:bidi="fa-IR"/>
+        </w:rPr>
+      </w:pPr>
+      <w:r>
+        <w:rPr>
+          <w:rFonts w:cs="B Lotus" w:hint="cs"/>
+          <w:sz w:val="32"/>
+          <w:szCs w:val="32"/>
+          <w:rtl/>
+          <w:lang w:bidi="fa-IR"/>
+        </w:rPr>
+        <w:t xml:space="preserve">این روش مزدوج میاد و از تابع درجه 2 گرادیان میگیرد و یکبار دیگه نسبت به ایکس مشتق میگیرد و میشود </w:t>
+      </w:r>
+      <w:r>
+        <w:rPr>
+          <w:rFonts w:cs="B Lotus"/>
+          <w:sz w:val="32"/>
+          <w:szCs w:val="32"/>
+          <w:lang w:bidi="fa-IR"/>
+        </w:rPr>
+        <w:t>A</w:t>
+      </w:r>
+      <w:r>
+        <w:rPr>
+          <w:rFonts w:cs="B Lotus" w:hint="cs"/>
+          <w:sz w:val="32"/>
+          <w:szCs w:val="32"/>
+          <w:rtl/>
+          <w:lang w:bidi="fa-IR"/>
+        </w:rPr>
+        <w:t xml:space="preserve"> چون هر جور هست میخواهیم از محاسبات ماتریس </w:t>
+      </w:r>
+      <w:proofErr w:type="spellStart"/>
+      <w:r>
+        <w:rPr>
+          <w:rFonts w:cs="B Lotus" w:hint="cs"/>
+          <w:sz w:val="32"/>
+          <w:szCs w:val="32"/>
+          <w:rtl/>
+          <w:lang w:bidi="fa-IR"/>
+        </w:rPr>
+        <w:t>هسین</w:t>
+      </w:r>
+      <w:proofErr w:type="spellEnd"/>
+      <w:r>
+        <w:rPr>
+          <w:rFonts w:cs="B Lotus" w:hint="cs"/>
+          <w:sz w:val="32"/>
+          <w:szCs w:val="32"/>
+          <w:rtl/>
+          <w:lang w:bidi="fa-IR"/>
+        </w:rPr>
+        <w:t xml:space="preserve"> فرار کنیم. </w:t>
+      </w:r>
+      <w:r>
+        <w:rPr>
+          <w:rFonts w:cs="B Lotus"/>
+          <w:sz w:val="32"/>
+          <w:szCs w:val="32"/>
+          <w:lang w:bidi="fa-IR"/>
+        </w:rPr>
+        <w:t>X</w:t>
+      </w:r>
+      <w:r>
+        <w:rPr>
+          <w:rFonts w:cs="B Lotus" w:hint="cs"/>
+          <w:sz w:val="32"/>
+          <w:szCs w:val="32"/>
+          <w:rtl/>
+          <w:lang w:bidi="fa-IR"/>
+        </w:rPr>
+        <w:t xml:space="preserve"> همان پارامتر های آزاد هستند مثل وزن ها. </w:t>
+      </w:r>
+      <w:r>
+        <w:rPr>
+          <w:rFonts w:cs="B Lotus" w:hint="cs"/>
+          <w:sz w:val="32"/>
+          <w:szCs w:val="32"/>
+          <w:rtl/>
+          <w:lang w:bidi="fa-IR"/>
+        </w:rPr>
+        <w:t xml:space="preserve">دلتا </w:t>
+      </w:r>
+      <w:r>
+        <w:rPr>
+          <w:rFonts w:cs="B Lotus"/>
+          <w:sz w:val="32"/>
+          <w:szCs w:val="32"/>
+          <w:lang w:bidi="fa-IR"/>
+        </w:rPr>
+        <w:t>XK</w:t>
+      </w:r>
+      <w:r>
+        <w:rPr>
+          <w:rFonts w:cs="B Lotus" w:hint="cs"/>
+          <w:sz w:val="32"/>
+          <w:szCs w:val="32"/>
+          <w:rtl/>
+          <w:lang w:bidi="fa-IR"/>
+        </w:rPr>
+        <w:t xml:space="preserve"> همان </w:t>
+      </w:r>
+      <w:r>
+        <w:rPr>
+          <w:rFonts w:cs="B Lotus"/>
+          <w:sz w:val="32"/>
+          <w:szCs w:val="32"/>
+          <w:lang w:bidi="fa-IR"/>
+        </w:rPr>
+        <w:t>AKPK</w:t>
+      </w:r>
+      <w:r>
+        <w:rPr>
+          <w:rFonts w:cs="B Lotus" w:hint="cs"/>
+          <w:sz w:val="32"/>
+          <w:szCs w:val="32"/>
+          <w:rtl/>
+          <w:lang w:bidi="fa-IR"/>
+        </w:rPr>
+        <w:t xml:space="preserve"> خودمان هست. </w:t>
+      </w:r>
+      <w:r>
+        <w:rPr>
+          <w:rFonts w:cs="B Lotus" w:hint="cs"/>
+          <w:sz w:val="32"/>
+          <w:szCs w:val="32"/>
+          <w:rtl/>
+          <w:lang w:bidi="fa-IR"/>
+        </w:rPr>
+        <w:t xml:space="preserve">بعد به جاش تغییرات گرادیان گذاشتیم و شده صفر پس چه خاصیت باید داشته باشد؟ </w:t>
+      </w:r>
+      <w:proofErr w:type="spellStart"/>
+      <w:r>
+        <w:rPr>
+          <w:rFonts w:cs="B Lotus"/>
+          <w:sz w:val="32"/>
+          <w:szCs w:val="32"/>
+          <w:lang w:bidi="fa-IR"/>
+        </w:rPr>
+        <w:t>pj</w:t>
+      </w:r>
+      <w:proofErr w:type="spellEnd"/>
+      <w:r>
+        <w:rPr>
+          <w:rFonts w:cs="B Lotus" w:hint="cs"/>
+          <w:sz w:val="32"/>
+          <w:szCs w:val="32"/>
+          <w:rtl/>
+          <w:lang w:bidi="fa-IR"/>
+        </w:rPr>
+        <w:t xml:space="preserve"> باید روی تغییرات گرادیان عمود باشد این همان بردار مزدوج هست و دیگر </w:t>
+      </w:r>
+      <w:r>
+        <w:rPr>
+          <w:rFonts w:cs="B Lotus"/>
+          <w:sz w:val="32"/>
+          <w:szCs w:val="32"/>
+          <w:lang w:bidi="fa-IR"/>
+        </w:rPr>
+        <w:t>A</w:t>
+      </w:r>
+      <w:r>
+        <w:rPr>
+          <w:rFonts w:cs="B Lotus" w:hint="cs"/>
+          <w:sz w:val="32"/>
+          <w:szCs w:val="32"/>
+          <w:rtl/>
+          <w:lang w:bidi="fa-IR"/>
+        </w:rPr>
+        <w:t xml:space="preserve"> را حساب نمیکنیم. </w:t>
+      </w:r>
+      <w:r>
+        <w:rPr>
+          <w:rFonts w:cs="B Lotus" w:hint="cs"/>
+          <w:sz w:val="32"/>
+          <w:szCs w:val="32"/>
+          <w:rtl/>
+          <w:lang w:bidi="fa-IR"/>
+        </w:rPr>
+        <w:t xml:space="preserve">این باید روی همه تغییرات </w:t>
+      </w:r>
+      <w:r>
+        <w:rPr>
+          <w:rFonts w:cs="B Lotus"/>
+          <w:sz w:val="32"/>
+          <w:szCs w:val="32"/>
+          <w:lang w:bidi="fa-IR"/>
+        </w:rPr>
+        <w:t>G</w:t>
+      </w:r>
+      <w:r>
+        <w:rPr>
+          <w:rFonts w:cs="B Lotus" w:hint="cs"/>
+          <w:sz w:val="32"/>
+          <w:szCs w:val="32"/>
+          <w:rtl/>
+          <w:lang w:bidi="fa-IR"/>
+        </w:rPr>
+        <w:t xml:space="preserve"> عمود باشد. </w:t>
+      </w:r>
+    </w:p>
+    <w:p>
+      <w:pPr>
+        <w:bidi/>
+        <w:jc w:val="both"/>
+        <w:rPr>
+          <w:rFonts w:cs="B Lotus"/>
+          <w:sz w:val="32"/>
+          <w:szCs w:val="32"/>
+          <w:rtl/>
+          <w:lang w:bidi="fa-IR"/>
+        </w:rPr>
+      </w:pPr>
+      <w:r>
+        <w:rPr>
+          <w:rFonts w:cs="B Lotus" w:hint="cs"/>
+          <w:sz w:val="32"/>
+          <w:szCs w:val="32"/>
+          <w:rtl/>
+          <w:lang w:bidi="fa-IR"/>
+        </w:rPr>
+        <w:t>حل گرادیان مزدوج:</w:t>
+      </w:r>
+    </w:p>
+    <w:p>
+      <w:pPr>
+        <w:bidi/>
+        <w:jc w:val="both"/>
+        <w:rPr>
+          <w:rFonts w:cs="B Lotus"/>
+          <w:sz w:val="32"/>
+          <w:szCs w:val="32"/>
+          <w:rtl/>
+          <w:lang w:bidi="fa-IR"/>
+        </w:rPr>
+      </w:pPr>
+      <w:r>
+        <w:rPr>
+          <w:rFonts w:cs="B Lotus" w:hint="cs"/>
+          <w:sz w:val="32"/>
+          <w:szCs w:val="32"/>
+          <w:rtl/>
+          <w:lang w:bidi="fa-IR"/>
+        </w:rPr>
+        <w:t xml:space="preserve">مرحله اول کاملا مشابه قبلی یک نقطه اولیه داریم بر خلاف جهت گرادیان حرکت میکنیم میرویم نقطه دوم حالا در نقطه دوم میگیم جهت کدام سمتی باید باشد، </w:t>
+      </w:r>
+      <w:r>
+        <w:rPr>
+          <w:rFonts w:cs="B Lotus" w:hint="cs"/>
+          <w:sz w:val="32"/>
+          <w:szCs w:val="32"/>
+          <w:rtl/>
+          <w:lang w:bidi="fa-IR"/>
+        </w:rPr>
+        <w:t xml:space="preserve">در هر دور بردار </w:t>
+      </w:r>
+      <w:r>
+        <w:rPr>
+          <w:rFonts w:cs="B Lotus"/>
+          <w:sz w:val="32"/>
+          <w:szCs w:val="32"/>
+          <w:lang w:bidi="fa-IR"/>
+        </w:rPr>
+        <w:t>p</w:t>
+      </w:r>
+      <w:r>
+        <w:rPr>
+          <w:rFonts w:cs="B Lotus" w:hint="cs"/>
+          <w:sz w:val="32"/>
+          <w:szCs w:val="32"/>
+          <w:rtl/>
+          <w:lang w:bidi="fa-IR"/>
+        </w:rPr>
+        <w:t xml:space="preserve"> باید طوری باشد که عمود بر تغییرات گرادیان باشد. </w:t>
+      </w:r>
+      <w:r>
+        <w:rPr>
+          <w:rFonts w:cs="B Lotus" w:hint="cs"/>
+          <w:sz w:val="32"/>
+          <w:szCs w:val="32"/>
+          <w:rtl/>
+          <w:lang w:bidi="fa-IR"/>
+        </w:rPr>
+        <w:t xml:space="preserve">با اون فرمول که </w:t>
+      </w:r>
+      <w:r>
+        <w:rPr>
+          <w:rFonts w:cs="B Lotus"/>
+          <w:sz w:val="32"/>
+          <w:szCs w:val="32"/>
+          <w:lang w:bidi="fa-IR"/>
+        </w:rPr>
+        <w:t>pk-1</w:t>
+      </w:r>
+      <w:r>
+        <w:rPr>
+          <w:rFonts w:cs="B Lotus" w:hint="cs"/>
+          <w:sz w:val="32"/>
+          <w:szCs w:val="32"/>
+          <w:rtl/>
+          <w:lang w:bidi="fa-IR"/>
+        </w:rPr>
+        <w:t xml:space="preserve"> اثر گرادیان های قبلی را اثر میدهد استفاده میکنیم تا جهت جدید را بدست بیاوریم. </w:t>
+      </w:r>
+      <w:proofErr w:type="spellStart"/>
+      <w:r>
+        <w:rPr>
+          <w:rFonts w:cs="B Lotus"/>
+          <w:sz w:val="32"/>
+          <w:szCs w:val="32"/>
+          <w:lang w:bidi="fa-IR"/>
+        </w:rPr>
+        <w:t>Gk</w:t>
+      </w:r>
+      <w:proofErr w:type="spellEnd"/>
+      <w:r>
+        <w:rPr>
+          <w:rFonts w:cs="B Lotus" w:hint="cs"/>
+          <w:sz w:val="32"/>
+          <w:szCs w:val="32"/>
+          <w:rtl/>
+          <w:lang w:bidi="fa-IR"/>
+        </w:rPr>
+        <w:t xml:space="preserve"> که هم گرادیان در همین دور هست. </w:t>
+      </w:r>
+    </w:p>
+    <w:p>
+      <w:pPr>
+        <w:bidi/>
+        <w:jc w:val="both"/>
+        <w:rPr>
+          <w:rFonts w:cs="B Lotus"/>
+          <w:sz w:val="32"/>
+          <w:szCs w:val="32"/>
+          <w:rtl/>
+          <w:lang w:bidi="fa-IR"/>
+        </w:rPr>
+      </w:pPr>
+      <w:r>
+        <w:rPr>
+          <w:rFonts w:cs="B Lotus" w:hint="cs"/>
+          <w:sz w:val="32"/>
+          <w:szCs w:val="32"/>
+          <w:rtl/>
+          <w:lang w:bidi="fa-IR"/>
+        </w:rPr>
+        <w:lastRenderedPageBreak/>
+        <w:t xml:space="preserve">بهتر است برای نرخ یادگیری از یک روش تکرار شونده استفاده بکنیم. </w:t>
+      </w:r>
+      <w:r>
+        <w:rPr>
+          <w:rFonts w:cs="B Lotus" w:hint="cs"/>
+          <w:sz w:val="32"/>
+          <w:szCs w:val="32"/>
+          <w:rtl/>
+          <w:lang w:bidi="fa-IR"/>
+        </w:rPr>
+        <w:t>یعنی میخواهیم بدونیم با چه گامی پیش بریم اگر جلو رفتیم خطا کمتر شد نقطه جدید نسبت به قبلی میگیم الفا کا مقدار خوبی هست اپسیلون رو دو برابر میکنیم نقطه بعدی بهتر بود چهار برابر میکنیم بهتر بود هشت برابر میکنیم اگر نقطه جدید بدتر بود بر میگردیم</w:t>
+      </w:r>
+      <w:r>
+        <w:rPr>
+          <w:rFonts w:cs="B Lotus" w:hint="cs"/>
+          <w:sz w:val="32"/>
+          <w:szCs w:val="32"/>
+          <w:rtl/>
+          <w:lang w:bidi="fa-IR"/>
+        </w:rPr>
+        <w:t xml:space="preserve"> از لحاظ خطا دارم میگم نسبت به نقطه قبلی. </w:t>
+      </w:r>
+    </w:p>
+    <w:p>
+      <w:pPr>
+        <w:bidi/>
+        <w:jc w:val="both"/>
+        <w:rPr>
+          <w:rFonts w:cs="B Lotus"/>
+          <w:sz w:val="32"/>
+          <w:szCs w:val="32"/>
+          <w:rtl/>
+          <w:lang w:bidi="fa-IR"/>
+        </w:rPr>
+      </w:pPr>
+      <w:r>
+        <w:rPr>
+          <w:rFonts w:cs="B Lotus"/>
+          <w:sz w:val="32"/>
+          <w:szCs w:val="32"/>
+          <w:lang w:bidi="fa-IR"/>
+        </w:rPr>
+        <w:t>RBF</w:t>
+      </w:r>
+      <w:r>
+        <w:rPr>
+          <w:rFonts w:cs="B Lotus" w:hint="cs"/>
+          <w:sz w:val="32"/>
+          <w:szCs w:val="32"/>
+          <w:rtl/>
+          <w:lang w:bidi="fa-IR"/>
+        </w:rPr>
+        <w:t>:</w:t>
+      </w:r>
+    </w:p>
+    <w:p>
+      <w:pPr>
+        <w:bidi/>
+        <w:jc w:val="both"/>
+        <w:rPr>
+          <w:rFonts w:cs="B Lotus"/>
+          <w:sz w:val="32"/>
+          <w:szCs w:val="32"/>
+          <w:rtl/>
+          <w:lang w:bidi="fa-IR"/>
+        </w:rPr>
+      </w:pPr>
+      <w:r>
+        <w:rPr>
+          <w:rFonts w:cs="B Lotus"/>
+          <w:sz w:val="32"/>
+          <w:szCs w:val="32"/>
+          <w:lang w:bidi="fa-IR"/>
+        </w:rPr>
+        <w:t>MLP</w:t>
+      </w:r>
+      <w:r>
+        <w:rPr>
+          <w:rFonts w:cs="B Lotus" w:hint="cs"/>
+          <w:sz w:val="32"/>
+          <w:szCs w:val="32"/>
+          <w:rtl/>
+          <w:lang w:bidi="fa-IR"/>
+        </w:rPr>
+        <w:t xml:space="preserve"> با اضافه کردن لایه شبکه را به فضای جدیدی میبردند برای </w:t>
+      </w:r>
+      <w:r>
+        <w:rPr>
+          <w:rFonts w:cs="B Lotus"/>
+          <w:sz w:val="32"/>
+          <w:szCs w:val="32"/>
+          <w:lang w:bidi="fa-IR"/>
+        </w:rPr>
+        <w:t>MAP</w:t>
+      </w:r>
+      <w:r>
+        <w:rPr>
+          <w:rFonts w:cs="B Lotus" w:hint="cs"/>
+          <w:sz w:val="32"/>
+          <w:szCs w:val="32"/>
+          <w:rtl/>
+          <w:lang w:bidi="fa-IR"/>
+        </w:rPr>
+        <w:t xml:space="preserve"> کردن. </w:t>
+      </w:r>
+      <w:r>
+        <w:rPr>
+          <w:rFonts w:cs="B Lotus" w:hint="cs"/>
+          <w:sz w:val="32"/>
+          <w:szCs w:val="32"/>
+          <w:rtl/>
+          <w:lang w:bidi="fa-IR"/>
+        </w:rPr>
+        <w:t xml:space="preserve">تابع </w:t>
+      </w:r>
+      <w:r>
+        <w:rPr>
+          <w:rFonts w:cs="B Lotus"/>
+          <w:sz w:val="32"/>
+          <w:szCs w:val="32"/>
+          <w:lang w:bidi="fa-IR"/>
+        </w:rPr>
+        <w:t>linear</w:t>
+      </w:r>
+      <w:r>
+        <w:rPr>
+          <w:rFonts w:cs="B Lotus" w:hint="cs"/>
+          <w:sz w:val="32"/>
+          <w:szCs w:val="32"/>
+          <w:rtl/>
+          <w:lang w:bidi="fa-IR"/>
+        </w:rPr>
+        <w:t xml:space="preserve"> در خروجی داریم چون مثلا برای </w:t>
+      </w:r>
+      <w:r>
+        <w:rPr>
+          <w:rFonts w:cs="B Lotus"/>
+          <w:sz w:val="32"/>
+          <w:szCs w:val="32"/>
+          <w:lang w:bidi="fa-IR"/>
+        </w:rPr>
+        <w:t>regression</w:t>
+      </w:r>
+      <w:r>
+        <w:rPr>
+          <w:rFonts w:cs="B Lotus" w:hint="cs"/>
+          <w:sz w:val="32"/>
+          <w:szCs w:val="32"/>
+          <w:rtl/>
+          <w:lang w:bidi="fa-IR"/>
+        </w:rPr>
+        <w:t xml:space="preserve"> است. </w:t>
+      </w:r>
+      <w:r>
+        <w:rPr>
+          <w:rFonts w:cs="B Lotus" w:hint="cs"/>
+          <w:sz w:val="32"/>
+          <w:szCs w:val="32"/>
+          <w:rtl/>
+          <w:lang w:bidi="fa-IR"/>
+        </w:rPr>
+        <w:t xml:space="preserve">لایه مخفی در </w:t>
+      </w:r>
+      <w:r>
+        <w:rPr>
+          <w:rFonts w:cs="B Lotus"/>
+          <w:sz w:val="32"/>
+          <w:szCs w:val="32"/>
+          <w:lang w:bidi="fa-IR"/>
+        </w:rPr>
+        <w:t>RBF</w:t>
+      </w:r>
+      <w:r>
+        <w:rPr>
+          <w:rFonts w:cs="B Lotus" w:hint="cs"/>
+          <w:sz w:val="32"/>
+          <w:szCs w:val="32"/>
+          <w:rtl/>
+          <w:lang w:bidi="fa-IR"/>
+        </w:rPr>
+        <w:t xml:space="preserve"> سعی میکند یک ویژگی یا </w:t>
+      </w:r>
+      <w:r>
+        <w:rPr>
+          <w:rFonts w:cs="B Lotus"/>
+          <w:sz w:val="32"/>
+          <w:szCs w:val="32"/>
+          <w:lang w:bidi="fa-IR"/>
+        </w:rPr>
+        <w:t>feature</w:t>
+      </w:r>
+      <w:r>
+        <w:rPr>
+          <w:rFonts w:cs="B Lotus" w:hint="cs"/>
+          <w:sz w:val="32"/>
+          <w:szCs w:val="32"/>
+          <w:rtl/>
+          <w:lang w:bidi="fa-IR"/>
+        </w:rPr>
+        <w:t xml:space="preserve"> از ورودی استخراج کند. </w:t>
+      </w:r>
+      <w:r>
+        <w:rPr>
+          <w:rFonts w:cs="B Lotus" w:hint="cs"/>
+          <w:sz w:val="32"/>
+          <w:szCs w:val="32"/>
+          <w:rtl/>
+          <w:lang w:bidi="fa-IR"/>
+        </w:rPr>
+        <w:t xml:space="preserve">در تابع </w:t>
+      </w:r>
+      <w:proofErr w:type="spellStart"/>
+      <w:r>
+        <w:rPr>
+          <w:rFonts w:cs="B Lotus" w:hint="cs"/>
+          <w:sz w:val="32"/>
+          <w:szCs w:val="32"/>
+          <w:rtl/>
+          <w:lang w:bidi="fa-IR"/>
+        </w:rPr>
+        <w:t>گوسی</w:t>
+      </w:r>
+      <w:proofErr w:type="spellEnd"/>
+      <w:r>
+        <w:rPr>
+          <w:rFonts w:cs="B Lotus" w:hint="cs"/>
+          <w:sz w:val="32"/>
+          <w:szCs w:val="32"/>
+          <w:rtl/>
+          <w:lang w:bidi="fa-IR"/>
+        </w:rPr>
+        <w:t xml:space="preserve"> هر چه قدر به </w:t>
+      </w:r>
+      <w:r>
+        <w:rPr>
+          <w:rFonts w:cs="B Lotus"/>
+          <w:sz w:val="32"/>
+          <w:szCs w:val="32"/>
+          <w:lang w:bidi="fa-IR"/>
+        </w:rPr>
+        <w:t>center</w:t>
+      </w:r>
+      <w:r>
+        <w:rPr>
+          <w:rFonts w:cs="B Lotus" w:hint="cs"/>
+          <w:sz w:val="32"/>
+          <w:szCs w:val="32"/>
+          <w:rtl/>
+          <w:lang w:bidi="fa-IR"/>
+        </w:rPr>
+        <w:t xml:space="preserve"> نزدیک تر باشیم مقدار بیشتر است. </w:t>
+      </w:r>
+      <w:r>
+        <w:rPr>
+          <w:rFonts w:cs="B Lotus" w:hint="cs"/>
+          <w:sz w:val="32"/>
+          <w:szCs w:val="32"/>
+          <w:rtl/>
+          <w:lang w:bidi="fa-IR"/>
+        </w:rPr>
+        <w:t xml:space="preserve">هر داده ما یک سنتر دارد به نام </w:t>
+      </w:r>
+      <w:r>
+        <w:rPr>
+          <w:rFonts w:cs="B Lotus"/>
+          <w:sz w:val="32"/>
+          <w:szCs w:val="32"/>
+          <w:lang w:bidi="fa-IR"/>
+        </w:rPr>
+        <w:t>xi</w:t>
+      </w:r>
+      <w:r>
+        <w:rPr>
+          <w:rFonts w:cs="B Lotus" w:hint="cs"/>
+          <w:sz w:val="32"/>
+          <w:szCs w:val="32"/>
+          <w:rtl/>
+          <w:lang w:bidi="fa-IR"/>
+        </w:rPr>
+        <w:t xml:space="preserve"> و همه داده ها به نسبت فاصله ای که دارند نسبت به سنتر یک ارزیابی انجام میشود و خروجی میدهد پس فاصله نسبت به خروج هست و هایپر پارامتر هست شکل تابع هم داریم که بهتر هست متقارن باشد.</w:t>
+      </w:r>
+    </w:p>
+    <w:p>
+      <w:pPr>
+        <w:bidi/>
+        <w:jc w:val="both"/>
+        <w:rPr>
+          <w:rFonts w:cs="B Lotus"/>
+          <w:sz w:val="32"/>
+          <w:szCs w:val="32"/>
+          <w:rtl/>
+          <w:lang w:bidi="fa-IR"/>
+        </w:rPr>
+      </w:pPr>
+      <w:proofErr w:type="spellStart"/>
+      <w:r>
+        <w:rPr>
+          <w:rFonts w:cs="B Lotus" w:hint="cs"/>
+          <w:sz w:val="32"/>
+          <w:szCs w:val="32"/>
+          <w:rtl/>
+          <w:lang w:bidi="fa-IR"/>
+        </w:rPr>
+        <w:t>واریانس</w:t>
+      </w:r>
+      <w:proofErr w:type="spellEnd"/>
+      <w:r>
+        <w:rPr>
+          <w:rFonts w:cs="B Lotus" w:hint="cs"/>
+          <w:sz w:val="32"/>
+          <w:szCs w:val="32"/>
+          <w:rtl/>
+          <w:lang w:bidi="fa-IR"/>
+        </w:rPr>
+        <w:t xml:space="preserve"> بیشتر </w:t>
+      </w:r>
+      <w:proofErr w:type="spellStart"/>
+      <w:r>
+        <w:rPr>
+          <w:rFonts w:cs="B Lotus" w:hint="cs"/>
+          <w:sz w:val="32"/>
+          <w:szCs w:val="32"/>
+          <w:rtl/>
+          <w:lang w:bidi="fa-IR"/>
+        </w:rPr>
+        <w:t>گوسی</w:t>
+      </w:r>
+      <w:proofErr w:type="spellEnd"/>
+      <w:r>
+        <w:rPr>
+          <w:rFonts w:cs="B Lotus" w:hint="cs"/>
+          <w:sz w:val="32"/>
+          <w:szCs w:val="32"/>
+          <w:rtl/>
+          <w:lang w:bidi="fa-IR"/>
+        </w:rPr>
+        <w:t xml:space="preserve"> چاق تر. </w:t>
+      </w:r>
+      <w:r>
+        <w:rPr>
+          <w:rFonts w:cs="B Lotus" w:hint="cs"/>
+          <w:sz w:val="32"/>
+          <w:szCs w:val="32"/>
+          <w:rtl/>
+          <w:lang w:bidi="fa-IR"/>
+        </w:rPr>
+        <w:t xml:space="preserve">هر چه </w:t>
+      </w:r>
+      <w:proofErr w:type="spellStart"/>
+      <w:r>
+        <w:rPr>
+          <w:rFonts w:cs="B Lotus" w:hint="cs"/>
+          <w:sz w:val="32"/>
+          <w:szCs w:val="32"/>
+          <w:rtl/>
+          <w:lang w:bidi="fa-IR"/>
+        </w:rPr>
+        <w:t>واریانس</w:t>
+      </w:r>
+      <w:proofErr w:type="spellEnd"/>
+      <w:r>
+        <w:rPr>
+          <w:rFonts w:cs="B Lotus" w:hint="cs"/>
+          <w:sz w:val="32"/>
+          <w:szCs w:val="32"/>
+          <w:rtl/>
+          <w:lang w:bidi="fa-IR"/>
+        </w:rPr>
+        <w:t xml:space="preserve"> کوچک تر انتخاب ها محدود تر و هر چه بزرگتر انتخاب ها گسترده تر میشود. </w:t>
+      </w:r>
+      <w:r>
+        <w:rPr>
+          <w:rFonts w:cs="B Lotus" w:hint="cs"/>
+          <w:sz w:val="32"/>
+          <w:szCs w:val="32"/>
+          <w:rtl/>
+          <w:lang w:bidi="fa-IR"/>
+        </w:rPr>
+        <w:t xml:space="preserve">سیگما میزان پراکندگی را مشخص میکند. </w:t>
+      </w:r>
+    </w:p>
+    <w:p>
+      <w:pPr>
+        <w:bidi/>
+        <w:jc w:val="both"/>
+        <w:rPr>
+          <w:rFonts w:cs="B Lotus" w:hint="cs"/>
+          <w:sz w:val="32"/>
+          <w:szCs w:val="32"/>
+          <w:rtl/>
+          <w:lang w:bidi="fa-IR"/>
+        </w:rPr>
+      </w:pPr>
+      <w:r>
+        <w:rPr>
+          <w:rFonts w:cs="B Lotus" w:hint="cs"/>
+          <w:sz w:val="32"/>
+          <w:szCs w:val="32"/>
+          <w:rtl/>
+          <w:lang w:bidi="fa-IR"/>
+        </w:rPr>
+        <w:t xml:space="preserve">خاصیت تقارن از مرکز برای فضای </w:t>
+      </w:r>
+      <w:r>
+        <w:rPr>
+          <w:rFonts w:cs="B Lotus"/>
+          <w:sz w:val="32"/>
+          <w:szCs w:val="32"/>
+          <w:lang w:bidi="fa-IR"/>
+        </w:rPr>
+        <w:t>n</w:t>
+      </w:r>
+      <w:r>
+        <w:rPr>
+          <w:rFonts w:cs="B Lotus" w:hint="cs"/>
+          <w:sz w:val="32"/>
+          <w:szCs w:val="32"/>
+          <w:rtl/>
+          <w:lang w:bidi="fa-IR"/>
+        </w:rPr>
+        <w:t xml:space="preserve"> بعدی وجود دارد. </w:t>
+      </w:r>
+    </w:p>
+    <w:p>
+      <w:pPr>
+        <w:bidi/>
+        <w:jc w:val="both"/>
+        <w:rPr>
+          <w:rFonts w:cs="B Lotus"/>
           <w:sz w:val="32"/>
           <w:szCs w:val="32"/>
           <w:rtl/>

</xml_diff>

<commit_message>
[ADD] lecture 10 of main course added
</commit_message>
<xml_diff>
--- a/Neural Networks/notes/main_lecture_note.docx
+++ b/Neural Networks/notes/main_lecture_note.docx
@@ -3073,7 +3073,7 @@
     </w:p>
     <w:p>
       <w:pPr>
-        <w:shd w:val="clear" w:color="auto" w:fill="E2EFD9" w:themeFill="accent6" w:themeFillTint="33"/>
+        <w:shd w:val="clear" w:color="auto" w:fill="EAFFE0" w:themeFill="accent6" w:themeFillTint="33"/>
         <w:bidi/>
         <w:jc w:val="both"/>
         <w:rPr>
@@ -6427,7 +6427,7 @@
         <w:bidi/>
         <w:jc w:val="both"/>
         <w:rPr>
-          <w:rFonts w:cs="B Lotus" w:hint="cs"/>
+          <w:rFonts w:cs="B Lotus"/>
           <w:sz w:val="32"/>
           <w:szCs w:val="32"/>
           <w:rtl/>
@@ -7276,7 +7276,7 @@
         <w:bidi/>
         <w:jc w:val="both"/>
         <w:rPr>
-          <w:rFonts w:cs="Calibri" w:hint="cs"/>
+          <w:rFonts w:cs="Calibri"/>
           <w:sz w:val="32"/>
           <w:szCs w:val="32"/>
           <w:rtl/>
@@ -7329,7 +7329,7 @@
         <w:bidi/>
         <w:jc w:val="both"/>
         <w:rPr>
-          <w:rFonts w:cs="B Lotus" w:hint="cs"/>
+          <w:rFonts w:cs="B Lotus"/>
           <w:sz w:val="32"/>
           <w:szCs w:val="32"/>
           <w:rtl/>
@@ -8079,7 +8079,7 @@
         <w:bidi/>
         <w:jc w:val="both"/>
         <w:rPr>
-          <w:rFonts w:cs="B Lotus" w:hint="cs"/>
+          <w:rFonts w:cs="B Lotus"/>
           <w:sz w:val="32"/>
           <w:szCs w:val="32"/>
           <w:rtl/>
@@ -8115,6 +8115,1343 @@
         </w:rPr>
         <w:t xml:space="preserve"> بعدی وجود دارد. </w:t>
       </w:r>
+    </w:p>
+    <w:p>
+      <w:pPr>
+        <w:bidi/>
+        <w:jc w:val="both"/>
+        <w:rPr>
+          <w:rFonts w:cs="B Lotus"/>
+          <w:sz w:val="32"/>
+          <w:szCs w:val="32"/>
+          <w:rtl/>
+          <w:lang w:bidi="fa-IR"/>
+        </w:rPr>
+      </w:pPr>
+      <w:r>
+        <w:rPr>
+          <w:rFonts w:cs="B Lotus" w:hint="cs"/>
+          <w:sz w:val="32"/>
+          <w:szCs w:val="32"/>
+          <w:rtl/>
+          <w:lang w:bidi="fa-IR"/>
+        </w:rPr>
+        <w:t>جلسه دهم:</w:t>
+      </w:r>
+    </w:p>
+    <w:p>
+      <w:pPr>
+        <w:bidi/>
+        <w:jc w:val="both"/>
+        <w:rPr>
+          <w:rFonts w:cs="B Lotus"/>
+          <w:sz w:val="32"/>
+          <w:szCs w:val="32"/>
+          <w:rtl/>
+          <w:lang w:bidi="fa-IR"/>
+        </w:rPr>
+      </w:pPr>
+      <w:r>
+        <w:rPr>
+          <w:rFonts w:cs="B Lotus" w:hint="cs"/>
+          <w:sz w:val="32"/>
+          <w:szCs w:val="32"/>
+          <w:rtl/>
+          <w:lang w:bidi="fa-IR"/>
+        </w:rPr>
+        <w:t xml:space="preserve">در </w:t>
+      </w:r>
+      <w:r>
+        <w:rPr>
+          <w:rFonts w:cs="B Lotus"/>
+          <w:sz w:val="32"/>
+          <w:szCs w:val="32"/>
+          <w:lang w:bidi="fa-IR"/>
+        </w:rPr>
+        <w:t>RBF</w:t>
+      </w:r>
+      <w:r>
+        <w:rPr>
+          <w:rFonts w:cs="B Lotus" w:hint="cs"/>
+          <w:sz w:val="32"/>
+          <w:szCs w:val="32"/>
+          <w:rtl/>
+          <w:lang w:bidi="fa-IR"/>
+        </w:rPr>
+        <w:t xml:space="preserve"> بر اساس فاصله محاسبه میشود و به شکل متقارن است. </w:t>
+      </w:r>
+      <w:proofErr w:type="spellStart"/>
+      <w:r>
+        <w:rPr>
+          <w:rFonts w:cs="B Lotus" w:hint="cs"/>
+          <w:sz w:val="32"/>
+          <w:szCs w:val="32"/>
+          <w:rtl/>
+          <w:lang w:bidi="fa-IR"/>
+        </w:rPr>
+        <w:t>واریانس</w:t>
+      </w:r>
+      <w:proofErr w:type="spellEnd"/>
+      <w:r>
+        <w:rPr>
+          <w:rFonts w:cs="B Lotus" w:hint="cs"/>
+          <w:sz w:val="32"/>
+          <w:szCs w:val="32"/>
+          <w:rtl/>
+          <w:lang w:bidi="fa-IR"/>
+        </w:rPr>
+        <w:t xml:space="preserve"> مهم هست یا همان عرض تا پراکندگی داده را چه قدر در نظر بگیرد یا نگیرد. </w:t>
+      </w:r>
+    </w:p>
+    <w:p>
+      <w:pPr>
+        <w:bidi/>
+        <w:jc w:val="both"/>
+        <w:rPr>
+          <w:rFonts w:cs="B Lotus"/>
+          <w:sz w:val="32"/>
+          <w:szCs w:val="32"/>
+          <w:rtl/>
+          <w:lang w:bidi="fa-IR"/>
+        </w:rPr>
+      </w:pPr>
+      <w:r>
+        <w:rPr>
+          <w:rFonts w:cs="B Lotus" w:hint="cs"/>
+          <w:sz w:val="32"/>
+          <w:szCs w:val="32"/>
+          <w:rtl/>
+          <w:lang w:bidi="fa-IR"/>
+        </w:rPr>
+        <w:t xml:space="preserve">به ازای هر فی در لایه مخفی باید یک سنتر و یک تابع شعاعی داشته باشیم. </w:t>
+      </w:r>
+      <w:r>
+        <w:rPr>
+          <w:rFonts w:cs="B Lotus" w:hint="cs"/>
+          <w:sz w:val="32"/>
+          <w:szCs w:val="32"/>
+          <w:rtl/>
+          <w:lang w:bidi="fa-IR"/>
+        </w:rPr>
+        <w:t xml:space="preserve">پس </w:t>
+      </w:r>
+      <w:r>
+        <w:rPr>
+          <w:rFonts w:cs="B Lotus"/>
+          <w:sz w:val="32"/>
+          <w:szCs w:val="32"/>
+          <w:lang w:bidi="fa-IR"/>
+        </w:rPr>
+        <w:t>m1</w:t>
+      </w:r>
+      <w:r>
+        <w:rPr>
+          <w:rFonts w:cs="B Lotus" w:hint="cs"/>
+          <w:sz w:val="32"/>
+          <w:szCs w:val="32"/>
+          <w:rtl/>
+          <w:lang w:bidi="fa-IR"/>
+        </w:rPr>
+        <w:t xml:space="preserve"> تا فی در نتیجه </w:t>
+      </w:r>
+      <w:r>
+        <w:rPr>
+          <w:rFonts w:cs="B Lotus"/>
+          <w:sz w:val="32"/>
+          <w:szCs w:val="32"/>
+          <w:lang w:bidi="fa-IR"/>
+        </w:rPr>
+        <w:t>m1</w:t>
+      </w:r>
+      <w:r>
+        <w:rPr>
+          <w:rFonts w:cs="B Lotus" w:hint="cs"/>
+          <w:sz w:val="32"/>
+          <w:szCs w:val="32"/>
+          <w:rtl/>
+          <w:lang w:bidi="fa-IR"/>
+        </w:rPr>
+        <w:t xml:space="preserve"> تا سنتر داریم. </w:t>
+      </w:r>
+      <w:r>
+        <w:rPr>
+          <w:rFonts w:cs="B Lotus" w:hint="cs"/>
+          <w:sz w:val="32"/>
+          <w:szCs w:val="32"/>
+          <w:rtl/>
+          <w:lang w:bidi="fa-IR"/>
+        </w:rPr>
+        <w:t xml:space="preserve">و محاسبه فی سنتر آن هم تاثیر دارد. </w:t>
+      </w:r>
+      <w:r>
+        <w:rPr>
+          <w:rFonts w:cs="B Lotus" w:hint="cs"/>
+          <w:sz w:val="32"/>
+          <w:szCs w:val="32"/>
+          <w:rtl/>
+          <w:lang w:bidi="fa-IR"/>
+        </w:rPr>
+        <w:t>در نهایت در خروجی مسئله به تابع جدا پذیر خطی تبدیل میشود تا با یک خط بتوانیم جدا کنیم</w:t>
+      </w:r>
+      <w:r>
+        <w:rPr>
+          <w:rFonts w:cs="B Lotus" w:hint="cs"/>
+          <w:sz w:val="32"/>
+          <w:szCs w:val="32"/>
+          <w:rtl/>
+          <w:lang w:bidi="fa-IR"/>
+        </w:rPr>
+        <w:t xml:space="preserve"> یعنی خروجی یک ترکیب خطی هست</w:t>
+      </w:r>
+      <w:r>
+        <w:rPr>
+          <w:rFonts w:cs="B Lotus" w:hint="cs"/>
+          <w:sz w:val="32"/>
+          <w:szCs w:val="32"/>
+          <w:rtl/>
+          <w:lang w:bidi="fa-IR"/>
+        </w:rPr>
+        <w:t xml:space="preserve">. </w:t>
+      </w:r>
+      <w:r>
+        <w:rPr>
+          <w:rFonts w:cs="B Lotus" w:hint="cs"/>
+          <w:sz w:val="32"/>
+          <w:szCs w:val="32"/>
+          <w:rtl/>
+          <w:lang w:bidi="fa-IR"/>
+        </w:rPr>
+        <w:t xml:space="preserve">پس میگیم حول اون دو تا نقطه مثبتی که داریم تابع شعاعی در نظر بگیریم. باینری در نظر گرفتیم یا داخل دایره هستند یا نیستند. </w:t>
+      </w:r>
+      <w:r>
+        <w:rPr>
+          <w:rFonts w:cs="B Lotus" w:hint="cs"/>
+          <w:sz w:val="32"/>
+          <w:szCs w:val="32"/>
+          <w:rtl/>
+          <w:lang w:bidi="fa-IR"/>
+        </w:rPr>
+        <w:t xml:space="preserve">دقت کن اون 2 تا دایره مثلا برای اولی خروجی فی 1 آن 1 هست ولی خروجی فی 2 آن صفر هست. </w:t>
+      </w:r>
+      <w:r>
+        <w:rPr>
+          <w:rFonts w:cs="B Lotus" w:hint="cs"/>
+          <w:sz w:val="32"/>
+          <w:szCs w:val="32"/>
+          <w:rtl/>
+          <w:lang w:bidi="fa-IR"/>
+        </w:rPr>
+        <w:t xml:space="preserve">برای نمونه های منفی هم خروجی آنها صفر هست. </w:t>
+      </w:r>
+      <w:r>
+        <w:rPr>
+          <w:rFonts w:cs="B Lotus" w:hint="cs"/>
+          <w:sz w:val="32"/>
+          <w:szCs w:val="32"/>
+          <w:rtl/>
+          <w:lang w:bidi="fa-IR"/>
+        </w:rPr>
+        <w:t xml:space="preserve">در نهایت خروجی مسئله جدایی پذیر خطی شده است. </w:t>
+      </w:r>
+    </w:p>
+    <w:p>
+      <w:pPr>
+        <w:bidi/>
+        <w:jc w:val="both"/>
+        <w:rPr>
+          <w:rFonts w:cs="B Lotus"/>
+          <w:sz w:val="32"/>
+          <w:szCs w:val="32"/>
+          <w:rtl/>
+          <w:lang w:bidi="fa-IR"/>
+        </w:rPr>
+      </w:pPr>
+      <w:r>
+        <w:rPr>
+          <w:rFonts w:cs="B Lotus" w:hint="cs"/>
+          <w:sz w:val="32"/>
+          <w:szCs w:val="32"/>
+          <w:rtl/>
+          <w:lang w:bidi="fa-IR"/>
+        </w:rPr>
+        <w:lastRenderedPageBreak/>
+        <w:t xml:space="preserve">به فی 1 و فی 2 فضای ویژگی گفته میشود. </w:t>
+      </w:r>
+    </w:p>
+    <w:p>
+      <w:pPr>
+        <w:bidi/>
+        <w:jc w:val="both"/>
+        <w:rPr>
+          <w:rFonts w:cs="B Lotus"/>
+          <w:sz w:val="32"/>
+          <w:szCs w:val="32"/>
+          <w:rtl/>
+          <w:lang w:bidi="fa-IR"/>
+        </w:rPr>
+      </w:pPr>
+      <w:r>
+        <w:rPr>
+          <w:rFonts w:cs="B Lotus" w:hint="cs"/>
+          <w:sz w:val="32"/>
+          <w:szCs w:val="32"/>
+          <w:rtl/>
+          <w:lang w:bidi="fa-IR"/>
+        </w:rPr>
+        <w:t xml:space="preserve">پس کل روند این شکلی هست که 2 تا دایره یا هر چند تا برای اون مقادیر یک کلاس در نظر میگیریم و بقیه میشوند کلاس دیگر بعد حل میکنی. </w:t>
+      </w:r>
+    </w:p>
+    <w:p>
+      <w:pPr>
+        <w:bidi/>
+        <w:jc w:val="both"/>
+        <w:rPr>
+          <w:rFonts w:cs="B Lotus"/>
+          <w:sz w:val="32"/>
+          <w:szCs w:val="32"/>
+          <w:rtl/>
+          <w:lang w:bidi="fa-IR"/>
+        </w:rPr>
+      </w:pPr>
+      <w:r>
+        <w:rPr>
+          <w:noProof/>
+        </w:rPr>
+        <w:drawing>
+          <wp:inline distT="0" distB="0" distL="0" distR="0" wp14:anchorId="12A85C15" wp14:editId="1BC9808A">
+            <wp:extent cx="6675120" cy="3149600"/>
+            <wp:effectExtent l="0" t="0" r="0" b="0"/>
+            <wp:docPr id="1061158499" name="Picture 1"/>
+            <wp:cNvGraphicFramePr>
+              <a:graphicFrameLocks xmlns:a="http://schemas.openxmlformats.org/drawingml/2006/main" noChangeAspect="1"/>
+            </wp:cNvGraphicFramePr>
+            <a:graphic xmlns:a="http://schemas.openxmlformats.org/drawingml/2006/main">
+              <a:graphicData uri="http://schemas.openxmlformats.org/drawingml/2006/picture">
+                <pic:pic xmlns:pic="http://schemas.openxmlformats.org/drawingml/2006/picture">
+                  <pic:nvPicPr>
+                    <pic:cNvPr id="1061158499" name=""/>
+                    <pic:cNvPicPr/>
+                  </pic:nvPicPr>
+                  <pic:blipFill>
+                    <a:blip r:embed="rId13"/>
+                    <a:stretch>
+                      <a:fillRect/>
+                    </a:stretch>
+                  </pic:blipFill>
+                  <pic:spPr>
+                    <a:xfrm>
+                      <a:off x="0" y="0"/>
+                      <a:ext cx="6675120" cy="3149600"/>
+                    </a:xfrm>
+                    <a:prstGeom prst="rect">
+                      <a:avLst/>
+                    </a:prstGeom>
+                  </pic:spPr>
+                </pic:pic>
+              </a:graphicData>
+            </a:graphic>
+          </wp:inline>
+        </w:drawing>
+      </w:r>
+    </w:p>
+    <w:p>
+      <w:pPr>
+        <w:bidi/>
+        <w:jc w:val="both"/>
+        <w:rPr>
+          <w:rFonts w:cs="B Lotus"/>
+          <w:sz w:val="32"/>
+          <w:szCs w:val="32"/>
+          <w:rtl/>
+          <w:lang w:bidi="fa-IR"/>
+        </w:rPr>
+      </w:pPr>
+      <w:r>
+        <w:rPr>
+          <w:rFonts w:cs="B Lotus" w:hint="cs"/>
+          <w:sz w:val="32"/>
+          <w:szCs w:val="32"/>
+          <w:rtl/>
+          <w:lang w:bidi="fa-IR"/>
+        </w:rPr>
+        <w:t xml:space="preserve">دقت کن اینجا برای فی 1 محاسبه کرده و سنتر 1و1 بوده است. </w:t>
+      </w:r>
+      <w:r>
+        <w:rPr>
+          <w:rFonts w:cs="B Lotus" w:hint="cs"/>
+          <w:sz w:val="32"/>
+          <w:szCs w:val="32"/>
+          <w:rtl/>
+          <w:lang w:bidi="fa-IR"/>
+        </w:rPr>
+        <w:t xml:space="preserve">بعد واسه فی 2 حساب میکنی بعد </w:t>
+      </w:r>
+      <w:proofErr w:type="spellStart"/>
+      <w:r>
+        <w:rPr>
+          <w:rFonts w:cs="B Lotus" w:hint="cs"/>
+          <w:sz w:val="32"/>
+          <w:szCs w:val="32"/>
+          <w:rtl/>
+          <w:lang w:bidi="fa-IR"/>
+        </w:rPr>
+        <w:t>پلات</w:t>
+      </w:r>
+      <w:proofErr w:type="spellEnd"/>
+      <w:r>
+        <w:rPr>
+          <w:rFonts w:cs="B Lotus" w:hint="cs"/>
+          <w:sz w:val="32"/>
+          <w:szCs w:val="32"/>
+          <w:rtl/>
+          <w:lang w:bidi="fa-IR"/>
+        </w:rPr>
+        <w:t xml:space="preserve"> میکنی روی نمودار. </w:t>
+      </w:r>
+    </w:p>
+    <w:p>
+      <w:pPr>
+        <w:bidi/>
+        <w:jc w:val="both"/>
+        <w:rPr>
+          <w:rFonts w:cs="B Lotus"/>
+          <w:sz w:val="32"/>
+          <w:szCs w:val="32"/>
+          <w:rtl/>
+          <w:lang w:bidi="fa-IR"/>
+        </w:rPr>
+      </w:pPr>
+      <w:r>
+        <w:rPr>
+          <w:rFonts w:cs="B Lotus" w:hint="cs"/>
+          <w:sz w:val="32"/>
+          <w:szCs w:val="32"/>
+          <w:rtl/>
+          <w:lang w:bidi="fa-IR"/>
+        </w:rPr>
+        <w:t xml:space="preserve">پس میخواهیم از یک فضای </w:t>
+      </w:r>
+      <w:r>
+        <w:rPr>
+          <w:rFonts w:cs="B Lotus"/>
+          <w:sz w:val="32"/>
+          <w:szCs w:val="32"/>
+          <w:lang w:bidi="fa-IR"/>
+        </w:rPr>
+        <w:t>m0</w:t>
+      </w:r>
+      <w:r>
+        <w:rPr>
+          <w:rFonts w:cs="B Lotus" w:hint="cs"/>
+          <w:sz w:val="32"/>
+          <w:szCs w:val="32"/>
+          <w:rtl/>
+          <w:lang w:bidi="fa-IR"/>
+        </w:rPr>
+        <w:t xml:space="preserve"> بعدی به </w:t>
+      </w:r>
+      <w:r>
+        <w:rPr>
+          <w:rFonts w:cs="B Lotus"/>
+          <w:sz w:val="32"/>
+          <w:szCs w:val="32"/>
+          <w:lang w:bidi="fa-IR"/>
+        </w:rPr>
+        <w:t>m1</w:t>
+      </w:r>
+      <w:r>
+        <w:rPr>
+          <w:rFonts w:cs="B Lotus" w:hint="cs"/>
+          <w:sz w:val="32"/>
+          <w:szCs w:val="32"/>
+          <w:rtl/>
+          <w:lang w:bidi="fa-IR"/>
+        </w:rPr>
+        <w:t xml:space="preserve"> بعدی برویم. </w:t>
+      </w:r>
+      <w:r>
+        <w:rPr>
+          <w:rFonts w:cs="B Lotus" w:hint="cs"/>
+          <w:sz w:val="32"/>
+          <w:szCs w:val="32"/>
+          <w:rtl/>
+          <w:lang w:bidi="fa-IR"/>
+        </w:rPr>
+        <w:t xml:space="preserve">پس فی مهم است که بتواند از یک فضا به فضای بعدی ببرد. </w:t>
+      </w:r>
+      <w:r>
+        <w:rPr>
+          <w:rFonts w:cs="B Lotus" w:hint="cs"/>
+          <w:sz w:val="32"/>
+          <w:szCs w:val="32"/>
+          <w:rtl/>
+          <w:lang w:bidi="fa-IR"/>
+        </w:rPr>
+        <w:t xml:space="preserve">مرز تصمیم گیری هم میشه برابر با صفر همین حاصل ضرب. </w:t>
+      </w:r>
+    </w:p>
+    <w:p>
+      <w:pPr>
+        <w:bidi/>
+        <w:jc w:val="both"/>
+        <w:rPr>
+          <w:rFonts w:cs="B Lotus"/>
+          <w:sz w:val="32"/>
+          <w:szCs w:val="32"/>
+          <w:rtl/>
+          <w:lang w:bidi="fa-IR"/>
+        </w:rPr>
+      </w:pPr>
+      <w:r>
+        <w:rPr>
+          <w:rFonts w:cs="B Lotus" w:hint="cs"/>
+          <w:sz w:val="32"/>
+          <w:szCs w:val="32"/>
+          <w:rtl/>
+          <w:lang w:bidi="fa-IR"/>
+        </w:rPr>
+        <w:t xml:space="preserve">حول </w:t>
+      </w:r>
+      <w:proofErr w:type="spellStart"/>
+      <w:r>
+        <w:rPr>
+          <w:rFonts w:cs="B Lotus" w:hint="cs"/>
+          <w:sz w:val="32"/>
+          <w:szCs w:val="32"/>
+          <w:rtl/>
+          <w:lang w:bidi="fa-IR"/>
+        </w:rPr>
+        <w:t>حوش</w:t>
+      </w:r>
+      <w:proofErr w:type="spellEnd"/>
+      <w:r>
+        <w:rPr>
+          <w:rFonts w:cs="B Lotus" w:hint="cs"/>
+          <w:sz w:val="32"/>
+          <w:szCs w:val="32"/>
+          <w:rtl/>
+          <w:lang w:bidi="fa-IR"/>
+        </w:rPr>
+        <w:t xml:space="preserve"> داده های ورودی یک تابع </w:t>
+      </w:r>
+      <w:proofErr w:type="spellStart"/>
+      <w:r>
+        <w:rPr>
+          <w:rFonts w:cs="B Lotus" w:hint="cs"/>
+          <w:sz w:val="32"/>
+          <w:szCs w:val="32"/>
+          <w:rtl/>
+          <w:lang w:bidi="fa-IR"/>
+        </w:rPr>
+        <w:t>گوسی</w:t>
+      </w:r>
+      <w:proofErr w:type="spellEnd"/>
+      <w:r>
+        <w:rPr>
+          <w:rFonts w:cs="B Lotus" w:hint="cs"/>
+          <w:sz w:val="32"/>
+          <w:szCs w:val="32"/>
+          <w:rtl/>
+          <w:lang w:bidi="fa-IR"/>
+        </w:rPr>
+        <w:t xml:space="preserve"> در نظر میگیریم تا بتوانیم آنها را تخمین بزنیم. </w:t>
+      </w:r>
+    </w:p>
+    <w:p>
+      <w:pPr>
+        <w:bidi/>
+        <w:jc w:val="both"/>
+        <w:rPr>
+          <w:rFonts w:cs="B Lotus"/>
+          <w:sz w:val="32"/>
+          <w:szCs w:val="32"/>
+          <w:rtl/>
+          <w:lang w:bidi="fa-IR"/>
+        </w:rPr>
+      </w:pPr>
+      <w:r>
+        <w:rPr>
+          <w:rFonts w:cs="B Lotus" w:hint="cs"/>
+          <w:sz w:val="32"/>
+          <w:szCs w:val="32"/>
+          <w:rtl/>
+          <w:lang w:bidi="fa-IR"/>
+        </w:rPr>
+        <w:t xml:space="preserve">دقت کن در تابع هسته وزن ها که قرار است تابع را تخمین بزنیم، </w:t>
+      </w:r>
+      <w:r>
+        <w:rPr>
+          <w:rFonts w:cs="B Lotus"/>
+          <w:sz w:val="32"/>
+          <w:szCs w:val="32"/>
+          <w:lang w:bidi="fa-IR"/>
+        </w:rPr>
+        <w:t>y</w:t>
+      </w:r>
+      <w:r>
+        <w:rPr>
+          <w:rFonts w:cs="B Lotus" w:hint="cs"/>
+          <w:sz w:val="32"/>
+          <w:szCs w:val="32"/>
+          <w:rtl/>
+          <w:lang w:bidi="fa-IR"/>
+        </w:rPr>
+        <w:t xml:space="preserve"> یا قد هر کدام</w:t>
+      </w:r>
+      <w:r>
+        <w:rPr>
+          <w:rFonts w:cs="B Lotus" w:hint="cs"/>
+          <w:sz w:val="32"/>
+          <w:szCs w:val="32"/>
+          <w:rtl/>
+          <w:lang w:bidi="fa-IR"/>
+        </w:rPr>
+        <w:t xml:space="preserve"> از داده ها هست البته وزن باید آموزش داده شود. </w:t>
+      </w:r>
+      <w:r>
+        <w:rPr>
+          <w:rFonts w:cs="B Lotus" w:hint="cs"/>
+          <w:sz w:val="32"/>
+          <w:szCs w:val="32"/>
+          <w:rtl/>
+          <w:lang w:bidi="fa-IR"/>
+        </w:rPr>
+        <w:t xml:space="preserve">و برای نقطه جدید که آموزش داده نشده باید توابع پایه نزدیک اون این رو تخمین بزنند و بر اساس سنتر اون وزن دارد و هر چه از این فاصله بگیریم اثر آن کمتر میشود و بقیه توابع شعاعی کاربردی ندارند. </w:t>
+      </w:r>
+      <w:r>
+        <w:rPr>
+          <w:rFonts w:cs="B Lotus" w:hint="cs"/>
+          <w:sz w:val="32"/>
+          <w:szCs w:val="32"/>
+          <w:rtl/>
+          <w:lang w:bidi="fa-IR"/>
+        </w:rPr>
+        <w:t xml:space="preserve">از این شیوه برای تقریب تابع و کلاس بندی هم میتوانیم استفاده بکنیم. </w:t>
+      </w:r>
+      <w:r>
+        <w:rPr>
+          <w:rFonts w:cs="B Lotus" w:hint="cs"/>
+          <w:sz w:val="32"/>
+          <w:szCs w:val="32"/>
+          <w:rtl/>
+          <w:lang w:bidi="fa-IR"/>
+        </w:rPr>
+        <w:t xml:space="preserve">پارامتر های آزاد </w:t>
+      </w:r>
+      <w:r>
+        <w:rPr>
+          <w:rFonts w:cs="B Lotus"/>
+          <w:sz w:val="32"/>
+          <w:szCs w:val="32"/>
+          <w:lang w:bidi="fa-IR"/>
+        </w:rPr>
+        <w:t>RBF</w:t>
+      </w:r>
+      <w:r>
+        <w:rPr>
+          <w:rFonts w:cs="B Lotus" w:hint="cs"/>
+          <w:sz w:val="32"/>
+          <w:szCs w:val="32"/>
+          <w:rtl/>
+          <w:lang w:bidi="fa-IR"/>
+        </w:rPr>
+        <w:t xml:space="preserve">، سنتر ها و </w:t>
+      </w:r>
+      <w:proofErr w:type="spellStart"/>
+      <w:r>
+        <w:rPr>
+          <w:rFonts w:cs="B Lotus" w:hint="cs"/>
+          <w:sz w:val="32"/>
+          <w:szCs w:val="32"/>
+          <w:rtl/>
+          <w:lang w:bidi="fa-IR"/>
+        </w:rPr>
+        <w:t>واریانس</w:t>
+      </w:r>
+      <w:proofErr w:type="spellEnd"/>
+      <w:r>
+        <w:rPr>
+          <w:rFonts w:cs="B Lotus" w:hint="cs"/>
+          <w:sz w:val="32"/>
+          <w:szCs w:val="32"/>
+          <w:rtl/>
+          <w:lang w:bidi="fa-IR"/>
+        </w:rPr>
+        <w:t xml:space="preserve"> و وزن ها</w:t>
+      </w:r>
+      <w:r>
+        <w:rPr>
+          <w:rFonts w:cs="B Lotus" w:hint="cs"/>
+          <w:sz w:val="32"/>
+          <w:szCs w:val="32"/>
+          <w:rtl/>
+          <w:lang w:bidi="fa-IR"/>
+        </w:rPr>
+        <w:t xml:space="preserve">. </w:t>
+      </w:r>
+      <w:r>
+        <w:rPr>
+          <w:rFonts w:cs="B Lotus"/>
+          <w:sz w:val="32"/>
+          <w:szCs w:val="32"/>
+          <w:lang w:bidi="fa-IR"/>
+        </w:rPr>
+        <w:t>F</w:t>
+      </w:r>
+      <w:r>
+        <w:rPr>
+          <w:rFonts w:cs="B Lotus" w:hint="cs"/>
+          <w:sz w:val="32"/>
+          <w:szCs w:val="32"/>
+          <w:rtl/>
+          <w:lang w:bidi="fa-IR"/>
+        </w:rPr>
+        <w:t xml:space="preserve"> که قرار است پیدا کنیم قرار است دقیقا خروجی مطلوب را تقریب بزند. </w:t>
+      </w:r>
+    </w:p>
+    <w:p>
+      <w:pPr>
+        <w:bidi/>
+        <w:jc w:val="both"/>
+        <w:rPr>
+          <w:rFonts w:cs="B Lotus"/>
+          <w:sz w:val="32"/>
+          <w:szCs w:val="32"/>
+          <w:rtl/>
+          <w:lang w:bidi="fa-IR"/>
+        </w:rPr>
+      </w:pPr>
+    </w:p>
+    <w:p>
+      <w:pPr>
+        <w:bidi/>
+        <w:jc w:val="both"/>
+        <w:rPr>
+          <w:rFonts w:cs="B Lotus"/>
+          <w:sz w:val="32"/>
+          <w:szCs w:val="32"/>
+          <w:lang w:bidi="fa-IR"/>
+        </w:rPr>
+      </w:pPr>
+      <w:r>
+        <w:rPr>
+          <w:rFonts w:cs="B Lotus" w:hint="cs"/>
+          <w:sz w:val="32"/>
+          <w:szCs w:val="32"/>
+          <w:rtl/>
+          <w:lang w:bidi="fa-IR"/>
+        </w:rPr>
+        <w:lastRenderedPageBreak/>
+        <w:t xml:space="preserve">دقت کن ما </w:t>
+      </w:r>
+      <w:r>
+        <w:rPr>
+          <w:rFonts w:cs="B Lotus"/>
+          <w:sz w:val="32"/>
+          <w:szCs w:val="32"/>
+          <w:lang w:bidi="fa-IR"/>
+        </w:rPr>
+        <w:t>N</w:t>
+      </w:r>
+      <w:r>
+        <w:rPr>
+          <w:rFonts w:cs="B Lotus" w:hint="cs"/>
+          <w:sz w:val="32"/>
+          <w:szCs w:val="32"/>
+          <w:rtl/>
+          <w:lang w:bidi="fa-IR"/>
+        </w:rPr>
+        <w:t xml:space="preserve"> تا ورودی داریم و </w:t>
+      </w:r>
+      <w:r>
+        <w:rPr>
+          <w:rFonts w:cs="B Lotus"/>
+          <w:sz w:val="32"/>
+          <w:szCs w:val="32"/>
+          <w:lang w:bidi="fa-IR"/>
+        </w:rPr>
+        <w:t>N</w:t>
+      </w:r>
+      <w:r>
+        <w:rPr>
+          <w:rFonts w:cs="B Lotus" w:hint="cs"/>
+          <w:sz w:val="32"/>
+          <w:szCs w:val="32"/>
+          <w:rtl/>
+          <w:lang w:bidi="fa-IR"/>
+        </w:rPr>
+        <w:t xml:space="preserve"> تا مخفی و </w:t>
+      </w:r>
+      <w:r>
+        <w:rPr>
+          <w:rFonts w:cs="B Lotus"/>
+          <w:sz w:val="32"/>
+          <w:szCs w:val="32"/>
+          <w:lang w:bidi="fa-IR"/>
+        </w:rPr>
+        <w:t>N</w:t>
+      </w:r>
+      <w:r>
+        <w:rPr>
+          <w:rFonts w:cs="B Lotus" w:hint="cs"/>
+          <w:sz w:val="32"/>
+          <w:szCs w:val="32"/>
+          <w:rtl/>
+          <w:lang w:bidi="fa-IR"/>
+        </w:rPr>
+        <w:t xml:space="preserve"> تا وزن و </w:t>
+      </w:r>
+      <w:r>
+        <w:rPr>
+          <w:rFonts w:cs="B Lotus"/>
+          <w:sz w:val="32"/>
+          <w:szCs w:val="32"/>
+          <w:lang w:bidi="fa-IR"/>
+        </w:rPr>
+        <w:t>N</w:t>
+      </w:r>
+      <w:r>
+        <w:rPr>
+          <w:rFonts w:cs="B Lotus" w:hint="cs"/>
+          <w:sz w:val="32"/>
+          <w:szCs w:val="32"/>
+          <w:rtl/>
+          <w:lang w:bidi="fa-IR"/>
+        </w:rPr>
+        <w:t xml:space="preserve"> تا خروجی مطلوب در آموزش دقیق. و دقت کن برای محاسبه خروجی باید هر ورودی فاصله اش نسبت به تمام مراکز حساب شود نظیر به نظیر ضربدر ماتریس شود و در نهایت برابر با خروجی</w:t>
+      </w:r>
+      <w:r>
+        <w:rPr>
+          <w:rFonts w:cs="B Lotus" w:hint="cs"/>
+          <w:sz w:val="32"/>
+          <w:szCs w:val="32"/>
+          <w:rtl/>
+          <w:lang w:bidi="fa-IR"/>
+        </w:rPr>
+        <w:t xml:space="preserve"> مطلوب</w:t>
+      </w:r>
+      <w:r>
+        <w:rPr>
+          <w:rFonts w:cs="B Lotus" w:hint="cs"/>
+          <w:sz w:val="32"/>
+          <w:szCs w:val="32"/>
+          <w:rtl/>
+          <w:lang w:bidi="fa-IR"/>
+        </w:rPr>
+        <w:t xml:space="preserve"> است. </w:t>
+      </w:r>
+      <w:r>
+        <w:rPr>
+          <w:rFonts w:cs="B Lotus" w:hint="cs"/>
+          <w:sz w:val="32"/>
+          <w:szCs w:val="32"/>
+          <w:rtl/>
+          <w:lang w:bidi="fa-IR"/>
+        </w:rPr>
+        <w:t xml:space="preserve">ماتریس فی ها </w:t>
+      </w:r>
+      <w:r>
+        <w:rPr>
+          <w:rFonts w:cs="B Lotus"/>
+          <w:sz w:val="32"/>
+          <w:szCs w:val="32"/>
+          <w:lang w:bidi="fa-IR"/>
+        </w:rPr>
+        <w:t>N*N</w:t>
+      </w:r>
+      <w:r>
+        <w:rPr>
+          <w:rFonts w:cs="B Lotus" w:hint="cs"/>
+          <w:sz w:val="32"/>
+          <w:szCs w:val="32"/>
+          <w:rtl/>
+          <w:lang w:bidi="fa-IR"/>
+        </w:rPr>
+        <w:t xml:space="preserve"> هست. </w:t>
+      </w:r>
+      <w:r>
+        <w:rPr>
+          <w:rFonts w:cs="B Lotus" w:hint="cs"/>
+          <w:sz w:val="32"/>
+          <w:szCs w:val="32"/>
+          <w:shd w:val="clear" w:color="auto" w:fill="66FFFF" w:themeFill="accent1"/>
+          <w:rtl/>
+          <w:lang w:bidi="fa-IR"/>
+        </w:rPr>
+        <w:t>دقت کن در اینجا وزن ها مجهول هستند</w:t>
+      </w:r>
+      <w:r>
+        <w:rPr>
+          <w:rFonts w:cs="B Lotus" w:hint="cs"/>
+          <w:sz w:val="32"/>
+          <w:szCs w:val="32"/>
+          <w:rtl/>
+          <w:lang w:bidi="fa-IR"/>
+        </w:rPr>
+        <w:t xml:space="preserve">. </w:t>
+      </w:r>
+      <w:r>
+        <w:rPr>
+          <w:rFonts w:cs="B Lotus" w:hint="cs"/>
+          <w:sz w:val="32"/>
+          <w:szCs w:val="32"/>
+          <w:rtl/>
+          <w:lang w:bidi="fa-IR"/>
+        </w:rPr>
+        <w:t xml:space="preserve">پس طرفین را در یک فی معکوس ضرب میکنیم. پس نیاز داریم که معکوس را حساب کنیم و ماتریس فی باید معکوس پذیری باشد. اگر فی مربعی باشد که مشکلی ندارد و گرنه باید به مربعی تبدیلش کنیم. </w:t>
+      </w:r>
+      <w:r>
+        <w:rPr>
+          <w:rFonts w:cs="B Lotus" w:hint="cs"/>
+          <w:sz w:val="32"/>
+          <w:szCs w:val="32"/>
+          <w:rtl/>
+          <w:lang w:bidi="fa-IR"/>
+        </w:rPr>
+        <w:t xml:space="preserve">مثلا برای </w:t>
+      </w:r>
+      <w:proofErr w:type="spellStart"/>
+      <w:r>
+        <w:rPr>
+          <w:rFonts w:cs="B Lotus" w:hint="cs"/>
+          <w:sz w:val="32"/>
+          <w:szCs w:val="32"/>
+          <w:rtl/>
+          <w:lang w:bidi="fa-IR"/>
+        </w:rPr>
+        <w:t>گوسی</w:t>
+      </w:r>
+      <w:proofErr w:type="spellEnd"/>
+      <w:r>
+        <w:rPr>
+          <w:rFonts w:cs="B Lotus" w:hint="cs"/>
+          <w:sz w:val="32"/>
+          <w:szCs w:val="32"/>
+          <w:rtl/>
+          <w:lang w:bidi="fa-IR"/>
+        </w:rPr>
+        <w:t xml:space="preserve"> ماتریس معکوس پذیر وجود دارد. </w:t>
+      </w:r>
+      <w:r>
+        <w:rPr>
+          <w:rFonts w:cs="B Lotus" w:hint="cs"/>
+          <w:sz w:val="32"/>
+          <w:szCs w:val="32"/>
+          <w:rtl/>
+          <w:lang w:bidi="fa-IR"/>
+        </w:rPr>
+        <w:t xml:space="preserve">اما در کاربرد های عملیات تعداد ورودی با تعداد فی ها برابر نیست چون آموزش دقیق نیست. دقت کن خارج از بحث اگر خروجی شبکه خطی باشد برای مسائل </w:t>
+      </w:r>
+      <w:r>
+        <w:rPr>
+          <w:rFonts w:cs="B Lotus"/>
+          <w:sz w:val="32"/>
+          <w:szCs w:val="32"/>
+          <w:lang w:bidi="fa-IR"/>
+        </w:rPr>
+        <w:t>regression</w:t>
+      </w:r>
+      <w:r>
+        <w:rPr>
+          <w:rFonts w:cs="B Lotus" w:hint="cs"/>
+          <w:sz w:val="32"/>
+          <w:szCs w:val="32"/>
+          <w:rtl/>
+          <w:lang w:bidi="fa-IR"/>
+        </w:rPr>
+        <w:t xml:space="preserve"> مورد استفاده قرار میگیرد. </w:t>
+      </w:r>
+      <w:r>
+        <w:rPr>
+          <w:rFonts w:cs="B Lotus" w:hint="cs"/>
+          <w:sz w:val="32"/>
+          <w:szCs w:val="32"/>
+          <w:rtl/>
+          <w:lang w:bidi="fa-IR"/>
+        </w:rPr>
+        <w:t xml:space="preserve">اگر </w:t>
+      </w:r>
+      <w:r>
+        <w:rPr>
+          <w:rFonts w:cs="B Lotus"/>
+          <w:sz w:val="32"/>
+          <w:szCs w:val="32"/>
+          <w:lang w:bidi="fa-IR"/>
+        </w:rPr>
+        <w:t>classifier</w:t>
+      </w:r>
+      <w:r>
+        <w:rPr>
+          <w:rFonts w:cs="B Lotus" w:hint="cs"/>
+          <w:sz w:val="32"/>
+          <w:szCs w:val="32"/>
+          <w:rtl/>
+          <w:lang w:bidi="fa-IR"/>
+        </w:rPr>
+        <w:t xml:space="preserve"> باشد دیگر خطی نیست و مثلا </w:t>
+      </w:r>
+      <w:r>
+        <w:rPr>
+          <w:rFonts w:cs="B Lotus"/>
+          <w:sz w:val="32"/>
+          <w:szCs w:val="32"/>
+          <w:lang w:bidi="fa-IR"/>
+        </w:rPr>
+        <w:t>step function</w:t>
+      </w:r>
+      <w:r>
+        <w:rPr>
+          <w:rFonts w:cs="B Lotus" w:hint="cs"/>
+          <w:sz w:val="32"/>
+          <w:szCs w:val="32"/>
+          <w:rtl/>
+          <w:lang w:bidi="fa-IR"/>
+        </w:rPr>
+        <w:t xml:space="preserve"> هست برای کلاس بندی. در لایه مخفی ما ساب کلاس ها را درست میکنیم</w:t>
+      </w:r>
+      <w:r>
+        <w:rPr>
+          <w:rFonts w:cs="B Lotus" w:hint="cs"/>
+          <w:sz w:val="32"/>
+          <w:szCs w:val="32"/>
+          <w:rtl/>
+          <w:lang w:bidi="fa-IR"/>
+        </w:rPr>
+        <w:t xml:space="preserve"> عین همون کاری که </w:t>
+      </w:r>
+      <w:r>
+        <w:rPr>
+          <w:rFonts w:cs="B Lotus"/>
+          <w:sz w:val="32"/>
+          <w:szCs w:val="32"/>
+          <w:lang w:bidi="fa-IR"/>
+        </w:rPr>
+        <w:t>MLP</w:t>
+      </w:r>
+      <w:r>
+        <w:rPr>
+          <w:rFonts w:cs="B Lotus" w:hint="cs"/>
+          <w:sz w:val="32"/>
+          <w:szCs w:val="32"/>
+          <w:rtl/>
+          <w:lang w:bidi="fa-IR"/>
+        </w:rPr>
+        <w:t xml:space="preserve"> با اضافه کردن لایه انجام میداد. </w:t>
+      </w:r>
+      <w:r>
+        <w:rPr>
+          <w:rFonts w:cs="B Lotus" w:hint="cs"/>
+          <w:sz w:val="32"/>
+          <w:szCs w:val="32"/>
+          <w:rtl/>
+          <w:lang w:bidi="fa-IR"/>
+        </w:rPr>
+        <w:t xml:space="preserve">پس چون پیچیدگی با افزایش </w:t>
+      </w:r>
+      <w:r>
+        <w:rPr>
+          <w:rFonts w:cs="B Lotus"/>
+          <w:sz w:val="32"/>
+          <w:szCs w:val="32"/>
+          <w:lang w:bidi="fa-IR"/>
+        </w:rPr>
+        <w:t>N</w:t>
+      </w:r>
+      <w:r>
+        <w:rPr>
+          <w:rFonts w:cs="B Lotus" w:hint="cs"/>
+          <w:sz w:val="32"/>
+          <w:szCs w:val="32"/>
+          <w:rtl/>
+          <w:lang w:bidi="fa-IR"/>
+        </w:rPr>
+        <w:t xml:space="preserve"> زیاد میشود میایم تعداد واحد های لایه مخفی را کمتر از ورودی در نظر میگیریم. </w:t>
+      </w:r>
+      <w:r>
+        <w:rPr>
+          <w:rFonts w:cs="B Lotus" w:hint="cs"/>
+          <w:sz w:val="32"/>
+          <w:szCs w:val="32"/>
+          <w:rtl/>
+          <w:lang w:bidi="fa-IR"/>
+        </w:rPr>
+        <w:t xml:space="preserve">مراکز میتوانند برابر با ورودی باشند یا نباشند و ممکن است یک جای دیگر باشد و نسبت به اون حساب کنیم. </w:t>
+      </w:r>
+      <w:r>
+        <w:rPr>
+          <w:rFonts w:cs="B Lotus" w:hint="cs"/>
+          <w:sz w:val="32"/>
+          <w:szCs w:val="32"/>
+          <w:rtl/>
+          <w:lang w:bidi="fa-IR"/>
+        </w:rPr>
+        <w:t xml:space="preserve">و دقت کن خروجی مطلوب را نمیتوانیم دقیقا حساب بکنیم بر عکس آموزش دقیق ولی میخواهیم حداکثر نزدیک باشد. </w:t>
+      </w:r>
+      <w:r>
+        <w:rPr>
+          <w:rFonts w:cs="B Lotus" w:hint="cs"/>
+          <w:sz w:val="32"/>
+          <w:szCs w:val="32"/>
+          <w:rtl/>
+          <w:lang w:bidi="fa-IR"/>
+        </w:rPr>
+        <w:t xml:space="preserve">هدف کمترین میزان خطا هست. </w:t>
+      </w:r>
+      <w:r>
+        <w:rPr>
+          <w:rFonts w:cs="B Lotus" w:hint="cs"/>
+          <w:sz w:val="32"/>
+          <w:szCs w:val="32"/>
+          <w:rtl/>
+          <w:lang w:bidi="fa-IR"/>
+        </w:rPr>
+        <w:t xml:space="preserve">ماتریس جدید </w:t>
+      </w:r>
+      <w:r>
+        <w:rPr>
+          <w:rFonts w:cs="B Lotus"/>
+          <w:sz w:val="32"/>
+          <w:szCs w:val="32"/>
+          <w:lang w:bidi="fa-IR"/>
+        </w:rPr>
+        <w:t>N*M</w:t>
+      </w:r>
+      <w:r>
+        <w:rPr>
+          <w:rFonts w:cs="B Lotus" w:hint="cs"/>
+          <w:sz w:val="32"/>
+          <w:szCs w:val="32"/>
+          <w:rtl/>
+          <w:lang w:bidi="fa-IR"/>
+        </w:rPr>
+        <w:t xml:space="preserve"> است. </w:t>
+      </w:r>
+      <w:r>
+        <w:rPr>
+          <w:rFonts w:cs="B Lotus" w:hint="cs"/>
+          <w:sz w:val="32"/>
+          <w:szCs w:val="32"/>
+          <w:rtl/>
+          <w:lang w:bidi="fa-IR"/>
+        </w:rPr>
+        <w:t xml:space="preserve">وزن ها میشوند </w:t>
+      </w:r>
+      <w:r>
+        <w:rPr>
+          <w:rFonts w:cs="B Lotus"/>
+          <w:sz w:val="32"/>
+          <w:szCs w:val="32"/>
+          <w:lang w:bidi="fa-IR"/>
+        </w:rPr>
+        <w:t>M*1</w:t>
+      </w:r>
+      <w:r>
+        <w:rPr>
+          <w:rFonts w:cs="B Lotus" w:hint="cs"/>
+          <w:sz w:val="32"/>
+          <w:szCs w:val="32"/>
+          <w:rtl/>
+          <w:lang w:bidi="fa-IR"/>
+        </w:rPr>
+        <w:t xml:space="preserve"> و خروجی میشود </w:t>
+      </w:r>
+      <w:r>
+        <w:rPr>
+          <w:rFonts w:cs="B Lotus"/>
+          <w:sz w:val="32"/>
+          <w:szCs w:val="32"/>
+          <w:lang w:bidi="fa-IR"/>
+        </w:rPr>
+        <w:t>N*1</w:t>
+      </w:r>
+      <w:r>
+        <w:rPr>
+          <w:rFonts w:cs="B Lotus" w:hint="cs"/>
+          <w:sz w:val="32"/>
+          <w:szCs w:val="32"/>
+          <w:rtl/>
+          <w:lang w:bidi="fa-IR"/>
+        </w:rPr>
+        <w:t xml:space="preserve">. </w:t>
+      </w:r>
+      <w:r>
+        <w:rPr>
+          <w:rFonts w:cs="B Lotus" w:hint="cs"/>
+          <w:sz w:val="32"/>
+          <w:szCs w:val="32"/>
+          <w:rtl/>
+          <w:lang w:bidi="fa-IR"/>
+        </w:rPr>
+        <w:t xml:space="preserve">تعداد </w:t>
+      </w:r>
+      <w:proofErr w:type="spellStart"/>
+      <w:r>
+        <w:rPr>
+          <w:rFonts w:cs="B Lotus" w:hint="cs"/>
+          <w:sz w:val="32"/>
+          <w:szCs w:val="32"/>
+          <w:rtl/>
+          <w:lang w:bidi="fa-IR"/>
+        </w:rPr>
+        <w:t>مجهولات</w:t>
+      </w:r>
+      <w:proofErr w:type="spellEnd"/>
+      <w:r>
+        <w:rPr>
+          <w:rFonts w:cs="B Lotus" w:hint="cs"/>
+          <w:sz w:val="32"/>
+          <w:szCs w:val="32"/>
+          <w:rtl/>
+          <w:lang w:bidi="fa-IR"/>
+        </w:rPr>
+        <w:t xml:space="preserve"> دیگر </w:t>
+      </w:r>
+      <w:r>
+        <w:rPr>
+          <w:rFonts w:cs="B Lotus"/>
+          <w:sz w:val="32"/>
+          <w:szCs w:val="32"/>
+          <w:lang w:bidi="fa-IR"/>
+        </w:rPr>
+        <w:t>N</w:t>
+      </w:r>
+      <w:r>
+        <w:rPr>
+          <w:rFonts w:cs="B Lotus" w:hint="cs"/>
+          <w:sz w:val="32"/>
+          <w:szCs w:val="32"/>
+          <w:rtl/>
+          <w:lang w:bidi="fa-IR"/>
+        </w:rPr>
+        <w:t xml:space="preserve"> معادله </w:t>
+      </w:r>
+      <w:r>
+        <w:rPr>
+          <w:rFonts w:cs="B Lotus"/>
+          <w:sz w:val="32"/>
+          <w:szCs w:val="32"/>
+          <w:lang w:bidi="fa-IR"/>
+        </w:rPr>
+        <w:t>M</w:t>
+      </w:r>
+      <w:r>
+        <w:rPr>
+          <w:rFonts w:cs="B Lotus" w:hint="cs"/>
+          <w:sz w:val="32"/>
+          <w:szCs w:val="32"/>
+          <w:rtl/>
+          <w:lang w:bidi="fa-IR"/>
+        </w:rPr>
+        <w:t xml:space="preserve"> مجهول نیست و بیشتر است. </w:t>
+      </w:r>
+      <w:r>
+        <w:rPr>
+          <w:rFonts w:cs="B Lotus" w:hint="cs"/>
+          <w:sz w:val="32"/>
+          <w:szCs w:val="32"/>
+          <w:rtl/>
+          <w:lang w:bidi="fa-IR"/>
+        </w:rPr>
+        <w:t xml:space="preserve">هنگامی جواب بهینه است که حداقل خطا را داشته باشیم. </w:t>
+      </w:r>
+      <w:r>
+        <w:rPr>
+          <w:rFonts w:cs="B Lotus" w:hint="cs"/>
+          <w:sz w:val="32"/>
+          <w:szCs w:val="32"/>
+          <w:rtl/>
+          <w:lang w:bidi="fa-IR"/>
+        </w:rPr>
+        <w:t xml:space="preserve">برای مینیمم کردن یک چیزی هم مشتق میگیریم. </w:t>
+      </w:r>
+      <w:r>
+        <w:rPr>
+          <w:rFonts w:cs="B Lotus" w:hint="cs"/>
+          <w:sz w:val="32"/>
+          <w:szCs w:val="32"/>
+          <w:rtl/>
+          <w:lang w:bidi="fa-IR"/>
+        </w:rPr>
+        <w:t xml:space="preserve">دقت کن بردار توان 2 را باید بشکنی به یک </w:t>
+      </w:r>
+      <w:r>
+        <w:rPr>
+          <w:rFonts w:cs="B Lotus"/>
+          <w:sz w:val="32"/>
+          <w:szCs w:val="32"/>
+          <w:lang w:bidi="fa-IR"/>
+        </w:rPr>
+        <w:t>transpose</w:t>
+      </w:r>
+      <w:r>
+        <w:rPr>
+          <w:rFonts w:cs="B Lotus" w:hint="cs"/>
+          <w:sz w:val="32"/>
+          <w:szCs w:val="32"/>
+          <w:rtl/>
+          <w:lang w:bidi="fa-IR"/>
+        </w:rPr>
+        <w:t xml:space="preserve"> و یکی خودش تا بتوانی ضرب کنی. </w:t>
+      </w:r>
+    </w:p>
+    <w:p>
+      <w:pPr>
+        <w:bidi/>
+        <w:jc w:val="both"/>
+        <w:rPr>
+          <w:rFonts w:cs="B Lotus"/>
+          <w:sz w:val="32"/>
+          <w:szCs w:val="32"/>
+          <w:rtl/>
+          <w:lang w:bidi="fa-IR"/>
+        </w:rPr>
+      </w:pPr>
+      <w:r>
+        <w:rPr>
+          <w:rFonts w:cs="B Lotus" w:hint="cs"/>
+          <w:sz w:val="32"/>
+          <w:szCs w:val="32"/>
+          <w:rtl/>
+          <w:lang w:bidi="fa-IR"/>
+        </w:rPr>
+        <w:t xml:space="preserve">در حین مشتق دقت کن خروجی مطلوب عدد هستند و مشتق بگیری میروند. </w:t>
+      </w:r>
+    </w:p>
+    <w:p>
+      <w:pPr>
+        <w:bidi/>
+        <w:jc w:val="both"/>
+        <w:rPr>
+          <w:rFonts w:cs="B Lotus"/>
+          <w:sz w:val="32"/>
+          <w:szCs w:val="32"/>
+          <w:rtl/>
+          <w:lang w:bidi="fa-IR"/>
+        </w:rPr>
+      </w:pPr>
+      <w:r>
+        <w:rPr>
+          <w:rFonts w:cs="B Lotus" w:hint="cs"/>
+          <w:sz w:val="32"/>
+          <w:szCs w:val="32"/>
+          <w:rtl/>
+          <w:lang w:bidi="fa-IR"/>
+        </w:rPr>
+        <w:t>جلسه یازدهم:</w:t>
+      </w:r>
+    </w:p>
+    <w:p>
+      <w:pPr>
+        <w:bidi/>
+        <w:jc w:val="both"/>
+        <w:rPr>
+          <w:rFonts w:cs="B Lotus" w:hint="cs"/>
+          <w:sz w:val="32"/>
+          <w:szCs w:val="32"/>
+          <w:rtl/>
+          <w:lang w:bidi="fa-IR"/>
+        </w:rPr>
+      </w:pPr>
     </w:p>
     <w:p>
       <w:pPr>
@@ -8653,7 +9990,7 @@
 <file path=word/theme/theme1.xml><?xml version="1.0" encoding="utf-8"?>
 <a:theme xmlns:a="http://schemas.openxmlformats.org/drawingml/2006/main" name="Office Theme">
   <a:themeElements>
-    <a:clrScheme name="Office">
+    <a:clrScheme name="main">
       <a:dk1>
         <a:sysClr val="windowText" lastClr="000000"/>
       </a:dk1>
@@ -8664,10 +10001,10 @@
         <a:srgbClr val="44546A"/>
       </a:dk2>
       <a:lt2>
-        <a:srgbClr val="E7E6E6"/>
+        <a:srgbClr val="FF6699"/>
       </a:lt2>
       <a:accent1>
-        <a:srgbClr val="4472C4"/>
+        <a:srgbClr val="66FFFF"/>
       </a:accent1>
       <a:accent2>
         <a:srgbClr val="ED7D31"/>
@@ -8682,7 +10019,7 @@
         <a:srgbClr val="5B9BD5"/>
       </a:accent5>
       <a:accent6>
-        <a:srgbClr val="70AD47"/>
+        <a:srgbClr val="99FF66"/>
       </a:accent6>
       <a:hlink>
         <a:srgbClr val="0563C1"/>

</xml_diff>

<commit_message>
[ADD] lecture 11 of main course added
</commit_message>
<xml_diff>
--- a/Neural Networks/notes/main_lecture_note.docx
+++ b/Neural Networks/notes/main_lecture_note.docx
@@ -9445,7 +9445,1194 @@
         <w:bidi/>
         <w:jc w:val="both"/>
         <w:rPr>
-          <w:rFonts w:cs="B Lotus" w:hint="cs"/>
+          <w:rFonts w:cs="B Lotus"/>
+          <w:sz w:val="32"/>
+          <w:szCs w:val="32"/>
+          <w:lang w:bidi="fa-IR"/>
+        </w:rPr>
+      </w:pPr>
+      <w:r>
+        <w:rPr>
+          <w:rFonts w:cs="B Lotus" w:hint="cs"/>
+          <w:sz w:val="32"/>
+          <w:szCs w:val="32"/>
+          <w:rtl/>
+          <w:lang w:bidi="fa-IR"/>
+        </w:rPr>
+        <w:t xml:space="preserve">هر تصویر را میتوان به صورت جمع یک سری تصویر پایه نوشت مثل اینکه هر سیگنالی را میتوان با جمع یک سری سینوسی نوشت. تصاویر </w:t>
+      </w:r>
+      <w:r>
+        <w:rPr>
+          <w:rFonts w:cs="B Lotus"/>
+          <w:sz w:val="32"/>
+          <w:szCs w:val="32"/>
+          <w:lang w:bidi="fa-IR"/>
+        </w:rPr>
+        <w:t>content based</w:t>
+      </w:r>
+      <w:r>
+        <w:rPr>
+          <w:rFonts w:cs="B Lotus" w:hint="cs"/>
+          <w:sz w:val="32"/>
+          <w:szCs w:val="32"/>
+          <w:rtl/>
+          <w:lang w:bidi="fa-IR"/>
+        </w:rPr>
+        <w:t xml:space="preserve"> هستند یعنی تصویر پایه برای یک منظره فرق میکند با یک میمون. </w:t>
+      </w:r>
+    </w:p>
+    <w:p>
+      <w:pPr>
+        <w:bidi/>
+        <w:jc w:val="both"/>
+        <w:rPr>
+          <w:rFonts w:cs="B Lotus"/>
+          <w:sz w:val="32"/>
+          <w:szCs w:val="32"/>
+          <w:lang w:bidi="fa-IR"/>
+        </w:rPr>
+      </w:pPr>
+      <w:proofErr w:type="spellStart"/>
+      <w:r>
+        <w:rPr>
+          <w:rFonts w:cs="B Lotus" w:hint="cs"/>
+          <w:sz w:val="32"/>
+          <w:szCs w:val="32"/>
+          <w:rtl/>
+          <w:lang w:bidi="fa-IR"/>
+        </w:rPr>
+        <w:t>واریانس</w:t>
+      </w:r>
+      <w:proofErr w:type="spellEnd"/>
+      <w:r>
+        <w:rPr>
+          <w:rFonts w:cs="B Lotus" w:hint="cs"/>
+          <w:sz w:val="32"/>
+          <w:szCs w:val="32"/>
+          <w:rtl/>
+          <w:lang w:bidi="fa-IR"/>
+        </w:rPr>
+        <w:t xml:space="preserve"> باید به گونه ای انتخاب شود که هم همه نقاط را پوشش دهد و هم متمرکز روی یک نقطه نباشد. این همان بخاطر ماکسیموم هست. </w:t>
+      </w:r>
+    </w:p>
+    <w:p>
+      <w:pPr>
+        <w:bidi/>
+        <w:jc w:val="both"/>
+        <w:rPr>
+          <w:rFonts w:cs="B Lotus"/>
+          <w:sz w:val="32"/>
+          <w:szCs w:val="32"/>
+          <w:rtl/>
+          <w:lang w:bidi="fa-IR"/>
+        </w:rPr>
+      </w:pPr>
+      <w:proofErr w:type="spellStart"/>
+      <w:r>
+        <w:rPr>
+          <w:rFonts w:cs="B Lotus"/>
+          <w:sz w:val="32"/>
+          <w:szCs w:val="32"/>
+          <w:lang w:bidi="fa-IR"/>
+        </w:rPr>
+        <w:lastRenderedPageBreak/>
+        <w:t>Vu^t</w:t>
+      </w:r>
+      <w:proofErr w:type="spellEnd"/>
+      <w:r>
+        <w:rPr>
+          <w:rFonts w:cs="B Lotus" w:hint="cs"/>
+          <w:sz w:val="32"/>
+          <w:szCs w:val="32"/>
+          <w:rtl/>
+          <w:lang w:bidi="fa-IR"/>
+        </w:rPr>
+        <w:t xml:space="preserve"> بردار های ویژه هستند. </w:t>
+      </w:r>
+    </w:p>
+    <w:p>
+      <w:pPr>
+        <w:bidi/>
+        <w:jc w:val="both"/>
+        <w:rPr>
+          <w:rFonts w:cs="B Lotus"/>
+          <w:sz w:val="32"/>
+          <w:szCs w:val="32"/>
+          <w:rtl/>
+          <w:lang w:bidi="fa-IR"/>
+        </w:rPr>
+      </w:pPr>
+      <w:r>
+        <w:rPr>
+          <w:rFonts w:cs="B Lotus" w:hint="cs"/>
+          <w:sz w:val="32"/>
+          <w:szCs w:val="32"/>
+          <w:rtl/>
+          <w:lang w:bidi="fa-IR"/>
+        </w:rPr>
+        <w:t xml:space="preserve">محاسبه </w:t>
+      </w:r>
+      <w:proofErr w:type="spellStart"/>
+      <w:r>
+        <w:rPr>
+          <w:rFonts w:cs="B Lotus"/>
+          <w:sz w:val="32"/>
+          <w:szCs w:val="32"/>
+          <w:lang w:bidi="fa-IR"/>
+        </w:rPr>
+        <w:t>psedo</w:t>
+      </w:r>
+      <w:proofErr w:type="spellEnd"/>
+      <w:r>
+        <w:rPr>
+          <w:rFonts w:cs="B Lotus"/>
+          <w:sz w:val="32"/>
+          <w:szCs w:val="32"/>
+          <w:lang w:bidi="fa-IR"/>
+        </w:rPr>
+        <w:t xml:space="preserve"> inverse</w:t>
+      </w:r>
+      <w:r>
+        <w:rPr>
+          <w:rFonts w:cs="B Lotus" w:hint="cs"/>
+          <w:sz w:val="32"/>
+          <w:szCs w:val="32"/>
+          <w:rtl/>
+          <w:lang w:bidi="fa-IR"/>
+        </w:rPr>
+        <w:t xml:space="preserve"> را سرچ کن. </w:t>
+      </w:r>
+    </w:p>
+    <w:p>
+      <w:pPr>
+        <w:bidi/>
+        <w:jc w:val="both"/>
+        <w:rPr>
+          <w:rFonts w:cs="B Lotus"/>
+          <w:sz w:val="32"/>
+          <w:szCs w:val="32"/>
+          <w:rtl/>
+          <w:lang w:bidi="fa-IR"/>
+        </w:rPr>
+      </w:pPr>
+      <w:r>
+        <w:rPr>
+          <w:rFonts w:cs="B Lotus" w:hint="cs"/>
+          <w:sz w:val="32"/>
+          <w:szCs w:val="32"/>
+          <w:rtl/>
+          <w:lang w:bidi="fa-IR"/>
+        </w:rPr>
+        <w:t>با این الگوریتم سنتر به ورودی نزدیک تر میشود:</w:t>
+      </w:r>
+    </w:p>
+    <w:p>
+      <w:pPr>
+        <w:bidi/>
+        <w:jc w:val="both"/>
+        <w:rPr>
+          <w:rFonts w:cs="B Lotus"/>
+          <w:sz w:val="32"/>
+          <w:szCs w:val="32"/>
+          <w:rtl/>
+          <w:lang w:bidi="fa-IR"/>
+        </w:rPr>
+      </w:pPr>
+      <w:r>
+        <w:rPr>
+          <w:noProof/>
+        </w:rPr>
+        <w:drawing>
+          <wp:inline distT="0" distB="0" distL="0" distR="0" wp14:anchorId="1E8C8162" wp14:editId="54AFF935">
+            <wp:extent cx="6675120" cy="1541145"/>
+            <wp:effectExtent l="0" t="0" r="0" b="1905"/>
+            <wp:docPr id="1499736308" name="Picture 1"/>
+            <wp:cNvGraphicFramePr>
+              <a:graphicFrameLocks xmlns:a="http://schemas.openxmlformats.org/drawingml/2006/main" noChangeAspect="1"/>
+            </wp:cNvGraphicFramePr>
+            <a:graphic xmlns:a="http://schemas.openxmlformats.org/drawingml/2006/main">
+              <a:graphicData uri="http://schemas.openxmlformats.org/drawingml/2006/picture">
+                <pic:pic xmlns:pic="http://schemas.openxmlformats.org/drawingml/2006/picture">
+                  <pic:nvPicPr>
+                    <pic:cNvPr id="1499736308" name=""/>
+                    <pic:cNvPicPr/>
+                  </pic:nvPicPr>
+                  <pic:blipFill>
+                    <a:blip r:embed="rId14"/>
+                    <a:stretch>
+                      <a:fillRect/>
+                    </a:stretch>
+                  </pic:blipFill>
+                  <pic:spPr>
+                    <a:xfrm>
+                      <a:off x="0" y="0"/>
+                      <a:ext cx="6675120" cy="1541145"/>
+                    </a:xfrm>
+                    <a:prstGeom prst="rect">
+                      <a:avLst/>
+                    </a:prstGeom>
+                  </pic:spPr>
+                </pic:pic>
+              </a:graphicData>
+            </a:graphic>
+          </wp:inline>
+        </w:drawing>
+      </w:r>
+    </w:p>
+    <w:p>
+      <w:pPr>
+        <w:bidi/>
+        <w:jc w:val="both"/>
+        <w:rPr>
+          <w:rFonts w:cs="B Lotus"/>
+          <w:sz w:val="32"/>
+          <w:szCs w:val="32"/>
+          <w:rtl/>
+          <w:lang w:bidi="fa-IR"/>
+        </w:rPr>
+      </w:pPr>
+      <w:r>
+        <w:rPr>
+          <w:rFonts w:cs="B Lotus" w:hint="cs"/>
+          <w:sz w:val="32"/>
+          <w:szCs w:val="32"/>
+          <w:rtl/>
+          <w:lang w:bidi="fa-IR"/>
+        </w:rPr>
+        <w:t xml:space="preserve">در هر </w:t>
+      </w:r>
+      <w:r>
+        <w:rPr>
+          <w:rFonts w:cs="B Lotus"/>
+          <w:sz w:val="32"/>
+          <w:szCs w:val="32"/>
+          <w:lang w:bidi="fa-IR"/>
+        </w:rPr>
+        <w:t>iteration</w:t>
+      </w:r>
+      <w:r>
+        <w:rPr>
+          <w:rFonts w:cs="B Lotus" w:hint="cs"/>
+          <w:sz w:val="32"/>
+          <w:szCs w:val="32"/>
+          <w:rtl/>
+          <w:lang w:bidi="fa-IR"/>
+        </w:rPr>
+        <w:t xml:space="preserve"> سنتر عوض میشود فاصله هر ورودی با همه سنتر ها محاسبه میشود و سنتر نزدیک ترین انتخاب میشود و به نوعی سعی میکند به آن نزدیک تر شود. </w:t>
+      </w:r>
+      <w:r>
+        <w:rPr>
+          <w:rFonts w:cs="B Lotus" w:hint="cs"/>
+          <w:sz w:val="32"/>
+          <w:szCs w:val="32"/>
+          <w:rtl/>
+          <w:lang w:bidi="fa-IR"/>
+        </w:rPr>
+        <w:t xml:space="preserve">بعد از چند دور، </w:t>
+      </w:r>
+      <w:r>
+        <w:rPr>
+          <w:rFonts w:cs="B Lotus" w:hint="cs"/>
+          <w:sz w:val="32"/>
+          <w:szCs w:val="32"/>
+          <w:rtl/>
+          <w:lang w:bidi="fa-IR"/>
+        </w:rPr>
+        <w:t xml:space="preserve">سنتر ها در جای درست قرار میگیرند. </w:t>
+      </w:r>
+      <w:r>
+        <w:rPr>
+          <w:rFonts w:cs="B Lotus" w:hint="cs"/>
+          <w:sz w:val="32"/>
+          <w:szCs w:val="32"/>
+          <w:rtl/>
+          <w:lang w:bidi="fa-IR"/>
+        </w:rPr>
+        <w:t xml:space="preserve">این شبیه به </w:t>
+      </w:r>
+      <w:r>
+        <w:rPr>
+          <w:rFonts w:cs="B Lotus"/>
+          <w:sz w:val="32"/>
+          <w:szCs w:val="32"/>
+          <w:lang w:bidi="fa-IR"/>
+        </w:rPr>
+        <w:t>k mean</w:t>
+      </w:r>
+      <w:r>
+        <w:rPr>
+          <w:rFonts w:cs="B Lotus" w:hint="cs"/>
+          <w:sz w:val="32"/>
+          <w:szCs w:val="32"/>
+          <w:rtl/>
+          <w:lang w:bidi="fa-IR"/>
+        </w:rPr>
+        <w:t xml:space="preserve"> است که سنتر هعی سعی میکند عوض شود</w:t>
+      </w:r>
+      <w:r>
+        <w:rPr>
+          <w:rFonts w:cs="B Lotus" w:hint="cs"/>
+          <w:sz w:val="32"/>
+          <w:szCs w:val="32"/>
+          <w:rtl/>
+          <w:lang w:bidi="fa-IR"/>
+        </w:rPr>
+        <w:t xml:space="preserve"> و محاسبات میرود بالاتر</w:t>
+      </w:r>
+      <w:r>
+        <w:rPr>
+          <w:rFonts w:cs="B Lotus" w:hint="cs"/>
+          <w:sz w:val="32"/>
+          <w:szCs w:val="32"/>
+          <w:rtl/>
+          <w:lang w:bidi="fa-IR"/>
+        </w:rPr>
+        <w:t xml:space="preserve"> و همچنین سعی میکند مراکز بهینه را انتخاب کند بخاطر همین پیچیدگی بالاتر میرود. </w:t>
+      </w:r>
+    </w:p>
+    <w:p>
+      <w:pPr>
+        <w:bidi/>
+        <w:jc w:val="both"/>
+        <w:rPr>
+          <w:rFonts w:cs="B Lotus"/>
+          <w:sz w:val="32"/>
+          <w:szCs w:val="32"/>
+          <w:rtl/>
+          <w:lang w:bidi="fa-IR"/>
+        </w:rPr>
+      </w:pPr>
+      <w:r>
+        <w:rPr>
+          <w:rFonts w:cs="B Lotus" w:hint="cs"/>
+          <w:sz w:val="32"/>
+          <w:szCs w:val="32"/>
+          <w:rtl/>
+          <w:lang w:bidi="fa-IR"/>
+        </w:rPr>
+        <w:t xml:space="preserve">سیستم نظارت شده: </w:t>
+      </w:r>
+    </w:p>
+    <w:p>
+      <w:pPr>
+        <w:bidi/>
+        <w:jc w:val="both"/>
+        <w:rPr>
+          <w:rFonts w:cs="B Lotus"/>
+          <w:sz w:val="32"/>
+          <w:szCs w:val="32"/>
+          <w:lang w:bidi="fa-IR"/>
+        </w:rPr>
+      </w:pPr>
+      <w:r>
+        <w:rPr>
+          <w:rFonts w:cs="B Lotus" w:hint="cs"/>
+          <w:sz w:val="32"/>
+          <w:szCs w:val="32"/>
+          <w:rtl/>
+          <w:lang w:bidi="fa-IR"/>
+        </w:rPr>
+        <w:t xml:space="preserve">وزن ها بر اساس گرادیان کاهشی بدست میان پس ابتدا تابع خطا تعریف میشود. </w:t>
+      </w:r>
+      <w:r>
+        <w:rPr>
+          <w:rFonts w:cs="B Lotus" w:hint="cs"/>
+          <w:sz w:val="32"/>
+          <w:szCs w:val="32"/>
+          <w:rtl/>
+          <w:lang w:bidi="fa-IR"/>
+        </w:rPr>
+        <w:t xml:space="preserve">در این رویکرد یا الگوریتم چه مجهول وزن باشد که باید یاد بگیریم چه مراکز چه سیگما فرقی نمیکند همه را با گرادیان کاهشی حل میکند. </w:t>
+      </w:r>
+    </w:p>
+    <w:p>
+      <w:pPr>
+        <w:bidi/>
+        <w:jc w:val="both"/>
+        <w:rPr>
+          <w:rFonts w:cs="B Lotus"/>
+          <w:sz w:val="32"/>
+          <w:szCs w:val="32"/>
+          <w:rtl/>
+          <w:lang w:bidi="fa-IR"/>
+        </w:rPr>
+      </w:pPr>
+      <w:r>
+        <w:rPr>
+          <w:rFonts w:cs="B Lotus"/>
+          <w:sz w:val="32"/>
+          <w:szCs w:val="32"/>
+          <w:lang w:bidi="fa-IR"/>
+        </w:rPr>
+        <w:t>PNN</w:t>
+      </w:r>
+      <w:r>
+        <w:rPr>
+          <w:rFonts w:cs="B Lotus" w:hint="cs"/>
+          <w:sz w:val="32"/>
+          <w:szCs w:val="32"/>
+          <w:rtl/>
+          <w:lang w:bidi="fa-IR"/>
+        </w:rPr>
+        <w:t xml:space="preserve">: این شبکه برای دسته بندی استفاده میشود. </w:t>
+      </w:r>
+      <w:r>
+        <w:rPr>
+          <w:rFonts w:cs="B Lotus"/>
+          <w:sz w:val="32"/>
+          <w:szCs w:val="32"/>
+          <w:lang w:bidi="fa-IR"/>
+        </w:rPr>
+        <w:t>MLP</w:t>
+      </w:r>
+      <w:r>
+        <w:rPr>
+          <w:rFonts w:cs="B Lotus" w:hint="cs"/>
+          <w:sz w:val="32"/>
+          <w:szCs w:val="32"/>
+          <w:rtl/>
+          <w:lang w:bidi="fa-IR"/>
+        </w:rPr>
+        <w:t xml:space="preserve"> ها از اینها کند تر هستند و پتانسیل این را دارند </w:t>
+      </w:r>
+      <w:r>
+        <w:rPr>
+          <w:rFonts w:cs="B Lotus"/>
+          <w:sz w:val="32"/>
+          <w:szCs w:val="32"/>
+          <w:lang w:bidi="fa-IR"/>
+        </w:rPr>
+        <w:t>MLP</w:t>
+      </w:r>
+      <w:r>
+        <w:rPr>
+          <w:rFonts w:cs="B Lotus" w:hint="cs"/>
+          <w:sz w:val="32"/>
+          <w:szCs w:val="32"/>
+          <w:rtl/>
+          <w:lang w:bidi="fa-IR"/>
+        </w:rPr>
+        <w:t xml:space="preserve"> را از لحاظ دقت شکست بدهند. </w:t>
+      </w:r>
+      <w:r>
+        <w:rPr>
+          <w:rFonts w:cs="B Lotus"/>
+          <w:sz w:val="32"/>
+          <w:szCs w:val="32"/>
+          <w:lang w:bidi="fa-IR"/>
+        </w:rPr>
+        <w:t>Outlier</w:t>
+      </w:r>
+      <w:r>
+        <w:rPr>
+          <w:rFonts w:cs="B Lotus" w:hint="cs"/>
+          <w:sz w:val="32"/>
+          <w:szCs w:val="32"/>
+          <w:rtl/>
+          <w:lang w:bidi="fa-IR"/>
+        </w:rPr>
+        <w:t xml:space="preserve"> ها خیلی مهم نیستند. </w:t>
+      </w:r>
+    </w:p>
+    <w:p>
+      <w:pPr>
+        <w:bidi/>
+        <w:jc w:val="both"/>
+        <w:rPr>
+          <w:rFonts w:cs="B Lotus"/>
+          <w:sz w:val="32"/>
+          <w:szCs w:val="32"/>
+          <w:rtl/>
+          <w:lang w:bidi="fa-IR"/>
+        </w:rPr>
+      </w:pPr>
+      <w:r>
+        <w:rPr>
+          <w:rFonts w:cs="B Lotus" w:hint="cs"/>
+          <w:sz w:val="32"/>
+          <w:szCs w:val="32"/>
+          <w:rtl/>
+          <w:lang w:bidi="fa-IR"/>
+        </w:rPr>
+        <w:t xml:space="preserve">معایب: وقتی یک داده جدید وارد میشود از </w:t>
+      </w:r>
+      <w:proofErr w:type="spellStart"/>
+      <w:r>
+        <w:rPr>
+          <w:rFonts w:cs="B Lotus"/>
+          <w:sz w:val="32"/>
+          <w:szCs w:val="32"/>
+          <w:lang w:bidi="fa-IR"/>
+        </w:rPr>
+        <w:t>mlp</w:t>
+      </w:r>
+      <w:proofErr w:type="spellEnd"/>
+      <w:r>
+        <w:rPr>
+          <w:rFonts w:cs="B Lotus" w:hint="cs"/>
+          <w:sz w:val="32"/>
+          <w:szCs w:val="32"/>
+          <w:rtl/>
+          <w:lang w:bidi="fa-IR"/>
+        </w:rPr>
+        <w:t xml:space="preserve"> کند تر میشود. بخاطر استفاده از </w:t>
+      </w:r>
+      <w:r>
+        <w:rPr>
+          <w:rFonts w:cs="B Lotus"/>
+          <w:sz w:val="32"/>
+          <w:szCs w:val="32"/>
+          <w:lang w:bidi="fa-IR"/>
+        </w:rPr>
+        <w:t>RBF</w:t>
+      </w:r>
+      <w:r>
+        <w:rPr>
+          <w:rFonts w:cs="B Lotus" w:hint="cs"/>
+          <w:sz w:val="32"/>
+          <w:szCs w:val="32"/>
+          <w:rtl/>
+          <w:lang w:bidi="fa-IR"/>
+        </w:rPr>
+        <w:t xml:space="preserve"> حافظه بیشتری نیاز دارند. </w:t>
+      </w:r>
+    </w:p>
+    <w:p>
+      <w:pPr>
+        <w:bidi/>
+        <w:jc w:val="both"/>
+        <w:rPr>
+          <w:rFonts w:cs="B Lotus"/>
+          <w:sz w:val="32"/>
+          <w:szCs w:val="32"/>
+          <w:rtl/>
+          <w:lang w:bidi="fa-IR"/>
+        </w:rPr>
+      </w:pPr>
+      <w:r>
+        <w:rPr>
+          <w:rFonts w:cs="B Lotus"/>
+          <w:sz w:val="32"/>
+          <w:szCs w:val="32"/>
+          <w:lang w:bidi="fa-IR"/>
+        </w:rPr>
+        <w:t>Pattern layer</w:t>
+      </w:r>
+      <w:r>
+        <w:rPr>
+          <w:rFonts w:cs="B Lotus" w:hint="cs"/>
+          <w:sz w:val="32"/>
+          <w:szCs w:val="32"/>
+          <w:rtl/>
+          <w:lang w:bidi="fa-IR"/>
+        </w:rPr>
+        <w:t xml:space="preserve">: همان فی ها در </w:t>
+      </w:r>
+      <w:r>
+        <w:rPr>
+          <w:rFonts w:cs="B Lotus"/>
+          <w:sz w:val="32"/>
+          <w:szCs w:val="32"/>
+          <w:lang w:bidi="fa-IR"/>
+        </w:rPr>
+        <w:t>RBF</w:t>
+      </w:r>
+      <w:r>
+        <w:rPr>
+          <w:rFonts w:cs="B Lotus" w:hint="cs"/>
+          <w:sz w:val="32"/>
+          <w:szCs w:val="32"/>
+          <w:rtl/>
+          <w:lang w:bidi="fa-IR"/>
+        </w:rPr>
+        <w:t xml:space="preserve"> هستند. </w:t>
+      </w:r>
+    </w:p>
+    <w:p>
+      <w:pPr>
+        <w:bidi/>
+        <w:jc w:val="both"/>
+        <w:rPr>
+          <w:rFonts w:cs="B Lotus"/>
+          <w:sz w:val="32"/>
+          <w:szCs w:val="32"/>
+          <w:rtl/>
+          <w:lang w:bidi="fa-IR"/>
+        </w:rPr>
+      </w:pPr>
+      <w:r>
+        <w:rPr>
+          <w:rFonts w:cs="B Lotus" w:hint="cs"/>
+          <w:sz w:val="32"/>
+          <w:szCs w:val="32"/>
+          <w:rtl/>
+          <w:lang w:bidi="fa-IR"/>
+        </w:rPr>
+        <w:t xml:space="preserve">یک حالت رقابتی در خروجی این شبکه ها به وجود میاد. </w:t>
+      </w:r>
+      <w:r>
+        <w:rPr>
+          <w:rFonts w:cs="B Lotus" w:hint="cs"/>
+          <w:sz w:val="32"/>
+          <w:szCs w:val="32"/>
+          <w:rtl/>
+          <w:lang w:bidi="fa-IR"/>
+        </w:rPr>
+        <w:t xml:space="preserve">در لایه جمع اینها با هم جمع میشوند و خروجی یکی از اینها برنده است. </w:t>
+      </w:r>
+    </w:p>
+    <w:p>
+      <w:pPr>
+        <w:bidi/>
+        <w:jc w:val="both"/>
+        <w:rPr>
+          <w:rFonts w:cs="B Lotus"/>
+          <w:sz w:val="32"/>
+          <w:szCs w:val="32"/>
+          <w:rtl/>
+          <w:lang w:bidi="fa-IR"/>
+        </w:rPr>
+      </w:pPr>
+      <w:r>
+        <w:rPr>
+          <w:rFonts w:cs="B Lotus"/>
+          <w:sz w:val="32"/>
+          <w:szCs w:val="32"/>
+          <w:lang w:bidi="fa-IR"/>
+        </w:rPr>
+        <w:lastRenderedPageBreak/>
+        <w:t>One hot</w:t>
+      </w:r>
+      <w:r>
+        <w:rPr>
+          <w:rFonts w:cs="B Lotus" w:hint="cs"/>
+          <w:sz w:val="32"/>
+          <w:szCs w:val="32"/>
+          <w:rtl/>
+          <w:lang w:bidi="fa-IR"/>
+        </w:rPr>
+        <w:t xml:space="preserve"> بخون. </w:t>
+      </w:r>
+    </w:p>
+    <w:p>
+      <w:pPr>
+        <w:bidi/>
+        <w:jc w:val="both"/>
+        <w:rPr>
+          <w:rFonts w:cs="B Lotus"/>
+          <w:sz w:val="32"/>
+          <w:szCs w:val="32"/>
+          <w:rtl/>
+          <w:lang w:bidi="fa-IR"/>
+        </w:rPr>
+      </w:pPr>
+      <w:r>
+        <w:rPr>
+          <w:rFonts w:cs="B Lotus" w:hint="cs"/>
+          <w:sz w:val="32"/>
+          <w:szCs w:val="32"/>
+          <w:rtl/>
+          <w:lang w:bidi="fa-IR"/>
+        </w:rPr>
+        <w:t xml:space="preserve">هر اندیس را یک بردار 3 تایی میکند که متناظر آن یک میشود. </w:t>
+      </w:r>
+    </w:p>
+    <w:p>
+      <w:pPr>
+        <w:bidi/>
+        <w:jc w:val="both"/>
+        <w:rPr>
+          <w:rFonts w:cs="B Lotus"/>
+          <w:sz w:val="32"/>
+          <w:szCs w:val="32"/>
+          <w:lang w:bidi="fa-IR"/>
+        </w:rPr>
+      </w:pPr>
+      <w:r>
+        <w:rPr>
+          <w:rFonts w:cs="B Lotus"/>
+          <w:sz w:val="32"/>
+          <w:szCs w:val="32"/>
+          <w:lang w:bidi="fa-IR"/>
+        </w:rPr>
+        <w:t>Generalized</w:t>
+      </w:r>
+      <w:r>
+        <w:rPr>
+          <w:rFonts w:cs="B Lotus"/>
+          <w:sz w:val="32"/>
+          <w:szCs w:val="32"/>
+          <w:lang w:bidi="fa-IR"/>
+        </w:rPr>
+        <w:t xml:space="preserve"> regression network</w:t>
+      </w:r>
+      <w:r>
+        <w:rPr>
+          <w:rFonts w:cs="B Lotus" w:hint="cs"/>
+          <w:sz w:val="32"/>
+          <w:szCs w:val="32"/>
+          <w:rtl/>
+          <w:lang w:bidi="fa-IR"/>
+        </w:rPr>
+        <w:t xml:space="preserve">: </w:t>
+      </w:r>
+    </w:p>
+    <w:p>
+      <w:pPr>
+        <w:bidi/>
+        <w:jc w:val="both"/>
+        <w:rPr>
+          <w:rFonts w:cs="B Lotus"/>
+          <w:sz w:val="32"/>
+          <w:szCs w:val="32"/>
+          <w:rtl/>
+          <w:lang w:bidi="fa-IR"/>
+        </w:rPr>
+      </w:pPr>
+      <w:r>
+        <w:rPr>
+          <w:rFonts w:cs="B Lotus" w:hint="cs"/>
+          <w:sz w:val="32"/>
+          <w:szCs w:val="32"/>
+          <w:rtl/>
+          <w:lang w:bidi="fa-IR"/>
+        </w:rPr>
+        <w:t xml:space="preserve">یک لایه خطی داریم و برای </w:t>
+      </w:r>
+      <w:r>
+        <w:rPr>
+          <w:rFonts w:cs="B Lotus"/>
+          <w:sz w:val="32"/>
+          <w:szCs w:val="32"/>
+          <w:lang w:bidi="fa-IR"/>
+        </w:rPr>
+        <w:t>regression</w:t>
+      </w:r>
+      <w:r>
+        <w:rPr>
+          <w:rFonts w:cs="B Lotus" w:hint="cs"/>
+          <w:sz w:val="32"/>
+          <w:szCs w:val="32"/>
+          <w:rtl/>
+          <w:lang w:bidi="fa-IR"/>
+        </w:rPr>
+        <w:t xml:space="preserve"> استفاده میشود. </w:t>
+      </w:r>
+      <w:r>
+        <w:rPr>
+          <w:rFonts w:cs="B Lotus" w:hint="cs"/>
+          <w:sz w:val="32"/>
+          <w:szCs w:val="32"/>
+          <w:rtl/>
+          <w:lang w:bidi="fa-IR"/>
+        </w:rPr>
+        <w:t xml:space="preserve">یک راه برای انتخاب کردن وزن ها همون </w:t>
+      </w:r>
+      <w:r>
+        <w:rPr>
+          <w:rFonts w:cs="B Lotus"/>
+          <w:sz w:val="32"/>
+          <w:szCs w:val="32"/>
+          <w:lang w:bidi="fa-IR"/>
+        </w:rPr>
+        <w:t>y</w:t>
+      </w:r>
+      <w:r>
+        <w:rPr>
+          <w:rFonts w:cs="B Lotus" w:hint="cs"/>
+          <w:sz w:val="32"/>
+          <w:szCs w:val="32"/>
+          <w:rtl/>
+          <w:lang w:bidi="fa-IR"/>
+        </w:rPr>
+        <w:t xml:space="preserve"> هست یا قد آن. </w:t>
+      </w:r>
+      <w:r>
+        <w:rPr>
+          <w:rFonts w:cs="B Lotus" w:hint="cs"/>
+          <w:sz w:val="32"/>
+          <w:szCs w:val="32"/>
+          <w:rtl/>
+          <w:lang w:bidi="fa-IR"/>
+        </w:rPr>
+        <w:t xml:space="preserve">خروجی مطلوب میشود خروجی مراکز. </w:t>
+      </w:r>
+    </w:p>
+    <w:p>
+      <w:pPr>
+        <w:bidi/>
+        <w:jc w:val="both"/>
+        <w:rPr>
+          <w:rFonts w:cs="B Lotus"/>
+          <w:sz w:val="32"/>
+          <w:szCs w:val="32"/>
+          <w:rtl/>
+          <w:lang w:bidi="fa-IR"/>
+        </w:rPr>
+      </w:pPr>
+      <w:r>
+        <w:rPr>
+          <w:rFonts w:cs="B Lotus" w:hint="cs"/>
+          <w:sz w:val="32"/>
+          <w:szCs w:val="32"/>
+          <w:rtl/>
+          <w:lang w:bidi="fa-IR"/>
+        </w:rPr>
+        <w:t>شبکه های عمیق:</w:t>
+      </w:r>
+    </w:p>
+    <w:p>
+      <w:pPr>
+        <w:bidi/>
+        <w:jc w:val="both"/>
+        <w:rPr>
+          <w:rFonts w:cs="B Lotus"/>
+          <w:sz w:val="32"/>
+          <w:szCs w:val="32"/>
+          <w:rtl/>
+          <w:lang w:bidi="fa-IR"/>
+        </w:rPr>
+      </w:pPr>
+      <w:r>
+        <w:rPr>
+          <w:rFonts w:cs="B Lotus" w:hint="cs"/>
+          <w:sz w:val="32"/>
+          <w:szCs w:val="32"/>
+          <w:rtl/>
+          <w:lang w:bidi="fa-IR"/>
+        </w:rPr>
+        <w:t xml:space="preserve">استفاده از سیستم های قدرت پردازش بالا و حجم دیتا از عوامل موفقیت شبکه های عمیق بود. </w:t>
+      </w:r>
+    </w:p>
+    <w:p>
+      <w:pPr>
+        <w:bidi/>
+        <w:jc w:val="both"/>
+        <w:rPr>
+          <w:rFonts w:cs="B Lotus"/>
+          <w:sz w:val="32"/>
+          <w:szCs w:val="32"/>
+          <w:rtl/>
+          <w:lang w:bidi="fa-IR"/>
+        </w:rPr>
+      </w:pPr>
+      <w:r>
+        <w:rPr>
+          <w:rFonts w:cs="B Lotus" w:hint="cs"/>
+          <w:sz w:val="32"/>
+          <w:szCs w:val="32"/>
+          <w:rtl/>
+          <w:lang w:bidi="fa-IR"/>
+        </w:rPr>
+        <w:t xml:space="preserve">یادگیری عمیق: </w:t>
+      </w:r>
+      <w:r>
+        <w:rPr>
+          <w:rFonts w:cs="B Lotus" w:hint="cs"/>
+          <w:sz w:val="32"/>
+          <w:szCs w:val="32"/>
+          <w:rtl/>
+          <w:lang w:bidi="fa-IR"/>
+        </w:rPr>
+        <w:t xml:space="preserve">معدل لایه های مخفی زیادی دارد. </w:t>
+      </w:r>
+      <w:r>
+        <w:rPr>
+          <w:rFonts w:cs="B Lotus" w:hint="cs"/>
+          <w:sz w:val="32"/>
+          <w:szCs w:val="32"/>
+          <w:rtl/>
+          <w:lang w:bidi="fa-IR"/>
+        </w:rPr>
+        <w:t xml:space="preserve">لایه های مخفی وظیفه استخراج ویژگی و شناسایی را دارند. </w:t>
+      </w:r>
+    </w:p>
+    <w:p>
+      <w:pPr>
+        <w:bidi/>
+        <w:jc w:val="both"/>
+        <w:rPr>
+          <w:rFonts w:cs="B Lotus"/>
+          <w:sz w:val="32"/>
+          <w:szCs w:val="32"/>
+          <w:lang w:bidi="fa-IR"/>
+        </w:rPr>
+      </w:pPr>
+      <w:r>
+        <w:rPr>
+          <w:rFonts w:cs="B Lotus"/>
+          <w:sz w:val="32"/>
+          <w:szCs w:val="32"/>
+          <w:lang w:bidi="fa-IR"/>
+        </w:rPr>
+        <w:t>Shallow nets</w:t>
+      </w:r>
+      <w:r>
+        <w:rPr>
+          <w:rFonts w:cs="B Lotus" w:hint="cs"/>
+          <w:sz w:val="32"/>
+          <w:szCs w:val="32"/>
+          <w:rtl/>
+          <w:lang w:bidi="fa-IR"/>
+        </w:rPr>
+        <w:t xml:space="preserve">: </w:t>
+      </w:r>
+      <w:r>
+        <w:rPr>
+          <w:rFonts w:cs="B Lotus" w:hint="cs"/>
+          <w:sz w:val="32"/>
+          <w:szCs w:val="32"/>
+          <w:rtl/>
+          <w:lang w:bidi="fa-IR"/>
+        </w:rPr>
+        <w:t xml:space="preserve">عمق شبکه کم هست و تعداد لایه های مخفی کم هست. </w:t>
+      </w:r>
+      <w:r>
+        <w:rPr>
+          <w:rFonts w:cs="B Lotus" w:hint="cs"/>
+          <w:sz w:val="32"/>
+          <w:szCs w:val="32"/>
+          <w:rtl/>
+          <w:lang w:bidi="fa-IR"/>
+        </w:rPr>
+        <w:t xml:space="preserve">افزایش تعداد لایه ها باعث ناپدید شدن گرادیان میشود. بیش </w:t>
+      </w:r>
+      <w:proofErr w:type="spellStart"/>
+      <w:r>
+        <w:rPr>
+          <w:rFonts w:cs="B Lotus" w:hint="cs"/>
+          <w:sz w:val="32"/>
+          <w:szCs w:val="32"/>
+          <w:rtl/>
+          <w:lang w:bidi="fa-IR"/>
+        </w:rPr>
+        <w:t>بردازش</w:t>
+      </w:r>
+      <w:proofErr w:type="spellEnd"/>
+      <w:r>
+        <w:rPr>
+          <w:rFonts w:cs="B Lotus" w:hint="cs"/>
+          <w:sz w:val="32"/>
+          <w:szCs w:val="32"/>
+          <w:rtl/>
+          <w:lang w:bidi="fa-IR"/>
+        </w:rPr>
+        <w:t xml:space="preserve"> اتفاق میفتد و پیچیدگی محاسبات زیاد میشود چون هر لایه وزن و بیش </w:t>
+      </w:r>
+      <w:proofErr w:type="spellStart"/>
+      <w:r>
+        <w:rPr>
+          <w:rFonts w:cs="B Lotus" w:hint="cs"/>
+          <w:sz w:val="32"/>
+          <w:szCs w:val="32"/>
+          <w:rtl/>
+          <w:lang w:bidi="fa-IR"/>
+        </w:rPr>
+        <w:t>بردازش</w:t>
+      </w:r>
+      <w:proofErr w:type="spellEnd"/>
+      <w:r>
+        <w:rPr>
+          <w:rFonts w:cs="B Lotus" w:hint="cs"/>
+          <w:sz w:val="32"/>
+          <w:szCs w:val="32"/>
+          <w:rtl/>
+          <w:lang w:bidi="fa-IR"/>
+        </w:rPr>
+        <w:t xml:space="preserve"> میشود چون تعداد دیتا کم هست و باید دیتا زیاد کنیم و لایه زیاد باعث افزایش پارامتر های آزاد میشود. </w:t>
+      </w:r>
+      <w:r>
+        <w:rPr>
+          <w:rFonts w:cs="B Lotus" w:hint="cs"/>
+          <w:sz w:val="32"/>
+          <w:szCs w:val="32"/>
+          <w:rtl/>
+          <w:lang w:bidi="fa-IR"/>
+        </w:rPr>
+        <w:t xml:space="preserve">برای کنترل پارامتر های آزاد یا باید از پارامتر های مشترک استفاده بکنیم و یا از اتصالات تنک استفاده بکنیم. </w:t>
+      </w:r>
+      <w:r>
+        <w:rPr>
+          <w:rFonts w:cs="B Lotus" w:hint="cs"/>
+          <w:sz w:val="32"/>
+          <w:szCs w:val="32"/>
+          <w:rtl/>
+          <w:lang w:bidi="fa-IR"/>
+        </w:rPr>
+        <w:t xml:space="preserve">یک روش دیگر استفاده از یادگیری بی نظارت خصیصه ها هست. </w:t>
+      </w:r>
+      <w:r>
+        <w:rPr>
+          <w:rFonts w:cs="B Lotus" w:hint="cs"/>
+          <w:sz w:val="32"/>
+          <w:szCs w:val="32"/>
+          <w:rtl/>
+          <w:lang w:bidi="fa-IR"/>
+        </w:rPr>
+        <w:t xml:space="preserve">اتصالات تنک در مقابل اتصالات کامل هستند </w:t>
+      </w:r>
+      <w:r>
+        <w:rPr>
+          <w:rFonts w:cs="B Lotus"/>
+          <w:sz w:val="32"/>
+          <w:szCs w:val="32"/>
+          <w:lang w:bidi="fa-IR"/>
+        </w:rPr>
+        <w:t>fully connectivity</w:t>
+      </w:r>
+      <w:r>
+        <w:rPr>
+          <w:rFonts w:cs="B Lotus" w:hint="cs"/>
+          <w:sz w:val="32"/>
+          <w:szCs w:val="32"/>
+          <w:rtl/>
+          <w:lang w:bidi="fa-IR"/>
+        </w:rPr>
+        <w:t xml:space="preserve">. </w:t>
+      </w:r>
+    </w:p>
+    <w:p>
+      <w:pPr>
+        <w:bidi/>
+        <w:jc w:val="both"/>
+        <w:rPr>
+          <w:rFonts w:cs="B Lotus"/>
+          <w:sz w:val="32"/>
+          <w:szCs w:val="32"/>
+          <w:rtl/>
+          <w:lang w:bidi="fa-IR"/>
+        </w:rPr>
+      </w:pPr>
+      <w:r>
+        <w:rPr>
+          <w:rFonts w:cs="B Lotus" w:hint="cs"/>
+          <w:sz w:val="32"/>
+          <w:szCs w:val="32"/>
+          <w:rtl/>
+          <w:lang w:bidi="fa-IR"/>
+        </w:rPr>
+        <w:t>به مثال عدد نگاه کن ما یک افقی میخواهیم ولی ممکن است یکی چهار را یا بالا بنویسد یا پایین</w:t>
+      </w:r>
+      <w:r>
+        <w:rPr>
+          <w:rFonts w:cs="B Lotus" w:hint="cs"/>
+          <w:sz w:val="32"/>
+          <w:szCs w:val="32"/>
+          <w:rtl/>
+          <w:lang w:bidi="fa-IR"/>
+        </w:rPr>
+        <w:t xml:space="preserve"> ولی برای نورون نباید مهم باشد که کجای تصویر است </w:t>
+      </w:r>
+      <w:r>
+        <w:rPr>
+          <w:rFonts w:cs="B Lotus" w:hint="cs"/>
+          <w:sz w:val="32"/>
+          <w:szCs w:val="32"/>
+          <w:rtl/>
+          <w:lang w:bidi="fa-IR"/>
+        </w:rPr>
+        <w:t xml:space="preserve">که به اصطلاح به این ها میگویند باید </w:t>
+      </w:r>
+      <w:r>
+        <w:rPr>
+          <w:rFonts w:cs="B Lotus"/>
+          <w:sz w:val="32"/>
+          <w:szCs w:val="32"/>
+          <w:lang w:bidi="fa-IR"/>
+        </w:rPr>
+        <w:t>translation invariant</w:t>
+      </w:r>
+      <w:r>
+        <w:rPr>
+          <w:rFonts w:cs="B Lotus" w:hint="cs"/>
+          <w:sz w:val="32"/>
+          <w:szCs w:val="32"/>
+          <w:rtl/>
+          <w:lang w:bidi="fa-IR"/>
+        </w:rPr>
+        <w:t xml:space="preserve"> باشد پس یک </w:t>
+      </w:r>
+      <w:r>
+        <w:rPr>
+          <w:rFonts w:cs="B Lotus"/>
+          <w:sz w:val="32"/>
+          <w:szCs w:val="32"/>
+          <w:lang w:bidi="fa-IR"/>
+        </w:rPr>
+        <w:t>convolution</w:t>
+      </w:r>
+      <w:r>
+        <w:rPr>
+          <w:rFonts w:cs="B Lotus" w:hint="cs"/>
+          <w:sz w:val="32"/>
+          <w:szCs w:val="32"/>
+          <w:rtl/>
+          <w:lang w:bidi="fa-IR"/>
+        </w:rPr>
+        <w:t xml:space="preserve"> میزند و میاد سطح به سطح یا افقی به افقی یا هر چی بررسی میکند</w:t>
+      </w:r>
+      <w:r>
+        <w:rPr>
+          <w:rFonts w:cs="B Lotus" w:hint="cs"/>
+          <w:sz w:val="32"/>
+          <w:szCs w:val="32"/>
+          <w:rtl/>
+          <w:lang w:bidi="fa-IR"/>
+        </w:rPr>
+        <w:t xml:space="preserve"> در جای به جای تصویر. </w:t>
+      </w:r>
+    </w:p>
+    <w:p>
+      <w:pPr>
+        <w:bidi/>
+        <w:jc w:val="both"/>
+        <w:rPr>
+          <w:rFonts w:cs="B Lotus" w:hint="cs"/>
+          <w:sz w:val="32"/>
+          <w:szCs w:val="32"/>
+          <w:rtl/>
+          <w:lang w:bidi="fa-IR"/>
+        </w:rPr>
+      </w:pPr>
+      <w:r>
+        <w:rPr>
+          <w:rFonts w:cs="B Lotus" w:hint="cs"/>
+          <w:sz w:val="32"/>
+          <w:szCs w:val="32"/>
+          <w:rtl/>
+          <w:lang w:bidi="fa-IR"/>
+        </w:rPr>
+        <w:t xml:space="preserve">اینکه لایه های ابتدایی خوب آموزش نمیبینند مشکل بیش </w:t>
+      </w:r>
+      <w:proofErr w:type="spellStart"/>
+      <w:r>
+        <w:rPr>
+          <w:rFonts w:cs="B Lotus" w:hint="cs"/>
+          <w:sz w:val="32"/>
+          <w:szCs w:val="32"/>
+          <w:rtl/>
+          <w:lang w:bidi="fa-IR"/>
+        </w:rPr>
+        <w:t>بردازش</w:t>
+      </w:r>
+      <w:proofErr w:type="spellEnd"/>
+      <w:r>
+        <w:rPr>
+          <w:rFonts w:cs="B Lotus" w:hint="cs"/>
+          <w:sz w:val="32"/>
+          <w:szCs w:val="32"/>
+          <w:rtl/>
+          <w:lang w:bidi="fa-IR"/>
+        </w:rPr>
+        <w:t xml:space="preserve"> و محو شدن گرادیان دارد. </w:t>
+      </w:r>
+    </w:p>
+    <w:p>
+      <w:pPr>
+        <w:bidi/>
+        <w:jc w:val="both"/>
+        <w:rPr>
+          <w:rFonts w:cs="B Lotus"/>
           <w:sz w:val="32"/>
           <w:szCs w:val="32"/>
           <w:rtl/>

</xml_diff>

<commit_message>
[ADD] lecture 12 of main course added
</commit_message>
<xml_diff>
--- a/Neural Networks/notes/main_lecture_note.docx
+++ b/Neural Networks/notes/main_lecture_note.docx
@@ -10587,7 +10587,7 @@
         <w:bidi/>
         <w:jc w:val="both"/>
         <w:rPr>
-          <w:rFonts w:cs="B Lotus" w:hint="cs"/>
+          <w:rFonts w:cs="B Lotus"/>
           <w:sz w:val="32"/>
           <w:szCs w:val="32"/>
           <w:rtl/>
@@ -10626,6 +10626,1384 @@
         </w:rPr>
         <w:t xml:space="preserve"> و محو شدن گرادیان دارد. </w:t>
       </w:r>
+      <w:r>
+        <w:rPr>
+          <w:rFonts w:cs="B Lotus" w:hint="cs"/>
+          <w:sz w:val="32"/>
+          <w:szCs w:val="32"/>
+          <w:rtl/>
+          <w:lang w:bidi="fa-IR"/>
+        </w:rPr>
+        <w:t xml:space="preserve">اسم این پنجره که افقی حرکت میکند از طریق اون پنجره </w:t>
+      </w:r>
+      <w:r>
+        <w:rPr>
+          <w:rFonts w:cs="B Lotus" w:hint="cs"/>
+          <w:sz w:val="32"/>
+          <w:szCs w:val="32"/>
+          <w:rtl/>
+          <w:lang w:bidi="fa-IR"/>
+        </w:rPr>
+        <w:t xml:space="preserve">یک پیکسل یک پیکسل بررسی میکنیم و در نورون بعدی همه این موارد را تجمیع میکنیم و اگر در همه آنها خط افقی بود یعنی بلاخره یک افقی دید در هر کدام از پیکسل اون تجمیع میکند که </w:t>
+      </w:r>
+      <w:r>
+        <w:rPr>
+          <w:rFonts w:cs="B Lotus"/>
+          <w:sz w:val="32"/>
+          <w:szCs w:val="32"/>
+          <w:lang w:bidi="fa-IR"/>
+        </w:rPr>
+        <w:t>slide ring</w:t>
+      </w:r>
+      <w:r>
+        <w:rPr>
+          <w:rFonts w:cs="B Lotus" w:hint="cs"/>
+          <w:sz w:val="32"/>
+          <w:szCs w:val="32"/>
+          <w:rtl/>
+          <w:lang w:bidi="fa-IR"/>
+        </w:rPr>
+        <w:t xml:space="preserve"> هم گفته میشود. </w:t>
+      </w:r>
+    </w:p>
+    <w:p>
+      <w:pPr>
+        <w:bidi/>
+        <w:jc w:val="both"/>
+        <w:rPr>
+          <w:rFonts w:cs="B Lotus"/>
+          <w:sz w:val="32"/>
+          <w:szCs w:val="32"/>
+          <w:rtl/>
+          <w:lang w:bidi="fa-IR"/>
+        </w:rPr>
+      </w:pPr>
+      <w:r>
+        <w:rPr>
+          <w:rFonts w:cs="B Lotus" w:hint="cs"/>
+          <w:sz w:val="32"/>
+          <w:szCs w:val="32"/>
+          <w:rtl/>
+          <w:lang w:bidi="fa-IR"/>
+        </w:rPr>
+        <w:lastRenderedPageBreak/>
+        <w:t>در این شبکه ها استخراج ویژگی به صورت اتوماتیک هست بر خلاف شیوه سنتی که دستی بود و کلاس بندی هم در همان مرحله هست و دیگر مثل ماشین نیست که خروجی فیچر را بدهیم که کلاس بندی شود. شبکه به گونه ای آموزش میبیند که بهترین ویژگی را استخراج کند و کلاس بندی میکند</w:t>
+      </w:r>
+      <w:r>
+        <w:rPr>
+          <w:rFonts w:cs="B Lotus" w:hint="cs"/>
+          <w:sz w:val="32"/>
+          <w:szCs w:val="32"/>
+          <w:rtl/>
+          <w:lang w:bidi="fa-IR"/>
+        </w:rPr>
+        <w:t xml:space="preserve"> در واقع فیچر ها یاد گرفته میشوند. </w:t>
+      </w:r>
+      <w:r>
+        <w:rPr>
+          <w:rFonts w:cs="B Lotus" w:hint="cs"/>
+          <w:sz w:val="32"/>
+          <w:szCs w:val="32"/>
+          <w:rtl/>
+          <w:lang w:bidi="fa-IR"/>
+        </w:rPr>
+        <w:t xml:space="preserve">به اون پنجره </w:t>
+      </w:r>
+      <w:r>
+        <w:rPr>
+          <w:rFonts w:cs="B Lotus"/>
+          <w:sz w:val="32"/>
+          <w:szCs w:val="32"/>
+          <w:lang w:bidi="fa-IR"/>
+        </w:rPr>
+        <w:t>sliding view</w:t>
+      </w:r>
+      <w:r>
+        <w:rPr>
+          <w:rFonts w:cs="B Lotus" w:hint="cs"/>
+          <w:sz w:val="32"/>
+          <w:szCs w:val="32"/>
+          <w:rtl/>
+          <w:lang w:bidi="fa-IR"/>
+        </w:rPr>
+        <w:t xml:space="preserve"> گفته میشود که روی ورودی میزنیم و اون خروجی یک </w:t>
+      </w:r>
+      <w:proofErr w:type="spellStart"/>
+      <w:r>
+        <w:rPr>
+          <w:rFonts w:cs="B Lotus" w:hint="cs"/>
+          <w:sz w:val="32"/>
+          <w:szCs w:val="32"/>
+          <w:rtl/>
+          <w:lang w:bidi="fa-IR"/>
+        </w:rPr>
+        <w:t>اسکالر</w:t>
+      </w:r>
+      <w:proofErr w:type="spellEnd"/>
+      <w:r>
+        <w:rPr>
+          <w:rFonts w:cs="B Lotus" w:hint="cs"/>
+          <w:sz w:val="32"/>
+          <w:szCs w:val="32"/>
+          <w:rtl/>
+          <w:lang w:bidi="fa-IR"/>
+        </w:rPr>
+        <w:t xml:space="preserve"> هست. </w:t>
+      </w:r>
+      <w:r>
+        <w:rPr>
+          <w:rFonts w:cs="B Lotus" w:hint="cs"/>
+          <w:sz w:val="32"/>
+          <w:szCs w:val="32"/>
+          <w:rtl/>
+          <w:lang w:bidi="fa-IR"/>
+        </w:rPr>
+        <w:t xml:space="preserve">خروجی سایزش از ورودی کمتر هست چون فیلتر میشود اگر قرار است که فیلتر یا خروجی با ورودی برابر شود باید </w:t>
+      </w:r>
+      <w:r>
+        <w:rPr>
+          <w:rFonts w:cs="B Lotus"/>
+          <w:sz w:val="32"/>
+          <w:szCs w:val="32"/>
+          <w:lang w:bidi="fa-IR"/>
+        </w:rPr>
+        <w:t>padding</w:t>
+      </w:r>
+      <w:r>
+        <w:rPr>
+          <w:rFonts w:cs="B Lotus" w:hint="cs"/>
+          <w:sz w:val="32"/>
+          <w:szCs w:val="32"/>
+          <w:rtl/>
+          <w:lang w:bidi="fa-IR"/>
+        </w:rPr>
+        <w:t xml:space="preserve"> انجام بدهیم. </w:t>
+      </w:r>
+    </w:p>
+    <w:p>
+      <w:pPr>
+        <w:bidi/>
+        <w:jc w:val="both"/>
+        <w:rPr>
+          <w:rFonts w:cs="B Lotus"/>
+          <w:sz w:val="32"/>
+          <w:szCs w:val="32"/>
+          <w:rtl/>
+          <w:lang w:bidi="fa-IR"/>
+        </w:rPr>
+      </w:pPr>
+      <w:r>
+        <w:rPr>
+          <w:rFonts w:cs="B Lotus"/>
+          <w:sz w:val="32"/>
+          <w:szCs w:val="32"/>
+          <w:lang w:bidi="fa-IR"/>
+        </w:rPr>
+        <w:t>coloration</w:t>
+      </w:r>
+      <w:r>
+        <w:rPr>
+          <w:rFonts w:cs="B Lotus"/>
+          <w:sz w:val="32"/>
+          <w:szCs w:val="32"/>
+          <w:lang w:bidi="fa-IR"/>
+        </w:rPr>
+        <w:t xml:space="preserve"> </w:t>
+      </w:r>
+      <w:proofErr w:type="spellStart"/>
+      <w:r>
+        <w:rPr>
+          <w:rFonts w:cs="B Lotus"/>
+          <w:sz w:val="32"/>
+          <w:szCs w:val="32"/>
+          <w:lang w:bidi="fa-IR"/>
+        </w:rPr>
+        <w:t>va</w:t>
+      </w:r>
+      <w:proofErr w:type="spellEnd"/>
+      <w:r>
+        <w:rPr>
+          <w:rFonts w:cs="B Lotus"/>
+          <w:sz w:val="32"/>
+          <w:szCs w:val="32"/>
+          <w:lang w:bidi="fa-IR"/>
+        </w:rPr>
+        <w:t xml:space="preserve"> convolution</w:t>
+      </w:r>
+      <w:r>
+        <w:rPr>
+          <w:rFonts w:cs="B Lotus" w:hint="cs"/>
+          <w:sz w:val="32"/>
+          <w:szCs w:val="32"/>
+          <w:rtl/>
+          <w:lang w:bidi="fa-IR"/>
+        </w:rPr>
+        <w:t xml:space="preserve">: فیلتر کردن این 2 عکس همدیگر است. </w:t>
+      </w:r>
+      <w:r>
+        <w:rPr>
+          <w:rFonts w:cs="B Lotus" w:hint="cs"/>
+          <w:sz w:val="32"/>
+          <w:szCs w:val="32"/>
+          <w:rtl/>
+          <w:lang w:bidi="fa-IR"/>
+        </w:rPr>
+        <w:t xml:space="preserve">در کانولوشن اول قرینه میکنیم بعد همپوشانی در اون یکی این قرینه کردن صورت نمیگیرد. </w:t>
+      </w:r>
+      <w:r>
+        <w:rPr>
+          <w:rFonts w:cs="B Lotus" w:hint="cs"/>
+          <w:sz w:val="32"/>
+          <w:szCs w:val="32"/>
+          <w:rtl/>
+          <w:lang w:bidi="fa-IR"/>
+        </w:rPr>
+        <w:t>کانولوشن میزان شباهت اون ناحیه با فیلتر را نشان میدهد</w:t>
+      </w:r>
+      <w:r>
+        <w:rPr>
+          <w:rFonts w:cs="B Lotus" w:hint="cs"/>
+          <w:sz w:val="32"/>
+          <w:szCs w:val="32"/>
+          <w:rtl/>
+          <w:lang w:bidi="fa-IR"/>
+        </w:rPr>
+        <w:t xml:space="preserve"> و خواص اون ناحیه بدست میاد. </w:t>
+      </w:r>
+    </w:p>
+    <w:p>
+      <w:pPr>
+        <w:bidi/>
+        <w:jc w:val="both"/>
+        <w:rPr>
+          <w:rFonts w:cs="B Lotus"/>
+          <w:sz w:val="32"/>
+          <w:szCs w:val="32"/>
+          <w:rtl/>
+          <w:lang w:bidi="fa-IR"/>
+        </w:rPr>
+      </w:pPr>
+      <w:r>
+        <w:rPr>
+          <w:rFonts w:cs="B Lotus" w:hint="cs"/>
+          <w:sz w:val="32"/>
+          <w:szCs w:val="32"/>
+          <w:rtl/>
+          <w:lang w:bidi="fa-IR"/>
+        </w:rPr>
+        <w:t xml:space="preserve">کانولوشن یک بعدی: ضرب کن حالا با خودش یا قرینه آن حاصل جمع ضرب را بزار داخل مرکز فیلتر مثلا 3 تا بود مرکز میشود دومی بزار تو دومی بعد پنجره را یکی ببر جلو. </w:t>
+      </w:r>
+    </w:p>
+    <w:p>
+      <w:pPr>
+        <w:bidi/>
+        <w:jc w:val="both"/>
+        <w:rPr>
+          <w:rFonts w:cs="B Lotus"/>
+          <w:sz w:val="32"/>
+          <w:szCs w:val="32"/>
+          <w:rtl/>
+          <w:lang w:bidi="fa-IR"/>
+        </w:rPr>
+      </w:pPr>
+      <w:proofErr w:type="spellStart"/>
+      <w:r>
+        <w:rPr>
+          <w:rFonts w:cs="B Lotus" w:hint="cs"/>
+          <w:sz w:val="32"/>
+          <w:szCs w:val="32"/>
+          <w:rtl/>
+          <w:lang w:bidi="fa-IR"/>
+        </w:rPr>
+        <w:t>نرمالایز</w:t>
+      </w:r>
+      <w:proofErr w:type="spellEnd"/>
+      <w:r>
+        <w:rPr>
+          <w:rFonts w:cs="B Lotus" w:hint="cs"/>
+          <w:sz w:val="32"/>
+          <w:szCs w:val="32"/>
+          <w:rtl/>
+          <w:lang w:bidi="fa-IR"/>
+        </w:rPr>
+        <w:t xml:space="preserve"> کردن یعنی تقسیم بر جمع وزن دار فیلتر بکن مثلا در مثال 4 هست چون از اون حدی که داریم بیشتر نشود. </w:t>
+      </w:r>
+      <w:r>
+        <w:rPr>
+          <w:rFonts w:cs="B Lotus" w:hint="cs"/>
+          <w:sz w:val="32"/>
+          <w:szCs w:val="32"/>
+          <w:rtl/>
+          <w:lang w:bidi="fa-IR"/>
+        </w:rPr>
+        <w:t xml:space="preserve">اگر فیلتر قرینه باشد این 2 روش کانولوشن و اون یکی با هم فرقی نمیکند. </w:t>
+      </w:r>
+      <w:r>
+        <w:rPr>
+          <w:rFonts w:cs="B Lotus" w:hint="cs"/>
+          <w:sz w:val="32"/>
+          <w:szCs w:val="32"/>
+          <w:rtl/>
+          <w:lang w:bidi="fa-IR"/>
+        </w:rPr>
+        <w:t xml:space="preserve">دقت کن اون 2 ماتریس ضرب کردی </w:t>
+      </w:r>
+      <w:proofErr w:type="spellStart"/>
+      <w:r>
+        <w:rPr>
+          <w:rFonts w:cs="B Lotus" w:hint="cs"/>
+          <w:sz w:val="32"/>
+          <w:szCs w:val="32"/>
+          <w:rtl/>
+          <w:lang w:bidi="fa-IR"/>
+        </w:rPr>
+        <w:t>حاصلش</w:t>
+      </w:r>
+      <w:proofErr w:type="spellEnd"/>
+      <w:r>
+        <w:rPr>
+          <w:rFonts w:cs="B Lotus" w:hint="cs"/>
+          <w:sz w:val="32"/>
+          <w:szCs w:val="32"/>
+          <w:rtl/>
+          <w:lang w:bidi="fa-IR"/>
+        </w:rPr>
+        <w:t xml:space="preserve"> کلا میشه یک عدد </w:t>
+      </w:r>
+      <w:proofErr w:type="spellStart"/>
+      <w:r>
+        <w:rPr>
+          <w:rFonts w:cs="B Lotus" w:hint="cs"/>
+          <w:sz w:val="32"/>
+          <w:szCs w:val="32"/>
+          <w:rtl/>
+          <w:lang w:bidi="fa-IR"/>
+        </w:rPr>
+        <w:t>اسکالر</w:t>
+      </w:r>
+      <w:proofErr w:type="spellEnd"/>
+      <w:r>
+        <w:rPr>
+          <w:rFonts w:cs="B Lotus" w:hint="cs"/>
+          <w:sz w:val="32"/>
+          <w:szCs w:val="32"/>
+          <w:rtl/>
+          <w:lang w:bidi="fa-IR"/>
+        </w:rPr>
+        <w:t xml:space="preserve"> دقت کن مهم هست بعد حاصل هم میدونی دیگه کلا نظیر به نظیر ضرب میکنی و جمع میکنی کل ضرب ها را . </w:t>
+      </w:r>
+      <w:r>
+        <w:rPr>
+          <w:rFonts w:cs="B Lotus" w:hint="cs"/>
+          <w:sz w:val="32"/>
+          <w:szCs w:val="32"/>
+          <w:rtl/>
+          <w:lang w:bidi="fa-IR"/>
+        </w:rPr>
+        <w:t xml:space="preserve">در مثال دو بعدی صفحه بعد دقت کن اگر </w:t>
+      </w:r>
+      <w:r>
+        <w:rPr>
+          <w:rFonts w:cs="B Lotus"/>
+          <w:sz w:val="32"/>
+          <w:szCs w:val="32"/>
+          <w:lang w:bidi="fa-IR"/>
+        </w:rPr>
+        <w:t>correlation</w:t>
+      </w:r>
+      <w:r>
+        <w:rPr>
+          <w:rFonts w:cs="B Lotus" w:hint="cs"/>
+          <w:sz w:val="32"/>
+          <w:szCs w:val="32"/>
+          <w:rtl/>
+          <w:lang w:bidi="fa-IR"/>
+        </w:rPr>
+        <w:t xml:space="preserve"> هست اولین چیزی که با یک تلاقی میکند 9 هست بعد میبریم سمت راست میشود 8 اما در </w:t>
+      </w:r>
+      <w:r>
+        <w:rPr>
+          <w:rFonts w:cs="B Lotus"/>
+          <w:sz w:val="32"/>
+          <w:szCs w:val="32"/>
+          <w:lang w:bidi="fa-IR"/>
+        </w:rPr>
+        <w:t>convolution</w:t>
+      </w:r>
+      <w:r>
+        <w:rPr>
+          <w:rFonts w:cs="B Lotus" w:hint="cs"/>
+          <w:sz w:val="32"/>
+          <w:szCs w:val="32"/>
+          <w:rtl/>
+          <w:lang w:bidi="fa-IR"/>
+        </w:rPr>
+        <w:t xml:space="preserve"> اولین چیزی که تلاقی میکند 1 است چون قرینه میشود. </w:t>
+      </w:r>
+      <w:r>
+        <w:rPr>
+          <w:rFonts w:cs="B Lotus" w:hint="cs"/>
+          <w:sz w:val="32"/>
+          <w:szCs w:val="32"/>
+          <w:rtl/>
+          <w:lang w:bidi="fa-IR"/>
+        </w:rPr>
+        <w:t xml:space="preserve">بعد جای 2 و هشت عوض میشود بعد جای 3 و 7 عوض میشود. </w:t>
+      </w:r>
+    </w:p>
+    <w:p>
+      <w:pPr>
+        <w:bidi/>
+        <w:jc w:val="both"/>
+        <w:rPr>
+          <w:rFonts w:cs="B Lotus"/>
+          <w:sz w:val="32"/>
+          <w:szCs w:val="32"/>
+          <w:rtl/>
+          <w:lang w:bidi="fa-IR"/>
+        </w:rPr>
+      </w:pPr>
+      <w:r>
+        <w:rPr>
+          <w:rFonts w:cs="B Lotus"/>
+          <w:sz w:val="32"/>
+          <w:szCs w:val="32"/>
+          <w:lang w:bidi="fa-IR"/>
+        </w:rPr>
+        <w:t>LeNet1</w:t>
+      </w:r>
+      <w:r>
+        <w:rPr>
+          <w:rFonts w:cs="B Lotus" w:hint="cs"/>
+          <w:sz w:val="32"/>
+          <w:szCs w:val="32"/>
+          <w:rtl/>
+          <w:lang w:bidi="fa-IR"/>
+        </w:rPr>
+        <w:t xml:space="preserve">: ورودی 28 در 28 است. </w:t>
+      </w:r>
+      <w:r>
+        <w:rPr>
+          <w:rFonts w:cs="B Lotus" w:hint="cs"/>
+          <w:sz w:val="32"/>
+          <w:szCs w:val="32"/>
+          <w:rtl/>
+          <w:lang w:bidi="fa-IR"/>
+        </w:rPr>
+        <w:t xml:space="preserve">برای داده های 2 بعدی است. برای داده هایی مناسب است که به صورت محلی ساختار منظمی دارند و </w:t>
+      </w:r>
+      <w:r>
+        <w:rPr>
+          <w:rFonts w:cs="B Lotus"/>
+          <w:sz w:val="32"/>
+          <w:szCs w:val="32"/>
+          <w:lang w:bidi="fa-IR"/>
+        </w:rPr>
+        <w:t>relation</w:t>
+      </w:r>
+      <w:r>
+        <w:rPr>
+          <w:rFonts w:cs="B Lotus" w:hint="cs"/>
+          <w:sz w:val="32"/>
+          <w:szCs w:val="32"/>
+          <w:rtl/>
+          <w:lang w:bidi="fa-IR"/>
+        </w:rPr>
+        <w:t xml:space="preserve"> بین آنها اهمیت دارد. </w:t>
+      </w:r>
+      <w:r>
+        <w:rPr>
+          <w:rFonts w:cs="B Lotus" w:hint="cs"/>
+          <w:sz w:val="32"/>
+          <w:szCs w:val="32"/>
+          <w:rtl/>
+          <w:lang w:bidi="fa-IR"/>
+        </w:rPr>
+        <w:t xml:space="preserve">اتصالات محلی است نه </w:t>
+      </w:r>
+      <w:r>
+        <w:rPr>
+          <w:rFonts w:cs="B Lotus"/>
+          <w:sz w:val="32"/>
+          <w:szCs w:val="32"/>
+          <w:lang w:bidi="fa-IR"/>
+        </w:rPr>
+        <w:t>fully connected</w:t>
+      </w:r>
+      <w:r>
+        <w:rPr>
+          <w:rFonts w:cs="B Lotus" w:hint="cs"/>
+          <w:sz w:val="32"/>
+          <w:szCs w:val="32"/>
+          <w:rtl/>
+          <w:lang w:bidi="fa-IR"/>
+        </w:rPr>
+        <w:t xml:space="preserve"> که </w:t>
+      </w:r>
+      <w:proofErr w:type="spellStart"/>
+      <w:r>
+        <w:rPr>
+          <w:rFonts w:cs="B Lotus" w:hint="cs"/>
+          <w:sz w:val="32"/>
+          <w:szCs w:val="32"/>
+          <w:rtl/>
+          <w:lang w:bidi="fa-IR"/>
+        </w:rPr>
+        <w:t>اسپارس</w:t>
+      </w:r>
+      <w:proofErr w:type="spellEnd"/>
+      <w:r>
+        <w:rPr>
+          <w:rFonts w:cs="B Lotus" w:hint="cs"/>
+          <w:sz w:val="32"/>
+          <w:szCs w:val="32"/>
+          <w:rtl/>
+          <w:lang w:bidi="fa-IR"/>
+        </w:rPr>
+        <w:t xml:space="preserve"> یا تنک هم گفته میشود. </w:t>
+      </w:r>
+      <w:r>
+        <w:rPr>
+          <w:rFonts w:cs="B Lotus"/>
+          <w:sz w:val="32"/>
+          <w:szCs w:val="32"/>
+          <w:lang w:bidi="fa-IR"/>
+        </w:rPr>
+        <w:t>feature map</w:t>
+      </w:r>
+      <w:r>
+        <w:rPr>
+          <w:rFonts w:cs="B Lotus" w:hint="cs"/>
+          <w:sz w:val="32"/>
+          <w:szCs w:val="32"/>
+          <w:rtl/>
+          <w:lang w:bidi="fa-IR"/>
+        </w:rPr>
+        <w:t xml:space="preserve"> به لایه بعد ورودی گفته میشود</w:t>
+      </w:r>
+      <w:r>
+        <w:rPr>
+          <w:rFonts w:cs="B Lotus" w:hint="cs"/>
+          <w:sz w:val="32"/>
+          <w:szCs w:val="32"/>
+          <w:rtl/>
+          <w:lang w:bidi="fa-IR"/>
+        </w:rPr>
+        <w:t xml:space="preserve"> و وزن های به این یکسان است یعنی چی یعنی وقتی فیلتر در نظر میگیریم وزن ها برای اون فیلتر هستش پس انگار کل اون لایه میشود 3 تا وزن بخاطر فیلتر 3 </w:t>
+      </w:r>
+      <w:proofErr w:type="spellStart"/>
+      <w:r>
+        <w:rPr>
+          <w:rFonts w:cs="B Lotus" w:hint="cs"/>
+          <w:sz w:val="32"/>
+          <w:szCs w:val="32"/>
+          <w:rtl/>
+          <w:lang w:bidi="fa-IR"/>
+        </w:rPr>
+        <w:t>تاییش</w:t>
+      </w:r>
+      <w:proofErr w:type="spellEnd"/>
+      <w:r>
+        <w:rPr>
+          <w:rFonts w:cs="B Lotus" w:hint="cs"/>
+          <w:sz w:val="32"/>
+          <w:szCs w:val="32"/>
+          <w:rtl/>
+          <w:lang w:bidi="fa-IR"/>
+        </w:rPr>
+        <w:t xml:space="preserve"> و گرنه به ازای تمام ورودی ها وزن نداریم و پارامتر ها کم شده اند و مشترک </w:t>
+      </w:r>
+      <w:r>
+        <w:rPr>
+          <w:rFonts w:cs="B Lotus" w:hint="cs"/>
+          <w:sz w:val="32"/>
+          <w:szCs w:val="32"/>
+          <w:rtl/>
+          <w:lang w:bidi="fa-IR"/>
+        </w:rPr>
+        <w:lastRenderedPageBreak/>
+        <w:t xml:space="preserve">هستند. </w:t>
+      </w:r>
+      <w:r>
+        <w:rPr>
+          <w:rFonts w:cs="B Lotus" w:hint="cs"/>
+          <w:sz w:val="32"/>
+          <w:szCs w:val="32"/>
+          <w:rtl/>
+          <w:lang w:bidi="fa-IR"/>
+        </w:rPr>
+        <w:t xml:space="preserve">یعنی فیلتر قرمز برای همه وزن ها یکسان هست. فیلتر سبز همشون وزن یکسان دارند. وقتی وزن ها یکسان باشد، </w:t>
+      </w:r>
+      <w:r>
+        <w:rPr>
+          <w:rFonts w:cs="B Lotus" w:hint="cs"/>
+          <w:sz w:val="32"/>
+          <w:szCs w:val="32"/>
+          <w:rtl/>
+          <w:lang w:bidi="fa-IR"/>
+        </w:rPr>
+        <w:t xml:space="preserve">و اون مشکل تعداد پارامتر های زیاد از بین میرود. </w:t>
+      </w:r>
+      <w:r>
+        <w:rPr>
+          <w:rFonts w:cs="B Lotus" w:hint="cs"/>
+          <w:sz w:val="32"/>
+          <w:szCs w:val="32"/>
+          <w:rtl/>
+          <w:lang w:bidi="fa-IR"/>
+        </w:rPr>
+        <w:t xml:space="preserve">چون فیلتر هعی دارد </w:t>
+      </w:r>
+      <w:r>
+        <w:rPr>
+          <w:rFonts w:cs="B Lotus"/>
+          <w:sz w:val="32"/>
+          <w:szCs w:val="32"/>
+          <w:lang w:bidi="fa-IR"/>
+        </w:rPr>
+        <w:t>convolve</w:t>
+      </w:r>
+      <w:r>
+        <w:rPr>
+          <w:rFonts w:cs="B Lotus" w:hint="cs"/>
+          <w:sz w:val="32"/>
+          <w:szCs w:val="32"/>
+          <w:rtl/>
+          <w:lang w:bidi="fa-IR"/>
+        </w:rPr>
+        <w:t xml:space="preserve"> میشود دیگه هعی از ورودی یک به یک شیفت پیدا میکند و محاسبه میشود پس وزن یکسان و کم هست نسبت به تمام ورودی ها نیست</w:t>
+      </w:r>
+      <w:r>
+        <w:rPr>
+          <w:rFonts w:cs="B Lotus" w:hint="cs"/>
+          <w:sz w:val="32"/>
+          <w:szCs w:val="32"/>
+          <w:rtl/>
+          <w:lang w:bidi="fa-IR"/>
+        </w:rPr>
+        <w:t xml:space="preserve"> بنابراین انگار وزن ها یکسان هست و در جای به جای لایه میخواهد یک ویژگی استخراج شود پس ویژگی نسبت به جابجایی مقاوم است. </w:t>
+      </w:r>
+      <w:r>
+        <w:rPr>
+          <w:rFonts w:cs="B Lotus" w:hint="cs"/>
+          <w:sz w:val="32"/>
+          <w:szCs w:val="32"/>
+          <w:rtl/>
+          <w:lang w:bidi="fa-IR"/>
+        </w:rPr>
+        <w:t xml:space="preserve">در این حالت خروجی این لایه برای </w:t>
+      </w:r>
+      <w:proofErr w:type="spellStart"/>
+      <w:r>
+        <w:rPr>
+          <w:rFonts w:cs="B Lotus" w:hint="cs"/>
+          <w:sz w:val="32"/>
+          <w:szCs w:val="32"/>
+          <w:rtl/>
+          <w:lang w:bidi="fa-IR"/>
+        </w:rPr>
+        <w:t>الگویی</w:t>
+      </w:r>
+      <w:proofErr w:type="spellEnd"/>
+      <w:r>
+        <w:rPr>
+          <w:rFonts w:cs="B Lotus" w:hint="cs"/>
+          <w:sz w:val="32"/>
+          <w:szCs w:val="32"/>
+          <w:rtl/>
+          <w:lang w:bidi="fa-IR"/>
+        </w:rPr>
+        <w:t xml:space="preserve"> که تکرار میشود مقدار زیادی خواهد شد چون ویژگی دارد استخراج میشود. بعد که ویژگی های استخراج شد لایه بعدی روی این لایه فیلتر میزند و سعی میکند استخراج بالاتری استخراج کند در نهایت هر لایه فیچر سطح بالاتری دارد. </w:t>
+      </w:r>
+      <w:r>
+        <w:rPr>
+          <w:rFonts w:cs="B Lotus" w:hint="cs"/>
+          <w:sz w:val="32"/>
+          <w:szCs w:val="32"/>
+          <w:rtl/>
+          <w:lang w:bidi="fa-IR"/>
+        </w:rPr>
+        <w:t xml:space="preserve">دقت کن اون وزن ها بر اساس آموزش بدست میاد از اول مشخص نیست. </w:t>
+      </w:r>
+    </w:p>
+    <w:p>
+      <w:pPr>
+        <w:bidi/>
+        <w:jc w:val="both"/>
+        <w:rPr>
+          <w:rFonts w:cs="B Lotus"/>
+          <w:sz w:val="32"/>
+          <w:szCs w:val="32"/>
+          <w:rtl/>
+          <w:lang w:bidi="fa-IR"/>
+        </w:rPr>
+      </w:pPr>
+      <w:r>
+        <w:rPr>
+          <w:rFonts w:cs="B Lotus" w:hint="cs"/>
+          <w:sz w:val="32"/>
+          <w:szCs w:val="32"/>
+          <w:rtl/>
+          <w:lang w:bidi="fa-IR"/>
+        </w:rPr>
+        <w:t xml:space="preserve">تصاویری 3 </w:t>
+      </w:r>
+      <w:proofErr w:type="spellStart"/>
+      <w:r>
+        <w:rPr>
+          <w:rFonts w:cs="B Lotus" w:hint="cs"/>
+          <w:sz w:val="32"/>
+          <w:szCs w:val="32"/>
+          <w:rtl/>
+          <w:lang w:bidi="fa-IR"/>
+        </w:rPr>
+        <w:t>کاناله</w:t>
+      </w:r>
+      <w:proofErr w:type="spellEnd"/>
+      <w:r>
+        <w:rPr>
+          <w:rFonts w:cs="B Lotus" w:hint="cs"/>
+          <w:sz w:val="32"/>
+          <w:szCs w:val="32"/>
+          <w:rtl/>
+          <w:lang w:bidi="fa-IR"/>
+        </w:rPr>
+        <w:t xml:space="preserve"> همان </w:t>
+      </w:r>
+      <w:r>
+        <w:rPr>
+          <w:rFonts w:cs="B Lotus"/>
+          <w:sz w:val="32"/>
+          <w:szCs w:val="32"/>
+          <w:lang w:bidi="fa-IR"/>
+        </w:rPr>
+        <w:t>RGB</w:t>
+      </w:r>
+      <w:r>
+        <w:rPr>
+          <w:rFonts w:cs="B Lotus" w:hint="cs"/>
+          <w:sz w:val="32"/>
+          <w:szCs w:val="32"/>
+          <w:rtl/>
+          <w:lang w:bidi="fa-IR"/>
+        </w:rPr>
+        <w:t xml:space="preserve"> است. </w:t>
+      </w:r>
+      <w:r>
+        <w:rPr>
+          <w:rFonts w:cs="B Lotus" w:hint="cs"/>
+          <w:sz w:val="32"/>
+          <w:szCs w:val="32"/>
+          <w:rtl/>
+          <w:lang w:bidi="fa-IR"/>
+        </w:rPr>
+        <w:t xml:space="preserve">3 در عمق بخاطر همین </w:t>
+      </w:r>
+      <w:r>
+        <w:rPr>
+          <w:rFonts w:cs="B Lotus"/>
+          <w:sz w:val="32"/>
+          <w:szCs w:val="32"/>
+          <w:lang w:bidi="fa-IR"/>
+        </w:rPr>
+        <w:t>RGB</w:t>
+      </w:r>
+      <w:r>
+        <w:rPr>
+          <w:rFonts w:cs="B Lotus" w:hint="cs"/>
+          <w:sz w:val="32"/>
+          <w:szCs w:val="32"/>
+          <w:rtl/>
+          <w:lang w:bidi="fa-IR"/>
+        </w:rPr>
+        <w:t xml:space="preserve"> است. </w:t>
+      </w:r>
+      <w:r>
+        <w:rPr>
+          <w:rFonts w:cs="B Lotus" w:hint="cs"/>
+          <w:sz w:val="32"/>
+          <w:szCs w:val="32"/>
+          <w:rtl/>
+          <w:lang w:bidi="fa-IR"/>
+        </w:rPr>
+        <w:t xml:space="preserve">دقت کن در 3 </w:t>
+      </w:r>
+      <w:proofErr w:type="spellStart"/>
+      <w:r>
+        <w:rPr>
+          <w:rFonts w:cs="B Lotus" w:hint="cs"/>
+          <w:sz w:val="32"/>
+          <w:szCs w:val="32"/>
+          <w:rtl/>
+          <w:lang w:bidi="fa-IR"/>
+        </w:rPr>
+        <w:t>کاناله</w:t>
+      </w:r>
+      <w:proofErr w:type="spellEnd"/>
+      <w:r>
+        <w:rPr>
+          <w:rFonts w:cs="B Lotus" w:hint="cs"/>
+          <w:sz w:val="32"/>
+          <w:szCs w:val="32"/>
+          <w:rtl/>
+          <w:lang w:bidi="fa-IR"/>
+        </w:rPr>
+        <w:t xml:space="preserve"> کانولوشن 2 بعدی است چون فقط در 2 بعد هر کت میکند افقی و عمودی. </w:t>
+      </w:r>
+      <w:r>
+        <w:rPr>
+          <w:rFonts w:cs="B Lotus" w:hint="cs"/>
+          <w:sz w:val="32"/>
+          <w:szCs w:val="32"/>
+          <w:rtl/>
+          <w:lang w:bidi="fa-IR"/>
+        </w:rPr>
+        <w:t xml:space="preserve">چرا عمق از 3 شد یک؟ چون هر سری فیلتر میزنی یک </w:t>
+      </w:r>
+      <w:proofErr w:type="spellStart"/>
+      <w:r>
+        <w:rPr>
+          <w:rFonts w:cs="B Lotus" w:hint="cs"/>
+          <w:sz w:val="32"/>
+          <w:szCs w:val="32"/>
+          <w:rtl/>
+          <w:lang w:bidi="fa-IR"/>
+        </w:rPr>
+        <w:t>اسکالر</w:t>
+      </w:r>
+      <w:proofErr w:type="spellEnd"/>
+      <w:r>
+        <w:rPr>
+          <w:rFonts w:cs="B Lotus" w:hint="cs"/>
+          <w:sz w:val="32"/>
+          <w:szCs w:val="32"/>
+          <w:rtl/>
+          <w:lang w:bidi="fa-IR"/>
+        </w:rPr>
+        <w:t xml:space="preserve"> هست بعد چرا شده از 12 شده 8 تایی؟ چون </w:t>
+      </w:r>
+      <w:r>
+        <w:rPr>
+          <w:rFonts w:cs="B Lotus"/>
+          <w:sz w:val="32"/>
+          <w:szCs w:val="32"/>
+          <w:lang w:bidi="fa-IR"/>
+        </w:rPr>
+        <w:t>padding</w:t>
+      </w:r>
+      <w:r>
+        <w:rPr>
+          <w:rFonts w:cs="B Lotus" w:hint="cs"/>
+          <w:sz w:val="32"/>
+          <w:szCs w:val="32"/>
+          <w:rtl/>
+          <w:lang w:bidi="fa-IR"/>
+        </w:rPr>
+        <w:t xml:space="preserve"> ندارد. </w:t>
+      </w:r>
+      <w:r>
+        <w:rPr>
+          <w:rFonts w:cs="B Lotus" w:hint="cs"/>
+          <w:sz w:val="32"/>
+          <w:szCs w:val="32"/>
+          <w:rtl/>
+          <w:lang w:bidi="fa-IR"/>
+        </w:rPr>
+        <w:t xml:space="preserve">دقت کن اگر در عمق حرکت میکرد هم یک نتیجه </w:t>
+      </w:r>
+      <w:proofErr w:type="spellStart"/>
+      <w:r>
+        <w:rPr>
+          <w:rFonts w:cs="B Lotus" w:hint="cs"/>
+          <w:sz w:val="32"/>
+          <w:szCs w:val="32"/>
+          <w:rtl/>
+          <w:lang w:bidi="fa-IR"/>
+        </w:rPr>
+        <w:t>اسکالر</w:t>
+      </w:r>
+      <w:proofErr w:type="spellEnd"/>
+      <w:r>
+        <w:rPr>
+          <w:rFonts w:cs="B Lotus" w:hint="cs"/>
+          <w:sz w:val="32"/>
+          <w:szCs w:val="32"/>
+          <w:rtl/>
+          <w:lang w:bidi="fa-IR"/>
+        </w:rPr>
+        <w:t xml:space="preserve"> میداد و دیگر عمق 1 نمیشد و 3 میشد. </w:t>
+      </w:r>
+      <w:r>
+        <w:rPr>
+          <w:rFonts w:cs="B Lotus" w:hint="cs"/>
+          <w:sz w:val="32"/>
+          <w:szCs w:val="32"/>
+          <w:rtl/>
+          <w:lang w:bidi="fa-IR"/>
+        </w:rPr>
+        <w:t xml:space="preserve">دقت کن در بعدی 256 تا از اون بالایی داریم انگار 256 تا فیلتر مختلف زدیم ولی تو ابعاد هشت در هشت با عمق 1. </w:t>
+      </w:r>
+    </w:p>
+    <w:p>
+      <w:pPr>
+        <w:bidi/>
+        <w:jc w:val="both"/>
+        <w:rPr>
+          <w:rFonts w:cs="B Lotus"/>
+          <w:sz w:val="32"/>
+          <w:szCs w:val="32"/>
+          <w:rtl/>
+          <w:lang w:bidi="fa-IR"/>
+        </w:rPr>
+      </w:pPr>
+      <w:r>
+        <w:rPr>
+          <w:rFonts w:cs="B Lotus" w:hint="cs"/>
+          <w:sz w:val="32"/>
+          <w:szCs w:val="32"/>
+          <w:rtl/>
+          <w:lang w:bidi="fa-IR"/>
+        </w:rPr>
+        <w:t xml:space="preserve">میتوانیم به جای یک پیکسل یک پیکسل از بیش از یک پیکسل گام برداری یا </w:t>
+      </w:r>
+      <w:r>
+        <w:rPr>
+          <w:rFonts w:cs="B Lotus"/>
+          <w:sz w:val="32"/>
+          <w:szCs w:val="32"/>
+          <w:lang w:bidi="fa-IR"/>
+        </w:rPr>
+        <w:t>stride</w:t>
+      </w:r>
+      <w:r>
+        <w:rPr>
+          <w:rFonts w:cs="B Lotus" w:hint="cs"/>
+          <w:sz w:val="32"/>
+          <w:szCs w:val="32"/>
+          <w:rtl/>
+          <w:lang w:bidi="fa-IR"/>
+        </w:rPr>
+        <w:t xml:space="preserve"> مثلا 2 باشد 2 تا میپرد. </w:t>
+      </w:r>
+    </w:p>
+    <w:p>
+      <w:pPr>
+        <w:bidi/>
+        <w:jc w:val="both"/>
+        <w:rPr>
+          <w:rFonts w:cs="B Lotus"/>
+          <w:sz w:val="32"/>
+          <w:szCs w:val="32"/>
+          <w:lang w:bidi="fa-IR"/>
+        </w:rPr>
+      </w:pPr>
+      <w:r>
+        <w:rPr>
+          <w:rFonts w:cs="B Lotus"/>
+          <w:sz w:val="32"/>
+          <w:szCs w:val="32"/>
+          <w:lang w:bidi="fa-IR"/>
+        </w:rPr>
+        <w:t>Max pooling</w:t>
+      </w:r>
+      <w:r>
+        <w:rPr>
+          <w:rFonts w:cs="B Lotus" w:hint="cs"/>
+          <w:sz w:val="32"/>
+          <w:szCs w:val="32"/>
+          <w:rtl/>
+          <w:lang w:bidi="fa-IR"/>
+        </w:rPr>
+        <w:t xml:space="preserve">: </w:t>
+      </w:r>
+      <w:r>
+        <w:rPr>
+          <w:rFonts w:cs="B Lotus" w:hint="cs"/>
+          <w:sz w:val="32"/>
+          <w:szCs w:val="32"/>
+          <w:rtl/>
+          <w:lang w:bidi="fa-IR"/>
+        </w:rPr>
+        <w:t xml:space="preserve">لایه کانولوشن باعث میشود تعداد فیچر ها زیاد شود با این روش کاهش بعد میکنیم و جلوی پیچیدگی را میگیریم. </w:t>
+      </w:r>
+      <w:r>
+        <w:rPr>
+          <w:rFonts w:cs="B Lotus" w:hint="cs"/>
+          <w:sz w:val="32"/>
+          <w:szCs w:val="32"/>
+          <w:rtl/>
+          <w:lang w:bidi="fa-IR"/>
+        </w:rPr>
+        <w:t xml:space="preserve">خوبیش چی بود؟ جایی که نتیجه </w:t>
+      </w:r>
+      <w:r>
+        <w:rPr>
+          <w:rFonts w:cs="B Lotus"/>
+          <w:sz w:val="32"/>
+          <w:szCs w:val="32"/>
+          <w:lang w:bidi="fa-IR"/>
+        </w:rPr>
+        <w:t>convolution</w:t>
+      </w:r>
+      <w:r>
+        <w:rPr>
+          <w:rFonts w:cs="B Lotus" w:hint="cs"/>
+          <w:sz w:val="32"/>
+          <w:szCs w:val="32"/>
+          <w:rtl/>
+          <w:lang w:bidi="fa-IR"/>
+        </w:rPr>
+        <w:t xml:space="preserve"> بالا باشد یعنی شباهت بالاست</w:t>
+      </w:r>
+      <w:r>
+        <w:rPr>
+          <w:rFonts w:cs="B Lotus" w:hint="cs"/>
+          <w:sz w:val="32"/>
+          <w:szCs w:val="32"/>
+          <w:rtl/>
+          <w:lang w:bidi="fa-IR"/>
+        </w:rPr>
+        <w:t xml:space="preserve"> به اون فیلتر</w:t>
+      </w:r>
+      <w:r>
+        <w:rPr>
+          <w:rFonts w:cs="B Lotus" w:hint="cs"/>
+          <w:sz w:val="32"/>
+          <w:szCs w:val="32"/>
+          <w:rtl/>
+          <w:lang w:bidi="fa-IR"/>
+        </w:rPr>
+        <w:t xml:space="preserve"> و همین بیشترین شباهت را پاس بده به مرحله بعد و اگر یک مقداری </w:t>
+      </w:r>
+      <w:r>
+        <w:rPr>
+          <w:rFonts w:cs="B Lotus" w:hint="cs"/>
+          <w:sz w:val="32"/>
+          <w:szCs w:val="32"/>
+          <w:rtl/>
+          <w:lang w:bidi="fa-IR"/>
+        </w:rPr>
+        <w:t xml:space="preserve">فیچر و </w:t>
+      </w:r>
+      <w:r>
+        <w:rPr>
+          <w:rFonts w:cs="B Lotus"/>
+          <w:sz w:val="32"/>
+          <w:szCs w:val="32"/>
+          <w:lang w:bidi="fa-IR"/>
+        </w:rPr>
+        <w:t xml:space="preserve">detail </w:t>
+      </w:r>
+      <w:r>
+        <w:rPr>
+          <w:rFonts w:cs="B Lotus" w:hint="cs"/>
+          <w:sz w:val="32"/>
+          <w:szCs w:val="32"/>
+          <w:rtl/>
+          <w:lang w:bidi="fa-IR"/>
+        </w:rPr>
+        <w:t xml:space="preserve">از دست دادی اهمیتی ندارد. </w:t>
+      </w:r>
+    </w:p>
+    <w:p>
+      <w:pPr>
+        <w:bidi/>
+        <w:jc w:val="both"/>
+        <w:rPr>
+          <w:rFonts w:cs="B Lotus"/>
+          <w:sz w:val="32"/>
+          <w:szCs w:val="32"/>
+          <w:rtl/>
+          <w:lang w:bidi="fa-IR"/>
+        </w:rPr>
+      </w:pPr>
+      <w:r>
+        <w:rPr>
+          <w:rFonts w:cs="B Lotus"/>
+          <w:sz w:val="32"/>
+          <w:szCs w:val="32"/>
+          <w:lang w:bidi="fa-IR"/>
+        </w:rPr>
+        <w:t>Pooling</w:t>
+      </w:r>
+      <w:r>
+        <w:rPr>
+          <w:rFonts w:cs="B Lotus" w:hint="cs"/>
+          <w:sz w:val="32"/>
+          <w:szCs w:val="32"/>
+          <w:rtl/>
+          <w:lang w:bidi="fa-IR"/>
+        </w:rPr>
+        <w:t xml:space="preserve">: یا </w:t>
+      </w:r>
+      <w:r>
+        <w:rPr>
+          <w:rFonts w:cs="B Lotus"/>
+          <w:sz w:val="32"/>
+          <w:szCs w:val="32"/>
+          <w:lang w:bidi="fa-IR"/>
+        </w:rPr>
+        <w:t>sub-sampling</w:t>
+      </w:r>
+      <w:r>
+        <w:rPr>
+          <w:rFonts w:cs="B Lotus" w:hint="cs"/>
+          <w:sz w:val="32"/>
+          <w:szCs w:val="32"/>
+          <w:rtl/>
+          <w:lang w:bidi="fa-IR"/>
+        </w:rPr>
+        <w:t xml:space="preserve"> در این نوع در لایه فیچر سایز تغییر نمیکند یعنی ماکس هر 3 تا رو که گذاشتیم بعد رفتیم </w:t>
+      </w:r>
+      <w:proofErr w:type="spellStart"/>
+      <w:r>
+        <w:rPr>
+          <w:rFonts w:cs="B Lotus" w:hint="cs"/>
+          <w:sz w:val="32"/>
+          <w:szCs w:val="32"/>
+          <w:rtl/>
+          <w:lang w:bidi="fa-IR"/>
+        </w:rPr>
+        <w:t>بعدیم</w:t>
+      </w:r>
+      <w:proofErr w:type="spellEnd"/>
+      <w:r>
+        <w:rPr>
+          <w:rFonts w:cs="B Lotus" w:hint="cs"/>
+          <w:sz w:val="32"/>
+          <w:szCs w:val="32"/>
+          <w:rtl/>
+          <w:lang w:bidi="fa-IR"/>
+        </w:rPr>
+        <w:t xml:space="preserve"> سایز همان هست. </w:t>
+      </w:r>
+      <w:r>
+        <w:rPr>
+          <w:rFonts w:cs="B Lotus" w:hint="cs"/>
+          <w:sz w:val="32"/>
+          <w:szCs w:val="32"/>
+          <w:rtl/>
+          <w:lang w:bidi="fa-IR"/>
+        </w:rPr>
+        <w:t xml:space="preserve">اما چیزی که مد نظر ما هست </w:t>
+      </w:r>
+      <w:proofErr w:type="spellStart"/>
+      <w:r>
+        <w:rPr>
+          <w:rFonts w:cs="B Lotus"/>
+          <w:sz w:val="32"/>
+          <w:szCs w:val="32"/>
+          <w:lang w:bidi="fa-IR"/>
+        </w:rPr>
+        <w:t>downsampling</w:t>
+      </w:r>
+      <w:proofErr w:type="spellEnd"/>
+      <w:r>
+        <w:rPr>
+          <w:rFonts w:cs="B Lotus" w:hint="cs"/>
+          <w:sz w:val="32"/>
+          <w:szCs w:val="32"/>
+          <w:rtl/>
+          <w:lang w:bidi="fa-IR"/>
+        </w:rPr>
+        <w:t xml:space="preserve"> هست که سایز هم کوچکتر میشود در لایه فیچر. </w:t>
+      </w:r>
+    </w:p>
+    <w:p>
+      <w:pPr>
+        <w:bidi/>
+        <w:jc w:val="both"/>
+        <w:rPr>
+          <w:rFonts w:cs="B Lotus"/>
+          <w:sz w:val="32"/>
+          <w:szCs w:val="32"/>
+          <w:rtl/>
+          <w:lang w:bidi="fa-IR"/>
+        </w:rPr>
+      </w:pPr>
+      <w:r>
+        <w:rPr>
+          <w:rFonts w:cs="B Lotus" w:hint="cs"/>
+          <w:sz w:val="32"/>
+          <w:szCs w:val="32"/>
+          <w:rtl/>
+          <w:lang w:bidi="fa-IR"/>
+        </w:rPr>
+        <w:t xml:space="preserve">وقتی ورودی 32 هست حاصل فیچر مپ 28 تایی هست یعنی 5 در 5 بوده است که دو تا از بالا و دو تا از راست را از دست داده است. </w:t>
+      </w:r>
+      <w:r>
+        <w:rPr>
+          <w:rFonts w:cs="B Lotus" w:hint="cs"/>
+          <w:sz w:val="32"/>
+          <w:szCs w:val="32"/>
+          <w:rtl/>
+          <w:lang w:bidi="fa-IR"/>
+        </w:rPr>
+        <w:t>چرا 6 تا؟ چون 6 تا فیلتر داشتیم</w:t>
+      </w:r>
+      <w:r>
+        <w:rPr>
+          <w:rFonts w:cs="B Lotus" w:hint="cs"/>
+          <w:sz w:val="32"/>
+          <w:szCs w:val="32"/>
+          <w:rtl/>
+          <w:lang w:bidi="fa-IR"/>
+        </w:rPr>
+        <w:t xml:space="preserve"> 5 در 5. </w:t>
+      </w:r>
+    </w:p>
+    <w:p>
+      <w:pPr>
+        <w:bidi/>
+        <w:jc w:val="both"/>
+        <w:rPr>
+          <w:rFonts w:cs="B Lotus"/>
+          <w:sz w:val="32"/>
+          <w:szCs w:val="32"/>
+          <w:lang w:bidi="fa-IR"/>
+        </w:rPr>
+      </w:pPr>
+      <w:r>
+        <w:rPr>
+          <w:rFonts w:cs="B Lotus" w:hint="cs"/>
+          <w:sz w:val="32"/>
+          <w:szCs w:val="32"/>
+          <w:rtl/>
+          <w:lang w:bidi="fa-IR"/>
+        </w:rPr>
+        <w:lastRenderedPageBreak/>
+        <w:t xml:space="preserve">فیلتر 5 در 5 بعلاوه 1 که میشود </w:t>
+      </w:r>
+      <w:proofErr w:type="spellStart"/>
+      <w:r>
+        <w:rPr>
+          <w:rFonts w:cs="B Lotus" w:hint="cs"/>
+          <w:sz w:val="32"/>
+          <w:szCs w:val="32"/>
+          <w:rtl/>
+          <w:lang w:bidi="fa-IR"/>
+        </w:rPr>
+        <w:t>بایاس</w:t>
+      </w:r>
+      <w:proofErr w:type="spellEnd"/>
+      <w:r>
+        <w:rPr>
+          <w:rFonts w:cs="B Lotus" w:hint="cs"/>
+          <w:sz w:val="32"/>
+          <w:szCs w:val="32"/>
+          <w:rtl/>
+          <w:lang w:bidi="fa-IR"/>
+        </w:rPr>
+        <w:t xml:space="preserve"> تعداد وزن ها برای یک فیلتر، چند تا فیلتر داریم ؟ 6 تا. </w:t>
+      </w:r>
+      <w:r>
+        <w:rPr>
+          <w:rFonts w:cs="B Lotus" w:hint="cs"/>
+          <w:sz w:val="32"/>
+          <w:szCs w:val="32"/>
+          <w:rtl/>
+          <w:lang w:bidi="fa-IR"/>
+        </w:rPr>
+        <w:t xml:space="preserve">حاصل این رو بردار ضرب ورودی بکن که 28 در 28 هست میشود تعداد </w:t>
+      </w:r>
+      <w:r>
+        <w:rPr>
+          <w:rFonts w:cs="B Lotus"/>
+          <w:sz w:val="32"/>
+          <w:szCs w:val="32"/>
+          <w:lang w:bidi="fa-IR"/>
+        </w:rPr>
+        <w:t>connection</w:t>
+      </w:r>
+      <w:r>
+        <w:rPr>
+          <w:rFonts w:cs="B Lotus" w:hint="cs"/>
+          <w:sz w:val="32"/>
+          <w:szCs w:val="32"/>
+          <w:rtl/>
+          <w:lang w:bidi="fa-IR"/>
+        </w:rPr>
+        <w:t xml:space="preserve"> ها. </w:t>
+      </w:r>
+      <w:r>
+        <w:rPr>
+          <w:rFonts w:cs="B Lotus" w:hint="cs"/>
+          <w:sz w:val="32"/>
+          <w:szCs w:val="32"/>
+          <w:rtl/>
+          <w:lang w:bidi="fa-IR"/>
+        </w:rPr>
+        <w:t xml:space="preserve">دقت کن تعداد پارامتر بر اساس فیلتر هست نه بر اساس </w:t>
+      </w:r>
+      <w:r>
+        <w:rPr>
+          <w:rFonts w:cs="B Lotus" w:hint="cs"/>
+          <w:sz w:val="32"/>
+          <w:szCs w:val="32"/>
+          <w:rtl/>
+          <w:lang w:bidi="fa-IR"/>
+        </w:rPr>
+        <w:t xml:space="preserve">فیچر مپ. </w:t>
+      </w:r>
+    </w:p>
+    <w:p>
+      <w:pPr>
+        <w:bidi/>
+        <w:jc w:val="both"/>
+        <w:rPr>
+          <w:rFonts w:cs="B Lotus"/>
+          <w:sz w:val="32"/>
+          <w:szCs w:val="32"/>
+          <w:rtl/>
+          <w:lang w:bidi="fa-IR"/>
+        </w:rPr>
+      </w:pPr>
+      <w:r>
+        <w:rPr>
+          <w:rFonts w:cs="B Lotus" w:hint="cs"/>
+          <w:sz w:val="32"/>
+          <w:szCs w:val="32"/>
+          <w:rtl/>
+          <w:lang w:bidi="fa-IR"/>
+        </w:rPr>
+        <w:t xml:space="preserve">در کانولوشن 2 بعدی ما در عمق حرکت نداریم پس عمق میشود عمق همان ورودی که روی آن فیلتر زده ایم. </w:t>
+      </w:r>
+    </w:p>
+    <w:p>
+      <w:pPr>
+        <w:bidi/>
+        <w:jc w:val="both"/>
+        <w:rPr>
+          <w:rFonts w:cs="B Lotus"/>
+          <w:sz w:val="32"/>
+          <w:szCs w:val="32"/>
+          <w:rtl/>
+          <w:lang w:bidi="fa-IR"/>
+        </w:rPr>
+      </w:pPr>
+      <w:r>
+        <w:rPr>
+          <w:rFonts w:cs="B Lotus" w:hint="cs"/>
+          <w:sz w:val="32"/>
+          <w:szCs w:val="32"/>
+          <w:rtl/>
+          <w:lang w:bidi="fa-IR"/>
+        </w:rPr>
+        <w:t>جلسه سیزدهم:</w:t>
+      </w:r>
+    </w:p>
+    <w:p>
+      <w:pPr>
+        <w:bidi/>
+        <w:jc w:val="both"/>
+        <w:rPr>
+          <w:rFonts w:cs="B Lotus" w:hint="cs"/>
+          <w:sz w:val="32"/>
+          <w:szCs w:val="32"/>
+          <w:rtl/>
+          <w:lang w:bidi="fa-IR"/>
+        </w:rPr>
+      </w:pPr>
     </w:p>
     <w:p>
       <w:pPr>

</xml_diff>

<commit_message>
[ADD] lecture 14 of main course added.
</commit_message>
<xml_diff>
--- a/Neural Networks/notes/main_lecture_note.docx
+++ b/Neural Networks/notes/main_lecture_note.docx
@@ -11997,13 +11997,1008 @@
         <w:bidi/>
         <w:jc w:val="both"/>
         <w:rPr>
-          <w:rFonts w:cs="B Lotus" w:hint="cs"/>
-          <w:sz w:val="32"/>
-          <w:szCs w:val="32"/>
-          <w:rtl/>
-          <w:lang w:bidi="fa-IR"/>
-        </w:rPr>
-      </w:pPr>
+          <w:rFonts w:cs="B Lotus"/>
+          <w:sz w:val="32"/>
+          <w:szCs w:val="32"/>
+          <w:rtl/>
+          <w:lang w:bidi="fa-IR"/>
+        </w:rPr>
+      </w:pPr>
+      <w:r>
+        <w:rPr>
+          <w:rFonts w:cs="B Lotus" w:hint="cs"/>
+          <w:sz w:val="32"/>
+          <w:szCs w:val="32"/>
+          <w:rtl/>
+          <w:lang w:bidi="fa-IR"/>
+        </w:rPr>
+        <w:t xml:space="preserve">شبکه کانولوشن شبکه ای هست که دست کم یک لایه کانولوشن داشته باشد و کارش این است که میچرخد و سعی میکند </w:t>
+      </w:r>
+      <w:r>
+        <w:rPr>
+          <w:rFonts w:cs="B Lotus"/>
+          <w:sz w:val="32"/>
+          <w:szCs w:val="32"/>
+          <w:lang w:bidi="fa-IR"/>
+        </w:rPr>
+        <w:t>structure</w:t>
+      </w:r>
+      <w:r>
+        <w:rPr>
+          <w:rFonts w:cs="B Lotus" w:hint="cs"/>
+          <w:sz w:val="32"/>
+          <w:szCs w:val="32"/>
+          <w:rtl/>
+          <w:lang w:bidi="fa-IR"/>
+        </w:rPr>
+        <w:t xml:space="preserve"> یا فیچر از تصویر استخراج کند مثلا افقی یا عمودی. </w:t>
+      </w:r>
+      <w:r>
+        <w:rPr>
+          <w:rFonts w:cs="B Lotus" w:hint="cs"/>
+          <w:sz w:val="32"/>
+          <w:szCs w:val="32"/>
+          <w:rtl/>
+          <w:lang w:bidi="fa-IR"/>
+        </w:rPr>
+        <w:t xml:space="preserve">دقت کن فیلتر ها یاد گرفته میشود. </w:t>
+      </w:r>
+      <w:r>
+        <w:rPr>
+          <w:rFonts w:cs="B Lotus" w:hint="cs"/>
+          <w:sz w:val="32"/>
+          <w:szCs w:val="32"/>
+          <w:rtl/>
+          <w:lang w:bidi="fa-IR"/>
+        </w:rPr>
+        <w:t xml:space="preserve">وزن فقط برای فیلتر محاسبه میشود. </w:t>
+      </w:r>
+      <w:r>
+        <w:rPr>
+          <w:rFonts w:cs="B Lotus" w:hint="cs"/>
+          <w:sz w:val="32"/>
+          <w:szCs w:val="32"/>
+          <w:rtl/>
+          <w:lang w:bidi="fa-IR"/>
+        </w:rPr>
+        <w:t xml:space="preserve">و پارامتر ها کم میشود و روش دیگر </w:t>
+      </w:r>
+      <w:proofErr w:type="spellStart"/>
+      <w:r>
+        <w:rPr>
+          <w:rFonts w:cs="B Lotus" w:hint="cs"/>
+          <w:sz w:val="32"/>
+          <w:szCs w:val="32"/>
+          <w:rtl/>
+          <w:lang w:bidi="fa-IR"/>
+        </w:rPr>
+        <w:t>اسپارس</w:t>
+      </w:r>
+      <w:proofErr w:type="spellEnd"/>
+      <w:r>
+        <w:rPr>
+          <w:rFonts w:cs="B Lotus" w:hint="cs"/>
+          <w:sz w:val="32"/>
+          <w:szCs w:val="32"/>
+          <w:rtl/>
+          <w:lang w:bidi="fa-IR"/>
+        </w:rPr>
+        <w:t xml:space="preserve"> یا تنک هست و </w:t>
+      </w:r>
+      <w:r>
+        <w:rPr>
+          <w:rFonts w:cs="B Lotus"/>
+          <w:sz w:val="32"/>
+          <w:szCs w:val="32"/>
+          <w:lang w:bidi="fa-IR"/>
+        </w:rPr>
+        <w:t>fully connected</w:t>
+      </w:r>
+      <w:r>
+        <w:rPr>
+          <w:rFonts w:cs="B Lotus" w:hint="cs"/>
+          <w:sz w:val="32"/>
+          <w:szCs w:val="32"/>
+          <w:rtl/>
+          <w:lang w:bidi="fa-IR"/>
+        </w:rPr>
+        <w:t xml:space="preserve"> وصل نیست و به صورت محلی وصل هست. </w:t>
+      </w:r>
+      <w:r>
+        <w:rPr>
+          <w:rFonts w:cs="B Lotus" w:hint="cs"/>
+          <w:sz w:val="32"/>
+          <w:szCs w:val="32"/>
+          <w:rtl/>
+          <w:lang w:bidi="fa-IR"/>
+        </w:rPr>
+        <w:t xml:space="preserve">و داخل اون پنجره وزن همه یکسان است. </w:t>
+      </w:r>
+    </w:p>
+    <w:p>
+      <w:pPr>
+        <w:bidi/>
+        <w:jc w:val="both"/>
+        <w:rPr>
+          <w:rFonts w:cs="B Lotus"/>
+          <w:sz w:val="32"/>
+          <w:szCs w:val="32"/>
+          <w:rtl/>
+          <w:lang w:bidi="fa-IR"/>
+        </w:rPr>
+      </w:pPr>
+      <w:r>
+        <w:rPr>
+          <w:rFonts w:cs="B Lotus" w:hint="cs"/>
+          <w:sz w:val="32"/>
+          <w:szCs w:val="32"/>
+          <w:rtl/>
+          <w:lang w:bidi="fa-IR"/>
+        </w:rPr>
+        <w:t>فریز کردن لایه های اول یعنی اینکه وزن هاش عوض نمیشوند برای یک داده دیگری بوده ولی الان روی دیتا ست خودمان میخواهیم آموزش بدهیم</w:t>
+      </w:r>
+      <w:r>
+        <w:rPr>
+          <w:rFonts w:cs="B Lotus" w:hint="cs"/>
+          <w:sz w:val="32"/>
+          <w:szCs w:val="32"/>
+          <w:rtl/>
+          <w:lang w:bidi="fa-IR"/>
+        </w:rPr>
+        <w:t xml:space="preserve"> و وزن ها ثابت هستند. برای فریز شدن لایه های اول بهتر است یا آخر؟ مشخص است لایه های اول یا فیچر های سطح پایین تو اکثر مسائل یکسان هستند. </w:t>
+      </w:r>
+      <w:r>
+        <w:rPr>
+          <w:rFonts w:cs="B Lotus" w:hint="cs"/>
+          <w:sz w:val="32"/>
+          <w:szCs w:val="32"/>
+          <w:rtl/>
+          <w:lang w:bidi="fa-IR"/>
+        </w:rPr>
+        <w:t>آخرش که ادغام میشوند برای هر شبکه مهم هست</w:t>
+      </w:r>
+      <w:r>
+        <w:rPr>
+          <w:rFonts w:cs="B Lotus" w:hint="cs"/>
+          <w:sz w:val="32"/>
+          <w:szCs w:val="32"/>
+          <w:rtl/>
+          <w:lang w:bidi="fa-IR"/>
+        </w:rPr>
+        <w:t xml:space="preserve"> یا </w:t>
+      </w:r>
+      <w:r>
+        <w:rPr>
+          <w:rFonts w:cs="B Lotus"/>
+          <w:sz w:val="32"/>
+          <w:szCs w:val="32"/>
+          <w:lang w:bidi="fa-IR"/>
+        </w:rPr>
+        <w:t>fine tunning</w:t>
+      </w:r>
+      <w:r>
+        <w:rPr>
+          <w:rFonts w:cs="B Lotus" w:hint="cs"/>
+          <w:sz w:val="32"/>
+          <w:szCs w:val="32"/>
+          <w:rtl/>
+          <w:lang w:bidi="fa-IR"/>
+        </w:rPr>
+        <w:t xml:space="preserve"> هم گفته میشود. </w:t>
+      </w:r>
+      <w:r>
+        <w:rPr>
+          <w:rFonts w:cs="B Lotus" w:hint="cs"/>
+          <w:sz w:val="32"/>
+          <w:szCs w:val="32"/>
+          <w:rtl/>
+          <w:lang w:bidi="fa-IR"/>
+        </w:rPr>
+        <w:t>شبکه های 3 بعدی حجم محاسبات خیلی زیادی دارند یعنی تو عمق هم دارد فیچر استخراج میکند</w:t>
+      </w:r>
+      <w:r>
+        <w:rPr>
+          <w:rFonts w:cs="B Lotus" w:hint="cs"/>
+          <w:sz w:val="32"/>
+          <w:szCs w:val="32"/>
+          <w:rtl/>
+          <w:lang w:bidi="fa-IR"/>
+        </w:rPr>
+        <w:t xml:space="preserve"> و </w:t>
+      </w:r>
+      <w:proofErr w:type="spellStart"/>
+      <w:r>
+        <w:rPr>
+          <w:rFonts w:cs="B Lotus" w:hint="cs"/>
+          <w:sz w:val="32"/>
+          <w:szCs w:val="32"/>
+          <w:rtl/>
+          <w:lang w:bidi="fa-IR"/>
+        </w:rPr>
+        <w:t>نمیصرفد</w:t>
+      </w:r>
+      <w:proofErr w:type="spellEnd"/>
+      <w:r>
+        <w:rPr>
+          <w:rFonts w:cs="B Lotus" w:hint="cs"/>
+          <w:sz w:val="32"/>
+          <w:szCs w:val="32"/>
+          <w:rtl/>
+          <w:lang w:bidi="fa-IR"/>
+        </w:rPr>
+        <w:t xml:space="preserve">. </w:t>
+      </w:r>
+    </w:p>
+    <w:p>
+      <w:pPr>
+        <w:bidi/>
+        <w:jc w:val="both"/>
+        <w:rPr>
+          <w:rFonts w:cs="B Lotus"/>
+          <w:sz w:val="32"/>
+          <w:szCs w:val="32"/>
+          <w:rtl/>
+          <w:lang w:bidi="fa-IR"/>
+        </w:rPr>
+      </w:pPr>
+      <w:r>
+        <w:rPr>
+          <w:rFonts w:cs="B Lotus"/>
+          <w:sz w:val="32"/>
+          <w:szCs w:val="32"/>
+          <w:lang w:bidi="fa-IR"/>
+        </w:rPr>
+        <w:t>Max pooling</w:t>
+      </w:r>
+      <w:r>
+        <w:rPr>
+          <w:rFonts w:cs="B Lotus" w:hint="cs"/>
+          <w:sz w:val="32"/>
+          <w:szCs w:val="32"/>
+          <w:rtl/>
+          <w:lang w:bidi="fa-IR"/>
+        </w:rPr>
+        <w:t xml:space="preserve"> سایز را کوچکتر میکند تا با حجم دیتا کمتری سرو کار داشته باشیم. </w:t>
+      </w:r>
+    </w:p>
+    <w:p>
+      <w:pPr>
+        <w:bidi/>
+        <w:jc w:val="both"/>
+        <w:rPr>
+          <w:rFonts w:cs="B Lotus"/>
+          <w:sz w:val="32"/>
+          <w:szCs w:val="32"/>
+          <w:rtl/>
+          <w:lang w:bidi="fa-IR"/>
+        </w:rPr>
+      </w:pPr>
+      <w:r>
+        <w:rPr>
+          <w:rFonts w:cs="B Lotus" w:hint="cs"/>
+          <w:sz w:val="32"/>
+          <w:szCs w:val="32"/>
+          <w:rtl/>
+          <w:lang w:bidi="fa-IR"/>
+        </w:rPr>
+        <w:t>جلسه چهاردهم:</w:t>
+      </w:r>
+    </w:p>
+    <w:p>
+      <w:pPr>
+        <w:bidi/>
+        <w:jc w:val="both"/>
+        <w:rPr>
+          <w:rFonts w:cs="B Lotus"/>
+          <w:sz w:val="32"/>
+          <w:szCs w:val="32"/>
+          <w:rtl/>
+          <w:lang w:bidi="fa-IR"/>
+        </w:rPr>
+      </w:pPr>
+      <w:r>
+        <w:rPr>
+          <w:rFonts w:cs="B Lotus"/>
+          <w:sz w:val="32"/>
+          <w:szCs w:val="32"/>
+          <w:lang w:bidi="fa-IR"/>
+        </w:rPr>
+        <w:t>Dropout</w:t>
+      </w:r>
+      <w:r>
+        <w:rPr>
+          <w:rFonts w:cs="B Lotus" w:hint="cs"/>
+          <w:sz w:val="32"/>
+          <w:szCs w:val="32"/>
+          <w:rtl/>
+          <w:lang w:bidi="fa-IR"/>
+        </w:rPr>
+        <w:t xml:space="preserve">: </w:t>
+      </w:r>
+      <w:r>
+        <w:rPr>
+          <w:rFonts w:cs="B Lotus" w:hint="cs"/>
+          <w:sz w:val="32"/>
+          <w:szCs w:val="32"/>
+          <w:rtl/>
+          <w:lang w:bidi="fa-IR"/>
+        </w:rPr>
+        <w:t xml:space="preserve">یک سری نورون را خاموش میکنیم در جریان </w:t>
+      </w:r>
+      <w:r>
+        <w:rPr>
+          <w:rFonts w:cs="B Lotus"/>
+          <w:sz w:val="32"/>
+          <w:szCs w:val="32"/>
+          <w:lang w:bidi="fa-IR"/>
+        </w:rPr>
+        <w:t>train</w:t>
+      </w:r>
+      <w:r>
+        <w:rPr>
+          <w:rFonts w:cs="B Lotus" w:hint="cs"/>
+          <w:sz w:val="32"/>
+          <w:szCs w:val="32"/>
+          <w:rtl/>
+          <w:lang w:bidi="fa-IR"/>
+        </w:rPr>
+        <w:t xml:space="preserve">، </w:t>
+      </w:r>
+      <w:r>
+        <w:rPr>
+          <w:rFonts w:cs="B Lotus" w:hint="cs"/>
+          <w:sz w:val="32"/>
+          <w:szCs w:val="32"/>
+          <w:rtl/>
+          <w:lang w:bidi="fa-IR"/>
+        </w:rPr>
+        <w:t xml:space="preserve">یعنی وزن آن هم صفر میشود. از </w:t>
+      </w:r>
+      <w:r>
+        <w:rPr>
+          <w:rFonts w:cs="B Lotus"/>
+          <w:sz w:val="32"/>
+          <w:szCs w:val="32"/>
+          <w:lang w:bidi="fa-IR"/>
+        </w:rPr>
+        <w:t>overfitting</w:t>
+      </w:r>
+      <w:r>
+        <w:rPr>
+          <w:rFonts w:cs="B Lotus" w:hint="cs"/>
+          <w:sz w:val="32"/>
+          <w:szCs w:val="32"/>
+          <w:rtl/>
+          <w:lang w:bidi="fa-IR"/>
+        </w:rPr>
+        <w:t xml:space="preserve"> جلوگیری میشود</w:t>
+      </w:r>
+      <w:r>
+        <w:rPr>
+          <w:rFonts w:cs="B Lotus" w:hint="cs"/>
+          <w:sz w:val="32"/>
+          <w:szCs w:val="32"/>
+          <w:rtl/>
+          <w:lang w:bidi="fa-IR"/>
+        </w:rPr>
+        <w:t xml:space="preserve"> و این خاموش کردن به صورت تصادفی خواهد بود</w:t>
+      </w:r>
+      <w:r>
+        <w:rPr>
+          <w:rFonts w:cs="B Lotus" w:hint="cs"/>
+          <w:sz w:val="32"/>
+          <w:szCs w:val="32"/>
+          <w:rtl/>
+          <w:lang w:bidi="fa-IR"/>
+        </w:rPr>
+        <w:t xml:space="preserve"> تا نورون با الگوی خاصی تطبیق پیدا نکند تا جلوی </w:t>
+      </w:r>
+      <w:r>
+        <w:rPr>
+          <w:rFonts w:cs="B Lotus"/>
+          <w:sz w:val="32"/>
+          <w:szCs w:val="32"/>
+          <w:lang w:bidi="fa-IR"/>
+        </w:rPr>
+        <w:t>overfitting</w:t>
+      </w:r>
+      <w:r>
+        <w:rPr>
+          <w:rFonts w:cs="B Lotus" w:hint="cs"/>
+          <w:sz w:val="32"/>
+          <w:szCs w:val="32"/>
+          <w:rtl/>
+          <w:lang w:bidi="fa-IR"/>
+        </w:rPr>
+        <w:t xml:space="preserve"> را بگیرد. </w:t>
+      </w:r>
+    </w:p>
+    <w:p>
+      <w:pPr>
+        <w:bidi/>
+        <w:jc w:val="both"/>
+        <w:rPr>
+          <w:rFonts w:cs="B Lotus"/>
+          <w:sz w:val="32"/>
+          <w:szCs w:val="32"/>
+          <w:rtl/>
+          <w:lang w:bidi="fa-IR"/>
+        </w:rPr>
+      </w:pPr>
+      <w:r>
+        <w:rPr>
+          <w:rFonts w:cs="B Lotus"/>
+          <w:sz w:val="32"/>
+          <w:szCs w:val="32"/>
+          <w:lang w:bidi="fa-IR"/>
+        </w:rPr>
+        <w:t>Data augmentation</w:t>
+      </w:r>
+      <w:r>
+        <w:rPr>
+          <w:rFonts w:cs="B Lotus" w:hint="cs"/>
+          <w:sz w:val="32"/>
+          <w:szCs w:val="32"/>
+          <w:rtl/>
+          <w:lang w:bidi="fa-IR"/>
+        </w:rPr>
+        <w:t xml:space="preserve">: </w:t>
+      </w:r>
+      <w:r>
+        <w:rPr>
+          <w:rFonts w:cs="B Lotus" w:hint="cs"/>
+          <w:sz w:val="32"/>
+          <w:szCs w:val="32"/>
+          <w:rtl/>
+          <w:lang w:bidi="fa-IR"/>
+        </w:rPr>
+        <w:t xml:space="preserve">بیش </w:t>
+      </w:r>
+      <w:proofErr w:type="spellStart"/>
+      <w:r>
+        <w:rPr>
+          <w:rFonts w:cs="B Lotus" w:hint="cs"/>
+          <w:sz w:val="32"/>
+          <w:szCs w:val="32"/>
+          <w:rtl/>
+          <w:lang w:bidi="fa-IR"/>
+        </w:rPr>
+        <w:t>بردازش</w:t>
+      </w:r>
+      <w:proofErr w:type="spellEnd"/>
+      <w:r>
+        <w:rPr>
+          <w:rFonts w:cs="B Lotus" w:hint="cs"/>
+          <w:sz w:val="32"/>
+          <w:szCs w:val="32"/>
+          <w:rtl/>
+          <w:lang w:bidi="fa-IR"/>
+        </w:rPr>
+        <w:t xml:space="preserve"> کی بود؟ تعداد داده کم بود و شبکه تطبیق پیدا میکرد و گاهی اوقات </w:t>
+      </w:r>
+      <w:r>
+        <w:rPr>
+          <w:rFonts w:cs="B Lotus"/>
+          <w:sz w:val="32"/>
+          <w:szCs w:val="32"/>
+          <w:lang w:bidi="fa-IR"/>
+        </w:rPr>
+        <w:t>dropout</w:t>
+      </w:r>
+      <w:r>
+        <w:rPr>
+          <w:rFonts w:cs="B Lotus" w:hint="cs"/>
+          <w:sz w:val="32"/>
+          <w:szCs w:val="32"/>
+          <w:rtl/>
+          <w:lang w:bidi="fa-IR"/>
+        </w:rPr>
+        <w:t xml:space="preserve"> مشکل را حل نمیکرد پس نیاز داریم به افزایش تعداد داده ها</w:t>
+      </w:r>
+      <w:r>
+        <w:rPr>
+          <w:rFonts w:cs="B Lotus" w:hint="cs"/>
+          <w:sz w:val="32"/>
+          <w:szCs w:val="32"/>
+          <w:rtl/>
+          <w:lang w:bidi="fa-IR"/>
+        </w:rPr>
+        <w:t xml:space="preserve"> و باعث تنوع داده های مورد استفاده میشود و </w:t>
+      </w:r>
+      <w:r>
+        <w:rPr>
+          <w:rFonts w:cs="B Lotus"/>
+          <w:sz w:val="32"/>
+          <w:szCs w:val="32"/>
+          <w:lang w:bidi="fa-IR"/>
+        </w:rPr>
+        <w:t>rotate , flip</w:t>
+      </w:r>
+      <w:r>
+        <w:rPr>
+          <w:rFonts w:cs="B Lotus" w:hint="cs"/>
+          <w:sz w:val="32"/>
+          <w:szCs w:val="32"/>
+          <w:rtl/>
+          <w:lang w:bidi="fa-IR"/>
+        </w:rPr>
+        <w:t xml:space="preserve"> کردن از این موارد است. </w:t>
+      </w:r>
+    </w:p>
+    <w:p>
+      <w:pPr>
+        <w:bidi/>
+        <w:jc w:val="both"/>
+        <w:rPr>
+          <w:rFonts w:cs="B Lotus"/>
+          <w:sz w:val="32"/>
+          <w:szCs w:val="32"/>
+          <w:rtl/>
+          <w:lang w:bidi="fa-IR"/>
+        </w:rPr>
+      </w:pPr>
+      <w:r>
+        <w:rPr>
+          <w:rFonts w:cs="B Lotus"/>
+          <w:sz w:val="32"/>
+          <w:szCs w:val="32"/>
+          <w:lang w:bidi="fa-IR"/>
+        </w:rPr>
+        <w:lastRenderedPageBreak/>
+        <w:t>Transfer learning</w:t>
+      </w:r>
+      <w:r>
+        <w:rPr>
+          <w:rFonts w:cs="B Lotus" w:hint="cs"/>
+          <w:sz w:val="32"/>
+          <w:szCs w:val="32"/>
+          <w:rtl/>
+          <w:lang w:bidi="fa-IR"/>
+        </w:rPr>
+        <w:t xml:space="preserve">: یک مدل کامل آموزش دیده شده و وزن های آن آماده هستش مثلا برای </w:t>
+      </w:r>
+      <w:r>
+        <w:rPr>
+          <w:rFonts w:cs="B Lotus"/>
+          <w:sz w:val="32"/>
+          <w:szCs w:val="32"/>
+          <w:lang w:bidi="fa-IR"/>
+        </w:rPr>
+        <w:t>image detection</w:t>
+      </w:r>
+      <w:r>
+        <w:rPr>
+          <w:rFonts w:cs="B Lotus" w:hint="cs"/>
+          <w:sz w:val="32"/>
+          <w:szCs w:val="32"/>
+          <w:rtl/>
+          <w:lang w:bidi="fa-IR"/>
+        </w:rPr>
+        <w:t xml:space="preserve"> حالا میخواهیم ازش به عنوان </w:t>
+      </w:r>
+      <w:r>
+        <w:rPr>
+          <w:rFonts w:cs="B Lotus"/>
+          <w:sz w:val="32"/>
+          <w:szCs w:val="32"/>
+          <w:lang w:bidi="fa-IR"/>
+        </w:rPr>
+        <w:t>action recognition</w:t>
+      </w:r>
+      <w:r>
+        <w:rPr>
+          <w:rFonts w:cs="B Lotus" w:hint="cs"/>
+          <w:sz w:val="32"/>
+          <w:szCs w:val="32"/>
+          <w:rtl/>
+          <w:lang w:bidi="fa-IR"/>
+        </w:rPr>
+        <w:t xml:space="preserve"> استفاده میکنیم لایه های ابتدایی که چون دارن فیچر ابتدایی در میارن شبیه به هم هستند و حالا میخواهیم </w:t>
+      </w:r>
+      <w:r>
+        <w:rPr>
+          <w:rFonts w:cs="B Lotus"/>
+          <w:sz w:val="32"/>
+          <w:szCs w:val="32"/>
+          <w:lang w:bidi="fa-IR"/>
+        </w:rPr>
+        <w:t>fine tunning</w:t>
+      </w:r>
+      <w:r>
+        <w:rPr>
+          <w:rFonts w:cs="B Lotus" w:hint="cs"/>
+          <w:sz w:val="32"/>
+          <w:szCs w:val="32"/>
+          <w:rtl/>
+          <w:lang w:bidi="fa-IR"/>
+        </w:rPr>
+        <w:t xml:space="preserve"> انجام ندهیم تا وزن های لایه آخر باز باشد و دوباره </w:t>
+      </w:r>
+      <w:r>
+        <w:rPr>
+          <w:rFonts w:cs="B Lotus"/>
+          <w:sz w:val="32"/>
+          <w:szCs w:val="32"/>
+          <w:lang w:bidi="fa-IR"/>
+        </w:rPr>
+        <w:t>train</w:t>
+      </w:r>
+      <w:r>
+        <w:rPr>
+          <w:rFonts w:cs="B Lotus" w:hint="cs"/>
+          <w:sz w:val="32"/>
+          <w:szCs w:val="32"/>
+          <w:rtl/>
+          <w:lang w:bidi="fa-IR"/>
+        </w:rPr>
+        <w:t xml:space="preserve"> شود و وزن ها بدست بیاد. </w:t>
+      </w:r>
+      <w:r>
+        <w:rPr>
+          <w:rFonts w:cs="B Lotus" w:hint="cs"/>
+          <w:sz w:val="32"/>
+          <w:szCs w:val="32"/>
+          <w:rtl/>
+          <w:lang w:bidi="fa-IR"/>
+        </w:rPr>
+        <w:t xml:space="preserve">لایه کانولوشن وظیفه استخراج ویژگی را دارند. </w:t>
+      </w:r>
+      <w:r>
+        <w:rPr>
+          <w:rFonts w:cs="B Lotus" w:hint="cs"/>
+          <w:sz w:val="32"/>
+          <w:szCs w:val="32"/>
+          <w:rtl/>
+          <w:lang w:bidi="fa-IR"/>
+        </w:rPr>
+        <w:t xml:space="preserve">یک راه دیگر این است که بخش کانولوشن را فریز کنیم و فقط با قسمت کلاس بندی کار داشته باشیم و اون رو آموزش بدهیم. اینجوری از مدل آماده استفاده میکنیم. </w:t>
+      </w:r>
+    </w:p>
+    <w:p>
+      <w:pPr>
+        <w:bidi/>
+        <w:jc w:val="both"/>
+        <w:rPr>
+          <w:rFonts w:cs="B Lotus"/>
+          <w:sz w:val="32"/>
+          <w:szCs w:val="32"/>
+          <w:rtl/>
+          <w:lang w:bidi="fa-IR"/>
+        </w:rPr>
+      </w:pPr>
+      <w:r>
+        <w:rPr>
+          <w:rFonts w:cs="B Lotus"/>
+          <w:sz w:val="32"/>
+          <w:szCs w:val="32"/>
+          <w:lang w:bidi="fa-IR"/>
+        </w:rPr>
+        <w:t>Fine tune</w:t>
+      </w:r>
+      <w:r>
+        <w:rPr>
+          <w:rFonts w:cs="B Lotus" w:hint="cs"/>
+          <w:sz w:val="32"/>
+          <w:szCs w:val="32"/>
+          <w:rtl/>
+          <w:lang w:bidi="fa-IR"/>
+        </w:rPr>
+        <w:t xml:space="preserve">: لایه های ابتدایی که خصوصیات عمومی یا فیچر سطح پایین استخراج میکنند و مشترک هستند فریز میکنیم. </w:t>
+      </w:r>
+      <w:r>
+        <w:rPr>
+          <w:rFonts w:cs="B Lotus" w:hint="cs"/>
+          <w:sz w:val="32"/>
+          <w:szCs w:val="32"/>
+          <w:highlight w:val="yellow"/>
+          <w:rtl/>
+          <w:lang w:bidi="fa-IR"/>
+        </w:rPr>
+        <w:t>برای وقتی که داده ها کم هست خوب نیست از اول آموزش بدهیم</w:t>
+      </w:r>
+      <w:r>
+        <w:rPr>
+          <w:rFonts w:cs="B Lotus" w:hint="cs"/>
+          <w:sz w:val="32"/>
+          <w:szCs w:val="32"/>
+          <w:rtl/>
+          <w:lang w:bidi="fa-IR"/>
+        </w:rPr>
+        <w:t xml:space="preserve">. بهتر است یک مدل دیگر بیاریم که لایه های اولیه را دست نمیزنیم و در لایه های بعدی تعداد پارامتر ها نسبت به داده دیگر حساسیت ندارد و لایه های آخر را فقط </w:t>
+      </w:r>
+      <w:r>
+        <w:rPr>
+          <w:rFonts w:cs="B Lotus"/>
+          <w:sz w:val="32"/>
+          <w:szCs w:val="32"/>
+          <w:lang w:bidi="fa-IR"/>
+        </w:rPr>
+        <w:t>train</w:t>
+      </w:r>
+      <w:r>
+        <w:rPr>
+          <w:rFonts w:cs="B Lotus" w:hint="cs"/>
+          <w:sz w:val="32"/>
+          <w:szCs w:val="32"/>
+          <w:rtl/>
+          <w:lang w:bidi="fa-IR"/>
+        </w:rPr>
+        <w:t xml:space="preserve"> میکنیم. </w:t>
+      </w:r>
+      <w:r>
+        <w:rPr>
+          <w:rFonts w:cs="B Lotus" w:hint="cs"/>
+          <w:sz w:val="32"/>
+          <w:szCs w:val="32"/>
+          <w:rtl/>
+          <w:lang w:bidi="fa-IR"/>
+        </w:rPr>
+        <w:t xml:space="preserve">یا مثلا امکانات سخت افزاری آموزش یک شبکه از ابتدا را نداشته باشیم. </w:t>
+      </w:r>
+      <w:r>
+        <w:rPr>
+          <w:rFonts w:cs="B Lotus" w:hint="cs"/>
+          <w:sz w:val="32"/>
+          <w:szCs w:val="32"/>
+          <w:rtl/>
+          <w:lang w:bidi="fa-IR"/>
+        </w:rPr>
+        <w:t xml:space="preserve">دقت کن فرد باید باشن چون وسط داشته باشیم. </w:t>
+      </w:r>
+    </w:p>
+    <w:p>
+      <w:pPr>
+        <w:bidi/>
+        <w:jc w:val="both"/>
+        <w:rPr>
+          <w:rFonts w:cs="B Lotus"/>
+          <w:sz w:val="32"/>
+          <w:szCs w:val="32"/>
+          <w:rtl/>
+          <w:lang w:bidi="fa-IR"/>
+        </w:rPr>
+      </w:pPr>
+      <w:r>
+        <w:rPr>
+          <w:rFonts w:cs="B Lotus" w:hint="cs"/>
+          <w:sz w:val="32"/>
+          <w:szCs w:val="32"/>
+          <w:rtl/>
+          <w:lang w:bidi="fa-IR"/>
+        </w:rPr>
+        <w:t xml:space="preserve">در </w:t>
+      </w:r>
+      <w:proofErr w:type="spellStart"/>
+      <w:r>
+        <w:rPr>
+          <w:rFonts w:cs="B Lotus"/>
+          <w:sz w:val="32"/>
+          <w:szCs w:val="32"/>
+          <w:lang w:bidi="fa-IR"/>
+        </w:rPr>
+        <w:t>alexnet</w:t>
+      </w:r>
+      <w:proofErr w:type="spellEnd"/>
+      <w:r>
+        <w:rPr>
+          <w:rFonts w:cs="B Lotus" w:hint="cs"/>
+          <w:sz w:val="32"/>
+          <w:szCs w:val="32"/>
+          <w:rtl/>
+          <w:lang w:bidi="fa-IR"/>
+        </w:rPr>
+        <w:t xml:space="preserve"> پنجاه درصد </w:t>
+      </w:r>
+      <w:r>
+        <w:rPr>
+          <w:rFonts w:cs="B Lotus"/>
+          <w:sz w:val="32"/>
+          <w:szCs w:val="32"/>
+          <w:lang w:bidi="fa-IR"/>
+        </w:rPr>
+        <w:t>dropout</w:t>
+      </w:r>
+      <w:r>
+        <w:rPr>
+          <w:rFonts w:cs="B Lotus" w:hint="cs"/>
+          <w:sz w:val="32"/>
+          <w:szCs w:val="32"/>
+          <w:rtl/>
+          <w:lang w:bidi="fa-IR"/>
+        </w:rPr>
+        <w:t xml:space="preserve"> داشته است در لایه های 8 و 9 برای جلوگیری از بیش </w:t>
+      </w:r>
+      <w:proofErr w:type="spellStart"/>
+      <w:r>
+        <w:rPr>
+          <w:rFonts w:cs="B Lotus" w:hint="cs"/>
+          <w:sz w:val="32"/>
+          <w:szCs w:val="32"/>
+          <w:rtl/>
+          <w:lang w:bidi="fa-IR"/>
+        </w:rPr>
+        <w:t>بردازش</w:t>
+      </w:r>
+      <w:proofErr w:type="spellEnd"/>
+      <w:r>
+        <w:rPr>
+          <w:rFonts w:cs="B Lotus" w:hint="cs"/>
+          <w:sz w:val="32"/>
+          <w:szCs w:val="32"/>
+          <w:rtl/>
+          <w:lang w:bidi="fa-IR"/>
+        </w:rPr>
+        <w:t xml:space="preserve">. </w:t>
+      </w:r>
+    </w:p>
+    <w:p>
+      <w:pPr>
+        <w:bidi/>
+        <w:jc w:val="both"/>
+        <w:rPr>
+          <w:rFonts w:cs="B Lotus" w:hint="cs"/>
+          <w:sz w:val="32"/>
+          <w:szCs w:val="32"/>
+          <w:rtl/>
+          <w:lang w:bidi="fa-IR"/>
+        </w:rPr>
+      </w:pPr>
+      <w:r>
+        <w:rPr>
+          <w:rFonts w:cs="B Lotus"/>
+          <w:sz w:val="32"/>
+          <w:szCs w:val="32"/>
+          <w:lang w:bidi="fa-IR"/>
+        </w:rPr>
+        <w:t>Local response normalization</w:t>
+      </w:r>
+      <w:r>
+        <w:rPr>
+          <w:rFonts w:cs="B Lotus" w:hint="cs"/>
+          <w:sz w:val="32"/>
+          <w:szCs w:val="32"/>
+          <w:rtl/>
+          <w:lang w:bidi="fa-IR"/>
+        </w:rPr>
+        <w:t xml:space="preserve"> را بخوان.</w:t>
+      </w:r>
+    </w:p>
+    <w:p>
+      <w:pPr>
+        <w:bidi/>
+        <w:jc w:val="both"/>
+        <w:rPr>
+          <w:rFonts w:cs="B Lotus" w:hint="cs"/>
+          <w:sz w:val="32"/>
+          <w:szCs w:val="32"/>
+          <w:rtl/>
+          <w:lang w:bidi="fa-IR"/>
+        </w:rPr>
+      </w:pPr>
+      <w:r>
+        <w:rPr>
+          <w:rFonts w:cs="B Lotus"/>
+          <w:sz w:val="32"/>
+          <w:szCs w:val="32"/>
+          <w:lang w:bidi="fa-IR"/>
+        </w:rPr>
+        <w:t>Batch normalization</w:t>
+      </w:r>
+      <w:r>
+        <w:rPr>
+          <w:rFonts w:cs="B Lotus" w:hint="cs"/>
+          <w:sz w:val="32"/>
+          <w:szCs w:val="32"/>
+          <w:rtl/>
+          <w:lang w:bidi="fa-IR"/>
+        </w:rPr>
+        <w:t xml:space="preserve">: </w:t>
+      </w:r>
+      <w:r>
+        <w:rPr>
+          <w:rFonts w:cs="B Lotus" w:hint="cs"/>
+          <w:sz w:val="32"/>
+          <w:szCs w:val="32"/>
+          <w:rtl/>
+          <w:lang w:bidi="fa-IR"/>
+        </w:rPr>
+        <w:t xml:space="preserve">فرقش با </w:t>
+      </w:r>
+      <w:r>
+        <w:rPr>
+          <w:rFonts w:cs="B Lotus"/>
+          <w:sz w:val="32"/>
+          <w:szCs w:val="32"/>
+          <w:lang w:bidi="fa-IR"/>
+        </w:rPr>
+        <w:t>LRN</w:t>
+      </w:r>
+      <w:r>
+        <w:rPr>
+          <w:rFonts w:cs="B Lotus" w:hint="cs"/>
+          <w:sz w:val="32"/>
+          <w:szCs w:val="32"/>
+          <w:rtl/>
+          <w:lang w:bidi="fa-IR"/>
+        </w:rPr>
+        <w:t xml:space="preserve"> این است که این </w:t>
+      </w:r>
+      <w:r>
+        <w:rPr>
+          <w:rFonts w:cs="B Lotus"/>
+          <w:sz w:val="32"/>
+          <w:szCs w:val="32"/>
+          <w:lang w:bidi="fa-IR"/>
+        </w:rPr>
+        <w:t>scale , shift</w:t>
+      </w:r>
+      <w:r>
+        <w:rPr>
+          <w:rFonts w:cs="B Lotus" w:hint="cs"/>
+          <w:sz w:val="32"/>
+          <w:szCs w:val="32"/>
+          <w:rtl/>
+          <w:lang w:bidi="fa-IR"/>
+        </w:rPr>
+        <w:t xml:space="preserve">یی که برای </w:t>
+      </w:r>
+      <w:r>
+        <w:rPr>
+          <w:rFonts w:cs="B Lotus"/>
+          <w:sz w:val="32"/>
+          <w:szCs w:val="32"/>
+          <w:lang w:bidi="fa-IR"/>
+        </w:rPr>
+        <w:t>normalization</w:t>
+      </w:r>
+      <w:r>
+        <w:rPr>
+          <w:rFonts w:cs="B Lotus" w:hint="cs"/>
+          <w:sz w:val="32"/>
+          <w:szCs w:val="32"/>
+          <w:rtl/>
+          <w:lang w:bidi="fa-IR"/>
+        </w:rPr>
+        <w:t xml:space="preserve"> میدهد قابل آموزش هست و بهتر عمل میکند. </w:t>
+      </w:r>
+      <w:r>
+        <w:rPr>
+          <w:rFonts w:cs="B Lotus"/>
+          <w:sz w:val="32"/>
+          <w:szCs w:val="32"/>
+          <w:lang w:bidi="fa-IR"/>
+        </w:rPr>
+        <w:t>LRN</w:t>
+      </w:r>
+      <w:r>
+        <w:rPr>
+          <w:rFonts w:cs="B Lotus" w:hint="cs"/>
+          <w:sz w:val="32"/>
+          <w:szCs w:val="32"/>
+          <w:rtl/>
+          <w:lang w:bidi="fa-IR"/>
+        </w:rPr>
+        <w:t xml:space="preserve"> الان منسوخ شده و از این استفاده میشود. میخواهیم داده های تستی که توزیع متفاوتی از داده های </w:t>
+      </w:r>
+      <w:r>
+        <w:rPr>
+          <w:rFonts w:cs="B Lotus"/>
+          <w:sz w:val="32"/>
+          <w:szCs w:val="32"/>
+          <w:lang w:bidi="fa-IR"/>
+        </w:rPr>
+        <w:t>train</w:t>
+      </w:r>
+      <w:r>
+        <w:rPr>
+          <w:rFonts w:cs="B Lotus" w:hint="cs"/>
+          <w:sz w:val="32"/>
+          <w:szCs w:val="32"/>
+          <w:rtl/>
+          <w:lang w:bidi="fa-IR"/>
+        </w:rPr>
+        <w:t xml:space="preserve"> داشته باشید اختلاف را کمتر بکنیم. </w:t>
+      </w:r>
     </w:p>
     <w:p>
       <w:pPr>

</xml_diff>